<commit_message>
Changed gitignore for MS Office and added stuff to project outline
</commit_message>
<xml_diff>
--- a/docs/project_outline/Michael Male - Project Outline.docx
+++ b/docs/project_outline/Michael Male - Project Outline.docx
@@ -200,33 +200,11 @@
                 <w:rFonts w:ascii="Calibri" w:hAnsi="Calibri"/>
               </w:rPr>
             </w:pPr>
-            <w:proofErr w:type="spellStart"/>
             <w:r>
               <w:rPr>
                 <w:rFonts w:ascii="Calibri" w:hAnsi="Calibri"/>
               </w:rPr>
-              <w:t>Edel</w:t>
-            </w:r>
-            <w:proofErr w:type="spellEnd"/>
-            <w:r>
-              <w:rPr>
-                <w:rFonts w:ascii="Calibri" w:hAnsi="Calibri"/>
-              </w:rPr>
-              <w:t xml:space="preserve"> </w:t>
-            </w:r>
-            <w:proofErr w:type="spellStart"/>
-            <w:r>
-              <w:rPr>
-                <w:rFonts w:ascii="Calibri" w:hAnsi="Calibri"/>
-              </w:rPr>
-              <w:t>Sherratt</w:t>
-            </w:r>
-            <w:proofErr w:type="spellEnd"/>
-            <w:r>
-              <w:rPr>
-                <w:rFonts w:ascii="Calibri" w:hAnsi="Calibri"/>
-              </w:rPr>
-              <w:t xml:space="preserve"> (eds)</w:t>
+              <w:t>Edel Sherratt (eds)</w:t>
             </w:r>
           </w:p>
         </w:tc>
@@ -686,32 +664,14 @@
         <w:rPr>
           <w:rFonts w:ascii="Calibri" w:hAnsi="Calibri"/>
         </w:rPr>
-        <w:t xml:space="preserve">The Dyfi Wildlife Centre is a visitor centre run by the Montgomeryshire Wildlife Trust, situated on the </w:t>
-      </w:r>
-      <w:proofErr w:type="spellStart"/>
-      <w:r>
-        <w:rPr>
-          <w:rFonts w:ascii="Calibri" w:hAnsi="Calibri"/>
-        </w:rPr>
-        <w:t>Cors</w:t>
-      </w:r>
-      <w:proofErr w:type="spellEnd"/>
-      <w:r>
-        <w:rPr>
-          <w:rFonts w:ascii="Calibri" w:hAnsi="Calibri"/>
-        </w:rPr>
-        <w:t xml:space="preserve"> Dyfi Nature Reserve in Powys, Wales. </w:t>
-      </w:r>
-      <w:proofErr w:type="spellStart"/>
-      <w:proofErr w:type="gramStart"/>
-      <w:r>
-        <w:rPr>
-          <w:rFonts w:ascii="Calibri" w:hAnsi="Calibri"/>
-        </w:rPr>
-        <w:t>It's</w:t>
-      </w:r>
-      <w:proofErr w:type="spellEnd"/>
-      <w:proofErr w:type="gramEnd"/>
+        <w:t xml:space="preserve">The Dyfi Wildlife Centre is a visitor centre run by the Montgomeryshire Wildlife Trust, situated on the Cors Dyfi Nature Reserve in Powys, Wales. </w:t>
+      </w:r>
+      <w:r>
+        <w:rPr>
+          <w:rFonts w:ascii="Calibri" w:hAnsi="Calibri"/>
+        </w:rPr>
+        <w:t>Its</w:t>
+      </w:r>
       <w:r>
         <w:rPr>
           <w:rFonts w:ascii="Calibri" w:hAnsi="Calibri"/>
@@ -1087,8 +1047,732 @@
           <w:rFonts w:ascii="Calibri" w:hAnsi="Calibri"/>
         </w:rPr>
       </w:pPr>
+      <w:r>
+        <w:rPr>
+          <w:rFonts w:ascii="Calibri" w:hAnsi="Calibri"/>
+        </w:rPr>
+        <w:t>The following tasks will be carried out as part of this project:</w:t>
+      </w:r>
+    </w:p>
+    <w:p>
+      <w:pPr>
+        <w:pStyle w:val="ListParagraph"/>
+        <w:numPr>
+          <w:ilvl w:val="0"/>
+          <w:numId w:val="4"/>
+        </w:numPr>
+        <w:rPr>
+          <w:rFonts w:ascii="Calibri" w:hAnsi="Calibri"/>
+        </w:rPr>
+      </w:pPr>
+      <w:r>
+        <w:rPr>
+          <w:rFonts w:ascii="Calibri" w:hAnsi="Calibri"/>
+          <w:b/>
+          <w:bCs/>
+        </w:rPr>
+        <w:t xml:space="preserve">Investigation of technology stacks for development – </w:t>
+      </w:r>
+      <w:r>
+        <w:rPr>
+          <w:rFonts w:ascii="Calibri" w:hAnsi="Calibri"/>
+        </w:rPr>
+        <w:t>This task will research into which technology stack to use for the development of the application. A review will take place of the advantages and disadvantages of certain stacks, and the maintainability of such a project with its chosen stack. The following technologies will initially be investigated, with the possibility of more technologies being reviewed as research into this task becomes more comprehensive:</w:t>
+      </w:r>
+    </w:p>
+    <w:p>
+      <w:pPr>
+        <w:pStyle w:val="ListParagraph"/>
+        <w:numPr>
+          <w:ilvl w:val="1"/>
+          <w:numId w:val="4"/>
+        </w:numPr>
+        <w:rPr>
+          <w:rFonts w:ascii="Calibri" w:hAnsi="Calibri"/>
+        </w:rPr>
+      </w:pPr>
+      <w:r>
+        <w:rPr>
+          <w:rFonts w:ascii="Calibri" w:hAnsi="Calibri"/>
+          <w:b/>
+          <w:bCs/>
+        </w:rPr>
+        <w:t>CSS fra</w:t>
+      </w:r>
       <w:bookmarkStart w:id="0" w:name="_GoBack"/>
       <w:bookmarkEnd w:id="0"/>
+      <w:r>
+        <w:rPr>
+          <w:rFonts w:ascii="Calibri" w:hAnsi="Calibri"/>
+          <w:b/>
+          <w:bCs/>
+        </w:rPr>
+        <w:t>mework</w:t>
+      </w:r>
+      <w:r>
+        <w:rPr>
+          <w:rFonts w:ascii="Calibri" w:hAnsi="Calibri"/>
+        </w:rPr>
+        <w:t xml:space="preserve"> - Bootstrap</w:t>
+      </w:r>
+      <w:sdt>
+        <w:sdtPr>
+          <w:rPr>
+            <w:rFonts w:ascii="Calibri" w:hAnsi="Calibri"/>
+          </w:rPr>
+          <w:id w:val="-1590074311"/>
+          <w:citation/>
+        </w:sdtPr>
+        <w:sdtContent>
+          <w:r>
+            <w:rPr>
+              <w:rFonts w:ascii="Calibri" w:hAnsi="Calibri"/>
+            </w:rPr>
+            <w:fldChar w:fldCharType="begin"/>
+          </w:r>
+          <w:r>
+            <w:rPr>
+              <w:rFonts w:ascii="Calibri" w:hAnsi="Calibri"/>
+            </w:rPr>
+            <w:instrText xml:space="preserve"> CITATION Boo20 \l 2057 </w:instrText>
+          </w:r>
+          <w:r>
+            <w:rPr>
+              <w:rFonts w:ascii="Calibri" w:hAnsi="Calibri"/>
+            </w:rPr>
+            <w:fldChar w:fldCharType="separate"/>
+          </w:r>
+          <w:r>
+            <w:rPr>
+              <w:rFonts w:ascii="Calibri" w:hAnsi="Calibri"/>
+              <w:noProof/>
+            </w:rPr>
+            <w:t xml:space="preserve"> </w:t>
+          </w:r>
+          <w:r>
+            <w:rPr>
+              <w:rFonts w:ascii="Calibri" w:hAnsi="Calibri"/>
+              <w:noProof/>
+            </w:rPr>
+            <w:t>[5]</w:t>
+          </w:r>
+          <w:r>
+            <w:rPr>
+              <w:rFonts w:ascii="Calibri" w:hAnsi="Calibri"/>
+            </w:rPr>
+            <w:fldChar w:fldCharType="end"/>
+          </w:r>
+        </w:sdtContent>
+      </w:sdt>
+      <w:r>
+        <w:rPr>
+          <w:rFonts w:ascii="Calibri" w:hAnsi="Calibri"/>
+        </w:rPr>
+        <w:t xml:space="preserve"> or Material Design </w:t>
+      </w:r>
+      <w:sdt>
+        <w:sdtPr>
+          <w:rPr>
+            <w:rFonts w:ascii="Calibri" w:hAnsi="Calibri"/>
+          </w:rPr>
+          <w:id w:val="-1095160105"/>
+          <w:citation/>
+        </w:sdtPr>
+        <w:sdtContent>
+          <w:r>
+            <w:rPr>
+              <w:rFonts w:ascii="Calibri" w:hAnsi="Calibri"/>
+            </w:rPr>
+            <w:fldChar w:fldCharType="begin"/>
+          </w:r>
+          <w:r>
+            <w:rPr>
+              <w:rFonts w:ascii="Calibri" w:hAnsi="Calibri"/>
+            </w:rPr>
+            <w:instrText xml:space="preserve"> CITATION Goo20 \l 2057 </w:instrText>
+          </w:r>
+          <w:r>
+            <w:rPr>
+              <w:rFonts w:ascii="Calibri" w:hAnsi="Calibri"/>
+            </w:rPr>
+            <w:fldChar w:fldCharType="separate"/>
+          </w:r>
+          <w:r>
+            <w:rPr>
+              <w:rFonts w:ascii="Calibri" w:hAnsi="Calibri"/>
+              <w:noProof/>
+            </w:rPr>
+            <w:t>[6]</w:t>
+          </w:r>
+          <w:r>
+            <w:rPr>
+              <w:rFonts w:ascii="Calibri" w:hAnsi="Calibri"/>
+            </w:rPr>
+            <w:fldChar w:fldCharType="end"/>
+          </w:r>
+        </w:sdtContent>
+      </w:sdt>
+    </w:p>
+    <w:p>
+      <w:pPr>
+        <w:pStyle w:val="ListParagraph"/>
+        <w:numPr>
+          <w:ilvl w:val="1"/>
+          <w:numId w:val="4"/>
+        </w:numPr>
+        <w:rPr>
+          <w:rFonts w:ascii="Calibri" w:hAnsi="Calibri"/>
+        </w:rPr>
+      </w:pPr>
+      <w:r>
+        <w:rPr>
+          <w:rFonts w:ascii="Calibri" w:hAnsi="Calibri"/>
+          <w:b/>
+          <w:bCs/>
+        </w:rPr>
+        <w:t>Front-end framework</w:t>
+      </w:r>
+      <w:r>
+        <w:rPr>
+          <w:rFonts w:ascii="Calibri" w:hAnsi="Calibri"/>
+        </w:rPr>
+        <w:t xml:space="preserve"> – Angular/AngularJS </w:t>
+      </w:r>
+      <w:sdt>
+        <w:sdtPr>
+          <w:rPr>
+            <w:rFonts w:ascii="Calibri" w:hAnsi="Calibri"/>
+          </w:rPr>
+          <w:id w:val="775213157"/>
+          <w:citation/>
+        </w:sdtPr>
+        <w:sdtContent>
+          <w:r>
+            <w:rPr>
+              <w:rFonts w:ascii="Calibri" w:hAnsi="Calibri"/>
+            </w:rPr>
+            <w:fldChar w:fldCharType="begin"/>
+          </w:r>
+          <w:r>
+            <w:rPr>
+              <w:rFonts w:ascii="Calibri" w:hAnsi="Calibri"/>
+            </w:rPr>
+            <w:instrText xml:space="preserve"> CITATION Goo202 \l 2057 </w:instrText>
+          </w:r>
+          <w:r>
+            <w:rPr>
+              <w:rFonts w:ascii="Calibri" w:hAnsi="Calibri"/>
+            </w:rPr>
+            <w:fldChar w:fldCharType="separate"/>
+          </w:r>
+          <w:r>
+            <w:rPr>
+              <w:rFonts w:ascii="Calibri" w:hAnsi="Calibri"/>
+              <w:noProof/>
+            </w:rPr>
+            <w:t>[7]</w:t>
+          </w:r>
+          <w:r>
+            <w:rPr>
+              <w:rFonts w:ascii="Calibri" w:hAnsi="Calibri"/>
+            </w:rPr>
+            <w:fldChar w:fldCharType="end"/>
+          </w:r>
+        </w:sdtContent>
+      </w:sdt>
+      <w:r>
+        <w:rPr>
+          <w:rFonts w:ascii="Calibri" w:hAnsi="Calibri"/>
+        </w:rPr>
+        <w:t xml:space="preserve"> or React </w:t>
+      </w:r>
+      <w:sdt>
+        <w:sdtPr>
+          <w:rPr>
+            <w:rFonts w:ascii="Calibri" w:hAnsi="Calibri"/>
+          </w:rPr>
+          <w:id w:val="-925029233"/>
+          <w:citation/>
+        </w:sdtPr>
+        <w:sdtContent>
+          <w:r>
+            <w:rPr>
+              <w:rFonts w:ascii="Calibri" w:hAnsi="Calibri"/>
+            </w:rPr>
+            <w:fldChar w:fldCharType="begin"/>
+          </w:r>
+          <w:r>
+            <w:rPr>
+              <w:rFonts w:ascii="Calibri" w:hAnsi="Calibri"/>
+            </w:rPr>
+            <w:instrText xml:space="preserve"> CITATION Fac20 \l 2057 </w:instrText>
+          </w:r>
+          <w:r>
+            <w:rPr>
+              <w:rFonts w:ascii="Calibri" w:hAnsi="Calibri"/>
+            </w:rPr>
+            <w:fldChar w:fldCharType="separate"/>
+          </w:r>
+          <w:r>
+            <w:rPr>
+              <w:rFonts w:ascii="Calibri" w:hAnsi="Calibri"/>
+              <w:noProof/>
+            </w:rPr>
+            <w:t>[8]</w:t>
+          </w:r>
+          <w:r>
+            <w:rPr>
+              <w:rFonts w:ascii="Calibri" w:hAnsi="Calibri"/>
+            </w:rPr>
+            <w:fldChar w:fldCharType="end"/>
+          </w:r>
+        </w:sdtContent>
+      </w:sdt>
+      <w:r>
+        <w:rPr>
+          <w:rFonts w:ascii="Calibri" w:hAnsi="Calibri"/>
+        </w:rPr>
+        <w:t xml:space="preserve"> and Redux </w:t>
+      </w:r>
+      <w:sdt>
+        <w:sdtPr>
+          <w:rPr>
+            <w:rFonts w:ascii="Calibri" w:hAnsi="Calibri"/>
+          </w:rPr>
+          <w:id w:val="-1119990343"/>
+          <w:citation/>
+        </w:sdtPr>
+        <w:sdtContent>
+          <w:r>
+            <w:rPr>
+              <w:rFonts w:ascii="Calibri" w:hAnsi="Calibri"/>
+            </w:rPr>
+            <w:fldChar w:fldCharType="begin"/>
+          </w:r>
+          <w:r>
+            <w:rPr>
+              <w:rFonts w:ascii="Calibri" w:hAnsi="Calibri"/>
+            </w:rPr>
+            <w:instrText xml:space="preserve"> CITATION Abr20 \l 2057 </w:instrText>
+          </w:r>
+          <w:r>
+            <w:rPr>
+              <w:rFonts w:ascii="Calibri" w:hAnsi="Calibri"/>
+            </w:rPr>
+            <w:fldChar w:fldCharType="separate"/>
+          </w:r>
+          <w:r>
+            <w:rPr>
+              <w:rFonts w:ascii="Calibri" w:hAnsi="Calibri"/>
+              <w:noProof/>
+            </w:rPr>
+            <w:t>[9]</w:t>
+          </w:r>
+          <w:r>
+            <w:rPr>
+              <w:rFonts w:ascii="Calibri" w:hAnsi="Calibri"/>
+            </w:rPr>
+            <w:fldChar w:fldCharType="end"/>
+          </w:r>
+        </w:sdtContent>
+      </w:sdt>
+    </w:p>
+    <w:p>
+      <w:pPr>
+        <w:pStyle w:val="ListParagraph"/>
+        <w:numPr>
+          <w:ilvl w:val="1"/>
+          <w:numId w:val="4"/>
+        </w:numPr>
+        <w:rPr>
+          <w:rFonts w:ascii="Calibri" w:hAnsi="Calibri"/>
+        </w:rPr>
+      </w:pPr>
+      <w:r>
+        <w:rPr>
+          <w:rFonts w:ascii="Calibri" w:hAnsi="Calibri"/>
+          <w:b/>
+          <w:bCs/>
+        </w:rPr>
+        <w:lastRenderedPageBreak/>
+        <w:t xml:space="preserve">Application framework </w:t>
+      </w:r>
+      <w:r>
+        <w:rPr>
+          <w:rFonts w:ascii="Calibri" w:hAnsi="Calibri"/>
+        </w:rPr>
+        <w:t>– Express.js</w:t>
+      </w:r>
+      <w:sdt>
+        <w:sdtPr>
+          <w:rPr>
+            <w:rFonts w:ascii="Calibri" w:hAnsi="Calibri"/>
+          </w:rPr>
+          <w:id w:val="-981928140"/>
+          <w:citation/>
+        </w:sdtPr>
+        <w:sdtContent>
+          <w:r>
+            <w:rPr>
+              <w:rFonts w:ascii="Calibri" w:hAnsi="Calibri"/>
+            </w:rPr>
+            <w:fldChar w:fldCharType="begin"/>
+          </w:r>
+          <w:r>
+            <w:rPr>
+              <w:rFonts w:ascii="Calibri" w:hAnsi="Calibri"/>
+            </w:rPr>
+            <w:instrText xml:space="preserve"> CITATION Str20 \l 2057 </w:instrText>
+          </w:r>
+          <w:r>
+            <w:rPr>
+              <w:rFonts w:ascii="Calibri" w:hAnsi="Calibri"/>
+            </w:rPr>
+            <w:fldChar w:fldCharType="separate"/>
+          </w:r>
+          <w:r>
+            <w:rPr>
+              <w:rFonts w:ascii="Calibri" w:hAnsi="Calibri"/>
+              <w:noProof/>
+            </w:rPr>
+            <w:t xml:space="preserve"> </w:t>
+          </w:r>
+          <w:r>
+            <w:rPr>
+              <w:rFonts w:ascii="Calibri" w:hAnsi="Calibri"/>
+              <w:noProof/>
+            </w:rPr>
+            <w:t>[10]</w:t>
+          </w:r>
+          <w:r>
+            <w:rPr>
+              <w:rFonts w:ascii="Calibri" w:hAnsi="Calibri"/>
+            </w:rPr>
+            <w:fldChar w:fldCharType="end"/>
+          </w:r>
+        </w:sdtContent>
+      </w:sdt>
+      <w:r>
+        <w:rPr>
+          <w:rFonts w:ascii="Calibri" w:hAnsi="Calibri"/>
+        </w:rPr>
+        <w:t>, Django (Python)</w:t>
+      </w:r>
+      <w:sdt>
+        <w:sdtPr>
+          <w:rPr>
+            <w:rFonts w:ascii="Calibri" w:hAnsi="Calibri"/>
+          </w:rPr>
+          <w:id w:val="-1413539640"/>
+          <w:citation/>
+        </w:sdtPr>
+        <w:sdtContent>
+          <w:r>
+            <w:rPr>
+              <w:rFonts w:ascii="Calibri" w:hAnsi="Calibri"/>
+            </w:rPr>
+            <w:fldChar w:fldCharType="begin"/>
+          </w:r>
+          <w:r>
+            <w:rPr>
+              <w:rFonts w:ascii="Calibri" w:hAnsi="Calibri"/>
+            </w:rPr>
+            <w:instrText xml:space="preserve"> CITATION Dja20 \l 2057 </w:instrText>
+          </w:r>
+          <w:r>
+            <w:rPr>
+              <w:rFonts w:ascii="Calibri" w:hAnsi="Calibri"/>
+            </w:rPr>
+            <w:fldChar w:fldCharType="separate"/>
+          </w:r>
+          <w:r>
+            <w:rPr>
+              <w:rFonts w:ascii="Calibri" w:hAnsi="Calibri"/>
+              <w:noProof/>
+            </w:rPr>
+            <w:t xml:space="preserve"> </w:t>
+          </w:r>
+          <w:r>
+            <w:rPr>
+              <w:rFonts w:ascii="Calibri" w:hAnsi="Calibri"/>
+              <w:noProof/>
+            </w:rPr>
+            <w:t>[11]</w:t>
+          </w:r>
+          <w:r>
+            <w:rPr>
+              <w:rFonts w:ascii="Calibri" w:hAnsi="Calibri"/>
+            </w:rPr>
+            <w:fldChar w:fldCharType="end"/>
+          </w:r>
+        </w:sdtContent>
+      </w:sdt>
+      <w:r>
+        <w:rPr>
+          <w:rFonts w:ascii="Calibri" w:hAnsi="Calibri"/>
+        </w:rPr>
+        <w:t xml:space="preserve"> or Spring (Java)</w:t>
+      </w:r>
+      <w:sdt>
+        <w:sdtPr>
+          <w:rPr>
+            <w:rFonts w:ascii="Calibri" w:hAnsi="Calibri"/>
+          </w:rPr>
+          <w:id w:val="659822966"/>
+          <w:citation/>
+        </w:sdtPr>
+        <w:sdtContent>
+          <w:r>
+            <w:rPr>
+              <w:rFonts w:ascii="Calibri" w:hAnsi="Calibri"/>
+            </w:rPr>
+            <w:fldChar w:fldCharType="begin"/>
+          </w:r>
+          <w:r>
+            <w:rPr>
+              <w:rFonts w:ascii="Calibri" w:hAnsi="Calibri"/>
+            </w:rPr>
+            <w:instrText xml:space="preserve"> CITATION Piv20 \l 2057 </w:instrText>
+          </w:r>
+          <w:r>
+            <w:rPr>
+              <w:rFonts w:ascii="Calibri" w:hAnsi="Calibri"/>
+            </w:rPr>
+            <w:fldChar w:fldCharType="separate"/>
+          </w:r>
+          <w:r>
+            <w:rPr>
+              <w:rFonts w:ascii="Calibri" w:hAnsi="Calibri"/>
+              <w:noProof/>
+            </w:rPr>
+            <w:t xml:space="preserve"> </w:t>
+          </w:r>
+          <w:r>
+            <w:rPr>
+              <w:rFonts w:ascii="Calibri" w:hAnsi="Calibri"/>
+              <w:noProof/>
+            </w:rPr>
+            <w:t>[12]</w:t>
+          </w:r>
+          <w:r>
+            <w:rPr>
+              <w:rFonts w:ascii="Calibri" w:hAnsi="Calibri"/>
+            </w:rPr>
+            <w:fldChar w:fldCharType="end"/>
+          </w:r>
+        </w:sdtContent>
+      </w:sdt>
+    </w:p>
+    <w:p>
+      <w:pPr>
+        <w:pStyle w:val="ListParagraph"/>
+        <w:numPr>
+          <w:ilvl w:val="1"/>
+          <w:numId w:val="4"/>
+        </w:numPr>
+        <w:rPr>
+          <w:rFonts w:ascii="Calibri" w:hAnsi="Calibri"/>
+        </w:rPr>
+      </w:pPr>
+      <w:r>
+        <w:rPr>
+          <w:rFonts w:ascii="Calibri" w:hAnsi="Calibri"/>
+          <w:b/>
+          <w:bCs/>
+        </w:rPr>
+        <w:t xml:space="preserve">Run-time environment </w:t>
+      </w:r>
+      <w:r>
+        <w:rPr>
+          <w:rFonts w:ascii="Calibri" w:hAnsi="Calibri"/>
+        </w:rPr>
+        <w:t>– Node.js</w:t>
+      </w:r>
+      <w:sdt>
+        <w:sdtPr>
+          <w:rPr>
+            <w:rFonts w:ascii="Calibri" w:hAnsi="Calibri"/>
+          </w:rPr>
+          <w:id w:val="2135368254"/>
+          <w:citation/>
+        </w:sdtPr>
+        <w:sdtContent>
+          <w:r>
+            <w:rPr>
+              <w:rFonts w:ascii="Calibri" w:hAnsi="Calibri"/>
+            </w:rPr>
+            <w:fldChar w:fldCharType="begin"/>
+          </w:r>
+          <w:r>
+            <w:rPr>
+              <w:rFonts w:ascii="Calibri" w:hAnsi="Calibri"/>
+            </w:rPr>
+            <w:instrText xml:space="preserve"> CITATION Ope20 \l 2057 </w:instrText>
+          </w:r>
+          <w:r>
+            <w:rPr>
+              <w:rFonts w:ascii="Calibri" w:hAnsi="Calibri"/>
+            </w:rPr>
+            <w:fldChar w:fldCharType="separate"/>
+          </w:r>
+          <w:r>
+            <w:rPr>
+              <w:rFonts w:ascii="Calibri" w:hAnsi="Calibri"/>
+              <w:noProof/>
+            </w:rPr>
+            <w:t xml:space="preserve"> </w:t>
+          </w:r>
+          <w:r>
+            <w:rPr>
+              <w:rFonts w:ascii="Calibri" w:hAnsi="Calibri"/>
+              <w:noProof/>
+            </w:rPr>
+            <w:t>[13]</w:t>
+          </w:r>
+          <w:r>
+            <w:rPr>
+              <w:rFonts w:ascii="Calibri" w:hAnsi="Calibri"/>
+            </w:rPr>
+            <w:fldChar w:fldCharType="end"/>
+          </w:r>
+        </w:sdtContent>
+      </w:sdt>
+      <w:r>
+        <w:rPr>
+          <w:rFonts w:ascii="Calibri" w:hAnsi="Calibri"/>
+        </w:rPr>
+        <w:t xml:space="preserve"> if using express, otherwise the Python runtime environment for Django or the JVM for Spring</w:t>
+      </w:r>
+    </w:p>
+    <w:p>
+      <w:pPr>
+        <w:pStyle w:val="ListParagraph"/>
+        <w:numPr>
+          <w:ilvl w:val="1"/>
+          <w:numId w:val="4"/>
+        </w:numPr>
+        <w:rPr>
+          <w:rFonts w:ascii="Calibri" w:hAnsi="Calibri"/>
+        </w:rPr>
+      </w:pPr>
+      <w:r>
+        <w:rPr>
+          <w:rFonts w:ascii="Calibri" w:hAnsi="Calibri"/>
+          <w:b/>
+          <w:bCs/>
+        </w:rPr>
+        <w:t>Database</w:t>
+      </w:r>
+      <w:r>
+        <w:rPr>
+          <w:rFonts w:ascii="Calibri" w:hAnsi="Calibri"/>
+        </w:rPr>
+        <w:t xml:space="preserve"> – A decision between an SQL environment such as MySQL</w:t>
+      </w:r>
+      <w:sdt>
+        <w:sdtPr>
+          <w:rPr>
+            <w:rFonts w:ascii="Calibri" w:hAnsi="Calibri"/>
+          </w:rPr>
+          <w:id w:val="-1323434667"/>
+          <w:citation/>
+        </w:sdtPr>
+        <w:sdtContent>
+          <w:r>
+            <w:rPr>
+              <w:rFonts w:ascii="Calibri" w:hAnsi="Calibri"/>
+            </w:rPr>
+            <w:fldChar w:fldCharType="begin"/>
+          </w:r>
+          <w:r>
+            <w:rPr>
+              <w:rFonts w:ascii="Calibri" w:hAnsi="Calibri"/>
+            </w:rPr>
+            <w:instrText xml:space="preserve"> CITATION Ora20 \l 2057 </w:instrText>
+          </w:r>
+          <w:r>
+            <w:rPr>
+              <w:rFonts w:ascii="Calibri" w:hAnsi="Calibri"/>
+            </w:rPr>
+            <w:fldChar w:fldCharType="separate"/>
+          </w:r>
+          <w:r>
+            <w:rPr>
+              <w:rFonts w:ascii="Calibri" w:hAnsi="Calibri"/>
+              <w:noProof/>
+            </w:rPr>
+            <w:t xml:space="preserve"> </w:t>
+          </w:r>
+          <w:r>
+            <w:rPr>
+              <w:rFonts w:ascii="Calibri" w:hAnsi="Calibri"/>
+              <w:noProof/>
+            </w:rPr>
+            <w:t>[14]</w:t>
+          </w:r>
+          <w:r>
+            <w:rPr>
+              <w:rFonts w:ascii="Calibri" w:hAnsi="Calibri"/>
+            </w:rPr>
+            <w:fldChar w:fldCharType="end"/>
+          </w:r>
+        </w:sdtContent>
+      </w:sdt>
+      <w:r>
+        <w:rPr>
+          <w:rFonts w:ascii="Calibri" w:hAnsi="Calibri"/>
+        </w:rPr>
+        <w:t xml:space="preserve"> or a NoSQL environment such as MongoDB</w:t>
+      </w:r>
+      <w:sdt>
+        <w:sdtPr>
+          <w:rPr>
+            <w:rFonts w:ascii="Calibri" w:hAnsi="Calibri"/>
+          </w:rPr>
+          <w:id w:val="1637688624"/>
+          <w:citation/>
+        </w:sdtPr>
+        <w:sdtContent>
+          <w:r>
+            <w:rPr>
+              <w:rFonts w:ascii="Calibri" w:hAnsi="Calibri"/>
+            </w:rPr>
+            <w:fldChar w:fldCharType="begin"/>
+          </w:r>
+          <w:r>
+            <w:rPr>
+              <w:rFonts w:ascii="Calibri" w:hAnsi="Calibri"/>
+            </w:rPr>
+            <w:instrText xml:space="preserve"> CITATION Mon201 \l 2057 </w:instrText>
+          </w:r>
+          <w:r>
+            <w:rPr>
+              <w:rFonts w:ascii="Calibri" w:hAnsi="Calibri"/>
+            </w:rPr>
+            <w:fldChar w:fldCharType="separate"/>
+          </w:r>
+          <w:r>
+            <w:rPr>
+              <w:rFonts w:ascii="Calibri" w:hAnsi="Calibri"/>
+              <w:noProof/>
+            </w:rPr>
+            <w:t xml:space="preserve"> </w:t>
+          </w:r>
+          <w:r>
+            <w:rPr>
+              <w:rFonts w:ascii="Calibri" w:hAnsi="Calibri"/>
+              <w:noProof/>
+            </w:rPr>
+            <w:t>[15]</w:t>
+          </w:r>
+          <w:r>
+            <w:rPr>
+              <w:rFonts w:ascii="Calibri" w:hAnsi="Calibri"/>
+            </w:rPr>
+            <w:fldChar w:fldCharType="end"/>
+          </w:r>
+        </w:sdtContent>
+      </w:sdt>
     </w:p>
     <w:p>
       <w:pPr>
@@ -1168,12 +1852,12 @@
                 <w:tblLook w:val="04A0" w:firstRow="1" w:lastRow="0" w:firstColumn="1" w:lastColumn="0" w:noHBand="0" w:noVBand="1"/>
               </w:tblPr>
               <w:tblGrid>
-                <w:gridCol w:w="351"/>
-                <w:gridCol w:w="7949"/>
+                <w:gridCol w:w="473"/>
+                <w:gridCol w:w="7827"/>
               </w:tblGrid>
               <w:tr>
                 <w:trPr>
-                  <w:divId w:val="559362400"/>
+                  <w:divId w:val="1976448422"/>
                   <w:tblCellSpacing w:w="15" w:type="dxa"/>
                 </w:trPr>
                 <w:tc>
@@ -1213,21 +1897,14 @@
                       <w:rPr>
                         <w:noProof/>
                       </w:rPr>
-                      <w:t>Montgomeryshire Wildlife Trust, “Dyfi Wildlife Centre | Montgomeryshire Wildlife Trust,” [Online]. Available: https://www.montwt.co.uk/projects/dyfi-wildlife-</w:t>
-                    </w:r>
-                    <w:r>
-                      <w:rPr>
-                        <w:noProof/>
-                      </w:rPr>
-                      <w:lastRenderedPageBreak/>
-                      <w:t>centre. [Accessed 1 February 2020].</w:t>
+                      <w:t>Montgomeryshire Wildlife Trust, “Dyfi Wildlife Centre | Montgomeryshire Wildlife Trust,” [Online]. Available: https://www.montwt.co.uk/projects/dyfi-wildlife-centre. [Accessed 1 February 2020].</w:t>
                     </w:r>
                   </w:p>
                 </w:tc>
               </w:tr>
               <w:tr>
                 <w:trPr>
-                  <w:divId w:val="559362400"/>
+                  <w:divId w:val="1976448422"/>
                   <w:tblCellSpacing w:w="15" w:type="dxa"/>
                 </w:trPr>
                 <w:tc>
@@ -1246,7 +1923,6 @@
                       <w:rPr>
                         <w:noProof/>
                       </w:rPr>
-                      <w:lastRenderedPageBreak/>
                       <w:t xml:space="preserve">[2] </w:t>
                     </w:r>
                   </w:p>
@@ -1274,7 +1950,7 @@
               </w:tr>
               <w:tr>
                 <w:trPr>
-                  <w:divId w:val="559362400"/>
+                  <w:divId w:val="1976448422"/>
                   <w:tblCellSpacing w:w="15" w:type="dxa"/>
                 </w:trPr>
                 <w:tc>
@@ -1320,7 +1996,7 @@
               </w:tr>
               <w:tr>
                 <w:trPr>
-                  <w:divId w:val="559362400"/>
+                  <w:divId w:val="1976448422"/>
                   <w:tblCellSpacing w:w="15" w:type="dxa"/>
                 </w:trPr>
                 <w:tc>
@@ -1366,7 +2042,7 @@
               </w:tr>
               <w:tr>
                 <w:trPr>
-                  <w:divId w:val="559362400"/>
+                  <w:divId w:val="1976448422"/>
                   <w:tblCellSpacing w:w="15" w:type="dxa"/>
                 </w:trPr>
                 <w:tc>
@@ -1405,14 +2081,14 @@
                       <w:rPr>
                         <w:noProof/>
                       </w:rPr>
-                      <w:t>Google LLC, “Material Design,” [Online]. Available: https://material.io/. [Accessed 1 February 2020].</w:t>
+                      <w:t>Bootstrap Core Team, “Bootstrap,” [Online]. Available: https://getbootstrap.com/docs/4.4/about/overview/. [Accessed 1 February 2020].</w:t>
                     </w:r>
                   </w:p>
                 </w:tc>
               </w:tr>
               <w:tr>
                 <w:trPr>
-                  <w:divId w:val="559362400"/>
+                  <w:divId w:val="1976448422"/>
                   <w:tblCellSpacing w:w="15" w:type="dxa"/>
                 </w:trPr>
                 <w:tc>
@@ -1451,14 +2127,14 @@
                       <w:rPr>
                         <w:noProof/>
                       </w:rPr>
-                      <w:t>Bootstrap Core Team, “Bootstrap,” [Online]. Available: https://getbootstrap.com/docs/4.4/about/overview/. [Accessed 1 February 2020].</w:t>
+                      <w:t>Google LLC, “Material Design,” [Online]. Available: https://material.io/. [Accessed 1 February 2020].</w:t>
                     </w:r>
                   </w:p>
                 </w:tc>
               </w:tr>
               <w:tr>
                 <w:trPr>
-                  <w:divId w:val="559362400"/>
+                  <w:divId w:val="1976448422"/>
                   <w:tblCellSpacing w:w="15" w:type="dxa"/>
                 </w:trPr>
                 <w:tc>
@@ -1502,10 +2178,378 @@
                   </w:p>
                 </w:tc>
               </w:tr>
+              <w:tr>
+                <w:trPr>
+                  <w:divId w:val="1976448422"/>
+                  <w:tblCellSpacing w:w="15" w:type="dxa"/>
+                </w:trPr>
+                <w:tc>
+                  <w:tcPr>
+                    <w:tcW w:w="50" w:type="pct"/>
+                    <w:hideMark/>
+                  </w:tcPr>
+                  <w:p>
+                    <w:pPr>
+                      <w:pStyle w:val="Bibliography"/>
+                      <w:rPr>
+                        <w:noProof/>
+                      </w:rPr>
+                    </w:pPr>
+                    <w:r>
+                      <w:rPr>
+                        <w:noProof/>
+                      </w:rPr>
+                      <w:t xml:space="preserve">[8] </w:t>
+                    </w:r>
+                  </w:p>
+                </w:tc>
+                <w:tc>
+                  <w:tcPr>
+                    <w:tcW w:w="0" w:type="auto"/>
+                    <w:hideMark/>
+                  </w:tcPr>
+                  <w:p>
+                    <w:pPr>
+                      <w:pStyle w:val="Bibliography"/>
+                      <w:rPr>
+                        <w:noProof/>
+                      </w:rPr>
+                    </w:pPr>
+                    <w:r>
+                      <w:rPr>
+                        <w:noProof/>
+                      </w:rPr>
+                      <w:t>Facebook Inc., “React - A JavaScript library for building user interfaces,” [Online]. Available: https://reactjs.org/. [Accessed 1 February 2020].</w:t>
+                    </w:r>
+                  </w:p>
+                </w:tc>
+              </w:tr>
+              <w:tr>
+                <w:trPr>
+                  <w:divId w:val="1976448422"/>
+                  <w:tblCellSpacing w:w="15" w:type="dxa"/>
+                </w:trPr>
+                <w:tc>
+                  <w:tcPr>
+                    <w:tcW w:w="50" w:type="pct"/>
+                    <w:hideMark/>
+                  </w:tcPr>
+                  <w:p>
+                    <w:pPr>
+                      <w:pStyle w:val="Bibliography"/>
+                      <w:rPr>
+                        <w:noProof/>
+                      </w:rPr>
+                    </w:pPr>
+                    <w:r>
+                      <w:rPr>
+                        <w:noProof/>
+                      </w:rPr>
+                      <w:t xml:space="preserve">[9] </w:t>
+                    </w:r>
+                  </w:p>
+                </w:tc>
+                <w:tc>
+                  <w:tcPr>
+                    <w:tcW w:w="0" w:type="auto"/>
+                    <w:hideMark/>
+                  </w:tcPr>
+                  <w:p>
+                    <w:pPr>
+                      <w:pStyle w:val="Bibliography"/>
+                      <w:rPr>
+                        <w:noProof/>
+                      </w:rPr>
+                    </w:pPr>
+                    <w:r>
+                      <w:rPr>
+                        <w:noProof/>
+                      </w:rPr>
+                      <w:t>D. Abramov and A. Clark, “Redux - A predictable state container for JavaScript apps,” [Online]. Available: http://redux.js.org/. [Accessed 1 February 2020].</w:t>
+                    </w:r>
+                  </w:p>
+                </w:tc>
+              </w:tr>
+              <w:tr>
+                <w:trPr>
+                  <w:divId w:val="1976448422"/>
+                  <w:tblCellSpacing w:w="15" w:type="dxa"/>
+                </w:trPr>
+                <w:tc>
+                  <w:tcPr>
+                    <w:tcW w:w="50" w:type="pct"/>
+                    <w:hideMark/>
+                  </w:tcPr>
+                  <w:p>
+                    <w:pPr>
+                      <w:pStyle w:val="Bibliography"/>
+                      <w:rPr>
+                        <w:noProof/>
+                      </w:rPr>
+                    </w:pPr>
+                    <w:r>
+                      <w:rPr>
+                        <w:noProof/>
+                      </w:rPr>
+                      <w:t xml:space="preserve">[10] </w:t>
+                    </w:r>
+                  </w:p>
+                </w:tc>
+                <w:tc>
+                  <w:tcPr>
+                    <w:tcW w:w="0" w:type="auto"/>
+                    <w:hideMark/>
+                  </w:tcPr>
+                  <w:p>
+                    <w:pPr>
+                      <w:pStyle w:val="Bibliography"/>
+                      <w:rPr>
+                        <w:noProof/>
+                      </w:rPr>
+                    </w:pPr>
+                    <w:r>
+                      <w:rPr>
+                        <w:noProof/>
+                      </w:rPr>
+                      <w:t>StrongLoop, IBM, et al., “Express - Node.js web application framework,” [Online]. Available: https://expressjs.com/. [Accessed 1 February 2020].</w:t>
+                    </w:r>
+                  </w:p>
+                </w:tc>
+              </w:tr>
+              <w:tr>
+                <w:trPr>
+                  <w:divId w:val="1976448422"/>
+                  <w:tblCellSpacing w:w="15" w:type="dxa"/>
+                </w:trPr>
+                <w:tc>
+                  <w:tcPr>
+                    <w:tcW w:w="50" w:type="pct"/>
+                    <w:hideMark/>
+                  </w:tcPr>
+                  <w:p>
+                    <w:pPr>
+                      <w:pStyle w:val="Bibliography"/>
+                      <w:rPr>
+                        <w:noProof/>
+                      </w:rPr>
+                    </w:pPr>
+                    <w:r>
+                      <w:rPr>
+                        <w:noProof/>
+                      </w:rPr>
+                      <w:t xml:space="preserve">[11] </w:t>
+                    </w:r>
+                  </w:p>
+                </w:tc>
+                <w:tc>
+                  <w:tcPr>
+                    <w:tcW w:w="0" w:type="auto"/>
+                    <w:hideMark/>
+                  </w:tcPr>
+                  <w:p>
+                    <w:pPr>
+                      <w:pStyle w:val="Bibliography"/>
+                      <w:rPr>
+                        <w:noProof/>
+                      </w:rPr>
+                    </w:pPr>
+                    <w:r>
+                      <w:rPr>
+                        <w:noProof/>
+                      </w:rPr>
+                      <w:t>Django Software Foundation, “The Web framework for perfectionists with deadlines | Django,” [Online]. Available: https://www.djangoproject.com/. [Accessed 1 February 2020].</w:t>
+                    </w:r>
+                  </w:p>
+                </w:tc>
+              </w:tr>
+              <w:tr>
+                <w:trPr>
+                  <w:divId w:val="1976448422"/>
+                  <w:tblCellSpacing w:w="15" w:type="dxa"/>
+                </w:trPr>
+                <w:tc>
+                  <w:tcPr>
+                    <w:tcW w:w="50" w:type="pct"/>
+                    <w:hideMark/>
+                  </w:tcPr>
+                  <w:p>
+                    <w:pPr>
+                      <w:pStyle w:val="Bibliography"/>
+                      <w:rPr>
+                        <w:noProof/>
+                      </w:rPr>
+                    </w:pPr>
+                    <w:r>
+                      <w:rPr>
+                        <w:noProof/>
+                      </w:rPr>
+                      <w:t xml:space="preserve">[12] </w:t>
+                    </w:r>
+                  </w:p>
+                </w:tc>
+                <w:tc>
+                  <w:tcPr>
+                    <w:tcW w:w="0" w:type="auto"/>
+                    <w:hideMark/>
+                  </w:tcPr>
+                  <w:p>
+                    <w:pPr>
+                      <w:pStyle w:val="Bibliography"/>
+                      <w:rPr>
+                        <w:noProof/>
+                      </w:rPr>
+                    </w:pPr>
+                    <w:r>
+                      <w:rPr>
+                        <w:noProof/>
+                      </w:rPr>
+                      <w:t>Pivotal Software, Inc., “Spring,” [Online]. Available: https://spring.io/. [Accessed 1 February 2020].</w:t>
+                    </w:r>
+                  </w:p>
+                </w:tc>
+              </w:tr>
+              <w:tr>
+                <w:trPr>
+                  <w:divId w:val="1976448422"/>
+                  <w:tblCellSpacing w:w="15" w:type="dxa"/>
+                </w:trPr>
+                <w:tc>
+                  <w:tcPr>
+                    <w:tcW w:w="50" w:type="pct"/>
+                    <w:hideMark/>
+                  </w:tcPr>
+                  <w:p>
+                    <w:pPr>
+                      <w:pStyle w:val="Bibliography"/>
+                      <w:rPr>
+                        <w:noProof/>
+                      </w:rPr>
+                    </w:pPr>
+                    <w:r>
+                      <w:rPr>
+                        <w:noProof/>
+                      </w:rPr>
+                      <w:t xml:space="preserve">[13] </w:t>
+                    </w:r>
+                  </w:p>
+                </w:tc>
+                <w:tc>
+                  <w:tcPr>
+                    <w:tcW w:w="0" w:type="auto"/>
+                    <w:hideMark/>
+                  </w:tcPr>
+                  <w:p>
+                    <w:pPr>
+                      <w:pStyle w:val="Bibliography"/>
+                      <w:rPr>
+                        <w:noProof/>
+                      </w:rPr>
+                    </w:pPr>
+                    <w:r>
+                      <w:rPr>
+                        <w:noProof/>
+                      </w:rPr>
+                      <w:t>OpenJS Foundation, “Node.js,” [Online]. Available: https://nodejs.org/en/. [Accessed 1 February 2020].</w:t>
+                    </w:r>
+                  </w:p>
+                </w:tc>
+              </w:tr>
+              <w:tr>
+                <w:trPr>
+                  <w:divId w:val="1976448422"/>
+                  <w:tblCellSpacing w:w="15" w:type="dxa"/>
+                </w:trPr>
+                <w:tc>
+                  <w:tcPr>
+                    <w:tcW w:w="50" w:type="pct"/>
+                    <w:hideMark/>
+                  </w:tcPr>
+                  <w:p>
+                    <w:pPr>
+                      <w:pStyle w:val="Bibliography"/>
+                      <w:rPr>
+                        <w:noProof/>
+                      </w:rPr>
+                    </w:pPr>
+                    <w:r>
+                      <w:rPr>
+                        <w:noProof/>
+                      </w:rPr>
+                      <w:t xml:space="preserve">[14] </w:t>
+                    </w:r>
+                  </w:p>
+                </w:tc>
+                <w:tc>
+                  <w:tcPr>
+                    <w:tcW w:w="0" w:type="auto"/>
+                    <w:hideMark/>
+                  </w:tcPr>
+                  <w:p>
+                    <w:pPr>
+                      <w:pStyle w:val="Bibliography"/>
+                      <w:rPr>
+                        <w:noProof/>
+                      </w:rPr>
+                    </w:pPr>
+                    <w:r>
+                      <w:rPr>
+                        <w:noProof/>
+                      </w:rPr>
+                      <w:t>Oracle Corporation, “MySQL,” [Online]. Available: https://www.mysql.com/. [Accessed 1 February 2020].</w:t>
+                    </w:r>
+                  </w:p>
+                </w:tc>
+              </w:tr>
+              <w:tr>
+                <w:trPr>
+                  <w:divId w:val="1976448422"/>
+                  <w:tblCellSpacing w:w="15" w:type="dxa"/>
+                </w:trPr>
+                <w:tc>
+                  <w:tcPr>
+                    <w:tcW w:w="50" w:type="pct"/>
+                    <w:hideMark/>
+                  </w:tcPr>
+                  <w:p>
+                    <w:pPr>
+                      <w:pStyle w:val="Bibliography"/>
+                      <w:rPr>
+                        <w:noProof/>
+                      </w:rPr>
+                    </w:pPr>
+                    <w:r>
+                      <w:rPr>
+                        <w:noProof/>
+                      </w:rPr>
+                      <w:t xml:space="preserve">[15] </w:t>
+                    </w:r>
+                  </w:p>
+                </w:tc>
+                <w:tc>
+                  <w:tcPr>
+                    <w:tcW w:w="0" w:type="auto"/>
+                    <w:hideMark/>
+                  </w:tcPr>
+                  <w:p>
+                    <w:pPr>
+                      <w:pStyle w:val="Bibliography"/>
+                      <w:rPr>
+                        <w:noProof/>
+                      </w:rPr>
+                    </w:pPr>
+                    <w:r>
+                      <w:rPr>
+                        <w:noProof/>
+                      </w:rPr>
+                      <w:t>MongoDB, Inc., “The most popular database for modern apps | MongoDB,” [Online]. Available: https://www.mongodb.com/. [Accessed 1 February 2020].</w:t>
+                    </w:r>
+                  </w:p>
+                </w:tc>
+              </w:tr>
             </w:tbl>
             <w:p>
               <w:pPr>
-                <w:divId w:val="559362400"/>
+                <w:divId w:val="1976448422"/>
                 <w:rPr>
                   <w:rFonts w:eastAsia="Times New Roman"/>
                   <w:noProof/>
@@ -1519,6 +2563,7 @@
                   <w:bCs/>
                   <w:noProof/>
                 </w:rPr>
+                <w:lastRenderedPageBreak/>
                 <w:fldChar w:fldCharType="end"/>
               </w:r>
             </w:p>
@@ -1796,7 +2841,7 @@
         <w:sz w:val="21"/>
         <w:lang w:val="en-US"/>
       </w:rPr>
-      <w:t>2</w:t>
+      <w:t>3</w:t>
     </w:r>
     <w:r>
       <w:rPr>
@@ -2174,6 +3219,119 @@
       </w:pPr>
     </w:lvl>
   </w:abstractNum>
+  <w:abstractNum w:abstractNumId="3" w15:restartNumberingAfterBreak="0">
+    <w:nsid w:val="6BF56E26"/>
+    <w:multiLevelType w:val="hybridMultilevel"/>
+    <w:tmpl w:val="DCBA6862"/>
+    <w:lvl w:ilvl="0" w:tplc="08090001">
+      <w:start w:val="1"/>
+      <w:numFmt w:val="bullet"/>
+      <w:lvlText w:val=""/>
+      <w:lvlJc w:val="left"/>
+      <w:pPr>
+        <w:ind w:left="720" w:hanging="360"/>
+      </w:pPr>
+      <w:rPr>
+        <w:rFonts w:ascii="Symbol" w:hAnsi="Symbol" w:hint="default"/>
+      </w:rPr>
+    </w:lvl>
+    <w:lvl w:ilvl="1" w:tplc="08090003">
+      <w:start w:val="1"/>
+      <w:numFmt w:val="bullet"/>
+      <w:lvlText w:val="o"/>
+      <w:lvlJc w:val="left"/>
+      <w:pPr>
+        <w:ind w:left="1440" w:hanging="360"/>
+      </w:pPr>
+      <w:rPr>
+        <w:rFonts w:ascii="Courier New" w:hAnsi="Courier New" w:cs="Courier New" w:hint="default"/>
+      </w:rPr>
+    </w:lvl>
+    <w:lvl w:ilvl="2" w:tplc="08090005" w:tentative="1">
+      <w:start w:val="1"/>
+      <w:numFmt w:val="bullet"/>
+      <w:lvlText w:val=""/>
+      <w:lvlJc w:val="left"/>
+      <w:pPr>
+        <w:ind w:left="2160" w:hanging="360"/>
+      </w:pPr>
+      <w:rPr>
+        <w:rFonts w:ascii="Wingdings" w:hAnsi="Wingdings" w:hint="default"/>
+      </w:rPr>
+    </w:lvl>
+    <w:lvl w:ilvl="3" w:tplc="08090001" w:tentative="1">
+      <w:start w:val="1"/>
+      <w:numFmt w:val="bullet"/>
+      <w:lvlText w:val=""/>
+      <w:lvlJc w:val="left"/>
+      <w:pPr>
+        <w:ind w:left="2880" w:hanging="360"/>
+      </w:pPr>
+      <w:rPr>
+        <w:rFonts w:ascii="Symbol" w:hAnsi="Symbol" w:hint="default"/>
+      </w:rPr>
+    </w:lvl>
+    <w:lvl w:ilvl="4" w:tplc="08090003" w:tentative="1">
+      <w:start w:val="1"/>
+      <w:numFmt w:val="bullet"/>
+      <w:lvlText w:val="o"/>
+      <w:lvlJc w:val="left"/>
+      <w:pPr>
+        <w:ind w:left="3600" w:hanging="360"/>
+      </w:pPr>
+      <w:rPr>
+        <w:rFonts w:ascii="Courier New" w:hAnsi="Courier New" w:cs="Courier New" w:hint="default"/>
+      </w:rPr>
+    </w:lvl>
+    <w:lvl w:ilvl="5" w:tplc="08090005" w:tentative="1">
+      <w:start w:val="1"/>
+      <w:numFmt w:val="bullet"/>
+      <w:lvlText w:val=""/>
+      <w:lvlJc w:val="left"/>
+      <w:pPr>
+        <w:ind w:left="4320" w:hanging="360"/>
+      </w:pPr>
+      <w:rPr>
+        <w:rFonts w:ascii="Wingdings" w:hAnsi="Wingdings" w:hint="default"/>
+      </w:rPr>
+    </w:lvl>
+    <w:lvl w:ilvl="6" w:tplc="08090001" w:tentative="1">
+      <w:start w:val="1"/>
+      <w:numFmt w:val="bullet"/>
+      <w:lvlText w:val=""/>
+      <w:lvlJc w:val="left"/>
+      <w:pPr>
+        <w:ind w:left="5040" w:hanging="360"/>
+      </w:pPr>
+      <w:rPr>
+        <w:rFonts w:ascii="Symbol" w:hAnsi="Symbol" w:hint="default"/>
+      </w:rPr>
+    </w:lvl>
+    <w:lvl w:ilvl="7" w:tplc="08090003" w:tentative="1">
+      <w:start w:val="1"/>
+      <w:numFmt w:val="bullet"/>
+      <w:lvlText w:val="o"/>
+      <w:lvlJc w:val="left"/>
+      <w:pPr>
+        <w:ind w:left="5760" w:hanging="360"/>
+      </w:pPr>
+      <w:rPr>
+        <w:rFonts w:ascii="Courier New" w:hAnsi="Courier New" w:cs="Courier New" w:hint="default"/>
+      </w:rPr>
+    </w:lvl>
+    <w:lvl w:ilvl="8" w:tplc="08090005" w:tentative="1">
+      <w:start w:val="1"/>
+      <w:numFmt w:val="bullet"/>
+      <w:lvlText w:val=""/>
+      <w:lvlJc w:val="left"/>
+      <w:pPr>
+        <w:ind w:left="6480" w:hanging="360"/>
+      </w:pPr>
+      <w:rPr>
+        <w:rFonts w:ascii="Wingdings" w:hAnsi="Wingdings" w:hint="default"/>
+      </w:rPr>
+    </w:lvl>
+  </w:abstractNum>
   <w:num w:numId="1">
     <w:abstractNumId w:val="1"/>
   </w:num>
@@ -2182,6 +3340,9 @@
   </w:num>
   <w:num w:numId="3">
     <w:abstractNumId w:val="2"/>
+  </w:num>
+  <w:num w:numId="4">
+    <w:abstractNumId w:val="3"/>
   </w:num>
 </w:numbering>
 </file>
@@ -3101,7 +4262,7 @@
         <b:Corporate>Google LLC</b:Corporate>
       </b:Author>
     </b:Author>
-    <b:RefOrder>5</b:RefOrder>
+    <b:RefOrder>6</b:RefOrder>
   </b:Source>
   <b:Source>
     <b:Tag>Ope19</b:Tag>
@@ -3172,7 +4333,7 @@
     <b:MonthAccessed>February</b:MonthAccessed>
     <b:DayAccessed>1</b:DayAccessed>
     <b:URL>https://getbootstrap.com/docs/4.4/about/overview/</b:URL>
-    <b:RefOrder>6</b:RefOrder>
+    <b:RefOrder>5</b:RefOrder>
   </b:Source>
   <b:Source>
     <b:Tag>Goo202</b:Tag>
@@ -3190,11 +4351,148 @@
     <b:URL>https://angular.io/</b:URL>
     <b:RefOrder>7</b:RefOrder>
   </b:Source>
+  <b:Source>
+    <b:Tag>Fac20</b:Tag>
+    <b:SourceType>InternetSite</b:SourceType>
+    <b:Guid>{F4A33C57-4E11-4A93-A47C-0699FC516F47}</b:Guid>
+    <b:Author>
+      <b:Author>
+        <b:Corporate>Facebook Inc.</b:Corporate>
+      </b:Author>
+    </b:Author>
+    <b:Title>React - A JavaScript library for building user interfaces</b:Title>
+    <b:YearAccessed>2020</b:YearAccessed>
+    <b:MonthAccessed>February</b:MonthAccessed>
+    <b:DayAccessed>1</b:DayAccessed>
+    <b:URL>https://reactjs.org/</b:URL>
+    <b:RefOrder>8</b:RefOrder>
+  </b:Source>
+  <b:Source>
+    <b:Tag>Abr20</b:Tag>
+    <b:SourceType>InternetSite</b:SourceType>
+    <b:Guid>{A0BF49E7-AE90-41A6-AE3A-41E0D07D434C}</b:Guid>
+    <b:Title>Redux - A predictable state container for JavaScript apps</b:Title>
+    <b:YearAccessed>2020</b:YearAccessed>
+    <b:MonthAccessed>February</b:MonthAccessed>
+    <b:DayAccessed>1</b:DayAccessed>
+    <b:URL>http://redux.js.org/</b:URL>
+    <b:Author>
+      <b:Author>
+        <b:NameList>
+          <b:Person>
+            <b:Last>Abramov</b:Last>
+            <b:First>Dan</b:First>
+          </b:Person>
+          <b:Person>
+            <b:Last>Clark</b:Last>
+            <b:First>Andrew</b:First>
+          </b:Person>
+        </b:NameList>
+      </b:Author>
+    </b:Author>
+    <b:RefOrder>9</b:RefOrder>
+  </b:Source>
+  <b:Source>
+    <b:Tag>Str20</b:Tag>
+    <b:SourceType>InternetSite</b:SourceType>
+    <b:Guid>{CB268C48-AD9C-49A5-931B-4996310FA846}</b:Guid>
+    <b:Author>
+      <b:Author>
+        <b:Corporate>StrongLoop, IBM, et al.</b:Corporate>
+      </b:Author>
+    </b:Author>
+    <b:Title>Express - Node.js web application framework</b:Title>
+    <b:YearAccessed>2020</b:YearAccessed>
+    <b:MonthAccessed>February</b:MonthAccessed>
+    <b:DayAccessed>1</b:DayAccessed>
+    <b:URL>https://expressjs.com/</b:URL>
+    <b:RefOrder>10</b:RefOrder>
+  </b:Source>
+  <b:Source>
+    <b:Tag>Dja20</b:Tag>
+    <b:SourceType>InternetSite</b:SourceType>
+    <b:Guid>{D809FC20-80CE-4D8A-8FED-C5A330AA3FB3}</b:Guid>
+    <b:Author>
+      <b:Author>
+        <b:Corporate>Django Software Foundation</b:Corporate>
+      </b:Author>
+    </b:Author>
+    <b:Title>The Web framework for perfectionists with deadlines | Django</b:Title>
+    <b:YearAccessed>2020</b:YearAccessed>
+    <b:MonthAccessed>February</b:MonthAccessed>
+    <b:DayAccessed>1</b:DayAccessed>
+    <b:URL>https://www.djangoproject.com/</b:URL>
+    <b:RefOrder>11</b:RefOrder>
+  </b:Source>
+  <b:Source>
+    <b:Tag>Piv20</b:Tag>
+    <b:SourceType>InternetSite</b:SourceType>
+    <b:Guid>{83DC9B65-F42B-4506-AE8B-BA0C91B60D58}</b:Guid>
+    <b:Author>
+      <b:Author>
+        <b:Corporate>Pivotal Software, Inc.</b:Corporate>
+      </b:Author>
+    </b:Author>
+    <b:Title>Spring</b:Title>
+    <b:YearAccessed>2020</b:YearAccessed>
+    <b:MonthAccessed>February</b:MonthAccessed>
+    <b:DayAccessed>1</b:DayAccessed>
+    <b:URL>https://spring.io/</b:URL>
+    <b:RefOrder>12</b:RefOrder>
+  </b:Source>
+  <b:Source>
+    <b:Tag>Ope20</b:Tag>
+    <b:SourceType>InternetSite</b:SourceType>
+    <b:Guid>{816F8938-9E20-40B6-BA43-B0D824FA2BC0}</b:Guid>
+    <b:Author>
+      <b:Author>
+        <b:Corporate>OpenJS Foundation</b:Corporate>
+      </b:Author>
+    </b:Author>
+    <b:Title>Node.js</b:Title>
+    <b:YearAccessed>2020</b:YearAccessed>
+    <b:MonthAccessed>February</b:MonthAccessed>
+    <b:DayAccessed>1</b:DayAccessed>
+    <b:URL>https://nodejs.org/en/</b:URL>
+    <b:RefOrder>13</b:RefOrder>
+  </b:Source>
+  <b:Source>
+    <b:Tag>Ora20</b:Tag>
+    <b:SourceType>InternetSite</b:SourceType>
+    <b:Guid>{D32A41F8-0515-4134-9337-DD0A8A36F8FD}</b:Guid>
+    <b:Author>
+      <b:Author>
+        <b:Corporate>Oracle Corporation</b:Corporate>
+      </b:Author>
+    </b:Author>
+    <b:Title>MySQL</b:Title>
+    <b:YearAccessed>2020</b:YearAccessed>
+    <b:MonthAccessed>February</b:MonthAccessed>
+    <b:DayAccessed>1</b:DayAccessed>
+    <b:URL>https://www.mysql.com/</b:URL>
+    <b:RefOrder>14</b:RefOrder>
+  </b:Source>
+  <b:Source>
+    <b:Tag>Mon201</b:Tag>
+    <b:SourceType>InternetSite</b:SourceType>
+    <b:Guid>{AC6D770A-C4C0-4286-A65A-DC077B74FF23}</b:Guid>
+    <b:Author>
+      <b:Author>
+        <b:Corporate>MongoDB, Inc.</b:Corporate>
+      </b:Author>
+    </b:Author>
+    <b:Title>The most popular database for modern apps | MongoDB</b:Title>
+    <b:YearAccessed>2020</b:YearAccessed>
+    <b:MonthAccessed>February</b:MonthAccessed>
+    <b:DayAccessed>1</b:DayAccessed>
+    <b:URL>https://www.mongodb.com/</b:URL>
+    <b:RefOrder>15</b:RefOrder>
+  </b:Source>
 </b:Sources>
 </file>
 
 <file path=customXml/itemProps1.xml><?xml version="1.0" encoding="utf-8"?>
-<ds:datastoreItem xmlns:ds="http://schemas.openxmlformats.org/officeDocument/2006/customXml" ds:itemID="{07F5F1DB-350F-4FCC-98F8-8D2FED37969A}">
+<ds:datastoreItem xmlns:ds="http://schemas.openxmlformats.org/officeDocument/2006/customXml" ds:itemID="{76125F6D-A991-4852-9776-79A65613789A}">
   <ds:schemaRefs>
     <ds:schemaRef ds:uri="http://schemas.openxmlformats.org/officeDocument/2006/bibliography"/>
   </ds:schemaRefs>

</xml_diff>

<commit_message>
Completed second bit of the project outline
</commit_message>
<xml_diff>
--- a/docs/project_outline/Michael Male - Project Outline.docx
+++ b/docs/project_outline/Michael Male - Project Outline.docx
@@ -686,6 +686,7 @@
           <w:id w:val="-1628080791"/>
           <w:citation/>
         </w:sdtPr>
+        <w:sdtEndPr/>
         <w:sdtContent>
           <w:r>
             <w:rPr>
@@ -773,6 +774,7 @@
           <w:id w:val="-1410614276"/>
           <w:citation/>
         </w:sdtPr>
+        <w:sdtEndPr/>
         <w:sdtContent>
           <w:r>
             <w:rPr>
@@ -834,6 +836,7 @@
           <w:id w:val="-1603338594"/>
           <w:citation/>
         </w:sdtPr>
+        <w:sdtEndPr/>
         <w:sdtContent>
           <w:r>
             <w:rPr>
@@ -973,6 +976,7 @@
           <w:id w:val="-2022612747"/>
           <w:citation/>
         </w:sdtPr>
+        <w:sdtEndPr/>
         <w:sdtContent>
           <w:r>
             <w:rPr>
@@ -1077,7 +1081,327 @@
         <w:rPr>
           <w:rFonts w:ascii="Calibri" w:hAnsi="Calibri"/>
         </w:rPr>
-        <w:t>This task will research into which technology stack to use for the development of the application. A review will take place of the advantages and disadvantages of certain stacks, and the maintainability of such a project with its chosen stack. The following technologies will initially be investigated, with the possibility of more technologies being reviewed as research into this task becomes more comprehensive:</w:t>
+        <w:t>This task will research into which technology stack to use for the development of the application. A review will take place of the advantages and disadvantages of certain stacks, and the maintainability of such a project with its chosen stack.</w:t>
+      </w:r>
+      <w:r>
+        <w:rPr>
+          <w:rFonts w:ascii="Calibri" w:hAnsi="Calibri"/>
+        </w:rPr>
+        <w:t xml:space="preserve"> Prominent stacks to investigate would be a CSS framework such as Bootstrap or Material Design and then </w:t>
+      </w:r>
+      <w:r>
+        <w:rPr>
+          <w:rFonts w:ascii="Calibri" w:hAnsi="Calibri"/>
+        </w:rPr>
+        <w:t xml:space="preserve">a choice between a </w:t>
+      </w:r>
+      <w:r>
+        <w:rPr>
+          <w:rFonts w:ascii="Calibri" w:hAnsi="Calibri"/>
+        </w:rPr>
+        <w:t>JavaScript stack like MEAN</w:t>
+      </w:r>
+      <w:r>
+        <w:rPr>
+          <w:rFonts w:ascii="Calibri" w:hAnsi="Calibri"/>
+        </w:rPr>
+        <w:t xml:space="preserve"> (MongoDB, Express.js, Angular and Node.js) </w:t>
+      </w:r>
+      <w:r>
+        <w:rPr>
+          <w:rFonts w:ascii="Calibri" w:hAnsi="Calibri"/>
+        </w:rPr>
+        <w:t>or other stacks such as Django’s Python stack or Spring’s Java stack</w:t>
+      </w:r>
+      <w:r>
+        <w:rPr>
+          <w:rFonts w:ascii="Calibri" w:hAnsi="Calibri"/>
+        </w:rPr>
+        <w:t>. Research into choosing a technology stack will be consulted</w:t>
+      </w:r>
+      <w:sdt>
+        <w:sdtPr>
+          <w:rPr>
+            <w:rFonts w:ascii="Calibri" w:hAnsi="Calibri"/>
+          </w:rPr>
+          <w:id w:val="-403215611"/>
+          <w:citation/>
+        </w:sdtPr>
+        <w:sdtContent>
+          <w:r>
+            <w:rPr>
+              <w:rFonts w:ascii="Calibri" w:hAnsi="Calibri"/>
+            </w:rPr>
+            <w:fldChar w:fldCharType="begin"/>
+          </w:r>
+          <w:r>
+            <w:rPr>
+              <w:rFonts w:ascii="Calibri" w:hAnsi="Calibri"/>
+            </w:rPr>
+            <w:instrText xml:space="preserve"> CITATION Bri15 \l 2057 </w:instrText>
+          </w:r>
+          <w:r>
+            <w:rPr>
+              <w:rFonts w:ascii="Calibri" w:hAnsi="Calibri"/>
+            </w:rPr>
+            <w:fldChar w:fldCharType="separate"/>
+          </w:r>
+          <w:r>
+            <w:rPr>
+              <w:rFonts w:ascii="Calibri" w:hAnsi="Calibri"/>
+              <w:noProof/>
+            </w:rPr>
+            <w:t xml:space="preserve"> </w:t>
+          </w:r>
+          <w:r>
+            <w:rPr>
+              <w:rFonts w:ascii="Calibri" w:hAnsi="Calibri"/>
+              <w:noProof/>
+            </w:rPr>
+            <w:t>[5]</w:t>
+          </w:r>
+          <w:r>
+            <w:rPr>
+              <w:rFonts w:ascii="Calibri" w:hAnsi="Calibri"/>
+            </w:rPr>
+            <w:fldChar w:fldCharType="end"/>
+          </w:r>
+        </w:sdtContent>
+      </w:sdt>
+      <w:r>
+        <w:rPr>
+          <w:rFonts w:ascii="Calibri" w:hAnsi="Calibri"/>
+        </w:rPr>
+        <w:t xml:space="preserve">. </w:t>
+      </w:r>
+      <w:r>
+        <w:rPr>
+          <w:rFonts w:ascii="Calibri" w:hAnsi="Calibri"/>
+        </w:rPr>
+        <w:t xml:space="preserve">An investigation will </w:t>
+      </w:r>
+      <w:r>
+        <w:rPr>
+          <w:rFonts w:ascii="Calibri" w:hAnsi="Calibri"/>
+        </w:rPr>
+        <w:lastRenderedPageBreak/>
+        <w:t>also take place into the type of hosting that the customer has, be that a server instance or shared hosting</w:t>
+      </w:r>
+    </w:p>
+    <w:p>
+      <w:pPr>
+        <w:pStyle w:val="ListParagraph"/>
+        <w:numPr>
+          <w:ilvl w:val="0"/>
+          <w:numId w:val="4"/>
+        </w:numPr>
+        <w:rPr>
+          <w:rFonts w:ascii="Calibri" w:hAnsi="Calibri"/>
+        </w:rPr>
+      </w:pPr>
+      <w:r>
+        <w:rPr>
+          <w:rFonts w:ascii="Calibri" w:hAnsi="Calibri"/>
+          <w:b/>
+          <w:bCs/>
+        </w:rPr>
+        <w:t>Creating the development environment</w:t>
+      </w:r>
+      <w:r>
+        <w:rPr>
+          <w:rFonts w:ascii="Calibri" w:hAnsi="Calibri"/>
+        </w:rPr>
+        <w:t xml:space="preserve"> – This task will </w:t>
+      </w:r>
+      <w:r>
+        <w:rPr>
+          <w:rFonts w:ascii="Calibri" w:hAnsi="Calibri"/>
+        </w:rPr>
+        <w:t>gather the necessary requirements for creating a local environment for development of the project. Use of container platforms such as Docker for Windows</w:t>
+      </w:r>
+      <w:sdt>
+        <w:sdtPr>
+          <w:rPr>
+            <w:rFonts w:ascii="Calibri" w:hAnsi="Calibri"/>
+          </w:rPr>
+          <w:id w:val="-57713731"/>
+          <w:citation/>
+        </w:sdtPr>
+        <w:sdtContent>
+          <w:r>
+            <w:rPr>
+              <w:rFonts w:ascii="Calibri" w:hAnsi="Calibri"/>
+            </w:rPr>
+            <w:fldChar w:fldCharType="begin"/>
+          </w:r>
+          <w:r>
+            <w:rPr>
+              <w:rFonts w:ascii="Calibri" w:hAnsi="Calibri"/>
+            </w:rPr>
+            <w:instrText xml:space="preserve"> CITATION Doc20 \l 2057 </w:instrText>
+          </w:r>
+          <w:r>
+            <w:rPr>
+              <w:rFonts w:ascii="Calibri" w:hAnsi="Calibri"/>
+            </w:rPr>
+            <w:fldChar w:fldCharType="separate"/>
+          </w:r>
+          <w:r>
+            <w:rPr>
+              <w:rFonts w:ascii="Calibri" w:hAnsi="Calibri"/>
+              <w:noProof/>
+            </w:rPr>
+            <w:t xml:space="preserve"> </w:t>
+          </w:r>
+          <w:r>
+            <w:rPr>
+              <w:rFonts w:ascii="Calibri" w:hAnsi="Calibri"/>
+              <w:noProof/>
+            </w:rPr>
+            <w:t>[6]</w:t>
+          </w:r>
+          <w:r>
+            <w:rPr>
+              <w:rFonts w:ascii="Calibri" w:hAnsi="Calibri"/>
+            </w:rPr>
+            <w:fldChar w:fldCharType="end"/>
+          </w:r>
+        </w:sdtContent>
+      </w:sdt>
+      <w:r>
+        <w:rPr>
+          <w:rFonts w:ascii="Calibri" w:hAnsi="Calibri"/>
+        </w:rPr>
+        <w:t xml:space="preserve"> may be beneficial.</w:t>
+      </w:r>
+      <w:r>
+        <w:rPr>
+          <w:rFonts w:ascii="Calibri" w:hAnsi="Calibri"/>
+        </w:rPr>
+        <w:t xml:space="preserve"> The task will also initialise a version control system, with a choice being made as to whether to use the department’s git repository, or an external service, likely GitHub</w:t>
+      </w:r>
+      <w:sdt>
+        <w:sdtPr>
+          <w:rPr>
+            <w:rFonts w:ascii="Calibri" w:hAnsi="Calibri"/>
+          </w:rPr>
+          <w:id w:val="472947806"/>
+          <w:citation/>
+        </w:sdtPr>
+        <w:sdtContent>
+          <w:r>
+            <w:rPr>
+              <w:rFonts w:ascii="Calibri" w:hAnsi="Calibri"/>
+            </w:rPr>
+            <w:fldChar w:fldCharType="begin"/>
+          </w:r>
+          <w:r>
+            <w:rPr>
+              <w:rFonts w:ascii="Calibri" w:hAnsi="Calibri"/>
+            </w:rPr>
+            <w:instrText xml:space="preserve"> CITATION Git20 \l 2057 </w:instrText>
+          </w:r>
+          <w:r>
+            <w:rPr>
+              <w:rFonts w:ascii="Calibri" w:hAnsi="Calibri"/>
+            </w:rPr>
+            <w:fldChar w:fldCharType="separate"/>
+          </w:r>
+          <w:r>
+            <w:rPr>
+              <w:rFonts w:ascii="Calibri" w:hAnsi="Calibri"/>
+              <w:noProof/>
+            </w:rPr>
+            <w:t xml:space="preserve"> </w:t>
+          </w:r>
+          <w:r>
+            <w:rPr>
+              <w:rFonts w:ascii="Calibri" w:hAnsi="Calibri"/>
+              <w:noProof/>
+            </w:rPr>
+            <w:t>[7]</w:t>
+          </w:r>
+          <w:r>
+            <w:rPr>
+              <w:rFonts w:ascii="Calibri" w:hAnsi="Calibri"/>
+            </w:rPr>
+            <w:fldChar w:fldCharType="end"/>
+          </w:r>
+        </w:sdtContent>
+      </w:sdt>
+      <w:r>
+        <w:rPr>
+          <w:rFonts w:ascii="Calibri" w:hAnsi="Calibri"/>
+        </w:rPr>
+        <w:t xml:space="preserve">. A choice will be made as to what CI/CD pipeline should be set up, with GitHub </w:t>
+      </w:r>
+      <w:r>
+        <w:rPr>
+          <w:rFonts w:ascii="Calibri" w:hAnsi="Calibri"/>
+        </w:rPr>
+        <w:t xml:space="preserve">having </w:t>
+      </w:r>
+      <w:r>
+        <w:rPr>
+          <w:rFonts w:ascii="Calibri" w:hAnsi="Calibri"/>
+        </w:rPr>
+        <w:t>several</w:t>
+      </w:r>
+      <w:r>
+        <w:rPr>
+          <w:rFonts w:ascii="Calibri" w:hAnsi="Calibri"/>
+        </w:rPr>
+        <w:t xml:space="preserve"> </w:t>
+      </w:r>
+      <w:r>
+        <w:rPr>
+          <w:rFonts w:ascii="Calibri" w:hAnsi="Calibri"/>
+        </w:rPr>
+        <w:t>tools available on their marketplace.</w:t>
+      </w:r>
+    </w:p>
+    <w:p>
+      <w:pPr>
+        <w:pStyle w:val="ListParagraph"/>
+        <w:numPr>
+          <w:ilvl w:val="0"/>
+          <w:numId w:val="4"/>
+        </w:numPr>
+        <w:rPr>
+          <w:rFonts w:ascii="Calibri" w:hAnsi="Calibri"/>
+        </w:rPr>
+      </w:pPr>
+      <w:r>
+        <w:rPr>
+          <w:rFonts w:ascii="Calibri" w:hAnsi="Calibri"/>
+          <w:b/>
+          <w:bCs/>
+        </w:rPr>
+        <w:t>Developing the application</w:t>
+      </w:r>
+      <w:r>
+        <w:rPr>
+          <w:rFonts w:ascii="Calibri" w:hAnsi="Calibri"/>
+        </w:rPr>
+        <w:t xml:space="preserve"> – The development stage of this project will be broken down </w:t>
+      </w:r>
+      <w:r>
+        <w:rPr>
+          <w:rFonts w:ascii="Calibri" w:hAnsi="Calibri"/>
+        </w:rPr>
+        <w:t>into two</w:t>
+      </w:r>
+      <w:r>
+        <w:rPr>
+          <w:rFonts w:ascii="Calibri" w:hAnsi="Calibri"/>
+        </w:rPr>
+        <w:t xml:space="preserve"> subtasks, which further subtasks defined during this stage in the form of issues</w:t>
+      </w:r>
+      <w:r>
+        <w:rPr>
+          <w:rFonts w:ascii="Calibri" w:hAnsi="Calibri"/>
+        </w:rPr>
+        <w:t>. The Test-driven development process will be used throughout this task.</w:t>
       </w:r>
     </w:p>
     <w:p>
@@ -1097,121 +1421,26 @@
           <w:b/>
           <w:bCs/>
         </w:rPr>
-        <w:t>CSS fra</w:t>
-      </w:r>
-      <w:bookmarkStart w:id="0" w:name="_GoBack"/>
-      <w:bookmarkEnd w:id="0"/>
-      <w:r>
-        <w:rPr>
-          <w:rFonts w:ascii="Calibri" w:hAnsi="Calibri"/>
-          <w:b/>
-          <w:bCs/>
-        </w:rPr>
-        <w:t>mework</w:t>
-      </w:r>
-      <w:r>
-        <w:rPr>
-          <w:rFonts w:ascii="Calibri" w:hAnsi="Calibri"/>
-        </w:rPr>
-        <w:t xml:space="preserve"> - Bootstrap</w:t>
-      </w:r>
-      <w:sdt>
-        <w:sdtPr>
-          <w:rPr>
-            <w:rFonts w:ascii="Calibri" w:hAnsi="Calibri"/>
-          </w:rPr>
-          <w:id w:val="-1590074311"/>
-          <w:citation/>
-        </w:sdtPr>
-        <w:sdtContent>
-          <w:r>
-            <w:rPr>
-              <w:rFonts w:ascii="Calibri" w:hAnsi="Calibri"/>
-            </w:rPr>
-            <w:fldChar w:fldCharType="begin"/>
-          </w:r>
-          <w:r>
-            <w:rPr>
-              <w:rFonts w:ascii="Calibri" w:hAnsi="Calibri"/>
-            </w:rPr>
-            <w:instrText xml:space="preserve"> CITATION Boo20 \l 2057 </w:instrText>
-          </w:r>
-          <w:r>
-            <w:rPr>
-              <w:rFonts w:ascii="Calibri" w:hAnsi="Calibri"/>
-            </w:rPr>
-            <w:fldChar w:fldCharType="separate"/>
-          </w:r>
-          <w:r>
-            <w:rPr>
-              <w:rFonts w:ascii="Calibri" w:hAnsi="Calibri"/>
-              <w:noProof/>
-            </w:rPr>
-            <w:t xml:space="preserve"> </w:t>
-          </w:r>
-          <w:r>
-            <w:rPr>
-              <w:rFonts w:ascii="Calibri" w:hAnsi="Calibri"/>
-              <w:noProof/>
-            </w:rPr>
-            <w:t>[5]</w:t>
-          </w:r>
-          <w:r>
-            <w:rPr>
-              <w:rFonts w:ascii="Calibri" w:hAnsi="Calibri"/>
-            </w:rPr>
-            <w:fldChar w:fldCharType="end"/>
-          </w:r>
-        </w:sdtContent>
-      </w:sdt>
-      <w:r>
-        <w:rPr>
-          <w:rFonts w:ascii="Calibri" w:hAnsi="Calibri"/>
-        </w:rPr>
-        <w:t xml:space="preserve"> or Material Design </w:t>
-      </w:r>
-      <w:sdt>
-        <w:sdtPr>
-          <w:rPr>
-            <w:rFonts w:ascii="Calibri" w:hAnsi="Calibri"/>
-          </w:rPr>
-          <w:id w:val="-1095160105"/>
-          <w:citation/>
-        </w:sdtPr>
-        <w:sdtContent>
-          <w:r>
-            <w:rPr>
-              <w:rFonts w:ascii="Calibri" w:hAnsi="Calibri"/>
-            </w:rPr>
-            <w:fldChar w:fldCharType="begin"/>
-          </w:r>
-          <w:r>
-            <w:rPr>
-              <w:rFonts w:ascii="Calibri" w:hAnsi="Calibri"/>
-            </w:rPr>
-            <w:instrText xml:space="preserve"> CITATION Goo20 \l 2057 </w:instrText>
-          </w:r>
-          <w:r>
-            <w:rPr>
-              <w:rFonts w:ascii="Calibri" w:hAnsi="Calibri"/>
-            </w:rPr>
-            <w:fldChar w:fldCharType="separate"/>
-          </w:r>
-          <w:r>
-            <w:rPr>
-              <w:rFonts w:ascii="Calibri" w:hAnsi="Calibri"/>
-              <w:noProof/>
-            </w:rPr>
-            <w:t>[6]</w:t>
-          </w:r>
-          <w:r>
-            <w:rPr>
-              <w:rFonts w:ascii="Calibri" w:hAnsi="Calibri"/>
-            </w:rPr>
-            <w:fldChar w:fldCharType="end"/>
-          </w:r>
-        </w:sdtContent>
-      </w:sdt>
+        <w:t>User interface</w:t>
+      </w:r>
+      <w:r>
+        <w:rPr>
+          <w:rFonts w:ascii="Calibri" w:hAnsi="Calibri"/>
+        </w:rPr>
+        <w:t xml:space="preserve"> – This subtask focuses on the frontend stack, and specifically the development of an aesthetically pleasing and responsive user interface. It will create the layout for the web application and the administration portal where data entered can be edited. The map API chosen will also be embedded. During this phase, static mock data will be </w:t>
+      </w:r>
+      <w:r>
+        <w:rPr>
+          <w:rFonts w:ascii="Calibri" w:hAnsi="Calibri"/>
+        </w:rPr>
+        <w:t>used,</w:t>
+      </w:r>
+      <w:r>
+        <w:rPr>
+          <w:rFonts w:ascii="Calibri" w:hAnsi="Calibri"/>
+        </w:rPr>
+        <w:t xml:space="preserve"> and any required backend implementation will remain minimal.</w:t>
+      </w:r>
     </w:p>
     <w:p>
       <w:pPr>
@@ -1230,158 +1459,26 @@
           <w:b/>
           <w:bCs/>
         </w:rPr>
-        <w:t>Front-end framework</w:t>
-      </w:r>
-      <w:r>
-        <w:rPr>
-          <w:rFonts w:ascii="Calibri" w:hAnsi="Calibri"/>
-        </w:rPr>
-        <w:t xml:space="preserve"> – Angular/AngularJS </w:t>
-      </w:r>
-      <w:sdt>
-        <w:sdtPr>
-          <w:rPr>
-            <w:rFonts w:ascii="Calibri" w:hAnsi="Calibri"/>
-          </w:rPr>
-          <w:id w:val="775213157"/>
-          <w:citation/>
-        </w:sdtPr>
-        <w:sdtContent>
-          <w:r>
-            <w:rPr>
-              <w:rFonts w:ascii="Calibri" w:hAnsi="Calibri"/>
-            </w:rPr>
-            <w:fldChar w:fldCharType="begin"/>
-          </w:r>
-          <w:r>
-            <w:rPr>
-              <w:rFonts w:ascii="Calibri" w:hAnsi="Calibri"/>
-            </w:rPr>
-            <w:instrText xml:space="preserve"> CITATION Goo202 \l 2057 </w:instrText>
-          </w:r>
-          <w:r>
-            <w:rPr>
-              <w:rFonts w:ascii="Calibri" w:hAnsi="Calibri"/>
-            </w:rPr>
-            <w:fldChar w:fldCharType="separate"/>
-          </w:r>
-          <w:r>
-            <w:rPr>
-              <w:rFonts w:ascii="Calibri" w:hAnsi="Calibri"/>
-              <w:noProof/>
-            </w:rPr>
-            <w:t>[7]</w:t>
-          </w:r>
-          <w:r>
-            <w:rPr>
-              <w:rFonts w:ascii="Calibri" w:hAnsi="Calibri"/>
-            </w:rPr>
-            <w:fldChar w:fldCharType="end"/>
-          </w:r>
-        </w:sdtContent>
-      </w:sdt>
-      <w:r>
-        <w:rPr>
-          <w:rFonts w:ascii="Calibri" w:hAnsi="Calibri"/>
-        </w:rPr>
-        <w:t xml:space="preserve"> or React </w:t>
-      </w:r>
-      <w:sdt>
-        <w:sdtPr>
-          <w:rPr>
-            <w:rFonts w:ascii="Calibri" w:hAnsi="Calibri"/>
-          </w:rPr>
-          <w:id w:val="-925029233"/>
-          <w:citation/>
-        </w:sdtPr>
-        <w:sdtContent>
-          <w:r>
-            <w:rPr>
-              <w:rFonts w:ascii="Calibri" w:hAnsi="Calibri"/>
-            </w:rPr>
-            <w:fldChar w:fldCharType="begin"/>
-          </w:r>
-          <w:r>
-            <w:rPr>
-              <w:rFonts w:ascii="Calibri" w:hAnsi="Calibri"/>
-            </w:rPr>
-            <w:instrText xml:space="preserve"> CITATION Fac20 \l 2057 </w:instrText>
-          </w:r>
-          <w:r>
-            <w:rPr>
-              <w:rFonts w:ascii="Calibri" w:hAnsi="Calibri"/>
-            </w:rPr>
-            <w:fldChar w:fldCharType="separate"/>
-          </w:r>
-          <w:r>
-            <w:rPr>
-              <w:rFonts w:ascii="Calibri" w:hAnsi="Calibri"/>
-              <w:noProof/>
-            </w:rPr>
-            <w:t>[8]</w:t>
-          </w:r>
-          <w:r>
-            <w:rPr>
-              <w:rFonts w:ascii="Calibri" w:hAnsi="Calibri"/>
-            </w:rPr>
-            <w:fldChar w:fldCharType="end"/>
-          </w:r>
-        </w:sdtContent>
-      </w:sdt>
-      <w:r>
-        <w:rPr>
-          <w:rFonts w:ascii="Calibri" w:hAnsi="Calibri"/>
-        </w:rPr>
-        <w:t xml:space="preserve"> and Redux </w:t>
-      </w:r>
-      <w:sdt>
-        <w:sdtPr>
-          <w:rPr>
-            <w:rFonts w:ascii="Calibri" w:hAnsi="Calibri"/>
-          </w:rPr>
-          <w:id w:val="-1119990343"/>
-          <w:citation/>
-        </w:sdtPr>
-        <w:sdtContent>
-          <w:r>
-            <w:rPr>
-              <w:rFonts w:ascii="Calibri" w:hAnsi="Calibri"/>
-            </w:rPr>
-            <w:fldChar w:fldCharType="begin"/>
-          </w:r>
-          <w:r>
-            <w:rPr>
-              <w:rFonts w:ascii="Calibri" w:hAnsi="Calibri"/>
-            </w:rPr>
-            <w:instrText xml:space="preserve"> CITATION Abr20 \l 2057 </w:instrText>
-          </w:r>
-          <w:r>
-            <w:rPr>
-              <w:rFonts w:ascii="Calibri" w:hAnsi="Calibri"/>
-            </w:rPr>
-            <w:fldChar w:fldCharType="separate"/>
-          </w:r>
-          <w:r>
-            <w:rPr>
-              <w:rFonts w:ascii="Calibri" w:hAnsi="Calibri"/>
-              <w:noProof/>
-            </w:rPr>
-            <w:t>[9]</w:t>
-          </w:r>
-          <w:r>
-            <w:rPr>
-              <w:rFonts w:ascii="Calibri" w:hAnsi="Calibri"/>
-            </w:rPr>
-            <w:fldChar w:fldCharType="end"/>
-          </w:r>
-        </w:sdtContent>
-      </w:sdt>
+        <w:t>Back-end development</w:t>
+      </w:r>
+      <w:r>
+        <w:rPr>
+          <w:rFonts w:ascii="Calibri" w:hAnsi="Calibri"/>
+        </w:rPr>
+        <w:t xml:space="preserve"> – This subtask focuses on the backend stack; implementing CRUD operations for data and building the database. It will also ensure an authentication protocol is selected to allow access to the administration portal. Any APIs used in the UI will be </w:t>
+      </w:r>
+      <w:r>
+        <w:rPr>
+          <w:rFonts w:ascii="Calibri" w:hAnsi="Calibri"/>
+        </w:rPr>
+        <w:t>interfaced with the data.</w:t>
+      </w:r>
     </w:p>
     <w:p>
       <w:pPr>
         <w:pStyle w:val="ListParagraph"/>
         <w:numPr>
-          <w:ilvl w:val="1"/>
+          <w:ilvl w:val="0"/>
           <w:numId w:val="4"/>
         </w:numPr>
         <w:rPr>
@@ -1394,180 +1491,78 @@
           <w:b/>
           <w:bCs/>
         </w:rPr>
-        <w:lastRenderedPageBreak/>
-        <w:t xml:space="preserve">Application framework </w:t>
-      </w:r>
-      <w:r>
-        <w:rPr>
-          <w:rFonts w:ascii="Calibri" w:hAnsi="Calibri"/>
-        </w:rPr>
-        <w:t>– Express.js</w:t>
-      </w:r>
-      <w:sdt>
-        <w:sdtPr>
-          <w:rPr>
-            <w:rFonts w:ascii="Calibri" w:hAnsi="Calibri"/>
-          </w:rPr>
-          <w:id w:val="-981928140"/>
-          <w:citation/>
-        </w:sdtPr>
-        <w:sdtContent>
-          <w:r>
-            <w:rPr>
-              <w:rFonts w:ascii="Calibri" w:hAnsi="Calibri"/>
-            </w:rPr>
-            <w:fldChar w:fldCharType="begin"/>
-          </w:r>
-          <w:r>
-            <w:rPr>
-              <w:rFonts w:ascii="Calibri" w:hAnsi="Calibri"/>
-            </w:rPr>
-            <w:instrText xml:space="preserve"> CITATION Str20 \l 2057 </w:instrText>
-          </w:r>
-          <w:r>
-            <w:rPr>
-              <w:rFonts w:ascii="Calibri" w:hAnsi="Calibri"/>
-            </w:rPr>
-            <w:fldChar w:fldCharType="separate"/>
-          </w:r>
-          <w:r>
-            <w:rPr>
-              <w:rFonts w:ascii="Calibri" w:hAnsi="Calibri"/>
-              <w:noProof/>
-            </w:rPr>
-            <w:t xml:space="preserve"> </w:t>
-          </w:r>
-          <w:r>
-            <w:rPr>
-              <w:rFonts w:ascii="Calibri" w:hAnsi="Calibri"/>
-              <w:noProof/>
-            </w:rPr>
-            <w:t>[10]</w:t>
-          </w:r>
-          <w:r>
-            <w:rPr>
-              <w:rFonts w:ascii="Calibri" w:hAnsi="Calibri"/>
-            </w:rPr>
-            <w:fldChar w:fldCharType="end"/>
-          </w:r>
-        </w:sdtContent>
-      </w:sdt>
-      <w:r>
-        <w:rPr>
-          <w:rFonts w:ascii="Calibri" w:hAnsi="Calibri"/>
-        </w:rPr>
-        <w:t>, Django (Python)</w:t>
-      </w:r>
-      <w:sdt>
-        <w:sdtPr>
-          <w:rPr>
-            <w:rFonts w:ascii="Calibri" w:hAnsi="Calibri"/>
-          </w:rPr>
-          <w:id w:val="-1413539640"/>
-          <w:citation/>
-        </w:sdtPr>
-        <w:sdtContent>
-          <w:r>
-            <w:rPr>
-              <w:rFonts w:ascii="Calibri" w:hAnsi="Calibri"/>
-            </w:rPr>
-            <w:fldChar w:fldCharType="begin"/>
-          </w:r>
-          <w:r>
-            <w:rPr>
-              <w:rFonts w:ascii="Calibri" w:hAnsi="Calibri"/>
-            </w:rPr>
-            <w:instrText xml:space="preserve"> CITATION Dja20 \l 2057 </w:instrText>
-          </w:r>
-          <w:r>
-            <w:rPr>
-              <w:rFonts w:ascii="Calibri" w:hAnsi="Calibri"/>
-            </w:rPr>
-            <w:fldChar w:fldCharType="separate"/>
-          </w:r>
-          <w:r>
-            <w:rPr>
-              <w:rFonts w:ascii="Calibri" w:hAnsi="Calibri"/>
-              <w:noProof/>
-            </w:rPr>
-            <w:t xml:space="preserve"> </w:t>
-          </w:r>
-          <w:r>
-            <w:rPr>
-              <w:rFonts w:ascii="Calibri" w:hAnsi="Calibri"/>
-              <w:noProof/>
-            </w:rPr>
-            <w:t>[11]</w:t>
-          </w:r>
-          <w:r>
-            <w:rPr>
-              <w:rFonts w:ascii="Calibri" w:hAnsi="Calibri"/>
-            </w:rPr>
-            <w:fldChar w:fldCharType="end"/>
-          </w:r>
-        </w:sdtContent>
-      </w:sdt>
-      <w:r>
-        <w:rPr>
-          <w:rFonts w:ascii="Calibri" w:hAnsi="Calibri"/>
-        </w:rPr>
-        <w:t xml:space="preserve"> or Spring (Java)</w:t>
-      </w:r>
-      <w:sdt>
-        <w:sdtPr>
-          <w:rPr>
-            <w:rFonts w:ascii="Calibri" w:hAnsi="Calibri"/>
-          </w:rPr>
-          <w:id w:val="659822966"/>
-          <w:citation/>
-        </w:sdtPr>
-        <w:sdtContent>
-          <w:r>
-            <w:rPr>
-              <w:rFonts w:ascii="Calibri" w:hAnsi="Calibri"/>
-            </w:rPr>
-            <w:fldChar w:fldCharType="begin"/>
-          </w:r>
-          <w:r>
-            <w:rPr>
-              <w:rFonts w:ascii="Calibri" w:hAnsi="Calibri"/>
-            </w:rPr>
-            <w:instrText xml:space="preserve"> CITATION Piv20 \l 2057 </w:instrText>
-          </w:r>
-          <w:r>
-            <w:rPr>
-              <w:rFonts w:ascii="Calibri" w:hAnsi="Calibri"/>
-            </w:rPr>
-            <w:fldChar w:fldCharType="separate"/>
-          </w:r>
-          <w:r>
-            <w:rPr>
-              <w:rFonts w:ascii="Calibri" w:hAnsi="Calibri"/>
-              <w:noProof/>
-            </w:rPr>
-            <w:t xml:space="preserve"> </w:t>
-          </w:r>
-          <w:r>
-            <w:rPr>
-              <w:rFonts w:ascii="Calibri" w:hAnsi="Calibri"/>
-              <w:noProof/>
-            </w:rPr>
-            <w:t>[12]</w:t>
-          </w:r>
-          <w:r>
-            <w:rPr>
-              <w:rFonts w:ascii="Calibri" w:hAnsi="Calibri"/>
-            </w:rPr>
-            <w:fldChar w:fldCharType="end"/>
-          </w:r>
-        </w:sdtContent>
-      </w:sdt>
+        <w:t>Communicating with stakeholders</w:t>
+      </w:r>
+      <w:r>
+        <w:rPr>
+          <w:rFonts w:ascii="Calibri" w:hAnsi="Calibri"/>
+        </w:rPr>
+        <w:t xml:space="preserve"> – This task will require communication throughout the project with its stakeholders. Weekly supervisor meetings will occur, as well as a project journal, in the form of an HTML5 web page, to ensure the current progress of the project is clear. This project also involves an external customer; a contact at the Dyfi Wildlife Centre. Regular meetings, either in-person or by e-mail, will be required throughout the project to ensure that the customer’s requirements are clear. Two demonstrations; a mid-project demonstration between Thursday 12</w:t>
+      </w:r>
+      <w:r>
+        <w:rPr>
+          <w:rFonts w:ascii="Calibri" w:hAnsi="Calibri"/>
+          <w:vertAlign w:val="superscript"/>
+        </w:rPr>
+        <w:t>th</w:t>
+      </w:r>
+      <w:r>
+        <w:rPr>
+          <w:rFonts w:ascii="Calibri" w:hAnsi="Calibri"/>
+        </w:rPr>
+        <w:t xml:space="preserve"> March 2020 and Wednesday 18</w:t>
+      </w:r>
+      <w:r>
+        <w:rPr>
+          <w:rFonts w:ascii="Calibri" w:hAnsi="Calibri"/>
+          <w:vertAlign w:val="superscript"/>
+        </w:rPr>
+        <w:t>th</w:t>
+      </w:r>
+      <w:r>
+        <w:rPr>
+          <w:rFonts w:ascii="Calibri" w:hAnsi="Calibri"/>
+        </w:rPr>
+        <w:t xml:space="preserve"> March 2020, and a final demonstration between Monday 11</w:t>
+      </w:r>
+      <w:r>
+        <w:rPr>
+          <w:rFonts w:ascii="Calibri" w:hAnsi="Calibri"/>
+          <w:vertAlign w:val="superscript"/>
+        </w:rPr>
+        <w:t>th</w:t>
+      </w:r>
+      <w:r>
+        <w:rPr>
+          <w:rFonts w:ascii="Calibri" w:hAnsi="Calibri"/>
+        </w:rPr>
+        <w:t xml:space="preserve"> May 2020 and Friday 29</w:t>
+      </w:r>
+      <w:r>
+        <w:rPr>
+          <w:rFonts w:ascii="Calibri" w:hAnsi="Calibri"/>
+          <w:vertAlign w:val="superscript"/>
+        </w:rPr>
+        <w:t>th</w:t>
+      </w:r>
+      <w:r>
+        <w:rPr>
+          <w:rFonts w:ascii="Calibri" w:hAnsi="Calibri"/>
+        </w:rPr>
+        <w:t xml:space="preserve"> May 2020, will be scheduled, and suitable preparations for the</w:t>
+      </w:r>
+      <w:r>
+        <w:rPr>
+          <w:rFonts w:ascii="Calibri" w:hAnsi="Calibri"/>
+        </w:rPr>
+        <w:t>se will be made.</w:t>
+      </w:r>
     </w:p>
     <w:p>
       <w:pPr>
         <w:pStyle w:val="ListParagraph"/>
         <w:numPr>
-          <w:ilvl w:val="1"/>
+          <w:ilvl w:val="0"/>
           <w:numId w:val="4"/>
         </w:numPr>
         <w:rPr>
@@ -1580,203 +1575,48 @@
           <w:b/>
           <w:bCs/>
         </w:rPr>
-        <w:t xml:space="preserve">Run-time environment </w:t>
-      </w:r>
-      <w:r>
-        <w:rPr>
-          <w:rFonts w:ascii="Calibri" w:hAnsi="Calibri"/>
-        </w:rPr>
-        <w:t>– Node.js</w:t>
-      </w:r>
-      <w:sdt>
-        <w:sdtPr>
-          <w:rPr>
-            <w:rFonts w:ascii="Calibri" w:hAnsi="Calibri"/>
-          </w:rPr>
-          <w:id w:val="2135368254"/>
-          <w:citation/>
-        </w:sdtPr>
-        <w:sdtContent>
-          <w:r>
-            <w:rPr>
-              <w:rFonts w:ascii="Calibri" w:hAnsi="Calibri"/>
-            </w:rPr>
-            <w:fldChar w:fldCharType="begin"/>
-          </w:r>
-          <w:r>
-            <w:rPr>
-              <w:rFonts w:ascii="Calibri" w:hAnsi="Calibri"/>
-            </w:rPr>
-            <w:instrText xml:space="preserve"> CITATION Ope20 \l 2057 </w:instrText>
-          </w:r>
-          <w:r>
-            <w:rPr>
-              <w:rFonts w:ascii="Calibri" w:hAnsi="Calibri"/>
-            </w:rPr>
-            <w:fldChar w:fldCharType="separate"/>
-          </w:r>
-          <w:r>
-            <w:rPr>
-              <w:rFonts w:ascii="Calibri" w:hAnsi="Calibri"/>
-              <w:noProof/>
-            </w:rPr>
-            <w:t xml:space="preserve"> </w:t>
-          </w:r>
-          <w:r>
-            <w:rPr>
-              <w:rFonts w:ascii="Calibri" w:hAnsi="Calibri"/>
-              <w:noProof/>
-            </w:rPr>
-            <w:t>[13]</w:t>
-          </w:r>
-          <w:r>
-            <w:rPr>
-              <w:rFonts w:ascii="Calibri" w:hAnsi="Calibri"/>
-            </w:rPr>
-            <w:fldChar w:fldCharType="end"/>
-          </w:r>
-        </w:sdtContent>
-      </w:sdt>
-      <w:r>
-        <w:rPr>
-          <w:rFonts w:ascii="Calibri" w:hAnsi="Calibri"/>
-        </w:rPr>
-        <w:t xml:space="preserve"> if using express, otherwise the Python runtime environment for Django or the JVM for Spring</w:t>
-      </w:r>
-    </w:p>
-    <w:p>
-      <w:pPr>
-        <w:pStyle w:val="ListParagraph"/>
+        <w:t>Creating documentation</w:t>
+      </w:r>
+      <w:r>
+        <w:rPr>
+          <w:rFonts w:ascii="Calibri" w:hAnsi="Calibri"/>
+        </w:rPr>
+        <w:t xml:space="preserve"> – Documentation will be a crucial part of this project, to ensure that the code is maintainable and useful to the customer. This document and the final report will be created and disseminated to relevant people in the department. A project </w:t>
+      </w:r>
+      <w:r>
+        <w:rPr>
+          <w:rFonts w:ascii="Calibri" w:hAnsi="Calibri"/>
+        </w:rPr>
+        <w:t xml:space="preserve">maintenance document will be created to </w:t>
+      </w:r>
+      <w:r>
+        <w:rPr>
+          <w:rFonts w:ascii="Calibri" w:hAnsi="Calibri"/>
+        </w:rPr>
+        <w:t>ensure that future developers have a</w:t>
+      </w:r>
+      <w:r>
+        <w:rPr>
+          <w:rFonts w:ascii="Calibri" w:hAnsi="Calibri"/>
+        </w:rPr>
+        <w:t xml:space="preserve"> better understanding of how to maintain and iterate upon the project. A brief </w:t>
+      </w:r>
+      <w:bookmarkStart w:id="0" w:name="_GoBack"/>
+      <w:bookmarkEnd w:id="0"/>
+      <w:r>
+        <w:rPr>
+          <w:rFonts w:ascii="Calibri" w:hAnsi="Calibri"/>
+        </w:rPr>
+        <w:t>user manual will also be created to assist volunteers in using the system.</w:t>
+      </w:r>
+    </w:p>
+    <w:p>
+      <w:pPr>
+        <w:pStyle w:val="Heading1"/>
         <w:numPr>
-          <w:ilvl w:val="1"/>
-          <w:numId w:val="4"/>
+          <w:ilvl w:val="0"/>
+          <w:numId w:val="0"/>
         </w:numPr>
-        <w:rPr>
-          <w:rFonts w:ascii="Calibri" w:hAnsi="Calibri"/>
-        </w:rPr>
-      </w:pPr>
-      <w:r>
-        <w:rPr>
-          <w:rFonts w:ascii="Calibri" w:hAnsi="Calibri"/>
-          <w:b/>
-          <w:bCs/>
-        </w:rPr>
-        <w:t>Database</w:t>
-      </w:r>
-      <w:r>
-        <w:rPr>
-          <w:rFonts w:ascii="Calibri" w:hAnsi="Calibri"/>
-        </w:rPr>
-        <w:t xml:space="preserve"> – A decision between an SQL environment such as MySQL</w:t>
-      </w:r>
-      <w:sdt>
-        <w:sdtPr>
-          <w:rPr>
-            <w:rFonts w:ascii="Calibri" w:hAnsi="Calibri"/>
-          </w:rPr>
-          <w:id w:val="-1323434667"/>
-          <w:citation/>
-        </w:sdtPr>
-        <w:sdtContent>
-          <w:r>
-            <w:rPr>
-              <w:rFonts w:ascii="Calibri" w:hAnsi="Calibri"/>
-            </w:rPr>
-            <w:fldChar w:fldCharType="begin"/>
-          </w:r>
-          <w:r>
-            <w:rPr>
-              <w:rFonts w:ascii="Calibri" w:hAnsi="Calibri"/>
-            </w:rPr>
-            <w:instrText xml:space="preserve"> CITATION Ora20 \l 2057 </w:instrText>
-          </w:r>
-          <w:r>
-            <w:rPr>
-              <w:rFonts w:ascii="Calibri" w:hAnsi="Calibri"/>
-            </w:rPr>
-            <w:fldChar w:fldCharType="separate"/>
-          </w:r>
-          <w:r>
-            <w:rPr>
-              <w:rFonts w:ascii="Calibri" w:hAnsi="Calibri"/>
-              <w:noProof/>
-            </w:rPr>
-            <w:t xml:space="preserve"> </w:t>
-          </w:r>
-          <w:r>
-            <w:rPr>
-              <w:rFonts w:ascii="Calibri" w:hAnsi="Calibri"/>
-              <w:noProof/>
-            </w:rPr>
-            <w:t>[14]</w:t>
-          </w:r>
-          <w:r>
-            <w:rPr>
-              <w:rFonts w:ascii="Calibri" w:hAnsi="Calibri"/>
-            </w:rPr>
-            <w:fldChar w:fldCharType="end"/>
-          </w:r>
-        </w:sdtContent>
-      </w:sdt>
-      <w:r>
-        <w:rPr>
-          <w:rFonts w:ascii="Calibri" w:hAnsi="Calibri"/>
-        </w:rPr>
-        <w:t xml:space="preserve"> or a NoSQL environment such as MongoDB</w:t>
-      </w:r>
-      <w:sdt>
-        <w:sdtPr>
-          <w:rPr>
-            <w:rFonts w:ascii="Calibri" w:hAnsi="Calibri"/>
-          </w:rPr>
-          <w:id w:val="1637688624"/>
-          <w:citation/>
-        </w:sdtPr>
-        <w:sdtContent>
-          <w:r>
-            <w:rPr>
-              <w:rFonts w:ascii="Calibri" w:hAnsi="Calibri"/>
-            </w:rPr>
-            <w:fldChar w:fldCharType="begin"/>
-          </w:r>
-          <w:r>
-            <w:rPr>
-              <w:rFonts w:ascii="Calibri" w:hAnsi="Calibri"/>
-            </w:rPr>
-            <w:instrText xml:space="preserve"> CITATION Mon201 \l 2057 </w:instrText>
-          </w:r>
-          <w:r>
-            <w:rPr>
-              <w:rFonts w:ascii="Calibri" w:hAnsi="Calibri"/>
-            </w:rPr>
-            <w:fldChar w:fldCharType="separate"/>
-          </w:r>
-          <w:r>
-            <w:rPr>
-              <w:rFonts w:ascii="Calibri" w:hAnsi="Calibri"/>
-              <w:noProof/>
-            </w:rPr>
-            <w:t xml:space="preserve"> </w:t>
-          </w:r>
-          <w:r>
-            <w:rPr>
-              <w:rFonts w:ascii="Calibri" w:hAnsi="Calibri"/>
-              <w:noProof/>
-            </w:rPr>
-            <w:t>[15]</w:t>
-          </w:r>
-          <w:r>
-            <w:rPr>
-              <w:rFonts w:ascii="Calibri" w:hAnsi="Calibri"/>
-            </w:rPr>
-            <w:fldChar w:fldCharType="end"/>
-          </w:r>
-        </w:sdtContent>
-      </w:sdt>
-    </w:p>
-    <w:p>
-      <w:pPr>
-        <w:pStyle w:val="Heading1"/>
         <w:rPr>
           <w:rFonts w:ascii="Calibri" w:hAnsi="Calibri"/>
         </w:rPr>
@@ -1791,28 +1631,30 @@
     <w:p/>
     <w:sdt>
       <w:sdtPr>
+        <w:rPr>
+          <w:rFonts w:asciiTheme="minorHAnsi" w:eastAsiaTheme="minorEastAsia" w:hAnsiTheme="minorHAnsi" w:cstheme="minorBidi"/>
+          <w:b w:val="0"/>
+          <w:bCs w:val="0"/>
+          <w:sz w:val="22"/>
+          <w:szCs w:val="24"/>
+        </w:rPr>
         <w:id w:val="1127199041"/>
         <w:docPartObj>
           <w:docPartGallery w:val="Bibliographies"/>
           <w:docPartUnique/>
         </w:docPartObj>
       </w:sdtPr>
-      <w:sdtEndPr>
-        <w:rPr>
-          <w:rFonts w:asciiTheme="minorHAnsi" w:eastAsiaTheme="minorEastAsia" w:hAnsiTheme="minorHAnsi" w:cstheme="minorBidi"/>
-          <w:b w:val="0"/>
-          <w:bCs w:val="0"/>
-          <w:sz w:val="22"/>
-          <w:szCs w:val="24"/>
-        </w:rPr>
-      </w:sdtEndPr>
+      <w:sdtEndPr/>
       <w:sdtContent>
         <w:p>
           <w:pPr>
             <w:pStyle w:val="Heading1"/>
           </w:pPr>
           <w:r>
-            <w:t>Bibliography</w:t>
+            <w:t>Annotated B</w:t>
+          </w:r>
+          <w:r>
+            <w:t>ibliography</w:t>
           </w:r>
         </w:p>
         <w:sdt>
@@ -1820,6 +1662,7 @@
             <w:id w:val="111145805"/>
             <w:bibliography/>
           </w:sdtPr>
+          <w:sdtEndPr/>
           <w:sdtContent>
             <w:p>
               <w:pPr>
@@ -1852,12 +1695,12 @@
                 <w:tblLook w:val="04A0" w:firstRow="1" w:lastRow="0" w:firstColumn="1" w:lastColumn="0" w:noHBand="0" w:noVBand="1"/>
               </w:tblPr>
               <w:tblGrid>
-                <w:gridCol w:w="473"/>
-                <w:gridCol w:w="7827"/>
+                <w:gridCol w:w="322"/>
+                <w:gridCol w:w="7978"/>
               </w:tblGrid>
               <w:tr>
                 <w:trPr>
-                  <w:divId w:val="1976448422"/>
+                  <w:divId w:val="138768901"/>
                   <w:tblCellSpacing w:w="15" w:type="dxa"/>
                 </w:trPr>
                 <w:tc>
@@ -1869,12 +1712,14 @@
                     <w:pPr>
                       <w:pStyle w:val="Bibliography"/>
                       <w:rPr>
+                        <w:rFonts w:asciiTheme="majorHAnsi" w:hAnsiTheme="majorHAnsi" w:cstheme="majorHAnsi"/>
                         <w:noProof/>
                         <w:sz w:val="24"/>
                       </w:rPr>
                     </w:pPr>
                     <w:r>
                       <w:rPr>
+                        <w:rFonts w:asciiTheme="majorHAnsi" w:hAnsiTheme="majorHAnsi" w:cstheme="majorHAnsi"/>
                         <w:noProof/>
                       </w:rPr>
                       <w:t xml:space="preserve">[1] </w:t>
@@ -1890,11 +1735,13 @@
                     <w:pPr>
                       <w:pStyle w:val="Bibliography"/>
                       <w:rPr>
+                        <w:rFonts w:asciiTheme="majorHAnsi" w:hAnsiTheme="majorHAnsi" w:cstheme="majorHAnsi"/>
                         <w:noProof/>
                       </w:rPr>
                     </w:pPr>
                     <w:r>
                       <w:rPr>
+                        <w:rFonts w:asciiTheme="majorHAnsi" w:hAnsiTheme="majorHAnsi" w:cstheme="majorHAnsi"/>
                         <w:noProof/>
                       </w:rPr>
                       <w:t>Montgomeryshire Wildlife Trust, “Dyfi Wildlife Centre | Montgomeryshire Wildlife Trust,” [Online]. Available: https://www.montwt.co.uk/projects/dyfi-wildlife-centre. [Accessed 1 February 2020].</w:t>
@@ -1904,7 +1751,7 @@
               </w:tr>
               <w:tr>
                 <w:trPr>
-                  <w:divId w:val="1976448422"/>
+                  <w:divId w:val="138768901"/>
                   <w:tblCellSpacing w:w="15" w:type="dxa"/>
                 </w:trPr>
                 <w:tc>
@@ -1916,13 +1763,16 @@
                     <w:pPr>
                       <w:pStyle w:val="Bibliography"/>
                       <w:rPr>
+                        <w:rFonts w:asciiTheme="majorHAnsi" w:hAnsiTheme="majorHAnsi" w:cstheme="majorHAnsi"/>
                         <w:noProof/>
                       </w:rPr>
                     </w:pPr>
                     <w:r>
                       <w:rPr>
+                        <w:rFonts w:asciiTheme="majorHAnsi" w:hAnsiTheme="majorHAnsi" w:cstheme="majorHAnsi"/>
                         <w:noProof/>
                       </w:rPr>
+                      <w:lastRenderedPageBreak/>
                       <w:t xml:space="preserve">[2] </w:t>
                     </w:r>
                   </w:p>
@@ -1936,11 +1786,13 @@
                     <w:pPr>
                       <w:pStyle w:val="Bibliography"/>
                       <w:rPr>
+                        <w:rFonts w:asciiTheme="majorHAnsi" w:hAnsiTheme="majorHAnsi" w:cstheme="majorHAnsi"/>
                         <w:noProof/>
                       </w:rPr>
                     </w:pPr>
                     <w:r>
                       <w:rPr>
+                        <w:rFonts w:asciiTheme="majorHAnsi" w:hAnsiTheme="majorHAnsi" w:cstheme="majorHAnsi"/>
                         <w:noProof/>
                       </w:rPr>
                       <w:t>OpenStreetMap Foundation, “API v0.6 - OpenStreetMap Wiki,” December 2019. [Online]. Available: https://wiki.openstreetmap.org/wiki/API_v0.6. [Accessed 1 February 2020].</w:t>
@@ -1950,7 +1802,7 @@
               </w:tr>
               <w:tr>
                 <w:trPr>
-                  <w:divId w:val="1976448422"/>
+                  <w:divId w:val="138768901"/>
                   <w:tblCellSpacing w:w="15" w:type="dxa"/>
                 </w:trPr>
                 <w:tc>
@@ -1962,11 +1814,13 @@
                     <w:pPr>
                       <w:pStyle w:val="Bibliography"/>
                       <w:rPr>
+                        <w:rFonts w:asciiTheme="majorHAnsi" w:hAnsiTheme="majorHAnsi" w:cstheme="majorHAnsi"/>
                         <w:noProof/>
                       </w:rPr>
                     </w:pPr>
                     <w:r>
                       <w:rPr>
+                        <w:rFonts w:asciiTheme="majorHAnsi" w:hAnsiTheme="majorHAnsi" w:cstheme="majorHAnsi"/>
                         <w:noProof/>
                       </w:rPr>
                       <w:t xml:space="preserve">[3] </w:t>
@@ -1982,11 +1836,13 @@
                     <w:pPr>
                       <w:pStyle w:val="Bibliography"/>
                       <w:rPr>
+                        <w:rFonts w:asciiTheme="majorHAnsi" w:hAnsiTheme="majorHAnsi" w:cstheme="majorHAnsi"/>
                         <w:noProof/>
                       </w:rPr>
                     </w:pPr>
                     <w:r>
                       <w:rPr>
+                        <w:rFonts w:asciiTheme="majorHAnsi" w:hAnsiTheme="majorHAnsi" w:cstheme="majorHAnsi"/>
                         <w:noProof/>
                       </w:rPr>
                       <w:t>Google LLC, “Pricing &amp; Plans | Google Maps Platform | Google Cloud,” [Online]. Available: https://cloud.google.com/maps-platform/pricing. [Accessed 1 February 2020].</w:t>
@@ -1996,7 +1852,7 @@
               </w:tr>
               <w:tr>
                 <w:trPr>
-                  <w:divId w:val="1976448422"/>
+                  <w:divId w:val="138768901"/>
                   <w:tblCellSpacing w:w="15" w:type="dxa"/>
                 </w:trPr>
                 <w:tc>
@@ -2008,11 +1864,13 @@
                     <w:pPr>
                       <w:pStyle w:val="Bibliography"/>
                       <w:rPr>
+                        <w:rFonts w:asciiTheme="majorHAnsi" w:hAnsiTheme="majorHAnsi" w:cstheme="majorHAnsi"/>
                         <w:noProof/>
                       </w:rPr>
                     </w:pPr>
                     <w:r>
                       <w:rPr>
+                        <w:rFonts w:asciiTheme="majorHAnsi" w:hAnsiTheme="majorHAnsi" w:cstheme="majorHAnsi"/>
                         <w:noProof/>
                       </w:rPr>
                       <w:t xml:space="preserve">[4] </w:t>
@@ -2028,11 +1886,13 @@
                     <w:pPr>
                       <w:pStyle w:val="Bibliography"/>
                       <w:rPr>
+                        <w:rFonts w:asciiTheme="majorHAnsi" w:hAnsiTheme="majorHAnsi" w:cstheme="majorHAnsi"/>
                         <w:noProof/>
                       </w:rPr>
                     </w:pPr>
                     <w:r>
                       <w:rPr>
+                        <w:rFonts w:asciiTheme="majorHAnsi" w:hAnsiTheme="majorHAnsi" w:cstheme="majorHAnsi"/>
                         <w:noProof/>
                       </w:rPr>
                       <w:t>A. Nystrom, “Agile Solo: Defining and Evaluating an Agile Software Development Process for a Single Software Developer,” Chalmers University of Technology, Gothenburg, 2011.</w:t>
@@ -2042,7 +1902,7 @@
               </w:tr>
               <w:tr>
                 <w:trPr>
-                  <w:divId w:val="1976448422"/>
+                  <w:divId w:val="138768901"/>
                   <w:tblCellSpacing w:w="15" w:type="dxa"/>
                 </w:trPr>
                 <w:tc>
@@ -2054,11 +1914,13 @@
                     <w:pPr>
                       <w:pStyle w:val="Bibliography"/>
                       <w:rPr>
+                        <w:rFonts w:asciiTheme="majorHAnsi" w:hAnsiTheme="majorHAnsi" w:cstheme="majorHAnsi"/>
                         <w:noProof/>
                       </w:rPr>
                     </w:pPr>
                     <w:r>
                       <w:rPr>
+                        <w:rFonts w:asciiTheme="majorHAnsi" w:hAnsiTheme="majorHAnsi" w:cstheme="majorHAnsi"/>
                         <w:noProof/>
                       </w:rPr>
                       <w:t xml:space="preserve">[5] </w:t>
@@ -2074,21 +1936,39 @@
                     <w:pPr>
                       <w:pStyle w:val="Bibliography"/>
                       <w:rPr>
+                        <w:rFonts w:asciiTheme="majorHAnsi" w:hAnsiTheme="majorHAnsi" w:cstheme="majorHAnsi"/>
                         <w:noProof/>
                       </w:rPr>
                     </w:pPr>
                     <w:r>
                       <w:rPr>
+                        <w:rFonts w:asciiTheme="majorHAnsi" w:hAnsiTheme="majorHAnsi" w:cstheme="majorHAnsi"/>
                         <w:noProof/>
                       </w:rPr>
-                      <w:t>Bootstrap Core Team, “Bootstrap,” [Online]. Available: https://getbootstrap.com/docs/4.4/about/overview/. [Accessed 1 February 2020].</w:t>
+                      <w:t xml:space="preserve">Y. Brikman, “Choosing a Tech Stack,” in </w:t>
+                    </w:r>
+                    <w:r>
+                      <w:rPr>
+                        <w:rFonts w:asciiTheme="majorHAnsi" w:hAnsiTheme="majorHAnsi" w:cstheme="majorHAnsi"/>
+                        <w:i/>
+                        <w:iCs/>
+                        <w:noProof/>
+                      </w:rPr>
+                      <w:t>Hello, Startup: A Programmer's Guide to Building Products, Technologies, and Teams</w:t>
+                    </w:r>
+                    <w:r>
+                      <w:rPr>
+                        <w:rFonts w:asciiTheme="majorHAnsi" w:hAnsiTheme="majorHAnsi" w:cstheme="majorHAnsi"/>
+                        <w:noProof/>
+                      </w:rPr>
+                      <w:t xml:space="preserve">, Sebastopol, O'Reilly Media, 2015. </w:t>
                     </w:r>
                   </w:p>
                 </w:tc>
               </w:tr>
               <w:tr>
                 <w:trPr>
-                  <w:divId w:val="1976448422"/>
+                  <w:divId w:val="138768901"/>
                   <w:tblCellSpacing w:w="15" w:type="dxa"/>
                 </w:trPr>
                 <w:tc>
@@ -2100,11 +1980,13 @@
                     <w:pPr>
                       <w:pStyle w:val="Bibliography"/>
                       <w:rPr>
+                        <w:rFonts w:asciiTheme="majorHAnsi" w:hAnsiTheme="majorHAnsi" w:cstheme="majorHAnsi"/>
                         <w:noProof/>
                       </w:rPr>
                     </w:pPr>
                     <w:r>
                       <w:rPr>
+                        <w:rFonts w:asciiTheme="majorHAnsi" w:hAnsiTheme="majorHAnsi" w:cstheme="majorHAnsi"/>
                         <w:noProof/>
                       </w:rPr>
                       <w:t xml:space="preserve">[6] </w:t>
@@ -2120,21 +2002,23 @@
                     <w:pPr>
                       <w:pStyle w:val="Bibliography"/>
                       <w:rPr>
+                        <w:rFonts w:asciiTheme="majorHAnsi" w:hAnsiTheme="majorHAnsi" w:cstheme="majorHAnsi"/>
                         <w:noProof/>
                       </w:rPr>
                     </w:pPr>
                     <w:r>
                       <w:rPr>
+                        <w:rFonts w:asciiTheme="majorHAnsi" w:hAnsiTheme="majorHAnsi" w:cstheme="majorHAnsi"/>
                         <w:noProof/>
                       </w:rPr>
-                      <w:t>Google LLC, “Material Design,” [Online]. Available: https://material.io/. [Accessed 1 February 2020].</w:t>
+                      <w:t>Docker Inc., “Get started with Docker for Windows | Docker Documentation,” 28 January 2020. [Online]. Available: https://docs.docker.com/docker-for-windows/. [Accessed 1 February 2020].</w:t>
                     </w:r>
                   </w:p>
                 </w:tc>
               </w:tr>
               <w:tr>
                 <w:trPr>
-                  <w:divId w:val="1976448422"/>
+                  <w:divId w:val="138768901"/>
                   <w:tblCellSpacing w:w="15" w:type="dxa"/>
                 </w:trPr>
                 <w:tc>
@@ -2146,11 +2030,13 @@
                     <w:pPr>
                       <w:pStyle w:val="Bibliography"/>
                       <w:rPr>
+                        <w:rFonts w:asciiTheme="majorHAnsi" w:hAnsiTheme="majorHAnsi" w:cstheme="majorHAnsi"/>
                         <w:noProof/>
                       </w:rPr>
                     </w:pPr>
                     <w:r>
                       <w:rPr>
+                        <w:rFonts w:asciiTheme="majorHAnsi" w:hAnsiTheme="majorHAnsi" w:cstheme="majorHAnsi"/>
                         <w:noProof/>
                       </w:rPr>
                       <w:t xml:space="preserve">[7] </w:t>
@@ -2166,382 +2052,16 @@
                     <w:pPr>
                       <w:pStyle w:val="Bibliography"/>
                       <w:rPr>
+                        <w:rFonts w:asciiTheme="majorHAnsi" w:hAnsiTheme="majorHAnsi" w:cstheme="majorHAnsi"/>
                         <w:noProof/>
                       </w:rPr>
                     </w:pPr>
                     <w:r>
                       <w:rPr>
+                        <w:rFonts w:asciiTheme="majorHAnsi" w:hAnsiTheme="majorHAnsi" w:cstheme="majorHAnsi"/>
                         <w:noProof/>
                       </w:rPr>
-                      <w:t>Google LLC, “Angular,” [Online]. Available: https://angular.io/. [Accessed 1 February 2020].</w:t>
-                    </w:r>
-                  </w:p>
-                </w:tc>
-              </w:tr>
-              <w:tr>
-                <w:trPr>
-                  <w:divId w:val="1976448422"/>
-                  <w:tblCellSpacing w:w="15" w:type="dxa"/>
-                </w:trPr>
-                <w:tc>
-                  <w:tcPr>
-                    <w:tcW w:w="50" w:type="pct"/>
-                    <w:hideMark/>
-                  </w:tcPr>
-                  <w:p>
-                    <w:pPr>
-                      <w:pStyle w:val="Bibliography"/>
-                      <w:rPr>
-                        <w:noProof/>
-                      </w:rPr>
-                    </w:pPr>
-                    <w:r>
-                      <w:rPr>
-                        <w:noProof/>
-                      </w:rPr>
-                      <w:t xml:space="preserve">[8] </w:t>
-                    </w:r>
-                  </w:p>
-                </w:tc>
-                <w:tc>
-                  <w:tcPr>
-                    <w:tcW w:w="0" w:type="auto"/>
-                    <w:hideMark/>
-                  </w:tcPr>
-                  <w:p>
-                    <w:pPr>
-                      <w:pStyle w:val="Bibliography"/>
-                      <w:rPr>
-                        <w:noProof/>
-                      </w:rPr>
-                    </w:pPr>
-                    <w:r>
-                      <w:rPr>
-                        <w:noProof/>
-                      </w:rPr>
-                      <w:t>Facebook Inc., “React - A JavaScript library for building user interfaces,” [Online]. Available: https://reactjs.org/. [Accessed 1 February 2020].</w:t>
-                    </w:r>
-                  </w:p>
-                </w:tc>
-              </w:tr>
-              <w:tr>
-                <w:trPr>
-                  <w:divId w:val="1976448422"/>
-                  <w:tblCellSpacing w:w="15" w:type="dxa"/>
-                </w:trPr>
-                <w:tc>
-                  <w:tcPr>
-                    <w:tcW w:w="50" w:type="pct"/>
-                    <w:hideMark/>
-                  </w:tcPr>
-                  <w:p>
-                    <w:pPr>
-                      <w:pStyle w:val="Bibliography"/>
-                      <w:rPr>
-                        <w:noProof/>
-                      </w:rPr>
-                    </w:pPr>
-                    <w:r>
-                      <w:rPr>
-                        <w:noProof/>
-                      </w:rPr>
-                      <w:t xml:space="preserve">[9] </w:t>
-                    </w:r>
-                  </w:p>
-                </w:tc>
-                <w:tc>
-                  <w:tcPr>
-                    <w:tcW w:w="0" w:type="auto"/>
-                    <w:hideMark/>
-                  </w:tcPr>
-                  <w:p>
-                    <w:pPr>
-                      <w:pStyle w:val="Bibliography"/>
-                      <w:rPr>
-                        <w:noProof/>
-                      </w:rPr>
-                    </w:pPr>
-                    <w:r>
-                      <w:rPr>
-                        <w:noProof/>
-                      </w:rPr>
-                      <w:t>D. Abramov and A. Clark, “Redux - A predictable state container for JavaScript apps,” [Online]. Available: http://redux.js.org/. [Accessed 1 February 2020].</w:t>
-                    </w:r>
-                  </w:p>
-                </w:tc>
-              </w:tr>
-              <w:tr>
-                <w:trPr>
-                  <w:divId w:val="1976448422"/>
-                  <w:tblCellSpacing w:w="15" w:type="dxa"/>
-                </w:trPr>
-                <w:tc>
-                  <w:tcPr>
-                    <w:tcW w:w="50" w:type="pct"/>
-                    <w:hideMark/>
-                  </w:tcPr>
-                  <w:p>
-                    <w:pPr>
-                      <w:pStyle w:val="Bibliography"/>
-                      <w:rPr>
-                        <w:noProof/>
-                      </w:rPr>
-                    </w:pPr>
-                    <w:r>
-                      <w:rPr>
-                        <w:noProof/>
-                      </w:rPr>
-                      <w:t xml:space="preserve">[10] </w:t>
-                    </w:r>
-                  </w:p>
-                </w:tc>
-                <w:tc>
-                  <w:tcPr>
-                    <w:tcW w:w="0" w:type="auto"/>
-                    <w:hideMark/>
-                  </w:tcPr>
-                  <w:p>
-                    <w:pPr>
-                      <w:pStyle w:val="Bibliography"/>
-                      <w:rPr>
-                        <w:noProof/>
-                      </w:rPr>
-                    </w:pPr>
-                    <w:r>
-                      <w:rPr>
-                        <w:noProof/>
-                      </w:rPr>
-                      <w:t>StrongLoop, IBM, et al., “Express - Node.js web application framework,” [Online]. Available: https://expressjs.com/. [Accessed 1 February 2020].</w:t>
-                    </w:r>
-                  </w:p>
-                </w:tc>
-              </w:tr>
-              <w:tr>
-                <w:trPr>
-                  <w:divId w:val="1976448422"/>
-                  <w:tblCellSpacing w:w="15" w:type="dxa"/>
-                </w:trPr>
-                <w:tc>
-                  <w:tcPr>
-                    <w:tcW w:w="50" w:type="pct"/>
-                    <w:hideMark/>
-                  </w:tcPr>
-                  <w:p>
-                    <w:pPr>
-                      <w:pStyle w:val="Bibliography"/>
-                      <w:rPr>
-                        <w:noProof/>
-                      </w:rPr>
-                    </w:pPr>
-                    <w:r>
-                      <w:rPr>
-                        <w:noProof/>
-                      </w:rPr>
-                      <w:t xml:space="preserve">[11] </w:t>
-                    </w:r>
-                  </w:p>
-                </w:tc>
-                <w:tc>
-                  <w:tcPr>
-                    <w:tcW w:w="0" w:type="auto"/>
-                    <w:hideMark/>
-                  </w:tcPr>
-                  <w:p>
-                    <w:pPr>
-                      <w:pStyle w:val="Bibliography"/>
-                      <w:rPr>
-                        <w:noProof/>
-                      </w:rPr>
-                    </w:pPr>
-                    <w:r>
-                      <w:rPr>
-                        <w:noProof/>
-                      </w:rPr>
-                      <w:t>Django Software Foundation, “The Web framework for perfectionists with deadlines | Django,” [Online]. Available: https://www.djangoproject.com/. [Accessed 1 February 2020].</w:t>
-                    </w:r>
-                  </w:p>
-                </w:tc>
-              </w:tr>
-              <w:tr>
-                <w:trPr>
-                  <w:divId w:val="1976448422"/>
-                  <w:tblCellSpacing w:w="15" w:type="dxa"/>
-                </w:trPr>
-                <w:tc>
-                  <w:tcPr>
-                    <w:tcW w:w="50" w:type="pct"/>
-                    <w:hideMark/>
-                  </w:tcPr>
-                  <w:p>
-                    <w:pPr>
-                      <w:pStyle w:val="Bibliography"/>
-                      <w:rPr>
-                        <w:noProof/>
-                      </w:rPr>
-                    </w:pPr>
-                    <w:r>
-                      <w:rPr>
-                        <w:noProof/>
-                      </w:rPr>
-                      <w:t xml:space="preserve">[12] </w:t>
-                    </w:r>
-                  </w:p>
-                </w:tc>
-                <w:tc>
-                  <w:tcPr>
-                    <w:tcW w:w="0" w:type="auto"/>
-                    <w:hideMark/>
-                  </w:tcPr>
-                  <w:p>
-                    <w:pPr>
-                      <w:pStyle w:val="Bibliography"/>
-                      <w:rPr>
-                        <w:noProof/>
-                      </w:rPr>
-                    </w:pPr>
-                    <w:r>
-                      <w:rPr>
-                        <w:noProof/>
-                      </w:rPr>
-                      <w:t>Pivotal Software, Inc., “Spring,” [Online]. Available: https://spring.io/. [Accessed 1 February 2020].</w:t>
-                    </w:r>
-                  </w:p>
-                </w:tc>
-              </w:tr>
-              <w:tr>
-                <w:trPr>
-                  <w:divId w:val="1976448422"/>
-                  <w:tblCellSpacing w:w="15" w:type="dxa"/>
-                </w:trPr>
-                <w:tc>
-                  <w:tcPr>
-                    <w:tcW w:w="50" w:type="pct"/>
-                    <w:hideMark/>
-                  </w:tcPr>
-                  <w:p>
-                    <w:pPr>
-                      <w:pStyle w:val="Bibliography"/>
-                      <w:rPr>
-                        <w:noProof/>
-                      </w:rPr>
-                    </w:pPr>
-                    <w:r>
-                      <w:rPr>
-                        <w:noProof/>
-                      </w:rPr>
-                      <w:t xml:space="preserve">[13] </w:t>
-                    </w:r>
-                  </w:p>
-                </w:tc>
-                <w:tc>
-                  <w:tcPr>
-                    <w:tcW w:w="0" w:type="auto"/>
-                    <w:hideMark/>
-                  </w:tcPr>
-                  <w:p>
-                    <w:pPr>
-                      <w:pStyle w:val="Bibliography"/>
-                      <w:rPr>
-                        <w:noProof/>
-                      </w:rPr>
-                    </w:pPr>
-                    <w:r>
-                      <w:rPr>
-                        <w:noProof/>
-                      </w:rPr>
-                      <w:t>OpenJS Foundation, “Node.js,” [Online]. Available: https://nodejs.org/en/. [Accessed 1 February 2020].</w:t>
-                    </w:r>
-                  </w:p>
-                </w:tc>
-              </w:tr>
-              <w:tr>
-                <w:trPr>
-                  <w:divId w:val="1976448422"/>
-                  <w:tblCellSpacing w:w="15" w:type="dxa"/>
-                </w:trPr>
-                <w:tc>
-                  <w:tcPr>
-                    <w:tcW w:w="50" w:type="pct"/>
-                    <w:hideMark/>
-                  </w:tcPr>
-                  <w:p>
-                    <w:pPr>
-                      <w:pStyle w:val="Bibliography"/>
-                      <w:rPr>
-                        <w:noProof/>
-                      </w:rPr>
-                    </w:pPr>
-                    <w:r>
-                      <w:rPr>
-                        <w:noProof/>
-                      </w:rPr>
-                      <w:t xml:space="preserve">[14] </w:t>
-                    </w:r>
-                  </w:p>
-                </w:tc>
-                <w:tc>
-                  <w:tcPr>
-                    <w:tcW w:w="0" w:type="auto"/>
-                    <w:hideMark/>
-                  </w:tcPr>
-                  <w:p>
-                    <w:pPr>
-                      <w:pStyle w:val="Bibliography"/>
-                      <w:rPr>
-                        <w:noProof/>
-                      </w:rPr>
-                    </w:pPr>
-                    <w:r>
-                      <w:rPr>
-                        <w:noProof/>
-                      </w:rPr>
-                      <w:t>Oracle Corporation, “MySQL,” [Online]. Available: https://www.mysql.com/. [Accessed 1 February 2020].</w:t>
-                    </w:r>
-                  </w:p>
-                </w:tc>
-              </w:tr>
-              <w:tr>
-                <w:trPr>
-                  <w:divId w:val="1976448422"/>
-                  <w:tblCellSpacing w:w="15" w:type="dxa"/>
-                </w:trPr>
-                <w:tc>
-                  <w:tcPr>
-                    <w:tcW w:w="50" w:type="pct"/>
-                    <w:hideMark/>
-                  </w:tcPr>
-                  <w:p>
-                    <w:pPr>
-                      <w:pStyle w:val="Bibliography"/>
-                      <w:rPr>
-                        <w:noProof/>
-                      </w:rPr>
-                    </w:pPr>
-                    <w:r>
-                      <w:rPr>
-                        <w:noProof/>
-                      </w:rPr>
-                      <w:t xml:space="preserve">[15] </w:t>
-                    </w:r>
-                  </w:p>
-                </w:tc>
-                <w:tc>
-                  <w:tcPr>
-                    <w:tcW w:w="0" w:type="auto"/>
-                    <w:hideMark/>
-                  </w:tcPr>
-                  <w:p>
-                    <w:pPr>
-                      <w:pStyle w:val="Bibliography"/>
-                      <w:rPr>
-                        <w:noProof/>
-                      </w:rPr>
-                    </w:pPr>
-                    <w:r>
-                      <w:rPr>
-                        <w:noProof/>
-                      </w:rPr>
-                      <w:t>MongoDB, Inc., “The most popular database for modern apps | MongoDB,” [Online]. Available: https://www.mongodb.com/. [Accessed 1 February 2020].</w:t>
+                      <w:t>GitHub, Inc., “GitHub,” [Online]. Available: https://github.com/. [Accessed 1 February 2020].</w:t>
                     </w:r>
                   </w:p>
                 </w:tc>
@@ -2549,7 +2069,7 @@
             </w:tbl>
             <w:p>
               <w:pPr>
-                <w:divId w:val="1976448422"/>
+                <w:divId w:val="138768901"/>
                 <w:rPr>
                   <w:rFonts w:eastAsia="Times New Roman"/>
                   <w:noProof/>
@@ -2563,7 +2083,6 @@
                   <w:bCs/>
                   <w:noProof/>
                 </w:rPr>
-                <w:lastRenderedPageBreak/>
                 <w:fldChar w:fldCharType="end"/>
               </w:r>
             </w:p>
@@ -3247,7 +2766,7 @@
         <w:rFonts w:ascii="Courier New" w:hAnsi="Courier New" w:cs="Courier New" w:hint="default"/>
       </w:rPr>
     </w:lvl>
-    <w:lvl w:ilvl="2" w:tplc="08090005" w:tentative="1">
+    <w:lvl w:ilvl="2" w:tplc="08090005">
       <w:start w:val="1"/>
       <w:numFmt w:val="bullet"/>
       <w:lvlText w:val=""/>
@@ -3464,6 +2983,7 @@
     <w:lsdException w:name="HTML Sample" w:semiHidden="1" w:unhideWhenUsed="1"/>
     <w:lsdException w:name="HTML Typewriter" w:semiHidden="1" w:unhideWhenUsed="1"/>
     <w:lsdException w:name="HTML Variable" w:semiHidden="1" w:unhideWhenUsed="1"/>
+    <w:lsdException w:name="Normal Table" w:semiHidden="1" w:unhideWhenUsed="1"/>
     <w:lsdException w:name="annotation subject" w:semiHidden="1" w:unhideWhenUsed="1"/>
     <w:lsdException w:name="No List" w:semiHidden="1" w:unhideWhenUsed="1"/>
     <w:lsdException w:name="Outline List 1" w:semiHidden="1" w:unhideWhenUsed="1"/>
@@ -3509,9 +3029,11 @@
     <w:lsdException w:name="Table Subtle 1" w:semiHidden="1" w:unhideWhenUsed="1"/>
     <w:lsdException w:name="Table Subtle 2" w:semiHidden="1" w:unhideWhenUsed="1"/>
     <w:lsdException w:name="Table Web 1" w:semiHidden="1" w:unhideWhenUsed="1"/>
+    <w:lsdException w:name="Table Web 2" w:semiHidden="1" w:unhideWhenUsed="1"/>
     <w:lsdException w:name="Table Web 3" w:semiHidden="1" w:unhideWhenUsed="1"/>
     <w:lsdException w:name="Balloon Text" w:semiHidden="1" w:unhideWhenUsed="1"/>
     <w:lsdException w:name="Table Grid" w:uiPriority="59"/>
+    <w:lsdException w:name="Table Theme" w:semiHidden="1" w:unhideWhenUsed="1"/>
     <w:lsdException w:name="Placeholder Text" w:semiHidden="1"/>
     <w:lsdException w:name="No Spacing" w:semiHidden="1" w:uiPriority="1" w:qFormat="1"/>
     <w:lsdException w:name="Light Shading" w:uiPriority="60"/>
@@ -4249,22 +3771,6 @@
     <b:RefOrder>1</b:RefOrder>
   </b:Source>
   <b:Source>
-    <b:Tag>Goo20</b:Tag>
-    <b:SourceType>InternetSite</b:SourceType>
-    <b:Guid>{D3708BB2-D892-4DDF-BADD-4C839B4FB9E5}</b:Guid>
-    <b:Title>Material Design</b:Title>
-    <b:YearAccessed>2020</b:YearAccessed>
-    <b:MonthAccessed>February</b:MonthAccessed>
-    <b:DayAccessed>1</b:DayAccessed>
-    <b:URL>https://material.io/</b:URL>
-    <b:Author>
-      <b:Author>
-        <b:Corporate>Google LLC</b:Corporate>
-      </b:Author>
-    </b:Author>
-    <b:RefOrder>6</b:RefOrder>
-  </b:Source>
-  <b:Source>
     <b:Tag>Ope19</b:Tag>
     <b:SourceType>InternetSite</b:SourceType>
     <b:Guid>{E5BCA457-A63D-4C4D-9797-BC916C7E7279}</b:Guid>
@@ -4320,179 +3826,66 @@
     <b:RefOrder>4</b:RefOrder>
   </b:Source>
   <b:Source>
-    <b:Tag>Boo20</b:Tag>
-    <b:SourceType>InternetSite</b:SourceType>
-    <b:Guid>{3D0E66F4-3C06-4623-9862-F2A6AF6B5EFA}</b:Guid>
-    <b:Title>Bootstrap</b:Title>
-    <b:Author>
-      <b:Author>
-        <b:Corporate>Bootstrap Core Team</b:Corporate>
-      </b:Author>
-    </b:Author>
-    <b:YearAccessed>2020</b:YearAccessed>
-    <b:MonthAccessed>February</b:MonthAccessed>
-    <b:DayAccessed>1</b:DayAccessed>
-    <b:URL>https://getbootstrap.com/docs/4.4/about/overview/</b:URL>
-    <b:RefOrder>5</b:RefOrder>
-  </b:Source>
-  <b:Source>
-    <b:Tag>Goo202</b:Tag>
-    <b:SourceType>InternetSite</b:SourceType>
-    <b:Guid>{9DE4BF2F-AAA9-4A48-B7B6-B983DE26FF47}</b:Guid>
-    <b:Author>
-      <b:Author>
-        <b:Corporate>Google LLC</b:Corporate>
-      </b:Author>
-    </b:Author>
-    <b:Title>Angular</b:Title>
-    <b:YearAccessed>2020</b:YearAccessed>
-    <b:MonthAccessed>February</b:MonthAccessed>
-    <b:DayAccessed>1</b:DayAccessed>
-    <b:URL>https://angular.io/</b:URL>
-    <b:RefOrder>7</b:RefOrder>
-  </b:Source>
-  <b:Source>
-    <b:Tag>Fac20</b:Tag>
-    <b:SourceType>InternetSite</b:SourceType>
-    <b:Guid>{F4A33C57-4E11-4A93-A47C-0699FC516F47}</b:Guid>
-    <b:Author>
-      <b:Author>
-        <b:Corporate>Facebook Inc.</b:Corporate>
-      </b:Author>
-    </b:Author>
-    <b:Title>React - A JavaScript library for building user interfaces</b:Title>
-    <b:YearAccessed>2020</b:YearAccessed>
-    <b:MonthAccessed>February</b:MonthAccessed>
-    <b:DayAccessed>1</b:DayAccessed>
-    <b:URL>https://reactjs.org/</b:URL>
-    <b:RefOrder>8</b:RefOrder>
-  </b:Source>
-  <b:Source>
-    <b:Tag>Abr20</b:Tag>
-    <b:SourceType>InternetSite</b:SourceType>
-    <b:Guid>{A0BF49E7-AE90-41A6-AE3A-41E0D07D434C}</b:Guid>
-    <b:Title>Redux - A predictable state container for JavaScript apps</b:Title>
-    <b:YearAccessed>2020</b:YearAccessed>
-    <b:MonthAccessed>February</b:MonthAccessed>
-    <b:DayAccessed>1</b:DayAccessed>
-    <b:URL>http://redux.js.org/</b:URL>
+    <b:Tag>Bri15</b:Tag>
+    <b:SourceType>BookSection</b:SourceType>
+    <b:Guid>{2C67FA74-D4E9-4821-B2EF-1136AF29689D}</b:Guid>
+    <b:Title>Choosing a Tech Stack</b:Title>
+    <b:Year>2015</b:Year>
+    <b:BookTitle>Hello, Startup: A Programmer's Guide to Building Products, Technologies, and Teams</b:BookTitle>
+    <b:City>Sebastopol</b:City>
+    <b:Publisher>O'Reilly Media</b:Publisher>
     <b:Author>
       <b:Author>
         <b:NameList>
           <b:Person>
-            <b:Last>Abramov</b:Last>
-            <b:First>Dan</b:First>
-          </b:Person>
-          <b:Person>
-            <b:Last>Clark</b:Last>
-            <b:First>Andrew</b:First>
+            <b:Last>Brikman</b:Last>
+            <b:First>Yevgeniy</b:First>
           </b:Person>
         </b:NameList>
       </b:Author>
     </b:Author>
-    <b:RefOrder>9</b:RefOrder>
+    <b:RefOrder>5</b:RefOrder>
   </b:Source>
   <b:Source>
-    <b:Tag>Str20</b:Tag>
+    <b:Tag>Doc20</b:Tag>
     <b:SourceType>InternetSite</b:SourceType>
-    <b:Guid>{CB268C48-AD9C-49A5-931B-4996310FA846}</b:Guid>
+    <b:Guid>{38CAD2E2-8341-455B-B321-4853F5669326}</b:Guid>
+    <b:Title>Get started with Docker for Windows | Docker Documentation</b:Title>
+    <b:Year>2020</b:Year>
     <b:Author>
       <b:Author>
-        <b:Corporate>StrongLoop, IBM, et al.</b:Corporate>
+        <b:Corporate>Docker Inc.</b:Corporate>
       </b:Author>
     </b:Author>
-    <b:Title>Express - Node.js web application framework</b:Title>
+    <b:Month>January</b:Month>
+    <b:Day>28</b:Day>
     <b:YearAccessed>2020</b:YearAccessed>
     <b:MonthAccessed>February</b:MonthAccessed>
     <b:DayAccessed>1</b:DayAccessed>
-    <b:URL>https://expressjs.com/</b:URL>
-    <b:RefOrder>10</b:RefOrder>
+    <b:URL>https://docs.docker.com/docker-for-windows/</b:URL>
+    <b:RefOrder>6</b:RefOrder>
   </b:Source>
   <b:Source>
-    <b:Tag>Dja20</b:Tag>
+    <b:Tag>Git20</b:Tag>
     <b:SourceType>InternetSite</b:SourceType>
-    <b:Guid>{D809FC20-80CE-4D8A-8FED-C5A330AA3FB3}</b:Guid>
+    <b:Guid>{288FA21B-CBF5-4C30-B757-C85691F5A220}</b:Guid>
     <b:Author>
       <b:Author>
-        <b:Corporate>Django Software Foundation</b:Corporate>
+        <b:Corporate>GitHub, Inc.</b:Corporate>
       </b:Author>
     </b:Author>
-    <b:Title>The Web framework for perfectionists with deadlines | Django</b:Title>
+    <b:Title>GitHub</b:Title>
     <b:YearAccessed>2020</b:YearAccessed>
     <b:MonthAccessed>February</b:MonthAccessed>
     <b:DayAccessed>1</b:DayAccessed>
-    <b:URL>https://www.djangoproject.com/</b:URL>
-    <b:RefOrder>11</b:RefOrder>
-  </b:Source>
-  <b:Source>
-    <b:Tag>Piv20</b:Tag>
-    <b:SourceType>InternetSite</b:SourceType>
-    <b:Guid>{83DC9B65-F42B-4506-AE8B-BA0C91B60D58}</b:Guid>
-    <b:Author>
-      <b:Author>
-        <b:Corporate>Pivotal Software, Inc.</b:Corporate>
-      </b:Author>
-    </b:Author>
-    <b:Title>Spring</b:Title>
-    <b:YearAccessed>2020</b:YearAccessed>
-    <b:MonthAccessed>February</b:MonthAccessed>
-    <b:DayAccessed>1</b:DayAccessed>
-    <b:URL>https://spring.io/</b:URL>
-    <b:RefOrder>12</b:RefOrder>
-  </b:Source>
-  <b:Source>
-    <b:Tag>Ope20</b:Tag>
-    <b:SourceType>InternetSite</b:SourceType>
-    <b:Guid>{816F8938-9E20-40B6-BA43-B0D824FA2BC0}</b:Guid>
-    <b:Author>
-      <b:Author>
-        <b:Corporate>OpenJS Foundation</b:Corporate>
-      </b:Author>
-    </b:Author>
-    <b:Title>Node.js</b:Title>
-    <b:YearAccessed>2020</b:YearAccessed>
-    <b:MonthAccessed>February</b:MonthAccessed>
-    <b:DayAccessed>1</b:DayAccessed>
-    <b:URL>https://nodejs.org/en/</b:URL>
-    <b:RefOrder>13</b:RefOrder>
-  </b:Source>
-  <b:Source>
-    <b:Tag>Ora20</b:Tag>
-    <b:SourceType>InternetSite</b:SourceType>
-    <b:Guid>{D32A41F8-0515-4134-9337-DD0A8A36F8FD}</b:Guid>
-    <b:Author>
-      <b:Author>
-        <b:Corporate>Oracle Corporation</b:Corporate>
-      </b:Author>
-    </b:Author>
-    <b:Title>MySQL</b:Title>
-    <b:YearAccessed>2020</b:YearAccessed>
-    <b:MonthAccessed>February</b:MonthAccessed>
-    <b:DayAccessed>1</b:DayAccessed>
-    <b:URL>https://www.mysql.com/</b:URL>
-    <b:RefOrder>14</b:RefOrder>
-  </b:Source>
-  <b:Source>
-    <b:Tag>Mon201</b:Tag>
-    <b:SourceType>InternetSite</b:SourceType>
-    <b:Guid>{AC6D770A-C4C0-4286-A65A-DC077B74FF23}</b:Guid>
-    <b:Author>
-      <b:Author>
-        <b:Corporate>MongoDB, Inc.</b:Corporate>
-      </b:Author>
-    </b:Author>
-    <b:Title>The most popular database for modern apps | MongoDB</b:Title>
-    <b:YearAccessed>2020</b:YearAccessed>
-    <b:MonthAccessed>February</b:MonthAccessed>
-    <b:DayAccessed>1</b:DayAccessed>
-    <b:URL>https://www.mongodb.com/</b:URL>
-    <b:RefOrder>15</b:RefOrder>
+    <b:URL>https://github.com/</b:URL>
+    <b:RefOrder>7</b:RefOrder>
   </b:Source>
 </b:Sources>
 </file>
 
 <file path=customXml/itemProps1.xml><?xml version="1.0" encoding="utf-8"?>
-<ds:datastoreItem xmlns:ds="http://schemas.openxmlformats.org/officeDocument/2006/customXml" ds:itemID="{76125F6D-A991-4852-9776-79A65613789A}">
+<ds:datastoreItem xmlns:ds="http://schemas.openxmlformats.org/officeDocument/2006/customXml" ds:itemID="{97089CA8-4B36-4A96-A329-147D2E89BCDA}">
   <ds:schemaRefs>
     <ds:schemaRef ds:uri="http://schemas.openxmlformats.org/officeDocument/2006/bibliography"/>
   </ds:schemaRefs>

</xml_diff>

<commit_message>
Project deliverables draft complete
</commit_message>
<xml_diff>
--- a/docs/project_outline/Michael Male - Project Outline.docx
+++ b/docs/project_outline/Michael Male - Project Outline.docx
@@ -5,21 +5,27 @@
     <w:p>
       <w:pPr>
         <w:rPr>
-          <w:rFonts w:ascii="Calibri" w:hAnsi="Calibri"/>
-        </w:rPr>
-      </w:pPr>
-    </w:p>
-    <w:p>
-      <w:pPr>
-        <w:rPr>
-          <w:rFonts w:ascii="Calibri" w:hAnsi="Calibri"/>
-        </w:rPr>
-      </w:pPr>
-    </w:p>
-    <w:p>
-      <w:pPr>
-        <w:rPr>
-          <w:rFonts w:ascii="Calibri" w:hAnsi="Calibri"/>
+          <w:rFonts w:asciiTheme="majorHAnsi" w:hAnsiTheme="majorHAnsi" w:cstheme="majorHAnsi"/>
+        </w:rPr>
+      </w:pPr>
+      <w:r>
+        <w:rPr>
+          <w:rFonts w:asciiTheme="majorHAnsi" w:hAnsiTheme="majorHAnsi" w:cstheme="majorHAnsi"/>
+        </w:rPr>
+        <w:t>4</w:t>
+      </w:r>
+    </w:p>
+    <w:p>
+      <w:pPr>
+        <w:rPr>
+          <w:rFonts w:asciiTheme="majorHAnsi" w:hAnsiTheme="majorHAnsi" w:cstheme="majorHAnsi"/>
+        </w:rPr>
+      </w:pPr>
+    </w:p>
+    <w:p>
+      <w:pPr>
+        <w:rPr>
+          <w:rFonts w:asciiTheme="majorHAnsi" w:hAnsiTheme="majorHAnsi" w:cstheme="majorHAnsi"/>
         </w:rPr>
       </w:pPr>
     </w:p>
@@ -27,7 +33,7 @@
       <w:pPr>
         <w:jc w:val="center"/>
         <w:rPr>
-          <w:rFonts w:ascii="Calibri" w:hAnsi="Calibri" w:cs="Arial"/>
+          <w:rFonts w:asciiTheme="majorHAnsi" w:hAnsiTheme="majorHAnsi" w:cstheme="majorHAnsi"/>
           <w:b/>
           <w:sz w:val="40"/>
           <w:szCs w:val="40"/>
@@ -36,7 +42,7 @@
       </w:pPr>
       <w:r>
         <w:rPr>
-          <w:rFonts w:ascii="Calibri" w:hAnsi="Calibri" w:cs="Arial"/>
+          <w:rFonts w:asciiTheme="majorHAnsi" w:hAnsiTheme="majorHAnsi" w:cstheme="majorHAnsi"/>
           <w:b/>
           <w:sz w:val="40"/>
           <w:szCs w:val="40"/>
@@ -48,21 +54,21 @@
     <w:p>
       <w:pPr>
         <w:rPr>
-          <w:rFonts w:ascii="Calibri" w:hAnsi="Calibri"/>
-        </w:rPr>
-      </w:pPr>
-    </w:p>
-    <w:p>
-      <w:pPr>
-        <w:rPr>
-          <w:rFonts w:ascii="Calibri" w:hAnsi="Calibri"/>
-        </w:rPr>
-      </w:pPr>
-    </w:p>
-    <w:p>
-      <w:pPr>
-        <w:rPr>
-          <w:rFonts w:ascii="Calibri" w:hAnsi="Calibri"/>
+          <w:rFonts w:asciiTheme="majorHAnsi" w:hAnsiTheme="majorHAnsi" w:cstheme="majorHAnsi"/>
+        </w:rPr>
+      </w:pPr>
+    </w:p>
+    <w:p>
+      <w:pPr>
+        <w:rPr>
+          <w:rFonts w:asciiTheme="majorHAnsi" w:hAnsiTheme="majorHAnsi" w:cstheme="majorHAnsi"/>
+        </w:rPr>
+      </w:pPr>
+    </w:p>
+    <w:p>
+      <w:pPr>
+        <w:rPr>
+          <w:rFonts w:asciiTheme="majorHAnsi" w:hAnsiTheme="majorHAnsi" w:cstheme="majorHAnsi"/>
           <w:lang w:val="en-US"/>
         </w:rPr>
       </w:pPr>
@@ -93,12 +99,12 @@
             <w:pPr>
               <w:spacing w:before="40" w:after="40"/>
               <w:rPr>
-                <w:rFonts w:ascii="Calibri" w:hAnsi="Calibri"/>
+                <w:rFonts w:asciiTheme="majorHAnsi" w:hAnsiTheme="majorHAnsi" w:cstheme="majorHAnsi"/>
               </w:rPr>
             </w:pPr>
             <w:r>
               <w:rPr>
-                <w:rFonts w:ascii="Calibri" w:hAnsi="Calibri"/>
+                <w:rFonts w:asciiTheme="majorHAnsi" w:hAnsiTheme="majorHAnsi" w:cstheme="majorHAnsi"/>
               </w:rPr>
               <w:t>Report Name</w:t>
             </w:r>
@@ -113,12 +119,12 @@
             <w:pPr>
               <w:spacing w:before="40" w:after="40"/>
               <w:rPr>
-                <w:rFonts w:ascii="Calibri" w:hAnsi="Calibri"/>
+                <w:rFonts w:asciiTheme="majorHAnsi" w:hAnsiTheme="majorHAnsi" w:cstheme="majorHAnsi"/>
               </w:rPr>
             </w:pPr>
             <w:r>
               <w:rPr>
-                <w:rFonts w:ascii="Calibri" w:hAnsi="Calibri"/>
+                <w:rFonts w:asciiTheme="majorHAnsi" w:hAnsiTheme="majorHAnsi" w:cstheme="majorHAnsi"/>
               </w:rPr>
               <w:t>Project Outline</w:t>
             </w:r>
@@ -135,12 +141,12 @@
             <w:pPr>
               <w:spacing w:before="40" w:after="40"/>
               <w:rPr>
-                <w:rFonts w:ascii="Calibri" w:hAnsi="Calibri"/>
+                <w:rFonts w:asciiTheme="majorHAnsi" w:hAnsiTheme="majorHAnsi" w:cstheme="majorHAnsi"/>
               </w:rPr>
             </w:pPr>
             <w:r>
               <w:rPr>
-                <w:rFonts w:ascii="Calibri" w:hAnsi="Calibri"/>
+                <w:rFonts w:asciiTheme="majorHAnsi" w:hAnsiTheme="majorHAnsi" w:cstheme="majorHAnsi"/>
               </w:rPr>
               <w:t>Author (User Id)</w:t>
             </w:r>
@@ -155,12 +161,12 @@
             <w:pPr>
               <w:spacing w:before="40" w:after="40"/>
               <w:rPr>
-                <w:rFonts w:ascii="Calibri" w:hAnsi="Calibri"/>
+                <w:rFonts w:asciiTheme="majorHAnsi" w:hAnsiTheme="majorHAnsi" w:cstheme="majorHAnsi"/>
               </w:rPr>
             </w:pPr>
             <w:r>
               <w:rPr>
-                <w:rFonts w:ascii="Calibri" w:hAnsi="Calibri"/>
+                <w:rFonts w:asciiTheme="majorHAnsi" w:hAnsiTheme="majorHAnsi" w:cstheme="majorHAnsi"/>
               </w:rPr>
               <w:t>Michael Male (mim39)</w:t>
             </w:r>
@@ -177,12 +183,12 @@
             <w:pPr>
               <w:spacing w:before="40" w:after="40"/>
               <w:rPr>
-                <w:rFonts w:ascii="Calibri" w:hAnsi="Calibri"/>
+                <w:rFonts w:asciiTheme="majorHAnsi" w:hAnsiTheme="majorHAnsi" w:cstheme="majorHAnsi"/>
               </w:rPr>
             </w:pPr>
             <w:r>
               <w:rPr>
-                <w:rFonts w:ascii="Calibri" w:hAnsi="Calibri"/>
+                <w:rFonts w:asciiTheme="majorHAnsi" w:hAnsiTheme="majorHAnsi" w:cstheme="majorHAnsi"/>
               </w:rPr>
               <w:t>Supervisor</w:t>
             </w:r>
@@ -197,12 +203,12 @@
             <w:pPr>
               <w:spacing w:before="40" w:after="40"/>
               <w:rPr>
-                <w:rFonts w:ascii="Calibri" w:hAnsi="Calibri"/>
+                <w:rFonts w:asciiTheme="majorHAnsi" w:hAnsiTheme="majorHAnsi" w:cstheme="majorHAnsi"/>
               </w:rPr>
             </w:pPr>
             <w:r>
               <w:rPr>
-                <w:rFonts w:ascii="Calibri" w:hAnsi="Calibri"/>
+                <w:rFonts w:asciiTheme="majorHAnsi" w:hAnsiTheme="majorHAnsi" w:cstheme="majorHAnsi"/>
               </w:rPr>
               <w:t>Edel Sherratt (eds)</w:t>
             </w:r>
@@ -219,7 +225,7 @@
             <w:pPr>
               <w:spacing w:before="40" w:after="40"/>
               <w:rPr>
-                <w:rFonts w:ascii="Calibri" w:hAnsi="Calibri"/>
+                <w:rFonts w:asciiTheme="majorHAnsi" w:hAnsiTheme="majorHAnsi" w:cstheme="majorHAnsi"/>
               </w:rPr>
             </w:pPr>
           </w:p>
@@ -233,7 +239,7 @@
             <w:pPr>
               <w:spacing w:before="40" w:after="40"/>
               <w:rPr>
-                <w:rFonts w:ascii="Calibri" w:hAnsi="Calibri"/>
+                <w:rFonts w:asciiTheme="majorHAnsi" w:hAnsiTheme="majorHAnsi" w:cstheme="majorHAnsi"/>
               </w:rPr>
             </w:pPr>
           </w:p>
@@ -249,12 +255,12 @@
             <w:pPr>
               <w:spacing w:before="40" w:after="40"/>
               <w:rPr>
-                <w:rFonts w:ascii="Calibri" w:hAnsi="Calibri"/>
+                <w:rFonts w:asciiTheme="majorHAnsi" w:hAnsiTheme="majorHAnsi" w:cstheme="majorHAnsi"/>
               </w:rPr>
             </w:pPr>
             <w:r>
               <w:rPr>
-                <w:rFonts w:ascii="Calibri" w:hAnsi="Calibri"/>
+                <w:rFonts w:asciiTheme="majorHAnsi" w:hAnsiTheme="majorHAnsi" w:cstheme="majorHAnsi"/>
               </w:rPr>
               <w:t>Module</w:t>
             </w:r>
@@ -269,12 +275,12 @@
             <w:pPr>
               <w:spacing w:before="40" w:after="40"/>
               <w:rPr>
-                <w:rFonts w:ascii="Calibri" w:hAnsi="Calibri"/>
+                <w:rFonts w:asciiTheme="majorHAnsi" w:hAnsiTheme="majorHAnsi" w:cstheme="majorHAnsi"/>
               </w:rPr>
             </w:pPr>
             <w:r>
               <w:rPr>
-                <w:rFonts w:ascii="Calibri" w:hAnsi="Calibri"/>
+                <w:rFonts w:asciiTheme="majorHAnsi" w:hAnsiTheme="majorHAnsi" w:cstheme="majorHAnsi"/>
               </w:rPr>
               <w:t>CS39440</w:t>
             </w:r>
@@ -291,13 +297,13 @@
             <w:pPr>
               <w:spacing w:before="40" w:after="40"/>
               <w:rPr>
-                <w:rFonts w:ascii="Calibri" w:hAnsi="Calibri"/>
+                <w:rFonts w:asciiTheme="majorHAnsi" w:hAnsiTheme="majorHAnsi" w:cstheme="majorHAnsi"/>
                 <w:lang w:val="en-US"/>
               </w:rPr>
             </w:pPr>
             <w:r>
               <w:rPr>
-                <w:rFonts w:ascii="Calibri" w:hAnsi="Calibri"/>
+                <w:rFonts w:asciiTheme="majorHAnsi" w:hAnsiTheme="majorHAnsi" w:cstheme="majorHAnsi"/>
                 <w:lang w:val="en-US"/>
               </w:rPr>
               <w:t>Degree Scheme</w:t>
@@ -313,24 +319,24 @@
             <w:pPr>
               <w:spacing w:before="40" w:after="40"/>
               <w:rPr>
-                <w:rFonts w:ascii="Calibri" w:hAnsi="Calibri"/>
+                <w:rFonts w:asciiTheme="majorHAnsi" w:hAnsiTheme="majorHAnsi" w:cstheme="majorHAnsi"/>
               </w:rPr>
             </w:pPr>
             <w:r>
               <w:rPr>
-                <w:rFonts w:ascii="Calibri" w:hAnsi="Calibri"/>
+                <w:rFonts w:asciiTheme="majorHAnsi" w:hAnsiTheme="majorHAnsi" w:cstheme="majorHAnsi"/>
               </w:rPr>
               <w:t>G40</w:t>
             </w:r>
             <w:r>
               <w:rPr>
-                <w:rFonts w:ascii="Calibri" w:hAnsi="Calibri"/>
+                <w:rFonts w:asciiTheme="majorHAnsi" w:hAnsiTheme="majorHAnsi" w:cstheme="majorHAnsi"/>
               </w:rPr>
               <w:t>F</w:t>
             </w:r>
             <w:r>
               <w:rPr>
-                <w:rFonts w:ascii="Calibri" w:hAnsi="Calibri"/>
+                <w:rFonts w:asciiTheme="majorHAnsi" w:hAnsiTheme="majorHAnsi" w:cstheme="majorHAnsi"/>
               </w:rPr>
               <w:t xml:space="preserve"> (Computer Science)</w:t>
             </w:r>
@@ -347,7 +353,7 @@
             <w:pPr>
               <w:spacing w:before="40" w:after="40"/>
               <w:rPr>
-                <w:rFonts w:ascii="Calibri" w:hAnsi="Calibri"/>
+                <w:rFonts w:asciiTheme="majorHAnsi" w:hAnsiTheme="majorHAnsi" w:cstheme="majorHAnsi"/>
               </w:rPr>
             </w:pPr>
           </w:p>
@@ -361,7 +367,7 @@
             <w:pPr>
               <w:spacing w:before="40" w:after="40"/>
               <w:rPr>
-                <w:rFonts w:ascii="Calibri" w:hAnsi="Calibri"/>
+                <w:rFonts w:asciiTheme="majorHAnsi" w:hAnsiTheme="majorHAnsi" w:cstheme="majorHAnsi"/>
               </w:rPr>
             </w:pPr>
           </w:p>
@@ -377,12 +383,12 @@
             <w:pPr>
               <w:spacing w:before="40" w:after="40"/>
               <w:rPr>
-                <w:rFonts w:ascii="Calibri" w:hAnsi="Calibri"/>
+                <w:rFonts w:asciiTheme="majorHAnsi" w:hAnsiTheme="majorHAnsi" w:cstheme="majorHAnsi"/>
               </w:rPr>
             </w:pPr>
             <w:r>
               <w:rPr>
-                <w:rFonts w:ascii="Calibri" w:hAnsi="Calibri"/>
+                <w:rFonts w:asciiTheme="majorHAnsi" w:hAnsiTheme="majorHAnsi" w:cstheme="majorHAnsi"/>
               </w:rPr>
               <w:t>Date</w:t>
             </w:r>
@@ -397,30 +403,30 @@
             <w:pPr>
               <w:spacing w:before="40" w:after="40"/>
               <w:rPr>
-                <w:rFonts w:ascii="Calibri" w:hAnsi="Calibri"/>
+                <w:rFonts w:asciiTheme="majorHAnsi" w:hAnsiTheme="majorHAnsi" w:cstheme="majorHAnsi"/>
               </w:rPr>
             </w:pPr>
             <w:r>
               <w:rPr>
-                <w:rFonts w:ascii="Calibri" w:hAnsi="Calibri"/>
+                <w:rFonts w:asciiTheme="majorHAnsi" w:hAnsiTheme="majorHAnsi" w:cstheme="majorHAnsi"/>
               </w:rPr>
               <w:t xml:space="preserve">February </w:t>
             </w:r>
             <w:r>
               <w:rPr>
-                <w:rFonts w:ascii="Calibri" w:hAnsi="Calibri"/>
+                <w:rFonts w:asciiTheme="majorHAnsi" w:hAnsiTheme="majorHAnsi" w:cstheme="majorHAnsi"/>
               </w:rPr>
               <w:t>1</w:t>
             </w:r>
             <w:r>
               <w:rPr>
-                <w:rFonts w:ascii="Calibri" w:hAnsi="Calibri"/>
+                <w:rFonts w:asciiTheme="majorHAnsi" w:hAnsiTheme="majorHAnsi" w:cstheme="majorHAnsi"/>
               </w:rPr>
               <w:t>, 20</w:t>
             </w:r>
             <w:r>
               <w:rPr>
-                <w:rFonts w:ascii="Calibri" w:hAnsi="Calibri"/>
+                <w:rFonts w:asciiTheme="majorHAnsi" w:hAnsiTheme="majorHAnsi" w:cstheme="majorHAnsi"/>
               </w:rPr>
               <w:t>20</w:t>
             </w:r>
@@ -437,12 +443,12 @@
             <w:pPr>
               <w:spacing w:before="40" w:after="40"/>
               <w:rPr>
-                <w:rFonts w:ascii="Calibri" w:hAnsi="Calibri"/>
+                <w:rFonts w:asciiTheme="majorHAnsi" w:hAnsiTheme="majorHAnsi" w:cstheme="majorHAnsi"/>
               </w:rPr>
             </w:pPr>
             <w:r>
               <w:rPr>
-                <w:rFonts w:ascii="Calibri" w:hAnsi="Calibri"/>
+                <w:rFonts w:asciiTheme="majorHAnsi" w:hAnsiTheme="majorHAnsi" w:cstheme="majorHAnsi"/>
               </w:rPr>
               <w:t>Revision</w:t>
             </w:r>
@@ -457,12 +463,12 @@
             <w:pPr>
               <w:spacing w:before="40" w:after="40"/>
               <w:rPr>
-                <w:rFonts w:ascii="Calibri" w:hAnsi="Calibri"/>
+                <w:rFonts w:asciiTheme="majorHAnsi" w:hAnsiTheme="majorHAnsi" w:cstheme="majorHAnsi"/>
               </w:rPr>
             </w:pPr>
             <w:r>
               <w:rPr>
-                <w:rFonts w:ascii="Calibri" w:hAnsi="Calibri"/>
+                <w:rFonts w:asciiTheme="majorHAnsi" w:hAnsiTheme="majorHAnsi" w:cstheme="majorHAnsi"/>
               </w:rPr>
               <w:t>0.1</w:t>
             </w:r>
@@ -479,12 +485,12 @@
             <w:pPr>
               <w:spacing w:before="40" w:after="40"/>
               <w:rPr>
-                <w:rFonts w:ascii="Calibri" w:hAnsi="Calibri"/>
+                <w:rFonts w:asciiTheme="majorHAnsi" w:hAnsiTheme="majorHAnsi" w:cstheme="majorHAnsi"/>
               </w:rPr>
             </w:pPr>
             <w:r>
               <w:rPr>
-                <w:rFonts w:ascii="Calibri" w:hAnsi="Calibri"/>
+                <w:rFonts w:asciiTheme="majorHAnsi" w:hAnsiTheme="majorHAnsi" w:cstheme="majorHAnsi"/>
               </w:rPr>
               <w:t>Status</w:t>
             </w:r>
@@ -499,12 +505,12 @@
             <w:pPr>
               <w:spacing w:before="40" w:after="40"/>
               <w:rPr>
-                <w:rFonts w:ascii="Calibri" w:hAnsi="Calibri"/>
+                <w:rFonts w:asciiTheme="majorHAnsi" w:hAnsiTheme="majorHAnsi" w:cstheme="majorHAnsi"/>
               </w:rPr>
             </w:pPr>
             <w:r>
               <w:rPr>
-                <w:rFonts w:ascii="Calibri" w:hAnsi="Calibri"/>
+                <w:rFonts w:asciiTheme="majorHAnsi" w:hAnsiTheme="majorHAnsi" w:cstheme="majorHAnsi"/>
               </w:rPr>
               <w:t>Draft</w:t>
             </w:r>
@@ -515,63 +521,63 @@
     <w:p>
       <w:pPr>
         <w:rPr>
-          <w:rFonts w:ascii="Calibri" w:hAnsi="Calibri"/>
-        </w:rPr>
-      </w:pPr>
-    </w:p>
-    <w:p>
-      <w:pPr>
-        <w:rPr>
-          <w:rFonts w:ascii="Calibri" w:hAnsi="Calibri"/>
-        </w:rPr>
-      </w:pPr>
-    </w:p>
-    <w:p>
-      <w:pPr>
-        <w:rPr>
-          <w:rFonts w:ascii="Calibri" w:hAnsi="Calibri"/>
-        </w:rPr>
-      </w:pPr>
-    </w:p>
-    <w:p>
-      <w:pPr>
-        <w:rPr>
-          <w:rFonts w:ascii="Calibri" w:hAnsi="Calibri"/>
-        </w:rPr>
-      </w:pPr>
-    </w:p>
-    <w:p>
-      <w:pPr>
-        <w:rPr>
-          <w:rFonts w:ascii="Calibri" w:hAnsi="Calibri"/>
-        </w:rPr>
-      </w:pPr>
-    </w:p>
-    <w:p>
-      <w:pPr>
-        <w:rPr>
-          <w:rFonts w:ascii="Calibri" w:hAnsi="Calibri"/>
-        </w:rPr>
-      </w:pPr>
-    </w:p>
-    <w:p>
-      <w:pPr>
-        <w:rPr>
-          <w:rFonts w:ascii="Calibri" w:hAnsi="Calibri"/>
-        </w:rPr>
-      </w:pPr>
-    </w:p>
-    <w:p>
-      <w:pPr>
-        <w:rPr>
-          <w:rFonts w:ascii="Calibri" w:hAnsi="Calibri"/>
-        </w:rPr>
-      </w:pPr>
-    </w:p>
-    <w:p>
-      <w:pPr>
-        <w:rPr>
-          <w:rFonts w:ascii="Calibri" w:hAnsi="Calibri"/>
+          <w:rFonts w:asciiTheme="majorHAnsi" w:hAnsiTheme="majorHAnsi" w:cstheme="majorHAnsi"/>
+        </w:rPr>
+      </w:pPr>
+    </w:p>
+    <w:p>
+      <w:pPr>
+        <w:rPr>
+          <w:rFonts w:asciiTheme="majorHAnsi" w:hAnsiTheme="majorHAnsi" w:cstheme="majorHAnsi"/>
+        </w:rPr>
+      </w:pPr>
+    </w:p>
+    <w:p>
+      <w:pPr>
+        <w:rPr>
+          <w:rFonts w:asciiTheme="majorHAnsi" w:hAnsiTheme="majorHAnsi" w:cstheme="majorHAnsi"/>
+        </w:rPr>
+      </w:pPr>
+    </w:p>
+    <w:p>
+      <w:pPr>
+        <w:rPr>
+          <w:rFonts w:asciiTheme="majorHAnsi" w:hAnsiTheme="majorHAnsi" w:cstheme="majorHAnsi"/>
+        </w:rPr>
+      </w:pPr>
+    </w:p>
+    <w:p>
+      <w:pPr>
+        <w:rPr>
+          <w:rFonts w:asciiTheme="majorHAnsi" w:hAnsiTheme="majorHAnsi" w:cstheme="majorHAnsi"/>
+        </w:rPr>
+      </w:pPr>
+    </w:p>
+    <w:p>
+      <w:pPr>
+        <w:rPr>
+          <w:rFonts w:asciiTheme="majorHAnsi" w:hAnsiTheme="majorHAnsi" w:cstheme="majorHAnsi"/>
+        </w:rPr>
+      </w:pPr>
+    </w:p>
+    <w:p>
+      <w:pPr>
+        <w:rPr>
+          <w:rFonts w:asciiTheme="majorHAnsi" w:hAnsiTheme="majorHAnsi" w:cstheme="majorHAnsi"/>
+        </w:rPr>
+      </w:pPr>
+    </w:p>
+    <w:p>
+      <w:pPr>
+        <w:rPr>
+          <w:rFonts w:asciiTheme="majorHAnsi" w:hAnsiTheme="majorHAnsi" w:cstheme="majorHAnsi"/>
+        </w:rPr>
+      </w:pPr>
+    </w:p>
+    <w:p>
+      <w:pPr>
+        <w:rPr>
+          <w:rFonts w:asciiTheme="majorHAnsi" w:hAnsiTheme="majorHAnsi" w:cstheme="majorHAnsi"/>
         </w:rPr>
       </w:pPr>
     </w:p>
@@ -581,12 +587,12 @@
           <w:tab w:val="left" w:pos="5340"/>
         </w:tabs>
         <w:rPr>
-          <w:rFonts w:ascii="Calibri" w:hAnsi="Calibri"/>
-        </w:rPr>
-      </w:pPr>
-      <w:r>
-        <w:rPr>
-          <w:rFonts w:ascii="Calibri" w:hAnsi="Calibri"/>
+          <w:rFonts w:asciiTheme="majorHAnsi" w:hAnsiTheme="majorHAnsi" w:cstheme="majorHAnsi"/>
+        </w:rPr>
+      </w:pPr>
+      <w:r>
+        <w:rPr>
+          <w:rFonts w:asciiTheme="majorHAnsi" w:hAnsiTheme="majorHAnsi" w:cstheme="majorHAnsi"/>
         </w:rPr>
         <w:tab/>
       </w:r>
@@ -594,14 +600,14 @@
     <w:p>
       <w:pPr>
         <w:rPr>
-          <w:rFonts w:ascii="Calibri" w:hAnsi="Calibri"/>
-        </w:rPr>
-      </w:pPr>
-    </w:p>
-    <w:p>
-      <w:pPr>
-        <w:rPr>
-          <w:rFonts w:ascii="Calibri" w:hAnsi="Calibri"/>
+          <w:rFonts w:asciiTheme="majorHAnsi" w:hAnsiTheme="majorHAnsi" w:cstheme="majorHAnsi"/>
+        </w:rPr>
+      </w:pPr>
+    </w:p>
+    <w:p>
+      <w:pPr>
+        <w:rPr>
+          <w:rFonts w:asciiTheme="majorHAnsi" w:hAnsiTheme="majorHAnsi" w:cstheme="majorHAnsi"/>
         </w:rPr>
         <w:sectPr>
           <w:headerReference w:type="default" r:id="rId8"/>
@@ -617,7 +623,7 @@
     <w:p>
       <w:pPr>
         <w:rPr>
-          <w:rFonts w:ascii="Calibri" w:hAnsi="Calibri"/>
+          <w:rFonts w:asciiTheme="majorHAnsi" w:hAnsiTheme="majorHAnsi" w:cstheme="majorHAnsi"/>
         </w:rPr>
       </w:pPr>
     </w:p>
@@ -625,12 +631,12 @@
       <w:pPr>
         <w:pStyle w:val="Heading1"/>
         <w:rPr>
-          <w:rFonts w:ascii="Calibri" w:hAnsi="Calibri"/>
-        </w:rPr>
-      </w:pPr>
-      <w:r>
-        <w:rPr>
-          <w:rFonts w:ascii="Calibri" w:hAnsi="Calibri"/>
+          <w:rFonts w:cstheme="majorHAnsi"/>
+        </w:rPr>
+      </w:pPr>
+      <w:r>
+        <w:rPr>
+          <w:rFonts w:cstheme="majorHAnsi"/>
         </w:rPr>
         <w:t>Project description</w:t>
       </w:r>
@@ -641,12 +647,12 @@
           <w:tab w:val="left" w:pos="3540"/>
         </w:tabs>
         <w:rPr>
-          <w:rFonts w:ascii="Calibri" w:hAnsi="Calibri"/>
-        </w:rPr>
-      </w:pPr>
-      <w:r>
-        <w:rPr>
-          <w:rFonts w:ascii="Calibri" w:hAnsi="Calibri"/>
+          <w:rFonts w:asciiTheme="majorHAnsi" w:hAnsiTheme="majorHAnsi" w:cstheme="majorHAnsi"/>
+        </w:rPr>
+      </w:pPr>
+      <w:r>
+        <w:rPr>
+          <w:rFonts w:asciiTheme="majorHAnsi" w:hAnsiTheme="majorHAnsi" w:cstheme="majorHAnsi"/>
         </w:rPr>
         <w:tab/>
       </w:r>
@@ -657,31 +663,31 @@
           <w:tab w:val="left" w:pos="3540"/>
         </w:tabs>
         <w:rPr>
-          <w:rFonts w:ascii="Calibri" w:hAnsi="Calibri"/>
-        </w:rPr>
-      </w:pPr>
-      <w:r>
-        <w:rPr>
-          <w:rFonts w:ascii="Calibri" w:hAnsi="Calibri"/>
+          <w:rFonts w:asciiTheme="majorHAnsi" w:hAnsiTheme="majorHAnsi" w:cstheme="majorHAnsi"/>
+        </w:rPr>
+      </w:pPr>
+      <w:r>
+        <w:rPr>
+          <w:rFonts w:asciiTheme="majorHAnsi" w:hAnsiTheme="majorHAnsi" w:cstheme="majorHAnsi"/>
         </w:rPr>
         <w:t xml:space="preserve">The Dyfi Wildlife Centre is a visitor centre run by the Montgomeryshire Wildlife Trust, situated on the Cors Dyfi Nature Reserve in Powys, Wales. </w:t>
       </w:r>
       <w:r>
         <w:rPr>
-          <w:rFonts w:ascii="Calibri" w:hAnsi="Calibri"/>
+          <w:rFonts w:asciiTheme="majorHAnsi" w:hAnsiTheme="majorHAnsi" w:cstheme="majorHAnsi"/>
         </w:rPr>
         <w:t>Its</w:t>
       </w:r>
       <w:r>
         <w:rPr>
-          <w:rFonts w:ascii="Calibri" w:hAnsi="Calibri"/>
+          <w:rFonts w:asciiTheme="majorHAnsi" w:hAnsiTheme="majorHAnsi" w:cstheme="majorHAnsi"/>
         </w:rPr>
         <w:t xml:space="preserve"> purpose is to showcase the reserve's work, and its place as an osprey conservation, engagement, and research project</w:t>
       </w:r>
       <w:sdt>
         <w:sdtPr>
           <w:rPr>
-            <w:rFonts w:ascii="Calibri" w:hAnsi="Calibri"/>
+            <w:rFonts w:asciiTheme="majorHAnsi" w:hAnsiTheme="majorHAnsi" w:cstheme="majorHAnsi"/>
           </w:rPr>
           <w:id w:val="-1628080791"/>
           <w:citation/>
@@ -690,39 +696,32 @@
         <w:sdtContent>
           <w:r>
             <w:rPr>
-              <w:rFonts w:ascii="Calibri" w:hAnsi="Calibri"/>
+              <w:rFonts w:asciiTheme="majorHAnsi" w:hAnsiTheme="majorHAnsi" w:cstheme="majorHAnsi"/>
             </w:rPr>
             <w:fldChar w:fldCharType="begin"/>
           </w:r>
           <w:r>
             <w:rPr>
-              <w:rFonts w:ascii="Calibri" w:hAnsi="Calibri"/>
+              <w:rFonts w:asciiTheme="majorHAnsi" w:hAnsiTheme="majorHAnsi" w:cstheme="majorHAnsi"/>
             </w:rPr>
             <w:instrText xml:space="preserve"> CITATION Mon20 \l 2057 </w:instrText>
           </w:r>
           <w:r>
             <w:rPr>
-              <w:rFonts w:ascii="Calibri" w:hAnsi="Calibri"/>
+              <w:rFonts w:asciiTheme="majorHAnsi" w:hAnsiTheme="majorHAnsi" w:cstheme="majorHAnsi"/>
             </w:rPr>
             <w:fldChar w:fldCharType="separate"/>
           </w:r>
           <w:r>
             <w:rPr>
-              <w:rFonts w:ascii="Calibri" w:hAnsi="Calibri"/>
+              <w:rFonts w:asciiTheme="majorHAnsi" w:hAnsiTheme="majorHAnsi" w:cstheme="majorHAnsi"/>
               <w:noProof/>
             </w:rPr>
-            <w:t xml:space="preserve"> </w:t>
+            <w:t xml:space="preserve"> [1]</w:t>
           </w:r>
           <w:r>
             <w:rPr>
-              <w:rFonts w:ascii="Calibri" w:hAnsi="Calibri"/>
-              <w:noProof/>
-            </w:rPr>
-            <w:t>[1]</w:t>
-          </w:r>
-          <w:r>
-            <w:rPr>
-              <w:rFonts w:ascii="Calibri" w:hAnsi="Calibri"/>
+              <w:rFonts w:asciiTheme="majorHAnsi" w:hAnsiTheme="majorHAnsi" w:cstheme="majorHAnsi"/>
             </w:rPr>
             <w:fldChar w:fldCharType="end"/>
           </w:r>
@@ -730,15 +729,9 @@
       </w:sdt>
       <w:r>
         <w:rPr>
-          <w:rFonts w:ascii="Calibri" w:hAnsi="Calibri"/>
-        </w:rPr>
-        <w:t xml:space="preserve">. </w:t>
-      </w:r>
-      <w:r>
-        <w:rPr>
-          <w:rFonts w:ascii="Calibri" w:hAnsi="Calibri"/>
-        </w:rPr>
-        <w:t>This project will aim to create a map-based application to assist volunteers at the centre while they aim to provide an interactive and educational experience to visitors. The application should operate from a browser on a touch-screen Windows PC, with information and details about the site presented in a user-friendly manner.</w:t>
+          <w:rFonts w:asciiTheme="majorHAnsi" w:hAnsiTheme="majorHAnsi" w:cstheme="majorHAnsi"/>
+        </w:rPr>
+        <w:t>. This project will aim to create a map-based application to assist volunteers at the centre while they aim to provide an interactive and educational experience to visitors. The application should operate from a browser on a touch-screen Windows PC, with information and details about the site presented in a user-friendly manner.</w:t>
       </w:r>
     </w:p>
     <w:p>
@@ -747,7 +740,7 @@
           <w:tab w:val="left" w:pos="3540"/>
         </w:tabs>
         <w:rPr>
-          <w:rFonts w:ascii="Calibri" w:hAnsi="Calibri"/>
+          <w:rFonts w:asciiTheme="majorHAnsi" w:hAnsiTheme="majorHAnsi" w:cstheme="majorHAnsi"/>
         </w:rPr>
       </w:pPr>
     </w:p>
@@ -757,19 +750,19 @@
           <w:tab w:val="left" w:pos="3540"/>
         </w:tabs>
         <w:rPr>
-          <w:rFonts w:ascii="Calibri" w:hAnsi="Calibri"/>
-        </w:rPr>
-      </w:pPr>
-      <w:r>
-        <w:rPr>
-          <w:rFonts w:ascii="Calibri" w:hAnsi="Calibri"/>
+          <w:rFonts w:asciiTheme="majorHAnsi" w:hAnsiTheme="majorHAnsi" w:cstheme="majorHAnsi"/>
+        </w:rPr>
+      </w:pPr>
+      <w:r>
+        <w:rPr>
+          <w:rFonts w:asciiTheme="majorHAnsi" w:hAnsiTheme="majorHAnsi" w:cstheme="majorHAnsi"/>
         </w:rPr>
         <w:t>The project will develop a single-page web application to assist volunteers in providing information to visitors. Volunteers have varying levels of computer literacy, and importance must be placed on the application being easy to use and aesthetically pleasing. The interface will involve the use of a map API, such as the OpenStreetMap API</w:t>
       </w:r>
       <w:sdt>
         <w:sdtPr>
           <w:rPr>
-            <w:rFonts w:ascii="Calibri" w:hAnsi="Calibri"/>
+            <w:rFonts w:asciiTheme="majorHAnsi" w:hAnsiTheme="majorHAnsi" w:cstheme="majorHAnsi"/>
           </w:rPr>
           <w:id w:val="-1410614276"/>
           <w:citation/>
@@ -778,39 +771,32 @@
         <w:sdtContent>
           <w:r>
             <w:rPr>
-              <w:rFonts w:ascii="Calibri" w:hAnsi="Calibri"/>
+              <w:rFonts w:asciiTheme="majorHAnsi" w:hAnsiTheme="majorHAnsi" w:cstheme="majorHAnsi"/>
             </w:rPr>
             <w:fldChar w:fldCharType="begin"/>
           </w:r>
           <w:r>
             <w:rPr>
-              <w:rFonts w:ascii="Calibri" w:hAnsi="Calibri"/>
+              <w:rFonts w:asciiTheme="majorHAnsi" w:hAnsiTheme="majorHAnsi" w:cstheme="majorHAnsi"/>
             </w:rPr>
             <w:instrText xml:space="preserve"> CITATION Ope19 \l 2057 </w:instrText>
           </w:r>
           <w:r>
             <w:rPr>
-              <w:rFonts w:ascii="Calibri" w:hAnsi="Calibri"/>
+              <w:rFonts w:asciiTheme="majorHAnsi" w:hAnsiTheme="majorHAnsi" w:cstheme="majorHAnsi"/>
             </w:rPr>
             <w:fldChar w:fldCharType="separate"/>
           </w:r>
           <w:r>
             <w:rPr>
-              <w:rFonts w:ascii="Calibri" w:hAnsi="Calibri"/>
+              <w:rFonts w:asciiTheme="majorHAnsi" w:hAnsiTheme="majorHAnsi" w:cstheme="majorHAnsi"/>
               <w:noProof/>
             </w:rPr>
-            <w:t xml:space="preserve"> </w:t>
+            <w:t xml:space="preserve"> [2]</w:t>
           </w:r>
           <w:r>
             <w:rPr>
-              <w:rFonts w:ascii="Calibri" w:hAnsi="Calibri"/>
-              <w:noProof/>
-            </w:rPr>
-            <w:t>[2]</w:t>
-          </w:r>
-          <w:r>
-            <w:rPr>
-              <w:rFonts w:ascii="Calibri" w:hAnsi="Calibri"/>
+              <w:rFonts w:asciiTheme="majorHAnsi" w:hAnsiTheme="majorHAnsi" w:cstheme="majorHAnsi"/>
             </w:rPr>
             <w:fldChar w:fldCharType="end"/>
           </w:r>
@@ -818,20 +804,14 @@
       </w:sdt>
       <w:r>
         <w:rPr>
-          <w:rFonts w:ascii="Calibri" w:hAnsi="Calibri"/>
-        </w:rPr>
-        <w:t xml:space="preserve"> </w:t>
-      </w:r>
-      <w:r>
-        <w:rPr>
-          <w:rFonts w:ascii="Calibri" w:hAnsi="Calibri"/>
-        </w:rPr>
-        <w:t>or Google Cloud Maps Platform</w:t>
+          <w:rFonts w:asciiTheme="majorHAnsi" w:hAnsiTheme="majorHAnsi" w:cstheme="majorHAnsi"/>
+        </w:rPr>
+        <w:t xml:space="preserve"> or Google Cloud Maps Platform</w:t>
       </w:r>
       <w:sdt>
         <w:sdtPr>
           <w:rPr>
-            <w:rFonts w:ascii="Calibri" w:hAnsi="Calibri"/>
+            <w:rFonts w:asciiTheme="majorHAnsi" w:hAnsiTheme="majorHAnsi" w:cstheme="majorHAnsi"/>
           </w:rPr>
           <w:id w:val="-1603338594"/>
           <w:citation/>
@@ -840,39 +820,32 @@
         <w:sdtContent>
           <w:r>
             <w:rPr>
-              <w:rFonts w:ascii="Calibri" w:hAnsi="Calibri"/>
+              <w:rFonts w:asciiTheme="majorHAnsi" w:hAnsiTheme="majorHAnsi" w:cstheme="majorHAnsi"/>
             </w:rPr>
             <w:fldChar w:fldCharType="begin"/>
           </w:r>
           <w:r>
             <w:rPr>
-              <w:rFonts w:ascii="Calibri" w:hAnsi="Calibri"/>
+              <w:rFonts w:asciiTheme="majorHAnsi" w:hAnsiTheme="majorHAnsi" w:cstheme="majorHAnsi"/>
             </w:rPr>
             <w:instrText xml:space="preserve"> CITATION Goo201 \l 2057 </w:instrText>
           </w:r>
           <w:r>
             <w:rPr>
-              <w:rFonts w:ascii="Calibri" w:hAnsi="Calibri"/>
+              <w:rFonts w:asciiTheme="majorHAnsi" w:hAnsiTheme="majorHAnsi" w:cstheme="majorHAnsi"/>
             </w:rPr>
             <w:fldChar w:fldCharType="separate"/>
           </w:r>
           <w:r>
             <w:rPr>
-              <w:rFonts w:ascii="Calibri" w:hAnsi="Calibri"/>
+              <w:rFonts w:asciiTheme="majorHAnsi" w:hAnsiTheme="majorHAnsi" w:cstheme="majorHAnsi"/>
               <w:noProof/>
             </w:rPr>
-            <w:t xml:space="preserve"> </w:t>
+            <w:t xml:space="preserve"> [3]</w:t>
           </w:r>
           <w:r>
             <w:rPr>
-              <w:rFonts w:ascii="Calibri" w:hAnsi="Calibri"/>
-              <w:noProof/>
-            </w:rPr>
-            <w:t>[3]</w:t>
-          </w:r>
-          <w:r>
-            <w:rPr>
-              <w:rFonts w:ascii="Calibri" w:hAnsi="Calibri"/>
+              <w:rFonts w:asciiTheme="majorHAnsi" w:hAnsiTheme="majorHAnsi" w:cstheme="majorHAnsi"/>
             </w:rPr>
             <w:fldChar w:fldCharType="end"/>
           </w:r>
@@ -880,13 +853,13 @@
       </w:sdt>
       <w:r>
         <w:rPr>
-          <w:rFonts w:ascii="Calibri" w:hAnsi="Calibri"/>
+          <w:rFonts w:asciiTheme="majorHAnsi" w:hAnsiTheme="majorHAnsi" w:cstheme="majorHAnsi"/>
         </w:rPr>
         <w:t xml:space="preserve">. </w:t>
       </w:r>
       <w:r>
         <w:rPr>
-          <w:rFonts w:ascii="Calibri" w:hAnsi="Calibri"/>
+          <w:rFonts w:asciiTheme="majorHAnsi" w:hAnsiTheme="majorHAnsi" w:cstheme="majorHAnsi"/>
         </w:rPr>
         <w:t>An interface for adding information about specific points of interest will be developed; be that parts of the centre, public transport links, or local businesses surrounding the nature reserve. The application should also provide access to the Dyfi Osprey Project's existing webcam infrastructure, built to show a live feed of their osprey nests.</w:t>
       </w:r>
@@ -897,7 +870,7 @@
           <w:tab w:val="left" w:pos="3540"/>
         </w:tabs>
         <w:rPr>
-          <w:rFonts w:ascii="Calibri" w:hAnsi="Calibri"/>
+          <w:rFonts w:asciiTheme="majorHAnsi" w:hAnsiTheme="majorHAnsi" w:cstheme="majorHAnsi"/>
         </w:rPr>
       </w:pPr>
     </w:p>
@@ -907,12 +880,12 @@
           <w:tab w:val="left" w:pos="3540"/>
         </w:tabs>
         <w:rPr>
-          <w:rFonts w:ascii="Calibri" w:hAnsi="Calibri"/>
-        </w:rPr>
-      </w:pPr>
-      <w:r>
-        <w:rPr>
-          <w:rFonts w:ascii="Calibri" w:hAnsi="Calibri"/>
+          <w:rFonts w:asciiTheme="majorHAnsi" w:hAnsiTheme="majorHAnsi" w:cstheme="majorHAnsi"/>
+        </w:rPr>
+      </w:pPr>
+      <w:r>
+        <w:rPr>
+          <w:rFonts w:asciiTheme="majorHAnsi" w:hAnsiTheme="majorHAnsi" w:cstheme="majorHAnsi"/>
         </w:rPr>
         <w:t>The project will also develop an administration portal, where volunteers can enter and manage information about the nature reserve through a graphical interface. Initial information, and the requirements of this administration portal, will have to be sought from the customer at some stage during the project. Information will be stored via persistent data.</w:t>
       </w:r>
@@ -923,7 +896,7 @@
           <w:tab w:val="left" w:pos="3540"/>
         </w:tabs>
         <w:rPr>
-          <w:rFonts w:ascii="Calibri" w:hAnsi="Calibri"/>
+          <w:rFonts w:asciiTheme="majorHAnsi" w:hAnsiTheme="majorHAnsi" w:cstheme="majorHAnsi"/>
         </w:rPr>
       </w:pPr>
     </w:p>
@@ -933,12 +906,12 @@
           <w:tab w:val="left" w:pos="3540"/>
         </w:tabs>
         <w:rPr>
-          <w:rFonts w:ascii="Calibri" w:hAnsi="Calibri"/>
-        </w:rPr>
-      </w:pPr>
-      <w:r>
-        <w:rPr>
-          <w:rFonts w:ascii="Calibri" w:hAnsi="Calibri"/>
+          <w:rFonts w:asciiTheme="majorHAnsi" w:hAnsiTheme="majorHAnsi" w:cstheme="majorHAnsi"/>
+        </w:rPr>
+      </w:pPr>
+      <w:r>
+        <w:rPr>
+          <w:rFonts w:asciiTheme="majorHAnsi" w:hAnsiTheme="majorHAnsi" w:cstheme="majorHAnsi"/>
         </w:rPr>
         <w:t>The application will be used directly by the Dyfi Wildlife Centre. There is a need for the application to be maintainable and written with a view to long-term use. The project will place focus on sustainable software, along with the development of documentation for both end users and developers on how to use and maintain the application. Future use-cases for the project may involve it being used independently by visitors, or it being used on other devices such as mobile phones, and the project will consider how to allow for future iterations upon it to be as simple as possible.</w:t>
       </w:r>
@@ -949,7 +922,7 @@
           <w:tab w:val="left" w:pos="3540"/>
         </w:tabs>
         <w:rPr>
-          <w:rFonts w:ascii="Calibri" w:hAnsi="Calibri"/>
+          <w:rFonts w:asciiTheme="majorHAnsi" w:hAnsiTheme="majorHAnsi" w:cstheme="majorHAnsi"/>
         </w:rPr>
       </w:pPr>
     </w:p>
@@ -959,19 +932,19 @@
           <w:tab w:val="left" w:pos="3540"/>
         </w:tabs>
         <w:rPr>
-          <w:rFonts w:ascii="Calibri" w:hAnsi="Calibri"/>
-        </w:rPr>
-      </w:pPr>
-      <w:r>
-        <w:rPr>
-          <w:rFonts w:ascii="Calibri" w:hAnsi="Calibri"/>
+          <w:rFonts w:asciiTheme="majorHAnsi" w:hAnsiTheme="majorHAnsi" w:cstheme="majorHAnsi"/>
+        </w:rPr>
+      </w:pPr>
+      <w:r>
+        <w:rPr>
+          <w:rFonts w:asciiTheme="majorHAnsi" w:hAnsiTheme="majorHAnsi" w:cstheme="majorHAnsi"/>
         </w:rPr>
         <w:t>The project will utilise an adapted form of Agile Development for one-person software development</w:t>
       </w:r>
       <w:sdt>
         <w:sdtPr>
           <w:rPr>
-            <w:rFonts w:ascii="Calibri" w:hAnsi="Calibri"/>
+            <w:rFonts w:asciiTheme="majorHAnsi" w:hAnsiTheme="majorHAnsi" w:cstheme="majorHAnsi"/>
           </w:rPr>
           <w:id w:val="-2022612747"/>
           <w:citation/>
@@ -980,39 +953,32 @@
         <w:sdtContent>
           <w:r>
             <w:rPr>
-              <w:rFonts w:ascii="Calibri" w:hAnsi="Calibri"/>
+              <w:rFonts w:asciiTheme="majorHAnsi" w:hAnsiTheme="majorHAnsi" w:cstheme="majorHAnsi"/>
             </w:rPr>
             <w:fldChar w:fldCharType="begin"/>
           </w:r>
           <w:r>
             <w:rPr>
-              <w:rFonts w:ascii="Calibri" w:hAnsi="Calibri"/>
+              <w:rFonts w:asciiTheme="majorHAnsi" w:hAnsiTheme="majorHAnsi" w:cstheme="majorHAnsi"/>
             </w:rPr>
             <w:instrText xml:space="preserve"> CITATION Nys11 \l 2057 </w:instrText>
           </w:r>
           <w:r>
             <w:rPr>
-              <w:rFonts w:ascii="Calibri" w:hAnsi="Calibri"/>
+              <w:rFonts w:asciiTheme="majorHAnsi" w:hAnsiTheme="majorHAnsi" w:cstheme="majorHAnsi"/>
             </w:rPr>
             <w:fldChar w:fldCharType="separate"/>
           </w:r>
           <w:r>
             <w:rPr>
-              <w:rFonts w:ascii="Calibri" w:hAnsi="Calibri"/>
+              <w:rFonts w:asciiTheme="majorHAnsi" w:hAnsiTheme="majorHAnsi" w:cstheme="majorHAnsi"/>
               <w:noProof/>
             </w:rPr>
-            <w:t xml:space="preserve"> </w:t>
+            <w:t xml:space="preserve"> [4]</w:t>
           </w:r>
           <w:r>
             <w:rPr>
-              <w:rFonts w:ascii="Calibri" w:hAnsi="Calibri"/>
-              <w:noProof/>
-            </w:rPr>
-            <w:t>[4]</w:t>
-          </w:r>
-          <w:r>
-            <w:rPr>
-              <w:rFonts w:ascii="Calibri" w:hAnsi="Calibri"/>
+              <w:rFonts w:asciiTheme="majorHAnsi" w:hAnsiTheme="majorHAnsi" w:cstheme="majorHAnsi"/>
             </w:rPr>
             <w:fldChar w:fldCharType="end"/>
           </w:r>
@@ -1020,13 +986,13 @@
       </w:sdt>
       <w:r>
         <w:rPr>
-          <w:rFonts w:ascii="Calibri" w:hAnsi="Calibri"/>
+          <w:rFonts w:asciiTheme="majorHAnsi" w:hAnsiTheme="majorHAnsi" w:cstheme="majorHAnsi"/>
         </w:rPr>
         <w:t xml:space="preserve">, </w:t>
       </w:r>
       <w:r>
         <w:rPr>
-          <w:rFonts w:ascii="Calibri" w:hAnsi="Calibri"/>
+          <w:rFonts w:asciiTheme="majorHAnsi" w:hAnsiTheme="majorHAnsi" w:cstheme="majorHAnsi"/>
         </w:rPr>
         <w:t>which will be further adapted for an academic software project. The project will place emphasis on Test-Driven Development, with the construction of a CI/CD pipeline to assist in delivering working software.</w:t>
       </w:r>
@@ -1035,12 +1001,12 @@
       <w:pPr>
         <w:pStyle w:val="Heading1"/>
         <w:rPr>
-          <w:rFonts w:ascii="Calibri" w:hAnsi="Calibri"/>
-        </w:rPr>
-      </w:pPr>
-      <w:r>
-        <w:rPr>
-          <w:rFonts w:ascii="Calibri" w:hAnsi="Calibri"/>
+          <w:rFonts w:cstheme="majorHAnsi"/>
+        </w:rPr>
+      </w:pPr>
+      <w:r>
+        <w:rPr>
+          <w:rFonts w:cstheme="majorHAnsi"/>
         </w:rPr>
         <w:t>Proposed tasks</w:t>
       </w:r>
@@ -1048,12 +1014,12 @@
     <w:p>
       <w:pPr>
         <w:rPr>
-          <w:rFonts w:ascii="Calibri" w:hAnsi="Calibri"/>
-        </w:rPr>
-      </w:pPr>
-      <w:r>
-        <w:rPr>
-          <w:rFonts w:ascii="Calibri" w:hAnsi="Calibri"/>
+          <w:rFonts w:asciiTheme="majorHAnsi" w:hAnsiTheme="majorHAnsi" w:cstheme="majorHAnsi"/>
+        </w:rPr>
+      </w:pPr>
+      <w:r>
+        <w:rPr>
+          <w:rFonts w:asciiTheme="majorHAnsi" w:hAnsiTheme="majorHAnsi" w:cstheme="majorHAnsi"/>
         </w:rPr>
         <w:t>The following tasks will be carried out as part of this project:</w:t>
       </w:r>
@@ -1066,12 +1032,12 @@
           <w:numId w:val="4"/>
         </w:numPr>
         <w:rPr>
-          <w:rFonts w:ascii="Calibri" w:hAnsi="Calibri"/>
-        </w:rPr>
-      </w:pPr>
-      <w:r>
-        <w:rPr>
-          <w:rFonts w:ascii="Calibri" w:hAnsi="Calibri"/>
+          <w:rFonts w:asciiTheme="majorHAnsi" w:hAnsiTheme="majorHAnsi" w:cstheme="majorHAnsi"/>
+        </w:rPr>
+      </w:pPr>
+      <w:r>
+        <w:rPr>
+          <w:rFonts w:asciiTheme="majorHAnsi" w:hAnsiTheme="majorHAnsi" w:cstheme="majorHAnsi"/>
           <w:b/>
           <w:bCs/>
         </w:rPr>
@@ -1079,90 +1045,851 @@
       </w:r>
       <w:r>
         <w:rPr>
-          <w:rFonts w:ascii="Calibri" w:hAnsi="Calibri"/>
+          <w:rFonts w:asciiTheme="majorHAnsi" w:hAnsiTheme="majorHAnsi" w:cstheme="majorHAnsi"/>
         </w:rPr>
         <w:t>This task will research into which technology stack to use for the development of the application. A review will take place of the advantages and disadvantages of certain stacks, and the maintainability of such a project with its chosen stack.</w:t>
       </w:r>
       <w:r>
         <w:rPr>
-          <w:rFonts w:ascii="Calibri" w:hAnsi="Calibri"/>
+          <w:rFonts w:asciiTheme="majorHAnsi" w:hAnsiTheme="majorHAnsi" w:cstheme="majorHAnsi"/>
         </w:rPr>
         <w:t xml:space="preserve"> Prominent stacks to investigate would be a CSS framework such as Bootstrap or Material Design and then </w:t>
       </w:r>
       <w:r>
         <w:rPr>
-          <w:rFonts w:ascii="Calibri" w:hAnsi="Calibri"/>
+          <w:rFonts w:asciiTheme="majorHAnsi" w:hAnsiTheme="majorHAnsi" w:cstheme="majorHAnsi"/>
         </w:rPr>
         <w:t xml:space="preserve">a choice between a </w:t>
       </w:r>
       <w:r>
         <w:rPr>
-          <w:rFonts w:ascii="Calibri" w:hAnsi="Calibri"/>
+          <w:rFonts w:asciiTheme="majorHAnsi" w:hAnsiTheme="majorHAnsi" w:cstheme="majorHAnsi"/>
         </w:rPr>
         <w:t>JavaScript stack like MEAN</w:t>
       </w:r>
       <w:r>
         <w:rPr>
-          <w:rFonts w:ascii="Calibri" w:hAnsi="Calibri"/>
+          <w:rFonts w:asciiTheme="majorHAnsi" w:hAnsiTheme="majorHAnsi" w:cstheme="majorHAnsi"/>
         </w:rPr>
         <w:t xml:space="preserve"> (MongoDB, Express.js, Angular and Node.js) </w:t>
       </w:r>
       <w:r>
         <w:rPr>
-          <w:rFonts w:ascii="Calibri" w:hAnsi="Calibri"/>
+          <w:rFonts w:asciiTheme="majorHAnsi" w:hAnsiTheme="majorHAnsi" w:cstheme="majorHAnsi"/>
         </w:rPr>
         <w:t>or other stacks such as Django’s Python stack or Spring’s Java stack</w:t>
       </w:r>
       <w:r>
         <w:rPr>
-          <w:rFonts w:ascii="Calibri" w:hAnsi="Calibri"/>
+          <w:rFonts w:asciiTheme="majorHAnsi" w:hAnsiTheme="majorHAnsi" w:cstheme="majorHAnsi"/>
         </w:rPr>
         <w:t>. Research into choosing a technology stack will be consulted</w:t>
       </w:r>
       <w:sdt>
         <w:sdtPr>
           <w:rPr>
-            <w:rFonts w:ascii="Calibri" w:hAnsi="Calibri"/>
+            <w:rFonts w:asciiTheme="majorHAnsi" w:hAnsiTheme="majorHAnsi" w:cstheme="majorHAnsi"/>
           </w:rPr>
           <w:id w:val="-403215611"/>
+          <w:citation/>
+        </w:sdtPr>
+        <w:sdtEndPr/>
+        <w:sdtContent>
+          <w:r>
+            <w:rPr>
+              <w:rFonts w:asciiTheme="majorHAnsi" w:hAnsiTheme="majorHAnsi" w:cstheme="majorHAnsi"/>
+            </w:rPr>
+            <w:fldChar w:fldCharType="begin"/>
+          </w:r>
+          <w:r>
+            <w:rPr>
+              <w:rFonts w:asciiTheme="majorHAnsi" w:hAnsiTheme="majorHAnsi" w:cstheme="majorHAnsi"/>
+            </w:rPr>
+            <w:instrText xml:space="preserve"> CITATION Bri15 \l 2057 </w:instrText>
+          </w:r>
+          <w:r>
+            <w:rPr>
+              <w:rFonts w:asciiTheme="majorHAnsi" w:hAnsiTheme="majorHAnsi" w:cstheme="majorHAnsi"/>
+            </w:rPr>
+            <w:fldChar w:fldCharType="separate"/>
+          </w:r>
+          <w:r>
+            <w:rPr>
+              <w:rFonts w:asciiTheme="majorHAnsi" w:hAnsiTheme="majorHAnsi" w:cstheme="majorHAnsi"/>
+              <w:noProof/>
+            </w:rPr>
+            <w:t xml:space="preserve"> [5]</w:t>
+          </w:r>
+          <w:r>
+            <w:rPr>
+              <w:rFonts w:asciiTheme="majorHAnsi" w:hAnsiTheme="majorHAnsi" w:cstheme="majorHAnsi"/>
+            </w:rPr>
+            <w:fldChar w:fldCharType="end"/>
+          </w:r>
+        </w:sdtContent>
+      </w:sdt>
+      <w:r>
+        <w:rPr>
+          <w:rFonts w:asciiTheme="majorHAnsi" w:hAnsiTheme="majorHAnsi" w:cstheme="majorHAnsi"/>
+        </w:rPr>
+        <w:t xml:space="preserve">. </w:t>
+      </w:r>
+      <w:r>
+        <w:rPr>
+          <w:rFonts w:asciiTheme="majorHAnsi" w:hAnsiTheme="majorHAnsi" w:cstheme="majorHAnsi"/>
+        </w:rPr>
+        <w:t xml:space="preserve">An investigation will </w:t>
+      </w:r>
+      <w:r>
+        <w:rPr>
+          <w:rFonts w:asciiTheme="majorHAnsi" w:hAnsiTheme="majorHAnsi" w:cstheme="majorHAnsi"/>
+        </w:rPr>
+        <w:lastRenderedPageBreak/>
+        <w:t>also take place into the type of hosting that the customer has, be that a server instance or shared hosting</w:t>
+      </w:r>
+    </w:p>
+    <w:p>
+      <w:pPr>
+        <w:pStyle w:val="ListParagraph"/>
+        <w:numPr>
+          <w:ilvl w:val="0"/>
+          <w:numId w:val="4"/>
+        </w:numPr>
+        <w:rPr>
+          <w:rFonts w:asciiTheme="majorHAnsi" w:hAnsiTheme="majorHAnsi" w:cstheme="majorHAnsi"/>
+        </w:rPr>
+      </w:pPr>
+      <w:r>
+        <w:rPr>
+          <w:rFonts w:asciiTheme="majorHAnsi" w:hAnsiTheme="majorHAnsi" w:cstheme="majorHAnsi"/>
+          <w:b/>
+          <w:bCs/>
+        </w:rPr>
+        <w:t>Creating the development environment</w:t>
+      </w:r>
+      <w:r>
+        <w:rPr>
+          <w:rFonts w:asciiTheme="majorHAnsi" w:hAnsiTheme="majorHAnsi" w:cstheme="majorHAnsi"/>
+        </w:rPr>
+        <w:t xml:space="preserve"> – This task will </w:t>
+      </w:r>
+      <w:r>
+        <w:rPr>
+          <w:rFonts w:asciiTheme="majorHAnsi" w:hAnsiTheme="majorHAnsi" w:cstheme="majorHAnsi"/>
+        </w:rPr>
+        <w:t>gather the necessary requirements for creating a local environment for development of the project. Use of container platforms such as Docker for Windows</w:t>
+      </w:r>
+      <w:sdt>
+        <w:sdtPr>
+          <w:rPr>
+            <w:rFonts w:asciiTheme="majorHAnsi" w:hAnsiTheme="majorHAnsi" w:cstheme="majorHAnsi"/>
+          </w:rPr>
+          <w:id w:val="-57713731"/>
+          <w:citation/>
+        </w:sdtPr>
+        <w:sdtEndPr/>
+        <w:sdtContent>
+          <w:r>
+            <w:rPr>
+              <w:rFonts w:asciiTheme="majorHAnsi" w:hAnsiTheme="majorHAnsi" w:cstheme="majorHAnsi"/>
+            </w:rPr>
+            <w:fldChar w:fldCharType="begin"/>
+          </w:r>
+          <w:r>
+            <w:rPr>
+              <w:rFonts w:asciiTheme="majorHAnsi" w:hAnsiTheme="majorHAnsi" w:cstheme="majorHAnsi"/>
+            </w:rPr>
+            <w:instrText xml:space="preserve"> CITATION Doc20 \l 2057 </w:instrText>
+          </w:r>
+          <w:r>
+            <w:rPr>
+              <w:rFonts w:asciiTheme="majorHAnsi" w:hAnsiTheme="majorHAnsi" w:cstheme="majorHAnsi"/>
+            </w:rPr>
+            <w:fldChar w:fldCharType="separate"/>
+          </w:r>
+          <w:r>
+            <w:rPr>
+              <w:rFonts w:asciiTheme="majorHAnsi" w:hAnsiTheme="majorHAnsi" w:cstheme="majorHAnsi"/>
+              <w:noProof/>
+            </w:rPr>
+            <w:t xml:space="preserve"> [6]</w:t>
+          </w:r>
+          <w:r>
+            <w:rPr>
+              <w:rFonts w:asciiTheme="majorHAnsi" w:hAnsiTheme="majorHAnsi" w:cstheme="majorHAnsi"/>
+            </w:rPr>
+            <w:fldChar w:fldCharType="end"/>
+          </w:r>
+        </w:sdtContent>
+      </w:sdt>
+      <w:r>
+        <w:rPr>
+          <w:rFonts w:asciiTheme="majorHAnsi" w:hAnsiTheme="majorHAnsi" w:cstheme="majorHAnsi"/>
+        </w:rPr>
+        <w:t xml:space="preserve"> may be beneficial.</w:t>
+      </w:r>
+      <w:r>
+        <w:rPr>
+          <w:rFonts w:asciiTheme="majorHAnsi" w:hAnsiTheme="majorHAnsi" w:cstheme="majorHAnsi"/>
+        </w:rPr>
+        <w:t xml:space="preserve"> The task will also initialise a version control system, with a choice being made as to whether to use the department’s git repository, or an external service, likely GitHub</w:t>
+      </w:r>
+      <w:sdt>
+        <w:sdtPr>
+          <w:rPr>
+            <w:rFonts w:asciiTheme="majorHAnsi" w:hAnsiTheme="majorHAnsi" w:cstheme="majorHAnsi"/>
+          </w:rPr>
+          <w:id w:val="472947806"/>
+          <w:citation/>
+        </w:sdtPr>
+        <w:sdtEndPr/>
+        <w:sdtContent>
+          <w:r>
+            <w:rPr>
+              <w:rFonts w:asciiTheme="majorHAnsi" w:hAnsiTheme="majorHAnsi" w:cstheme="majorHAnsi"/>
+            </w:rPr>
+            <w:fldChar w:fldCharType="begin"/>
+          </w:r>
+          <w:r>
+            <w:rPr>
+              <w:rFonts w:asciiTheme="majorHAnsi" w:hAnsiTheme="majorHAnsi" w:cstheme="majorHAnsi"/>
+            </w:rPr>
+            <w:instrText xml:space="preserve"> CITATION Git20 \l 2057 </w:instrText>
+          </w:r>
+          <w:r>
+            <w:rPr>
+              <w:rFonts w:asciiTheme="majorHAnsi" w:hAnsiTheme="majorHAnsi" w:cstheme="majorHAnsi"/>
+            </w:rPr>
+            <w:fldChar w:fldCharType="separate"/>
+          </w:r>
+          <w:r>
+            <w:rPr>
+              <w:rFonts w:asciiTheme="majorHAnsi" w:hAnsiTheme="majorHAnsi" w:cstheme="majorHAnsi"/>
+              <w:noProof/>
+            </w:rPr>
+            <w:t xml:space="preserve"> [7]</w:t>
+          </w:r>
+          <w:r>
+            <w:rPr>
+              <w:rFonts w:asciiTheme="majorHAnsi" w:hAnsiTheme="majorHAnsi" w:cstheme="majorHAnsi"/>
+            </w:rPr>
+            <w:fldChar w:fldCharType="end"/>
+          </w:r>
+        </w:sdtContent>
+      </w:sdt>
+      <w:r>
+        <w:rPr>
+          <w:rFonts w:asciiTheme="majorHAnsi" w:hAnsiTheme="majorHAnsi" w:cstheme="majorHAnsi"/>
+        </w:rPr>
+        <w:t xml:space="preserve">. A choice will be made as to what CI/CD pipeline should be set up, with GitHub </w:t>
+      </w:r>
+      <w:r>
+        <w:rPr>
+          <w:rFonts w:asciiTheme="majorHAnsi" w:hAnsiTheme="majorHAnsi" w:cstheme="majorHAnsi"/>
+        </w:rPr>
+        <w:t xml:space="preserve">having </w:t>
+      </w:r>
+      <w:r>
+        <w:rPr>
+          <w:rFonts w:asciiTheme="majorHAnsi" w:hAnsiTheme="majorHAnsi" w:cstheme="majorHAnsi"/>
+        </w:rPr>
+        <w:t>several</w:t>
+      </w:r>
+      <w:r>
+        <w:rPr>
+          <w:rFonts w:asciiTheme="majorHAnsi" w:hAnsiTheme="majorHAnsi" w:cstheme="majorHAnsi"/>
+        </w:rPr>
+        <w:t xml:space="preserve"> </w:t>
+      </w:r>
+      <w:r>
+        <w:rPr>
+          <w:rFonts w:asciiTheme="majorHAnsi" w:hAnsiTheme="majorHAnsi" w:cstheme="majorHAnsi"/>
+        </w:rPr>
+        <w:t>tools available on their marketplace.</w:t>
+      </w:r>
+    </w:p>
+    <w:p>
+      <w:pPr>
+        <w:pStyle w:val="ListParagraph"/>
+        <w:numPr>
+          <w:ilvl w:val="0"/>
+          <w:numId w:val="4"/>
+        </w:numPr>
+        <w:rPr>
+          <w:rFonts w:asciiTheme="majorHAnsi" w:hAnsiTheme="majorHAnsi" w:cstheme="majorHAnsi"/>
+        </w:rPr>
+      </w:pPr>
+      <w:r>
+        <w:rPr>
+          <w:rFonts w:asciiTheme="majorHAnsi" w:hAnsiTheme="majorHAnsi" w:cstheme="majorHAnsi"/>
+          <w:b/>
+          <w:bCs/>
+        </w:rPr>
+        <w:t>Developing the application</w:t>
+      </w:r>
+      <w:r>
+        <w:rPr>
+          <w:rFonts w:asciiTheme="majorHAnsi" w:hAnsiTheme="majorHAnsi" w:cstheme="majorHAnsi"/>
+        </w:rPr>
+        <w:t xml:space="preserve"> – The development stage of this project will be broken down </w:t>
+      </w:r>
+      <w:r>
+        <w:rPr>
+          <w:rFonts w:asciiTheme="majorHAnsi" w:hAnsiTheme="majorHAnsi" w:cstheme="majorHAnsi"/>
+        </w:rPr>
+        <w:t>into two</w:t>
+      </w:r>
+      <w:r>
+        <w:rPr>
+          <w:rFonts w:asciiTheme="majorHAnsi" w:hAnsiTheme="majorHAnsi" w:cstheme="majorHAnsi"/>
+        </w:rPr>
+        <w:t xml:space="preserve"> subtasks, which further subtasks defined during this stage in the form of issues</w:t>
+      </w:r>
+      <w:r>
+        <w:rPr>
+          <w:rFonts w:asciiTheme="majorHAnsi" w:hAnsiTheme="majorHAnsi" w:cstheme="majorHAnsi"/>
+        </w:rPr>
+        <w:t>. The Test-driven development process will be used throughout this task.</w:t>
+      </w:r>
+    </w:p>
+    <w:p>
+      <w:pPr>
+        <w:pStyle w:val="ListParagraph"/>
+        <w:numPr>
+          <w:ilvl w:val="1"/>
+          <w:numId w:val="4"/>
+        </w:numPr>
+        <w:rPr>
+          <w:rFonts w:asciiTheme="majorHAnsi" w:hAnsiTheme="majorHAnsi" w:cstheme="majorHAnsi"/>
+        </w:rPr>
+      </w:pPr>
+      <w:r>
+        <w:rPr>
+          <w:rFonts w:asciiTheme="majorHAnsi" w:hAnsiTheme="majorHAnsi" w:cstheme="majorHAnsi"/>
+          <w:b/>
+          <w:bCs/>
+        </w:rPr>
+        <w:t>User interface</w:t>
+      </w:r>
+      <w:r>
+        <w:rPr>
+          <w:rFonts w:asciiTheme="majorHAnsi" w:hAnsiTheme="majorHAnsi" w:cstheme="majorHAnsi"/>
+        </w:rPr>
+        <w:t xml:space="preserve"> – This subtask focuses on the frontend stack, and specifically the development of an aesthetically pleasing and responsive user interface. It will create the layout for the web application and the administration portal where data entered can be edited. The map API chosen will also be embedded. During this phase, static mock data will be </w:t>
+      </w:r>
+      <w:r>
+        <w:rPr>
+          <w:rFonts w:asciiTheme="majorHAnsi" w:hAnsiTheme="majorHAnsi" w:cstheme="majorHAnsi"/>
+        </w:rPr>
+        <w:t>used,</w:t>
+      </w:r>
+      <w:r>
+        <w:rPr>
+          <w:rFonts w:asciiTheme="majorHAnsi" w:hAnsiTheme="majorHAnsi" w:cstheme="majorHAnsi"/>
+        </w:rPr>
+        <w:t xml:space="preserve"> and any required backend implementation will remain minimal.</w:t>
+      </w:r>
+    </w:p>
+    <w:p>
+      <w:pPr>
+        <w:pStyle w:val="ListParagraph"/>
+        <w:numPr>
+          <w:ilvl w:val="1"/>
+          <w:numId w:val="4"/>
+        </w:numPr>
+        <w:rPr>
+          <w:rFonts w:asciiTheme="majorHAnsi" w:hAnsiTheme="majorHAnsi" w:cstheme="majorHAnsi"/>
+        </w:rPr>
+      </w:pPr>
+      <w:r>
+        <w:rPr>
+          <w:rFonts w:asciiTheme="majorHAnsi" w:hAnsiTheme="majorHAnsi" w:cstheme="majorHAnsi"/>
+          <w:b/>
+          <w:bCs/>
+        </w:rPr>
+        <w:t>Back-end development</w:t>
+      </w:r>
+      <w:r>
+        <w:rPr>
+          <w:rFonts w:asciiTheme="majorHAnsi" w:hAnsiTheme="majorHAnsi" w:cstheme="majorHAnsi"/>
+        </w:rPr>
+        <w:t xml:space="preserve"> – This subtask focuses on the backend stack; implementing CRUD operations for data and building the database. It will also ensure an authentication protocol is selected to allow access to the administration portal. Any APIs used in the UI will be </w:t>
+      </w:r>
+      <w:r>
+        <w:rPr>
+          <w:rFonts w:asciiTheme="majorHAnsi" w:hAnsiTheme="majorHAnsi" w:cstheme="majorHAnsi"/>
+        </w:rPr>
+        <w:t>interfaced with the data.</w:t>
+      </w:r>
+    </w:p>
+    <w:p>
+      <w:pPr>
+        <w:pStyle w:val="ListParagraph"/>
+        <w:numPr>
+          <w:ilvl w:val="0"/>
+          <w:numId w:val="4"/>
+        </w:numPr>
+        <w:rPr>
+          <w:rFonts w:asciiTheme="majorHAnsi" w:hAnsiTheme="majorHAnsi" w:cstheme="majorHAnsi"/>
+        </w:rPr>
+      </w:pPr>
+      <w:r>
+        <w:rPr>
+          <w:rFonts w:asciiTheme="majorHAnsi" w:hAnsiTheme="majorHAnsi" w:cstheme="majorHAnsi"/>
+          <w:b/>
+          <w:bCs/>
+        </w:rPr>
+        <w:t>Communicating with stakeholders</w:t>
+      </w:r>
+      <w:r>
+        <w:rPr>
+          <w:rFonts w:asciiTheme="majorHAnsi" w:hAnsiTheme="majorHAnsi" w:cstheme="majorHAnsi"/>
+        </w:rPr>
+        <w:t xml:space="preserve"> – This task will require communication throughout the project with its stakeholders. Weekly supervisor meetings will occur, as well as a project journal, in the form of an HTML5 web page, to ensure the current progress of the project is clear. This project also involves an external customer; a contact at the Dyfi Wildlife Centre. Regular meetings, either in-person or by e-mail, will be required throughout the project to ensure that the customer’s requirements are clear. Two demonstrations; a mid-project demonstration between Thursday 12</w:t>
+      </w:r>
+      <w:r>
+        <w:rPr>
+          <w:rFonts w:asciiTheme="majorHAnsi" w:hAnsiTheme="majorHAnsi" w:cstheme="majorHAnsi"/>
+          <w:vertAlign w:val="superscript"/>
+        </w:rPr>
+        <w:t>th</w:t>
+      </w:r>
+      <w:r>
+        <w:rPr>
+          <w:rFonts w:asciiTheme="majorHAnsi" w:hAnsiTheme="majorHAnsi" w:cstheme="majorHAnsi"/>
+        </w:rPr>
+        <w:t xml:space="preserve"> March 2020 and Wednesday 18</w:t>
+      </w:r>
+      <w:r>
+        <w:rPr>
+          <w:rFonts w:asciiTheme="majorHAnsi" w:hAnsiTheme="majorHAnsi" w:cstheme="majorHAnsi"/>
+          <w:vertAlign w:val="superscript"/>
+        </w:rPr>
+        <w:t>th</w:t>
+      </w:r>
+      <w:r>
+        <w:rPr>
+          <w:rFonts w:asciiTheme="majorHAnsi" w:hAnsiTheme="majorHAnsi" w:cstheme="majorHAnsi"/>
+        </w:rPr>
+        <w:t xml:space="preserve"> March 2020, and a final demonstration between Monday 11</w:t>
+      </w:r>
+      <w:r>
+        <w:rPr>
+          <w:rFonts w:asciiTheme="majorHAnsi" w:hAnsiTheme="majorHAnsi" w:cstheme="majorHAnsi"/>
+          <w:vertAlign w:val="superscript"/>
+        </w:rPr>
+        <w:t>th</w:t>
+      </w:r>
+      <w:r>
+        <w:rPr>
+          <w:rFonts w:asciiTheme="majorHAnsi" w:hAnsiTheme="majorHAnsi" w:cstheme="majorHAnsi"/>
+        </w:rPr>
+        <w:t xml:space="preserve"> May 2020 and Friday 29</w:t>
+      </w:r>
+      <w:r>
+        <w:rPr>
+          <w:rFonts w:asciiTheme="majorHAnsi" w:hAnsiTheme="majorHAnsi" w:cstheme="majorHAnsi"/>
+          <w:vertAlign w:val="superscript"/>
+        </w:rPr>
+        <w:t>th</w:t>
+      </w:r>
+      <w:r>
+        <w:rPr>
+          <w:rFonts w:asciiTheme="majorHAnsi" w:hAnsiTheme="majorHAnsi" w:cstheme="majorHAnsi"/>
+        </w:rPr>
+        <w:t xml:space="preserve"> May 2020, will be scheduled, and suitable preparations for the</w:t>
+      </w:r>
+      <w:r>
+        <w:rPr>
+          <w:rFonts w:asciiTheme="majorHAnsi" w:hAnsiTheme="majorHAnsi" w:cstheme="majorHAnsi"/>
+        </w:rPr>
+        <w:t>se will be made.</w:t>
+      </w:r>
+    </w:p>
+    <w:p>
+      <w:pPr>
+        <w:pStyle w:val="ListParagraph"/>
+        <w:numPr>
+          <w:ilvl w:val="0"/>
+          <w:numId w:val="4"/>
+        </w:numPr>
+        <w:rPr>
+          <w:rFonts w:asciiTheme="majorHAnsi" w:hAnsiTheme="majorHAnsi" w:cstheme="majorHAnsi"/>
+        </w:rPr>
+      </w:pPr>
+      <w:r>
+        <w:rPr>
+          <w:rFonts w:asciiTheme="majorHAnsi" w:hAnsiTheme="majorHAnsi" w:cstheme="majorHAnsi"/>
+          <w:b/>
+          <w:bCs/>
+        </w:rPr>
+        <w:t>Creating documentation</w:t>
+      </w:r>
+      <w:r>
+        <w:rPr>
+          <w:rFonts w:asciiTheme="majorHAnsi" w:hAnsiTheme="majorHAnsi" w:cstheme="majorHAnsi"/>
+        </w:rPr>
+        <w:t xml:space="preserve"> – Documentation will be a crucial part of this project, to ensure that the code is maintainable and useful to the customer. This document and the final report will be created and disseminated to relevant people in the department. A project </w:t>
+      </w:r>
+      <w:r>
+        <w:rPr>
+          <w:rFonts w:asciiTheme="majorHAnsi" w:hAnsiTheme="majorHAnsi" w:cstheme="majorHAnsi"/>
+        </w:rPr>
+        <w:t xml:space="preserve">maintenance document will be created to </w:t>
+      </w:r>
+      <w:r>
+        <w:rPr>
+          <w:rFonts w:asciiTheme="majorHAnsi" w:hAnsiTheme="majorHAnsi" w:cstheme="majorHAnsi"/>
+        </w:rPr>
+        <w:t>ensure that future developers have a</w:t>
+      </w:r>
+      <w:r>
+        <w:rPr>
+          <w:rFonts w:asciiTheme="majorHAnsi" w:hAnsiTheme="majorHAnsi" w:cstheme="majorHAnsi"/>
+        </w:rPr>
+        <w:t xml:space="preserve"> better understanding of how to maintain and iterate upon the project. A brief user manual will also be created to assist volunteers in using the system.</w:t>
+      </w:r>
+    </w:p>
+    <w:p>
+      <w:pPr>
+        <w:pStyle w:val="Heading1"/>
+        <w:numPr>
+          <w:ilvl w:val="0"/>
+          <w:numId w:val="0"/>
+        </w:numPr>
+        <w:rPr>
+          <w:rFonts w:cstheme="majorHAnsi"/>
+        </w:rPr>
+      </w:pPr>
+      <w:r>
+        <w:rPr>
+          <w:rFonts w:cstheme="majorHAnsi"/>
+        </w:rPr>
+        <w:t>Project deliverables</w:t>
+      </w:r>
+    </w:p>
+    <w:p>
+      <w:pPr>
+        <w:rPr>
+          <w:rFonts w:asciiTheme="majorHAnsi" w:hAnsiTheme="majorHAnsi" w:cstheme="majorHAnsi"/>
+        </w:rPr>
+      </w:pPr>
+      <w:r>
+        <w:rPr>
+          <w:rFonts w:asciiTheme="majorHAnsi" w:hAnsiTheme="majorHAnsi" w:cstheme="majorHAnsi"/>
+        </w:rPr>
+        <w:t>The project will output the following deliverables</w:t>
+      </w:r>
+      <w:r>
+        <w:rPr>
+          <w:rFonts w:asciiTheme="majorHAnsi" w:hAnsiTheme="majorHAnsi" w:cstheme="majorHAnsi"/>
+        </w:rPr>
+        <w:t xml:space="preserve"> – all files mentioned will be submitted as part of the assessment, </w:t>
+      </w:r>
+      <w:r>
+        <w:rPr>
+          <w:rFonts w:asciiTheme="majorHAnsi" w:hAnsiTheme="majorHAnsi" w:cstheme="majorHAnsi"/>
+        </w:rPr>
+        <w:t>and</w:t>
+      </w:r>
+      <w:r>
+        <w:rPr>
+          <w:rFonts w:asciiTheme="majorHAnsi" w:hAnsiTheme="majorHAnsi" w:cstheme="majorHAnsi"/>
+        </w:rPr>
+        <w:t xml:space="preserve"> be available on the project’s version control system</w:t>
+      </w:r>
+      <w:r>
+        <w:rPr>
+          <w:rFonts w:asciiTheme="majorHAnsi" w:hAnsiTheme="majorHAnsi" w:cstheme="majorHAnsi"/>
+        </w:rPr>
+        <w:t>:</w:t>
+      </w:r>
+    </w:p>
+    <w:p>
+      <w:pPr>
+        <w:pStyle w:val="ListParagraph"/>
+        <w:numPr>
+          <w:ilvl w:val="0"/>
+          <w:numId w:val="5"/>
+        </w:numPr>
+        <w:rPr>
+          <w:rFonts w:asciiTheme="majorHAnsi" w:hAnsiTheme="majorHAnsi" w:cstheme="majorHAnsi"/>
+        </w:rPr>
+      </w:pPr>
+      <w:r>
+        <w:rPr>
+          <w:rFonts w:asciiTheme="majorHAnsi" w:hAnsiTheme="majorHAnsi" w:cstheme="majorHAnsi"/>
+          <w:b/>
+          <w:bCs/>
+        </w:rPr>
+        <w:t>User Interface</w:t>
+      </w:r>
+      <w:r>
+        <w:rPr>
+          <w:rFonts w:asciiTheme="majorHAnsi" w:hAnsiTheme="majorHAnsi" w:cstheme="majorHAnsi"/>
+          <w:b/>
+          <w:bCs/>
+        </w:rPr>
+        <w:t xml:space="preserve"> code</w:t>
+      </w:r>
+      <w:r>
+        <w:rPr>
+          <w:rFonts w:asciiTheme="majorHAnsi" w:hAnsiTheme="majorHAnsi" w:cstheme="majorHAnsi"/>
+          <w:b/>
+          <w:bCs/>
+        </w:rPr>
+        <w:t xml:space="preserve"> </w:t>
+      </w:r>
+      <w:r>
+        <w:rPr>
+          <w:rFonts w:asciiTheme="majorHAnsi" w:hAnsiTheme="majorHAnsi" w:cstheme="majorHAnsi"/>
+        </w:rPr>
+        <w:t>–</w:t>
+      </w:r>
+      <w:r>
+        <w:rPr>
+          <w:rFonts w:asciiTheme="majorHAnsi" w:hAnsiTheme="majorHAnsi" w:cstheme="majorHAnsi"/>
+        </w:rPr>
+        <w:t xml:space="preserve"> </w:t>
+      </w:r>
+      <w:r>
+        <w:rPr>
+          <w:rFonts w:asciiTheme="majorHAnsi" w:hAnsiTheme="majorHAnsi" w:cstheme="majorHAnsi"/>
+        </w:rPr>
+        <w:t>Source code for the front-end UI will be provided as part of the technical submission, with any third-party scripts or tools included.</w:t>
+      </w:r>
+    </w:p>
+    <w:p>
+      <w:pPr>
+        <w:pStyle w:val="ListParagraph"/>
+        <w:numPr>
+          <w:ilvl w:val="0"/>
+          <w:numId w:val="5"/>
+        </w:numPr>
+        <w:rPr>
+          <w:rFonts w:asciiTheme="majorHAnsi" w:hAnsiTheme="majorHAnsi" w:cstheme="majorHAnsi"/>
+        </w:rPr>
+      </w:pPr>
+      <w:r>
+        <w:rPr>
+          <w:rFonts w:asciiTheme="majorHAnsi" w:hAnsiTheme="majorHAnsi" w:cstheme="majorHAnsi"/>
+          <w:b/>
+          <w:bCs/>
+        </w:rPr>
+        <w:t>Back-end</w:t>
+      </w:r>
+      <w:r>
+        <w:rPr>
+          <w:rFonts w:asciiTheme="majorHAnsi" w:hAnsiTheme="majorHAnsi" w:cstheme="majorHAnsi"/>
+          <w:b/>
+          <w:bCs/>
+        </w:rPr>
+        <w:t xml:space="preserve"> code </w:t>
+      </w:r>
+      <w:r>
+        <w:rPr>
+          <w:rFonts w:asciiTheme="majorHAnsi" w:hAnsiTheme="majorHAnsi" w:cstheme="majorHAnsi"/>
+          <w:b/>
+          <w:bCs/>
+        </w:rPr>
+        <w:t xml:space="preserve">– </w:t>
+      </w:r>
+      <w:r>
+        <w:rPr>
+          <w:rFonts w:asciiTheme="majorHAnsi" w:hAnsiTheme="majorHAnsi" w:cstheme="majorHAnsi"/>
+        </w:rPr>
+        <w:t>Source code for the back-end UI will be provided as part of the technical submission. This will include code for the application and runtime frameworks and may include some form of installation script should it be required. A Docker image may also be provided, dependent on the development process used.</w:t>
+      </w:r>
+    </w:p>
+    <w:p>
+      <w:pPr>
+        <w:pStyle w:val="ListParagraph"/>
+        <w:numPr>
+          <w:ilvl w:val="0"/>
+          <w:numId w:val="5"/>
+        </w:numPr>
+        <w:rPr>
+          <w:rFonts w:asciiTheme="majorHAnsi" w:hAnsiTheme="majorHAnsi" w:cstheme="majorHAnsi"/>
+        </w:rPr>
+      </w:pPr>
+      <w:r>
+        <w:rPr>
+          <w:rFonts w:asciiTheme="majorHAnsi" w:hAnsiTheme="majorHAnsi" w:cstheme="majorHAnsi"/>
+          <w:b/>
+          <w:bCs/>
+        </w:rPr>
+        <w:lastRenderedPageBreak/>
+        <w:t>Tests</w:t>
+      </w:r>
+      <w:r>
+        <w:rPr>
+          <w:rFonts w:asciiTheme="majorHAnsi" w:hAnsiTheme="majorHAnsi" w:cstheme="majorHAnsi"/>
+        </w:rPr>
+        <w:t xml:space="preserve"> – A set of tests for each component of the application will be provided as part of the technical submission</w:t>
+      </w:r>
+      <w:r>
+        <w:rPr>
+          <w:rFonts w:asciiTheme="majorHAnsi" w:hAnsiTheme="majorHAnsi" w:cstheme="majorHAnsi"/>
+        </w:rPr>
+        <w:t>. Various type of testing will be implemented into the project as required, and data from a Continuous Integration platform will be submitted where available, either in the final report or a separate test specification.</w:t>
+      </w:r>
+      <w:r>
+        <w:rPr>
+          <w:rFonts w:asciiTheme="majorHAnsi" w:hAnsiTheme="majorHAnsi" w:cstheme="majorHAnsi"/>
+        </w:rPr>
+        <w:t xml:space="preserve"> </w:t>
+      </w:r>
+    </w:p>
+    <w:p>
+      <w:pPr>
+        <w:pStyle w:val="ListParagraph"/>
+        <w:numPr>
+          <w:ilvl w:val="0"/>
+          <w:numId w:val="5"/>
+        </w:numPr>
+        <w:rPr>
+          <w:rFonts w:asciiTheme="majorHAnsi" w:hAnsiTheme="majorHAnsi" w:cstheme="majorHAnsi"/>
+        </w:rPr>
+      </w:pPr>
+      <w:r>
+        <w:rPr>
+          <w:rFonts w:asciiTheme="majorHAnsi" w:hAnsiTheme="majorHAnsi" w:cstheme="majorHAnsi"/>
+          <w:b/>
+          <w:bCs/>
+        </w:rPr>
+        <w:t>Project manual</w:t>
+      </w:r>
+      <w:r>
+        <w:rPr>
+          <w:rFonts w:asciiTheme="majorHAnsi" w:hAnsiTheme="majorHAnsi" w:cstheme="majorHAnsi"/>
+          <w:b/>
+          <w:bCs/>
+        </w:rPr>
+        <w:t xml:space="preserve">s </w:t>
+      </w:r>
+      <w:r>
+        <w:rPr>
+          <w:rFonts w:asciiTheme="majorHAnsi" w:hAnsiTheme="majorHAnsi" w:cstheme="majorHAnsi"/>
+        </w:rPr>
+        <w:t xml:space="preserve">– A manual will be created for the end user of the resulting project. This manual is intended to be brief, as operation of the app is not intended to be complicated, however it will </w:t>
+      </w:r>
+      <w:r>
+        <w:rPr>
+          <w:rFonts w:asciiTheme="majorHAnsi" w:hAnsiTheme="majorHAnsi" w:cstheme="majorHAnsi"/>
+        </w:rPr>
+        <w:t>act as a quick reference for end users. A project maintenance manual will also be created; this will describe the technical specifications required for the web app and describe how to maintain it.</w:t>
+      </w:r>
+    </w:p>
+    <w:p>
+      <w:pPr>
+        <w:pStyle w:val="ListParagraph"/>
+        <w:numPr>
+          <w:ilvl w:val="0"/>
+          <w:numId w:val="5"/>
+        </w:numPr>
+        <w:rPr>
+          <w:rFonts w:asciiTheme="majorHAnsi" w:hAnsiTheme="majorHAnsi" w:cstheme="majorHAnsi"/>
+        </w:rPr>
+      </w:pPr>
+      <w:r>
+        <w:rPr>
+          <w:rFonts w:asciiTheme="majorHAnsi" w:hAnsiTheme="majorHAnsi" w:cstheme="majorHAnsi"/>
+          <w:b/>
+          <w:bCs/>
+        </w:rPr>
+        <w:t>User Stories</w:t>
+      </w:r>
+      <w:r>
+        <w:rPr>
+          <w:rFonts w:asciiTheme="majorHAnsi" w:hAnsiTheme="majorHAnsi" w:cstheme="majorHAnsi"/>
+        </w:rPr>
+        <w:t xml:space="preserve"> – An amalgamation of Kanban and XP (eXtreme Programming) will be used during the software development process, and stories will be used to discover what requirements are needed in the project. These will be broken down into tasks relevant to the technologies used in the application. One way of realising this deliverable would be to utilise GitHub’s </w:t>
+      </w:r>
+      <w:r>
+        <w:rPr>
+          <w:rFonts w:asciiTheme="majorHAnsi" w:hAnsiTheme="majorHAnsi" w:cstheme="majorHAnsi"/>
+          <w:i/>
+          <w:iCs/>
+        </w:rPr>
+        <w:t>Issues</w:t>
+      </w:r>
+      <w:r>
+        <w:rPr>
+          <w:rFonts w:asciiTheme="majorHAnsi" w:hAnsiTheme="majorHAnsi" w:cstheme="majorHAnsi"/>
+        </w:rPr>
+        <w:t xml:space="preserve"> function, and use of GitHub’s </w:t>
+      </w:r>
+      <w:r>
+        <w:rPr>
+          <w:rFonts w:asciiTheme="majorHAnsi" w:hAnsiTheme="majorHAnsi" w:cstheme="majorHAnsi"/>
+          <w:i/>
+          <w:iCs/>
+        </w:rPr>
+        <w:t>Project Boards</w:t>
+      </w:r>
+      <w:r>
+        <w:rPr>
+          <w:rFonts w:asciiTheme="majorHAnsi" w:hAnsiTheme="majorHAnsi" w:cstheme="majorHAnsi"/>
+        </w:rPr>
+        <w:t xml:space="preserve"> feature</w:t>
+      </w:r>
+      <w:r>
+        <w:rPr>
+          <w:rFonts w:asciiTheme="majorHAnsi" w:hAnsiTheme="majorHAnsi" w:cstheme="majorHAnsi"/>
+        </w:rPr>
+        <w:t xml:space="preserve">, namely its </w:t>
+      </w:r>
+      <w:r>
+        <w:rPr>
+          <w:rFonts w:asciiTheme="majorHAnsi" w:hAnsiTheme="majorHAnsi" w:cstheme="majorHAnsi"/>
+          <w:i/>
+          <w:iCs/>
+        </w:rPr>
+        <w:t>Automated Kanban</w:t>
+      </w:r>
+      <w:r>
+        <w:rPr>
+          <w:rFonts w:asciiTheme="majorHAnsi" w:hAnsiTheme="majorHAnsi" w:cstheme="majorHAnsi"/>
+        </w:rPr>
+        <w:t xml:space="preserve"> template. Other tools such as Trello</w:t>
+      </w:r>
+      <w:sdt>
+        <w:sdtPr>
+          <w:rPr>
+            <w:rFonts w:asciiTheme="majorHAnsi" w:hAnsiTheme="majorHAnsi" w:cstheme="majorHAnsi"/>
+          </w:rPr>
+          <w:id w:val="734976331"/>
           <w:citation/>
         </w:sdtPr>
         <w:sdtContent>
           <w:r>
             <w:rPr>
-              <w:rFonts w:ascii="Calibri" w:hAnsi="Calibri"/>
+              <w:rFonts w:asciiTheme="majorHAnsi" w:hAnsiTheme="majorHAnsi" w:cstheme="majorHAnsi"/>
             </w:rPr>
             <w:fldChar w:fldCharType="begin"/>
           </w:r>
           <w:r>
             <w:rPr>
-              <w:rFonts w:ascii="Calibri" w:hAnsi="Calibri"/>
+              <w:rFonts w:asciiTheme="majorHAnsi" w:hAnsiTheme="majorHAnsi" w:cstheme="majorHAnsi"/>
             </w:rPr>
-            <w:instrText xml:space="preserve"> CITATION Bri15 \l 2057 </w:instrText>
+            <w:instrText xml:space="preserve"> CITATION Atl20 \l 2057 </w:instrText>
           </w:r>
           <w:r>
             <w:rPr>
-              <w:rFonts w:ascii="Calibri" w:hAnsi="Calibri"/>
+              <w:rFonts w:asciiTheme="majorHAnsi" w:hAnsiTheme="majorHAnsi" w:cstheme="majorHAnsi"/>
             </w:rPr>
             <w:fldChar w:fldCharType="separate"/>
           </w:r>
           <w:r>
             <w:rPr>
-              <w:rFonts w:ascii="Calibri" w:hAnsi="Calibri"/>
+              <w:rFonts w:asciiTheme="majorHAnsi" w:hAnsiTheme="majorHAnsi" w:cstheme="majorHAnsi"/>
               <w:noProof/>
             </w:rPr>
-            <w:t xml:space="preserve"> </w:t>
+            <w:t xml:space="preserve"> [8]</w:t>
           </w:r>
           <w:r>
             <w:rPr>
-              <w:rFonts w:ascii="Calibri" w:hAnsi="Calibri"/>
-              <w:noProof/>
-            </w:rPr>
-            <w:t>[5]</w:t>
-          </w:r>
-          <w:r>
-            <w:rPr>
-              <w:rFonts w:ascii="Calibri" w:hAnsi="Calibri"/>
+              <w:rFonts w:asciiTheme="majorHAnsi" w:hAnsiTheme="majorHAnsi" w:cstheme="majorHAnsi"/>
             </w:rPr>
             <w:fldChar w:fldCharType="end"/>
           </w:r>
@@ -1170,22 +1897,9 @@
       </w:sdt>
       <w:r>
         <w:rPr>
-          <w:rFonts w:ascii="Calibri" w:hAnsi="Calibri"/>
-        </w:rPr>
-        <w:t xml:space="preserve">. </w:t>
-      </w:r>
-      <w:r>
-        <w:rPr>
-          <w:rFonts w:ascii="Calibri" w:hAnsi="Calibri"/>
-        </w:rPr>
-        <w:t xml:space="preserve">An investigation will </w:t>
-      </w:r>
-      <w:r>
-        <w:rPr>
-          <w:rFonts w:ascii="Calibri" w:hAnsi="Calibri"/>
-        </w:rPr>
-        <w:lastRenderedPageBreak/>
-        <w:t>also take place into the type of hosting that the customer has, be that a server instance or shared hosting</w:t>
+          <w:rFonts w:asciiTheme="majorHAnsi" w:hAnsiTheme="majorHAnsi" w:cstheme="majorHAnsi"/>
+        </w:rPr>
+        <w:t xml:space="preserve"> may be useful for this, too. The stories and project board will be available in the repository, and a representation of them will be included as an appendix in the final report.</w:t>
       </w:r>
     </w:p>
     <w:p>
@@ -1193,914 +1907,507 @@
         <w:pStyle w:val="ListParagraph"/>
         <w:numPr>
           <w:ilvl w:val="0"/>
-          <w:numId w:val="4"/>
+          <w:numId w:val="5"/>
         </w:numPr>
         <w:rPr>
-          <w:rFonts w:ascii="Calibri" w:hAnsi="Calibri"/>
-        </w:rPr>
-      </w:pPr>
-      <w:r>
-        <w:rPr>
-          <w:rFonts w:ascii="Calibri" w:hAnsi="Calibri"/>
+          <w:rFonts w:asciiTheme="majorHAnsi" w:hAnsiTheme="majorHAnsi" w:cstheme="majorHAnsi"/>
+        </w:rPr>
+      </w:pPr>
+      <w:r>
+        <w:rPr>
+          <w:rFonts w:asciiTheme="majorHAnsi" w:hAnsiTheme="majorHAnsi" w:cstheme="majorHAnsi"/>
           <w:b/>
           <w:bCs/>
         </w:rPr>
-        <w:t>Creating the development environment</w:t>
-      </w:r>
-      <w:r>
-        <w:rPr>
-          <w:rFonts w:ascii="Calibri" w:hAnsi="Calibri"/>
-        </w:rPr>
-        <w:t xml:space="preserve"> – This task will </w:t>
-      </w:r>
-      <w:r>
-        <w:rPr>
-          <w:rFonts w:ascii="Calibri" w:hAnsi="Calibri"/>
-        </w:rPr>
-        <w:t>gather the necessary requirements for creating a local environment for development of the project. Use of container platforms such as Docker for Windows</w:t>
-      </w:r>
-      <w:sdt>
-        <w:sdtPr>
-          <w:rPr>
-            <w:rFonts w:ascii="Calibri" w:hAnsi="Calibri"/>
-          </w:rPr>
-          <w:id w:val="-57713731"/>
-          <w:citation/>
-        </w:sdtPr>
-        <w:sdtContent>
-          <w:r>
-            <w:rPr>
-              <w:rFonts w:ascii="Calibri" w:hAnsi="Calibri"/>
-            </w:rPr>
-            <w:fldChar w:fldCharType="begin"/>
-          </w:r>
-          <w:r>
-            <w:rPr>
-              <w:rFonts w:ascii="Calibri" w:hAnsi="Calibri"/>
-            </w:rPr>
-            <w:instrText xml:space="preserve"> CITATION Doc20 \l 2057 </w:instrText>
-          </w:r>
-          <w:r>
-            <w:rPr>
-              <w:rFonts w:ascii="Calibri" w:hAnsi="Calibri"/>
-            </w:rPr>
-            <w:fldChar w:fldCharType="separate"/>
-          </w:r>
-          <w:r>
-            <w:rPr>
-              <w:rFonts w:ascii="Calibri" w:hAnsi="Calibri"/>
-              <w:noProof/>
-            </w:rPr>
-            <w:t xml:space="preserve"> </w:t>
-          </w:r>
-          <w:r>
-            <w:rPr>
-              <w:rFonts w:ascii="Calibri" w:hAnsi="Calibri"/>
-              <w:noProof/>
-            </w:rPr>
-            <w:t>[6]</w:t>
-          </w:r>
-          <w:r>
-            <w:rPr>
-              <w:rFonts w:ascii="Calibri" w:hAnsi="Calibri"/>
-            </w:rPr>
-            <w:fldChar w:fldCharType="end"/>
-          </w:r>
-        </w:sdtContent>
-      </w:sdt>
-      <w:r>
-        <w:rPr>
-          <w:rFonts w:ascii="Calibri" w:hAnsi="Calibri"/>
-        </w:rPr>
-        <w:t xml:space="preserve"> may be beneficial.</w:t>
-      </w:r>
-      <w:r>
-        <w:rPr>
-          <w:rFonts w:ascii="Calibri" w:hAnsi="Calibri"/>
-        </w:rPr>
-        <w:t xml:space="preserve"> The task will also initialise a version control system, with a choice being made as to whether to use the department’s git repository, or an external service, likely GitHub</w:t>
-      </w:r>
-      <w:sdt>
-        <w:sdtPr>
-          <w:rPr>
-            <w:rFonts w:ascii="Calibri" w:hAnsi="Calibri"/>
-          </w:rPr>
-          <w:id w:val="472947806"/>
-          <w:citation/>
-        </w:sdtPr>
-        <w:sdtContent>
-          <w:r>
-            <w:rPr>
-              <w:rFonts w:ascii="Calibri" w:hAnsi="Calibri"/>
-            </w:rPr>
-            <w:fldChar w:fldCharType="begin"/>
-          </w:r>
-          <w:r>
-            <w:rPr>
-              <w:rFonts w:ascii="Calibri" w:hAnsi="Calibri"/>
-            </w:rPr>
-            <w:instrText xml:space="preserve"> CITATION Git20 \l 2057 </w:instrText>
-          </w:r>
-          <w:r>
-            <w:rPr>
-              <w:rFonts w:ascii="Calibri" w:hAnsi="Calibri"/>
-            </w:rPr>
-            <w:fldChar w:fldCharType="separate"/>
-          </w:r>
-          <w:r>
-            <w:rPr>
-              <w:rFonts w:ascii="Calibri" w:hAnsi="Calibri"/>
-              <w:noProof/>
-            </w:rPr>
-            <w:t xml:space="preserve"> </w:t>
-          </w:r>
-          <w:r>
-            <w:rPr>
-              <w:rFonts w:ascii="Calibri" w:hAnsi="Calibri"/>
-              <w:noProof/>
-            </w:rPr>
-            <w:t>[7]</w:t>
-          </w:r>
-          <w:r>
-            <w:rPr>
-              <w:rFonts w:ascii="Calibri" w:hAnsi="Calibri"/>
-            </w:rPr>
-            <w:fldChar w:fldCharType="end"/>
-          </w:r>
-        </w:sdtContent>
-      </w:sdt>
-      <w:r>
-        <w:rPr>
-          <w:rFonts w:ascii="Calibri" w:hAnsi="Calibri"/>
-        </w:rPr>
-        <w:t xml:space="preserve">. A choice will be made as to what CI/CD pipeline should be set up, with GitHub </w:t>
-      </w:r>
-      <w:r>
-        <w:rPr>
-          <w:rFonts w:ascii="Calibri" w:hAnsi="Calibri"/>
-        </w:rPr>
-        <w:t xml:space="preserve">having </w:t>
-      </w:r>
-      <w:r>
-        <w:rPr>
-          <w:rFonts w:ascii="Calibri" w:hAnsi="Calibri"/>
-        </w:rPr>
-        <w:t>several</w:t>
-      </w:r>
-      <w:r>
-        <w:rPr>
-          <w:rFonts w:ascii="Calibri" w:hAnsi="Calibri"/>
-        </w:rPr>
-        <w:t xml:space="preserve"> </w:t>
-      </w:r>
-      <w:r>
-        <w:rPr>
-          <w:rFonts w:ascii="Calibri" w:hAnsi="Calibri"/>
-        </w:rPr>
-        <w:t>tools available on their marketplace.</w:t>
-      </w:r>
-    </w:p>
-    <w:p>
-      <w:pPr>
-        <w:pStyle w:val="ListParagraph"/>
-        <w:numPr>
-          <w:ilvl w:val="0"/>
-          <w:numId w:val="4"/>
-        </w:numPr>
-        <w:rPr>
-          <w:rFonts w:ascii="Calibri" w:hAnsi="Calibri"/>
-        </w:rPr>
-      </w:pPr>
-      <w:r>
-        <w:rPr>
-          <w:rFonts w:ascii="Calibri" w:hAnsi="Calibri"/>
-          <w:b/>
-          <w:bCs/>
-        </w:rPr>
-        <w:t>Developing the application</w:t>
-      </w:r>
-      <w:r>
-        <w:rPr>
-          <w:rFonts w:ascii="Calibri" w:hAnsi="Calibri"/>
-        </w:rPr>
-        <w:t xml:space="preserve"> – The development stage of this project will be broken down </w:t>
-      </w:r>
-      <w:r>
-        <w:rPr>
-          <w:rFonts w:ascii="Calibri" w:hAnsi="Calibri"/>
-        </w:rPr>
-        <w:t>into two</w:t>
-      </w:r>
-      <w:r>
-        <w:rPr>
-          <w:rFonts w:ascii="Calibri" w:hAnsi="Calibri"/>
-        </w:rPr>
-        <w:t xml:space="preserve"> subtasks, which further subtasks defined during this stage in the form of issues</w:t>
-      </w:r>
-      <w:r>
-        <w:rPr>
-          <w:rFonts w:ascii="Calibri" w:hAnsi="Calibri"/>
-        </w:rPr>
-        <w:t>. The Test-driven development process will be used throughout this task.</w:t>
-      </w:r>
-    </w:p>
-    <w:p>
-      <w:pPr>
-        <w:pStyle w:val="ListParagraph"/>
-        <w:numPr>
-          <w:ilvl w:val="1"/>
-          <w:numId w:val="4"/>
-        </w:numPr>
-        <w:rPr>
-          <w:rFonts w:ascii="Calibri" w:hAnsi="Calibri"/>
-        </w:rPr>
-      </w:pPr>
-      <w:r>
-        <w:rPr>
-          <w:rFonts w:ascii="Calibri" w:hAnsi="Calibri"/>
-          <w:b/>
-          <w:bCs/>
-        </w:rPr>
-        <w:t>User interface</w:t>
-      </w:r>
-      <w:r>
-        <w:rPr>
-          <w:rFonts w:ascii="Calibri" w:hAnsi="Calibri"/>
-        </w:rPr>
-        <w:t xml:space="preserve"> – This subtask focuses on the frontend stack, and specifically the development of an aesthetically pleasing and responsive user interface. It will create the layout for the web application and the administration portal where data entered can be edited. The map API chosen will also be embedded. During this phase, static mock data will be </w:t>
-      </w:r>
-      <w:r>
-        <w:rPr>
-          <w:rFonts w:ascii="Calibri" w:hAnsi="Calibri"/>
-        </w:rPr>
-        <w:t>used,</w:t>
-      </w:r>
-      <w:r>
-        <w:rPr>
-          <w:rFonts w:ascii="Calibri" w:hAnsi="Calibri"/>
-        </w:rPr>
-        <w:t xml:space="preserve"> and any required backend implementation will remain minimal.</w:t>
-      </w:r>
-    </w:p>
-    <w:p>
-      <w:pPr>
-        <w:pStyle w:val="ListParagraph"/>
-        <w:numPr>
-          <w:ilvl w:val="1"/>
-          <w:numId w:val="4"/>
-        </w:numPr>
-        <w:rPr>
-          <w:rFonts w:ascii="Calibri" w:hAnsi="Calibri"/>
-        </w:rPr>
-      </w:pPr>
-      <w:r>
-        <w:rPr>
-          <w:rFonts w:ascii="Calibri" w:hAnsi="Calibri"/>
-          <w:b/>
-          <w:bCs/>
-        </w:rPr>
-        <w:t>Back-end development</w:t>
-      </w:r>
-      <w:r>
-        <w:rPr>
-          <w:rFonts w:ascii="Calibri" w:hAnsi="Calibri"/>
-        </w:rPr>
-        <w:t xml:space="preserve"> – This subtask focuses on the backend stack; implementing CRUD operations for data and building the database. It will also ensure an authentication protocol is selected to allow access to the administration portal. Any APIs used in the UI will be </w:t>
-      </w:r>
-      <w:r>
-        <w:rPr>
-          <w:rFonts w:ascii="Calibri" w:hAnsi="Calibri"/>
-        </w:rPr>
-        <w:t>interfaced with the data.</w:t>
-      </w:r>
-    </w:p>
-    <w:p>
-      <w:pPr>
-        <w:pStyle w:val="ListParagraph"/>
-        <w:numPr>
-          <w:ilvl w:val="0"/>
-          <w:numId w:val="4"/>
-        </w:numPr>
-        <w:rPr>
-          <w:rFonts w:ascii="Calibri" w:hAnsi="Calibri"/>
-        </w:rPr>
-      </w:pPr>
-      <w:r>
-        <w:rPr>
-          <w:rFonts w:ascii="Calibri" w:hAnsi="Calibri"/>
-          <w:b/>
-          <w:bCs/>
-        </w:rPr>
-        <w:t>Communicating with stakeholders</w:t>
-      </w:r>
-      <w:r>
-        <w:rPr>
-          <w:rFonts w:ascii="Calibri" w:hAnsi="Calibri"/>
-        </w:rPr>
-        <w:t xml:space="preserve"> – This task will require communication throughout the project with its stakeholders. Weekly supervisor meetings will occur, as well as a project journal, in the form of an HTML5 web page, to ensure the current progress of the project is clear. This project also involves an external customer; a contact at the Dyfi Wildlife Centre. Regular meetings, either in-person or by e-mail, will be required throughout the project to ensure that the customer’s requirements are clear. Two demonstrations; a mid-project demonstration between Thursday 12</w:t>
-      </w:r>
-      <w:r>
-        <w:rPr>
-          <w:rFonts w:ascii="Calibri" w:hAnsi="Calibri"/>
-          <w:vertAlign w:val="superscript"/>
-        </w:rPr>
-        <w:t>th</w:t>
-      </w:r>
-      <w:r>
-        <w:rPr>
-          <w:rFonts w:ascii="Calibri" w:hAnsi="Calibri"/>
-        </w:rPr>
-        <w:t xml:space="preserve"> March 2020 and Wednesday 18</w:t>
-      </w:r>
-      <w:r>
-        <w:rPr>
-          <w:rFonts w:ascii="Calibri" w:hAnsi="Calibri"/>
-          <w:vertAlign w:val="superscript"/>
-        </w:rPr>
-        <w:t>th</w:t>
-      </w:r>
-      <w:r>
-        <w:rPr>
-          <w:rFonts w:ascii="Calibri" w:hAnsi="Calibri"/>
-        </w:rPr>
-        <w:t xml:space="preserve"> March 2020, and a final demonstration between Monday 11</w:t>
-      </w:r>
-      <w:r>
-        <w:rPr>
-          <w:rFonts w:ascii="Calibri" w:hAnsi="Calibri"/>
-          <w:vertAlign w:val="superscript"/>
-        </w:rPr>
-        <w:t>th</w:t>
-      </w:r>
-      <w:r>
-        <w:rPr>
-          <w:rFonts w:ascii="Calibri" w:hAnsi="Calibri"/>
-        </w:rPr>
-        <w:t xml:space="preserve"> May 2020 and Friday 29</w:t>
-      </w:r>
-      <w:r>
-        <w:rPr>
-          <w:rFonts w:ascii="Calibri" w:hAnsi="Calibri"/>
-          <w:vertAlign w:val="superscript"/>
-        </w:rPr>
-        <w:t>th</w:t>
-      </w:r>
-      <w:r>
-        <w:rPr>
-          <w:rFonts w:ascii="Calibri" w:hAnsi="Calibri"/>
-        </w:rPr>
-        <w:t xml:space="preserve"> May 2020, will be scheduled, and suitable preparations for the</w:t>
-      </w:r>
-      <w:r>
-        <w:rPr>
-          <w:rFonts w:ascii="Calibri" w:hAnsi="Calibri"/>
-        </w:rPr>
-        <w:t>se will be made.</w:t>
-      </w:r>
-    </w:p>
-    <w:p>
-      <w:pPr>
-        <w:pStyle w:val="ListParagraph"/>
-        <w:numPr>
-          <w:ilvl w:val="0"/>
-          <w:numId w:val="4"/>
-        </w:numPr>
-        <w:rPr>
-          <w:rFonts w:ascii="Calibri" w:hAnsi="Calibri"/>
-        </w:rPr>
-      </w:pPr>
-      <w:r>
-        <w:rPr>
-          <w:rFonts w:ascii="Calibri" w:hAnsi="Calibri"/>
-          <w:b/>
-          <w:bCs/>
-        </w:rPr>
-        <w:t>Creating documentation</w:t>
-      </w:r>
-      <w:r>
-        <w:rPr>
-          <w:rFonts w:ascii="Calibri" w:hAnsi="Calibri"/>
-        </w:rPr>
-        <w:t xml:space="preserve"> – Documentation will be a crucial part of this project, to ensure that the code is maintainable and useful to the customer. This document and the final report will be created and disseminated to relevant people in the department. A project </w:t>
-      </w:r>
-      <w:r>
-        <w:rPr>
-          <w:rFonts w:ascii="Calibri" w:hAnsi="Calibri"/>
-        </w:rPr>
-        <w:t xml:space="preserve">maintenance document will be created to </w:t>
-      </w:r>
-      <w:r>
-        <w:rPr>
-          <w:rFonts w:ascii="Calibri" w:hAnsi="Calibri"/>
-        </w:rPr>
-        <w:t>ensure that future developers have a</w:t>
-      </w:r>
-      <w:r>
-        <w:rPr>
-          <w:rFonts w:ascii="Calibri" w:hAnsi="Calibri"/>
-        </w:rPr>
-        <w:t xml:space="preserve"> better understanding of how to maintain and iterate upon the project. A brief </w:t>
-      </w:r>
-      <w:bookmarkStart w:id="0" w:name="_GoBack"/>
-      <w:bookmarkEnd w:id="0"/>
-      <w:r>
-        <w:rPr>
-          <w:rFonts w:ascii="Calibri" w:hAnsi="Calibri"/>
-        </w:rPr>
-        <w:t>user manual will also be created to assist volunteers in using the system.</w:t>
-      </w:r>
+        <w:t>Notes for mid-project demonstration and final demonstration</w:t>
+      </w:r>
+      <w:r>
+        <w:rPr>
+          <w:rFonts w:asciiTheme="majorHAnsi" w:hAnsiTheme="majorHAnsi" w:cstheme="majorHAnsi"/>
+        </w:rPr>
+        <w:t xml:space="preserve"> – The first of the two demonstrations will include notes, which I will submit as part of the assignment, as well as any further discussions about the notes I may have with the supervisor or any other teaching staff. The final demonstration will not involve any documentation, however preparations must be made to ensure a successful demonstration of the project</w:t>
+      </w:r>
+    </w:p>
+    <w:p>
+      <w:pPr>
+        <w:rPr>
+          <w:rFonts w:asciiTheme="majorHAnsi" w:hAnsiTheme="majorHAnsi" w:cstheme="majorHAnsi"/>
+        </w:rPr>
+      </w:pPr>
     </w:p>
     <w:p>
       <w:pPr>
         <w:pStyle w:val="Heading1"/>
-        <w:numPr>
-          <w:ilvl w:val="0"/>
-          <w:numId w:val="0"/>
-        </w:numPr>
-        <w:rPr>
-          <w:rFonts w:ascii="Calibri" w:hAnsi="Calibri"/>
-        </w:rPr>
-      </w:pPr>
-      <w:r>
-        <w:rPr>
-          <w:rFonts w:ascii="Calibri" w:hAnsi="Calibri"/>
-        </w:rPr>
-        <w:t>Project deliverables</w:t>
-      </w:r>
-    </w:p>
-    <w:p/>
-    <w:sdt>
-      <w:sdtPr>
-        <w:rPr>
-          <w:rFonts w:asciiTheme="minorHAnsi" w:eastAsiaTheme="minorEastAsia" w:hAnsiTheme="minorHAnsi" w:cstheme="minorBidi"/>
-          <w:b w:val="0"/>
-          <w:bCs w:val="0"/>
-          <w:sz w:val="22"/>
-          <w:szCs w:val="24"/>
-        </w:rPr>
-        <w:id w:val="1127199041"/>
-        <w:docPartObj>
-          <w:docPartGallery w:val="Bibliographies"/>
-          <w:docPartUnique/>
-        </w:docPartObj>
-      </w:sdtPr>
-      <w:sdtEndPr/>
-      <w:sdtContent>
-        <w:p>
-          <w:pPr>
-            <w:pStyle w:val="Heading1"/>
-          </w:pPr>
-          <w:r>
-            <w:t>Annotated B</w:t>
-          </w:r>
-          <w:r>
-            <w:t>ibliography</w:t>
-          </w:r>
-        </w:p>
-        <w:sdt>
-          <w:sdtPr>
-            <w:id w:val="111145805"/>
-            <w:bibliography/>
-          </w:sdtPr>
-          <w:sdtEndPr/>
-          <w:sdtContent>
-            <w:p>
-              <w:pPr>
-                <w:rPr>
-                  <w:noProof/>
-                  <w:sz w:val="20"/>
-                  <w:szCs w:val="20"/>
-                </w:rPr>
-              </w:pPr>
-              <w:r>
-                <w:fldChar w:fldCharType="begin"/>
-              </w:r>
-              <w:r>
-                <w:instrText xml:space="preserve"> BIBLIOGRAPHY </w:instrText>
-              </w:r>
-              <w:r>
-                <w:fldChar w:fldCharType="separate"/>
-              </w:r>
-            </w:p>
-            <w:tbl>
-              <w:tblPr>
-                <w:tblW w:w="5000" w:type="pct"/>
-                <w:tblCellSpacing w:w="15" w:type="dxa"/>
-                <w:tblCellMar>
-                  <w:top w:w="15" w:type="dxa"/>
-                  <w:left w:w="15" w:type="dxa"/>
-                  <w:bottom w:w="15" w:type="dxa"/>
-                  <w:right w:w="15" w:type="dxa"/>
-                </w:tblCellMar>
-                <w:tblLook w:val="04A0" w:firstRow="1" w:lastRow="0" w:firstColumn="1" w:lastColumn="0" w:noHBand="0" w:noVBand="1"/>
-              </w:tblPr>
-              <w:tblGrid>
-                <w:gridCol w:w="322"/>
-                <w:gridCol w:w="7978"/>
-              </w:tblGrid>
-              <w:tr>
-                <w:trPr>
-                  <w:divId w:val="138768901"/>
-                  <w:tblCellSpacing w:w="15" w:type="dxa"/>
-                </w:trPr>
-                <w:tc>
-                  <w:tcPr>
-                    <w:tcW w:w="50" w:type="pct"/>
-                    <w:hideMark/>
-                  </w:tcPr>
-                  <w:p>
-                    <w:pPr>
-                      <w:pStyle w:val="Bibliography"/>
-                      <w:rPr>
-                        <w:rFonts w:asciiTheme="majorHAnsi" w:hAnsiTheme="majorHAnsi" w:cstheme="majorHAnsi"/>
-                        <w:noProof/>
-                        <w:sz w:val="24"/>
-                      </w:rPr>
-                    </w:pPr>
-                    <w:r>
-                      <w:rPr>
-                        <w:rFonts w:asciiTheme="majorHAnsi" w:hAnsiTheme="majorHAnsi" w:cstheme="majorHAnsi"/>
-                        <w:noProof/>
-                      </w:rPr>
-                      <w:t xml:space="preserve">[1] </w:t>
-                    </w:r>
-                  </w:p>
-                </w:tc>
-                <w:tc>
-                  <w:tcPr>
-                    <w:tcW w:w="0" w:type="auto"/>
-                    <w:hideMark/>
-                  </w:tcPr>
-                  <w:p>
-                    <w:pPr>
-                      <w:pStyle w:val="Bibliography"/>
-                      <w:rPr>
-                        <w:rFonts w:asciiTheme="majorHAnsi" w:hAnsiTheme="majorHAnsi" w:cstheme="majorHAnsi"/>
-                        <w:noProof/>
-                      </w:rPr>
-                    </w:pPr>
-                    <w:r>
-                      <w:rPr>
-                        <w:rFonts w:asciiTheme="majorHAnsi" w:hAnsiTheme="majorHAnsi" w:cstheme="majorHAnsi"/>
-                        <w:noProof/>
-                      </w:rPr>
-                      <w:t>Montgomeryshire Wildlife Trust, “Dyfi Wildlife Centre | Montgomeryshire Wildlife Trust,” [Online]. Available: https://www.montwt.co.uk/projects/dyfi-wildlife-centre. [Accessed 1 February 2020].</w:t>
-                    </w:r>
-                  </w:p>
-                </w:tc>
-              </w:tr>
-              <w:tr>
-                <w:trPr>
-                  <w:divId w:val="138768901"/>
-                  <w:tblCellSpacing w:w="15" w:type="dxa"/>
-                </w:trPr>
-                <w:tc>
-                  <w:tcPr>
-                    <w:tcW w:w="50" w:type="pct"/>
-                    <w:hideMark/>
-                  </w:tcPr>
-                  <w:p>
-                    <w:pPr>
-                      <w:pStyle w:val="Bibliography"/>
-                      <w:rPr>
-                        <w:rFonts w:asciiTheme="majorHAnsi" w:hAnsiTheme="majorHAnsi" w:cstheme="majorHAnsi"/>
-                        <w:noProof/>
-                      </w:rPr>
-                    </w:pPr>
-                    <w:r>
-                      <w:rPr>
-                        <w:rFonts w:asciiTheme="majorHAnsi" w:hAnsiTheme="majorHAnsi" w:cstheme="majorHAnsi"/>
-                        <w:noProof/>
-                      </w:rPr>
-                      <w:lastRenderedPageBreak/>
-                      <w:t xml:space="preserve">[2] </w:t>
-                    </w:r>
-                  </w:p>
-                </w:tc>
-                <w:tc>
-                  <w:tcPr>
-                    <w:tcW w:w="0" w:type="auto"/>
-                    <w:hideMark/>
-                  </w:tcPr>
-                  <w:p>
-                    <w:pPr>
-                      <w:pStyle w:val="Bibliography"/>
-                      <w:rPr>
-                        <w:rFonts w:asciiTheme="majorHAnsi" w:hAnsiTheme="majorHAnsi" w:cstheme="majorHAnsi"/>
-                        <w:noProof/>
-                      </w:rPr>
-                    </w:pPr>
-                    <w:r>
-                      <w:rPr>
-                        <w:rFonts w:asciiTheme="majorHAnsi" w:hAnsiTheme="majorHAnsi" w:cstheme="majorHAnsi"/>
-                        <w:noProof/>
-                      </w:rPr>
-                      <w:t>OpenStreetMap Foundation, “API v0.6 - OpenStreetMap Wiki,” December 2019. [Online]. Available: https://wiki.openstreetmap.org/wiki/API_v0.6. [Accessed 1 February 2020].</w:t>
-                    </w:r>
-                  </w:p>
-                </w:tc>
-              </w:tr>
-              <w:tr>
-                <w:trPr>
-                  <w:divId w:val="138768901"/>
-                  <w:tblCellSpacing w:w="15" w:type="dxa"/>
-                </w:trPr>
-                <w:tc>
-                  <w:tcPr>
-                    <w:tcW w:w="50" w:type="pct"/>
-                    <w:hideMark/>
-                  </w:tcPr>
-                  <w:p>
-                    <w:pPr>
-                      <w:pStyle w:val="Bibliography"/>
-                      <w:rPr>
-                        <w:rFonts w:asciiTheme="majorHAnsi" w:hAnsiTheme="majorHAnsi" w:cstheme="majorHAnsi"/>
-                        <w:noProof/>
-                      </w:rPr>
-                    </w:pPr>
-                    <w:r>
-                      <w:rPr>
-                        <w:rFonts w:asciiTheme="majorHAnsi" w:hAnsiTheme="majorHAnsi" w:cstheme="majorHAnsi"/>
-                        <w:noProof/>
-                      </w:rPr>
-                      <w:t xml:space="preserve">[3] </w:t>
-                    </w:r>
-                  </w:p>
-                </w:tc>
-                <w:tc>
-                  <w:tcPr>
-                    <w:tcW w:w="0" w:type="auto"/>
-                    <w:hideMark/>
-                  </w:tcPr>
-                  <w:p>
-                    <w:pPr>
-                      <w:pStyle w:val="Bibliography"/>
-                      <w:rPr>
-                        <w:rFonts w:asciiTheme="majorHAnsi" w:hAnsiTheme="majorHAnsi" w:cstheme="majorHAnsi"/>
-                        <w:noProof/>
-                      </w:rPr>
-                    </w:pPr>
-                    <w:r>
-                      <w:rPr>
-                        <w:rFonts w:asciiTheme="majorHAnsi" w:hAnsiTheme="majorHAnsi" w:cstheme="majorHAnsi"/>
-                        <w:noProof/>
-                      </w:rPr>
-                      <w:t>Google LLC, “Pricing &amp; Plans | Google Maps Platform | Google Cloud,” [Online]. Available: https://cloud.google.com/maps-platform/pricing. [Accessed 1 February 2020].</w:t>
-                    </w:r>
-                  </w:p>
-                </w:tc>
-              </w:tr>
-              <w:tr>
-                <w:trPr>
-                  <w:divId w:val="138768901"/>
-                  <w:tblCellSpacing w:w="15" w:type="dxa"/>
-                </w:trPr>
-                <w:tc>
-                  <w:tcPr>
-                    <w:tcW w:w="50" w:type="pct"/>
-                    <w:hideMark/>
-                  </w:tcPr>
-                  <w:p>
-                    <w:pPr>
-                      <w:pStyle w:val="Bibliography"/>
-                      <w:rPr>
-                        <w:rFonts w:asciiTheme="majorHAnsi" w:hAnsiTheme="majorHAnsi" w:cstheme="majorHAnsi"/>
-                        <w:noProof/>
-                      </w:rPr>
-                    </w:pPr>
-                    <w:r>
-                      <w:rPr>
-                        <w:rFonts w:asciiTheme="majorHAnsi" w:hAnsiTheme="majorHAnsi" w:cstheme="majorHAnsi"/>
-                        <w:noProof/>
-                      </w:rPr>
-                      <w:t xml:space="preserve">[4] </w:t>
-                    </w:r>
-                  </w:p>
-                </w:tc>
-                <w:tc>
-                  <w:tcPr>
-                    <w:tcW w:w="0" w:type="auto"/>
-                    <w:hideMark/>
-                  </w:tcPr>
-                  <w:p>
-                    <w:pPr>
-                      <w:pStyle w:val="Bibliography"/>
-                      <w:rPr>
-                        <w:rFonts w:asciiTheme="majorHAnsi" w:hAnsiTheme="majorHAnsi" w:cstheme="majorHAnsi"/>
-                        <w:noProof/>
-                      </w:rPr>
-                    </w:pPr>
-                    <w:r>
-                      <w:rPr>
-                        <w:rFonts w:asciiTheme="majorHAnsi" w:hAnsiTheme="majorHAnsi" w:cstheme="majorHAnsi"/>
-                        <w:noProof/>
-                      </w:rPr>
-                      <w:t>A. Nystrom, “Agile Solo: Defining and Evaluating an Agile Software Development Process for a Single Software Developer,” Chalmers University of Technology, Gothenburg, 2011.</w:t>
-                    </w:r>
-                  </w:p>
-                </w:tc>
-              </w:tr>
-              <w:tr>
-                <w:trPr>
-                  <w:divId w:val="138768901"/>
-                  <w:tblCellSpacing w:w="15" w:type="dxa"/>
-                </w:trPr>
-                <w:tc>
-                  <w:tcPr>
-                    <w:tcW w:w="50" w:type="pct"/>
-                    <w:hideMark/>
-                  </w:tcPr>
-                  <w:p>
-                    <w:pPr>
-                      <w:pStyle w:val="Bibliography"/>
-                      <w:rPr>
-                        <w:rFonts w:asciiTheme="majorHAnsi" w:hAnsiTheme="majorHAnsi" w:cstheme="majorHAnsi"/>
-                        <w:noProof/>
-                      </w:rPr>
-                    </w:pPr>
-                    <w:r>
-                      <w:rPr>
-                        <w:rFonts w:asciiTheme="majorHAnsi" w:hAnsiTheme="majorHAnsi" w:cstheme="majorHAnsi"/>
-                        <w:noProof/>
-                      </w:rPr>
-                      <w:t xml:space="preserve">[5] </w:t>
-                    </w:r>
-                  </w:p>
-                </w:tc>
-                <w:tc>
-                  <w:tcPr>
-                    <w:tcW w:w="0" w:type="auto"/>
-                    <w:hideMark/>
-                  </w:tcPr>
-                  <w:p>
-                    <w:pPr>
-                      <w:pStyle w:val="Bibliography"/>
-                      <w:rPr>
-                        <w:rFonts w:asciiTheme="majorHAnsi" w:hAnsiTheme="majorHAnsi" w:cstheme="majorHAnsi"/>
-                        <w:noProof/>
-                      </w:rPr>
-                    </w:pPr>
-                    <w:r>
-                      <w:rPr>
-                        <w:rFonts w:asciiTheme="majorHAnsi" w:hAnsiTheme="majorHAnsi" w:cstheme="majorHAnsi"/>
-                        <w:noProof/>
-                      </w:rPr>
-                      <w:t xml:space="preserve">Y. Brikman, “Choosing a Tech Stack,” in </w:t>
-                    </w:r>
-                    <w:r>
-                      <w:rPr>
-                        <w:rFonts w:asciiTheme="majorHAnsi" w:hAnsiTheme="majorHAnsi" w:cstheme="majorHAnsi"/>
-                        <w:i/>
-                        <w:iCs/>
-                        <w:noProof/>
-                      </w:rPr>
-                      <w:t>Hello, Startup: A Programmer's Guide to Building Products, Technologies, and Teams</w:t>
-                    </w:r>
-                    <w:r>
-                      <w:rPr>
-                        <w:rFonts w:asciiTheme="majorHAnsi" w:hAnsiTheme="majorHAnsi" w:cstheme="majorHAnsi"/>
-                        <w:noProof/>
-                      </w:rPr>
-                      <w:t xml:space="preserve">, Sebastopol, O'Reilly Media, 2015. </w:t>
-                    </w:r>
-                  </w:p>
-                </w:tc>
-              </w:tr>
-              <w:tr>
-                <w:trPr>
-                  <w:divId w:val="138768901"/>
-                  <w:tblCellSpacing w:w="15" w:type="dxa"/>
-                </w:trPr>
-                <w:tc>
-                  <w:tcPr>
-                    <w:tcW w:w="50" w:type="pct"/>
-                    <w:hideMark/>
-                  </w:tcPr>
-                  <w:p>
-                    <w:pPr>
-                      <w:pStyle w:val="Bibliography"/>
-                      <w:rPr>
-                        <w:rFonts w:asciiTheme="majorHAnsi" w:hAnsiTheme="majorHAnsi" w:cstheme="majorHAnsi"/>
-                        <w:noProof/>
-                      </w:rPr>
-                    </w:pPr>
-                    <w:r>
-                      <w:rPr>
-                        <w:rFonts w:asciiTheme="majorHAnsi" w:hAnsiTheme="majorHAnsi" w:cstheme="majorHAnsi"/>
-                        <w:noProof/>
-                      </w:rPr>
-                      <w:t xml:space="preserve">[6] </w:t>
-                    </w:r>
-                  </w:p>
-                </w:tc>
-                <w:tc>
-                  <w:tcPr>
-                    <w:tcW w:w="0" w:type="auto"/>
-                    <w:hideMark/>
-                  </w:tcPr>
-                  <w:p>
-                    <w:pPr>
-                      <w:pStyle w:val="Bibliography"/>
-                      <w:rPr>
-                        <w:rFonts w:asciiTheme="majorHAnsi" w:hAnsiTheme="majorHAnsi" w:cstheme="majorHAnsi"/>
-                        <w:noProof/>
-                      </w:rPr>
-                    </w:pPr>
-                    <w:r>
-                      <w:rPr>
-                        <w:rFonts w:asciiTheme="majorHAnsi" w:hAnsiTheme="majorHAnsi" w:cstheme="majorHAnsi"/>
-                        <w:noProof/>
-                      </w:rPr>
-                      <w:t>Docker Inc., “Get started with Docker for Windows | Docker Documentation,” 28 January 2020. [Online]. Available: https://docs.docker.com/docker-for-windows/. [Accessed 1 February 2020].</w:t>
-                    </w:r>
-                  </w:p>
-                </w:tc>
-              </w:tr>
-              <w:tr>
-                <w:trPr>
-                  <w:divId w:val="138768901"/>
-                  <w:tblCellSpacing w:w="15" w:type="dxa"/>
-                </w:trPr>
-                <w:tc>
-                  <w:tcPr>
-                    <w:tcW w:w="50" w:type="pct"/>
-                    <w:hideMark/>
-                  </w:tcPr>
-                  <w:p>
-                    <w:pPr>
-                      <w:pStyle w:val="Bibliography"/>
-                      <w:rPr>
-                        <w:rFonts w:asciiTheme="majorHAnsi" w:hAnsiTheme="majorHAnsi" w:cstheme="majorHAnsi"/>
-                        <w:noProof/>
-                      </w:rPr>
-                    </w:pPr>
-                    <w:r>
-                      <w:rPr>
-                        <w:rFonts w:asciiTheme="majorHAnsi" w:hAnsiTheme="majorHAnsi" w:cstheme="majorHAnsi"/>
-                        <w:noProof/>
-                      </w:rPr>
-                      <w:t xml:space="preserve">[7] </w:t>
-                    </w:r>
-                  </w:p>
-                </w:tc>
-                <w:tc>
-                  <w:tcPr>
-                    <w:tcW w:w="0" w:type="auto"/>
-                    <w:hideMark/>
-                  </w:tcPr>
-                  <w:p>
-                    <w:pPr>
-                      <w:pStyle w:val="Bibliography"/>
-                      <w:rPr>
-                        <w:rFonts w:asciiTheme="majorHAnsi" w:hAnsiTheme="majorHAnsi" w:cstheme="majorHAnsi"/>
-                        <w:noProof/>
-                      </w:rPr>
-                    </w:pPr>
-                    <w:r>
-                      <w:rPr>
-                        <w:rFonts w:asciiTheme="majorHAnsi" w:hAnsiTheme="majorHAnsi" w:cstheme="majorHAnsi"/>
-                        <w:noProof/>
-                      </w:rPr>
-                      <w:t>GitHub, Inc., “GitHub,” [Online]. Available: https://github.com/. [Accessed 1 February 2020].</w:t>
-                    </w:r>
-                  </w:p>
-                </w:tc>
-              </w:tr>
-            </w:tbl>
-            <w:p>
-              <w:pPr>
-                <w:divId w:val="138768901"/>
-                <w:rPr>
-                  <w:rFonts w:eastAsia="Times New Roman"/>
-                  <w:noProof/>
-                </w:rPr>
-              </w:pPr>
-            </w:p>
-            <w:p>
-              <w:r>
-                <w:rPr>
-                  <w:b/>
-                  <w:bCs/>
-                  <w:noProof/>
-                </w:rPr>
-                <w:fldChar w:fldCharType="end"/>
-              </w:r>
-            </w:p>
-          </w:sdtContent>
-        </w:sdt>
-      </w:sdtContent>
-    </w:sdt>
-    <w:p/>
+        <w:rPr>
+          <w:rFonts w:cstheme="majorHAnsi"/>
+        </w:rPr>
+      </w:pPr>
+      <w:r>
+        <w:rPr>
+          <w:rFonts w:cstheme="majorHAnsi"/>
+        </w:rPr>
+        <w:t>Annotated Bibliography</w:t>
+      </w:r>
+    </w:p>
+    <w:p>
+      <w:pPr>
+        <w:rPr>
+          <w:rFonts w:asciiTheme="majorHAnsi" w:hAnsiTheme="majorHAnsi" w:cstheme="majorHAnsi"/>
+        </w:rPr>
+      </w:pPr>
+    </w:p>
+    <w:tbl>
+      <w:tblPr>
+        <w:tblW w:w="5000" w:type="pct"/>
+        <w:tblCellSpacing w:w="15" w:type="dxa"/>
+        <w:tblCellMar>
+          <w:top w:w="15" w:type="dxa"/>
+          <w:left w:w="15" w:type="dxa"/>
+          <w:bottom w:w="15" w:type="dxa"/>
+          <w:right w:w="15" w:type="dxa"/>
+        </w:tblCellMar>
+        <w:tblLook w:val="04A0" w:firstRow="1" w:lastRow="0" w:firstColumn="1" w:lastColumn="0" w:noHBand="0" w:noVBand="1"/>
+      </w:tblPr>
+      <w:tblGrid>
+        <w:gridCol w:w="322"/>
+        <w:gridCol w:w="7978"/>
+      </w:tblGrid>
+      <w:tr>
+        <w:trPr>
+          <w:tblCellSpacing w:w="15" w:type="dxa"/>
+        </w:trPr>
+        <w:tc>
+          <w:tcPr>
+            <w:tcW w:w="50" w:type="pct"/>
+            <w:hideMark/>
+          </w:tcPr>
+          <w:p>
+            <w:pPr>
+              <w:pStyle w:val="Bibliography"/>
+              <w:rPr>
+                <w:rFonts w:asciiTheme="majorHAnsi" w:hAnsiTheme="majorHAnsi" w:cstheme="majorHAnsi"/>
+                <w:noProof/>
+                <w:sz w:val="24"/>
+              </w:rPr>
+            </w:pPr>
+            <w:r>
+              <w:rPr>
+                <w:rFonts w:asciiTheme="majorHAnsi" w:hAnsiTheme="majorHAnsi" w:cstheme="majorHAnsi"/>
+                <w:noProof/>
+              </w:rPr>
+              <w:t xml:space="preserve">[1] </w:t>
+            </w:r>
+          </w:p>
+        </w:tc>
+        <w:tc>
+          <w:tcPr>
+            <w:tcW w:w="0" w:type="auto"/>
+            <w:hideMark/>
+          </w:tcPr>
+          <w:p>
+            <w:pPr>
+              <w:pStyle w:val="Bibliography"/>
+              <w:rPr>
+                <w:rFonts w:asciiTheme="majorHAnsi" w:hAnsiTheme="majorHAnsi" w:cstheme="majorHAnsi"/>
+                <w:noProof/>
+              </w:rPr>
+            </w:pPr>
+            <w:r>
+              <w:rPr>
+                <w:rFonts w:asciiTheme="majorHAnsi" w:hAnsiTheme="majorHAnsi" w:cstheme="majorHAnsi"/>
+                <w:noProof/>
+              </w:rPr>
+              <w:t>Montgomeryshire Wildlife Trust, “Dyfi Wildlife Centre | Montgomeryshire Wildlife Trust,” [Online]. Available: https://www.montwt.co.uk/projects/dyfi-wildlife-centre. [Accessed 1 February 2020].</w:t>
+            </w:r>
+            <w:bookmarkStart w:id="0" w:name="_GoBack"/>
+            <w:bookmarkEnd w:id="0"/>
+          </w:p>
+        </w:tc>
+      </w:tr>
+      <w:tr>
+        <w:trPr>
+          <w:tblCellSpacing w:w="15" w:type="dxa"/>
+        </w:trPr>
+        <w:tc>
+          <w:tcPr>
+            <w:tcW w:w="50" w:type="pct"/>
+            <w:hideMark/>
+          </w:tcPr>
+          <w:p>
+            <w:pPr>
+              <w:pStyle w:val="Bibliography"/>
+              <w:rPr>
+                <w:rFonts w:asciiTheme="majorHAnsi" w:hAnsiTheme="majorHAnsi" w:cstheme="majorHAnsi"/>
+                <w:noProof/>
+              </w:rPr>
+            </w:pPr>
+            <w:r>
+              <w:rPr>
+                <w:rFonts w:asciiTheme="majorHAnsi" w:hAnsiTheme="majorHAnsi" w:cstheme="majorHAnsi"/>
+                <w:noProof/>
+              </w:rPr>
+              <w:t xml:space="preserve">[2] </w:t>
+            </w:r>
+          </w:p>
+        </w:tc>
+        <w:tc>
+          <w:tcPr>
+            <w:tcW w:w="0" w:type="auto"/>
+            <w:hideMark/>
+          </w:tcPr>
+          <w:p>
+            <w:pPr>
+              <w:pStyle w:val="Bibliography"/>
+              <w:rPr>
+                <w:rFonts w:asciiTheme="majorHAnsi" w:hAnsiTheme="majorHAnsi" w:cstheme="majorHAnsi"/>
+                <w:noProof/>
+              </w:rPr>
+            </w:pPr>
+            <w:r>
+              <w:rPr>
+                <w:rFonts w:asciiTheme="majorHAnsi" w:hAnsiTheme="majorHAnsi" w:cstheme="majorHAnsi"/>
+                <w:noProof/>
+              </w:rPr>
+              <w:t>OpenStreetMap Foundation, “API v0.6 - OpenStreetMap Wiki,” December 2019. [Online]. Available: https://wiki.openstreetmap.org/wiki/API_v0.6. [Accessed 1 February 2020].</w:t>
+            </w:r>
+          </w:p>
+        </w:tc>
+      </w:tr>
+      <w:tr>
+        <w:trPr>
+          <w:tblCellSpacing w:w="15" w:type="dxa"/>
+        </w:trPr>
+        <w:tc>
+          <w:tcPr>
+            <w:tcW w:w="50" w:type="pct"/>
+            <w:hideMark/>
+          </w:tcPr>
+          <w:p>
+            <w:pPr>
+              <w:pStyle w:val="Bibliography"/>
+              <w:rPr>
+                <w:rFonts w:asciiTheme="majorHAnsi" w:hAnsiTheme="majorHAnsi" w:cstheme="majorHAnsi"/>
+                <w:noProof/>
+              </w:rPr>
+            </w:pPr>
+            <w:r>
+              <w:rPr>
+                <w:rFonts w:asciiTheme="majorHAnsi" w:hAnsiTheme="majorHAnsi" w:cstheme="majorHAnsi"/>
+                <w:noProof/>
+              </w:rPr>
+              <w:t xml:space="preserve">[3] </w:t>
+            </w:r>
+          </w:p>
+        </w:tc>
+        <w:tc>
+          <w:tcPr>
+            <w:tcW w:w="0" w:type="auto"/>
+            <w:hideMark/>
+          </w:tcPr>
+          <w:p>
+            <w:pPr>
+              <w:pStyle w:val="Bibliography"/>
+              <w:rPr>
+                <w:rFonts w:asciiTheme="majorHAnsi" w:hAnsiTheme="majorHAnsi" w:cstheme="majorHAnsi"/>
+                <w:noProof/>
+              </w:rPr>
+            </w:pPr>
+            <w:r>
+              <w:rPr>
+                <w:rFonts w:asciiTheme="majorHAnsi" w:hAnsiTheme="majorHAnsi" w:cstheme="majorHAnsi"/>
+                <w:noProof/>
+              </w:rPr>
+              <w:t>Google LLC, “Pricing &amp; Plans | Google Maps Platform | Google Cloud,” [Online]. Available: https://cloud.google.com/maps-platform/pricing. [Accessed 1 February 2020].</w:t>
+            </w:r>
+          </w:p>
+        </w:tc>
+      </w:tr>
+      <w:tr>
+        <w:trPr>
+          <w:tblCellSpacing w:w="15" w:type="dxa"/>
+        </w:trPr>
+        <w:tc>
+          <w:tcPr>
+            <w:tcW w:w="50" w:type="pct"/>
+            <w:hideMark/>
+          </w:tcPr>
+          <w:p>
+            <w:pPr>
+              <w:pStyle w:val="Bibliography"/>
+              <w:rPr>
+                <w:rFonts w:asciiTheme="majorHAnsi" w:hAnsiTheme="majorHAnsi" w:cstheme="majorHAnsi"/>
+                <w:noProof/>
+              </w:rPr>
+            </w:pPr>
+            <w:r>
+              <w:rPr>
+                <w:rFonts w:asciiTheme="majorHAnsi" w:hAnsiTheme="majorHAnsi" w:cstheme="majorHAnsi"/>
+                <w:noProof/>
+              </w:rPr>
+              <w:t xml:space="preserve">[4] </w:t>
+            </w:r>
+          </w:p>
+        </w:tc>
+        <w:tc>
+          <w:tcPr>
+            <w:tcW w:w="0" w:type="auto"/>
+            <w:hideMark/>
+          </w:tcPr>
+          <w:p>
+            <w:pPr>
+              <w:pStyle w:val="Bibliography"/>
+              <w:rPr>
+                <w:rFonts w:asciiTheme="majorHAnsi" w:hAnsiTheme="majorHAnsi" w:cstheme="majorHAnsi"/>
+                <w:noProof/>
+              </w:rPr>
+            </w:pPr>
+            <w:r>
+              <w:rPr>
+                <w:rFonts w:asciiTheme="majorHAnsi" w:hAnsiTheme="majorHAnsi" w:cstheme="majorHAnsi"/>
+                <w:noProof/>
+              </w:rPr>
+              <w:t>A. Nystrom, “Agile Solo: Defining and Evaluating an Agile Software Development Process for a Single Software Developer,” Chalmers University of Technology, Gothenburg, 2011.</w:t>
+            </w:r>
+          </w:p>
+        </w:tc>
+      </w:tr>
+      <w:tr>
+        <w:trPr>
+          <w:tblCellSpacing w:w="15" w:type="dxa"/>
+        </w:trPr>
+        <w:tc>
+          <w:tcPr>
+            <w:tcW w:w="50" w:type="pct"/>
+            <w:hideMark/>
+          </w:tcPr>
+          <w:p>
+            <w:pPr>
+              <w:pStyle w:val="Bibliography"/>
+              <w:rPr>
+                <w:rFonts w:asciiTheme="majorHAnsi" w:hAnsiTheme="majorHAnsi" w:cstheme="majorHAnsi"/>
+                <w:noProof/>
+              </w:rPr>
+            </w:pPr>
+            <w:r>
+              <w:rPr>
+                <w:rFonts w:asciiTheme="majorHAnsi" w:hAnsiTheme="majorHAnsi" w:cstheme="majorHAnsi"/>
+                <w:noProof/>
+              </w:rPr>
+              <w:t xml:space="preserve">[5] </w:t>
+            </w:r>
+          </w:p>
+        </w:tc>
+        <w:tc>
+          <w:tcPr>
+            <w:tcW w:w="0" w:type="auto"/>
+            <w:hideMark/>
+          </w:tcPr>
+          <w:p>
+            <w:pPr>
+              <w:pStyle w:val="Bibliography"/>
+              <w:rPr>
+                <w:rFonts w:asciiTheme="majorHAnsi" w:hAnsiTheme="majorHAnsi" w:cstheme="majorHAnsi"/>
+                <w:noProof/>
+              </w:rPr>
+            </w:pPr>
+            <w:r>
+              <w:rPr>
+                <w:rFonts w:asciiTheme="majorHAnsi" w:hAnsiTheme="majorHAnsi" w:cstheme="majorHAnsi"/>
+                <w:noProof/>
+              </w:rPr>
+              <w:t xml:space="preserve">Y. Brikman, “Choosing a Tech Stack,” in </w:t>
+            </w:r>
+            <w:r>
+              <w:rPr>
+                <w:rFonts w:asciiTheme="majorHAnsi" w:hAnsiTheme="majorHAnsi" w:cstheme="majorHAnsi"/>
+                <w:i/>
+                <w:iCs/>
+                <w:noProof/>
+              </w:rPr>
+              <w:t>Hello, Startup: A Programmer's Guide to Building Products, Technologies, and Teams</w:t>
+            </w:r>
+            <w:r>
+              <w:rPr>
+                <w:rFonts w:asciiTheme="majorHAnsi" w:hAnsiTheme="majorHAnsi" w:cstheme="majorHAnsi"/>
+                <w:noProof/>
+              </w:rPr>
+              <w:t xml:space="preserve">, Sebastopol, O'Reilly Media, 2015. </w:t>
+            </w:r>
+          </w:p>
+        </w:tc>
+      </w:tr>
+      <w:tr>
+        <w:trPr>
+          <w:tblCellSpacing w:w="15" w:type="dxa"/>
+        </w:trPr>
+        <w:tc>
+          <w:tcPr>
+            <w:tcW w:w="50" w:type="pct"/>
+            <w:hideMark/>
+          </w:tcPr>
+          <w:p>
+            <w:pPr>
+              <w:pStyle w:val="Bibliography"/>
+              <w:rPr>
+                <w:rFonts w:asciiTheme="majorHAnsi" w:hAnsiTheme="majorHAnsi" w:cstheme="majorHAnsi"/>
+                <w:noProof/>
+              </w:rPr>
+            </w:pPr>
+            <w:r>
+              <w:rPr>
+                <w:rFonts w:asciiTheme="majorHAnsi" w:hAnsiTheme="majorHAnsi" w:cstheme="majorHAnsi"/>
+                <w:noProof/>
+              </w:rPr>
+              <w:t xml:space="preserve">[6] </w:t>
+            </w:r>
+          </w:p>
+        </w:tc>
+        <w:tc>
+          <w:tcPr>
+            <w:tcW w:w="0" w:type="auto"/>
+            <w:hideMark/>
+          </w:tcPr>
+          <w:p>
+            <w:pPr>
+              <w:pStyle w:val="Bibliography"/>
+              <w:rPr>
+                <w:rFonts w:asciiTheme="majorHAnsi" w:hAnsiTheme="majorHAnsi" w:cstheme="majorHAnsi"/>
+                <w:noProof/>
+              </w:rPr>
+            </w:pPr>
+            <w:r>
+              <w:rPr>
+                <w:rFonts w:asciiTheme="majorHAnsi" w:hAnsiTheme="majorHAnsi" w:cstheme="majorHAnsi"/>
+                <w:noProof/>
+              </w:rPr>
+              <w:t>Docker Inc., “Get started with Docker for Windows | Docker Documentation,” 28 January 2020. [Online]. Available: https://docs.docker.com/docker-for-windows/. [Accessed 1 February 2020].</w:t>
+            </w:r>
+          </w:p>
+        </w:tc>
+      </w:tr>
+      <w:tr>
+        <w:trPr>
+          <w:tblCellSpacing w:w="15" w:type="dxa"/>
+        </w:trPr>
+        <w:tc>
+          <w:tcPr>
+            <w:tcW w:w="50" w:type="pct"/>
+            <w:hideMark/>
+          </w:tcPr>
+          <w:p>
+            <w:pPr>
+              <w:pStyle w:val="Bibliography"/>
+              <w:rPr>
+                <w:rFonts w:asciiTheme="majorHAnsi" w:hAnsiTheme="majorHAnsi" w:cstheme="majorHAnsi"/>
+                <w:noProof/>
+              </w:rPr>
+            </w:pPr>
+            <w:r>
+              <w:rPr>
+                <w:rFonts w:asciiTheme="majorHAnsi" w:hAnsiTheme="majorHAnsi" w:cstheme="majorHAnsi"/>
+                <w:noProof/>
+              </w:rPr>
+              <w:t xml:space="preserve">[7] </w:t>
+            </w:r>
+          </w:p>
+        </w:tc>
+        <w:tc>
+          <w:tcPr>
+            <w:tcW w:w="0" w:type="auto"/>
+            <w:hideMark/>
+          </w:tcPr>
+          <w:p>
+            <w:pPr>
+              <w:pStyle w:val="Bibliography"/>
+              <w:rPr>
+                <w:rFonts w:asciiTheme="majorHAnsi" w:hAnsiTheme="majorHAnsi" w:cstheme="majorHAnsi"/>
+                <w:noProof/>
+              </w:rPr>
+            </w:pPr>
+            <w:r>
+              <w:rPr>
+                <w:rFonts w:asciiTheme="majorHAnsi" w:hAnsiTheme="majorHAnsi" w:cstheme="majorHAnsi"/>
+                <w:noProof/>
+              </w:rPr>
+              <w:t>GitHub, Inc., “GitHub,” [Online]. Available: https://github.com/. [Accessed 1 February 2020].</w:t>
+            </w:r>
+          </w:p>
+        </w:tc>
+      </w:tr>
+      <w:tr>
+        <w:trPr>
+          <w:tblCellSpacing w:w="15" w:type="dxa"/>
+        </w:trPr>
+        <w:tc>
+          <w:tcPr>
+            <w:tcW w:w="50" w:type="pct"/>
+            <w:hideMark/>
+          </w:tcPr>
+          <w:p>
+            <w:pPr>
+              <w:pStyle w:val="Bibliography"/>
+              <w:rPr>
+                <w:rFonts w:asciiTheme="majorHAnsi" w:hAnsiTheme="majorHAnsi" w:cstheme="majorHAnsi"/>
+                <w:noProof/>
+              </w:rPr>
+            </w:pPr>
+            <w:r>
+              <w:rPr>
+                <w:rFonts w:asciiTheme="majorHAnsi" w:hAnsiTheme="majorHAnsi" w:cstheme="majorHAnsi"/>
+                <w:noProof/>
+              </w:rPr>
+              <w:t xml:space="preserve">[8] </w:t>
+            </w:r>
+          </w:p>
+        </w:tc>
+        <w:tc>
+          <w:tcPr>
+            <w:tcW w:w="0" w:type="auto"/>
+            <w:hideMark/>
+          </w:tcPr>
+          <w:p>
+            <w:pPr>
+              <w:pStyle w:val="Bibliography"/>
+              <w:rPr>
+                <w:rFonts w:asciiTheme="majorHAnsi" w:hAnsiTheme="majorHAnsi" w:cstheme="majorHAnsi"/>
+                <w:noProof/>
+              </w:rPr>
+            </w:pPr>
+            <w:r>
+              <w:rPr>
+                <w:rFonts w:asciiTheme="majorHAnsi" w:hAnsiTheme="majorHAnsi" w:cstheme="majorHAnsi"/>
+                <w:noProof/>
+              </w:rPr>
+              <w:t>Atlassian Corporation Plc, “Trello,” [Online]. Available: https://trello.com/home. [Accessed 1 February 2020].</w:t>
+            </w:r>
+          </w:p>
+        </w:tc>
+      </w:tr>
+    </w:tbl>
+    <w:p>
+      <w:pPr>
+        <w:rPr>
+          <w:rFonts w:asciiTheme="majorHAnsi" w:hAnsiTheme="majorHAnsi" w:cstheme="majorHAnsi"/>
+        </w:rPr>
+      </w:pPr>
+    </w:p>
+    <w:p>
+      <w:pPr>
+        <w:rPr>
+          <w:rFonts w:asciiTheme="majorHAnsi" w:hAnsiTheme="majorHAnsi" w:cstheme="majorHAnsi"/>
+        </w:rPr>
+      </w:pPr>
+    </w:p>
     <w:p>
       <w:pPr>
         <w:spacing w:after="120"/>
         <w:rPr>
-          <w:rFonts w:ascii="Calibri" w:hAnsi="Calibri"/>
-        </w:rPr>
-      </w:pPr>
-      <w:r>
-        <w:rPr>
-          <w:rFonts w:ascii="Calibri" w:hAnsi="Calibri"/>
+          <w:rFonts w:asciiTheme="majorHAnsi" w:hAnsiTheme="majorHAnsi" w:cstheme="majorHAnsi"/>
+        </w:rPr>
+      </w:pPr>
+      <w:r>
+        <w:rPr>
+          <w:rFonts w:asciiTheme="majorHAnsi" w:hAnsiTheme="majorHAnsi" w:cstheme="majorHAnsi"/>
           <w:i/>
           <w:lang w:val="en-US"/>
         </w:rPr>
@@ -2360,7 +2667,7 @@
         <w:sz w:val="21"/>
         <w:lang w:val="en-US"/>
       </w:rPr>
-      <w:t>3</w:t>
+      <w:t>4</w:t>
     </w:r>
     <w:r>
       <w:rPr>
@@ -2471,6 +2778,119 @@
 <file path=word/numbering.xml><?xml version="1.0" encoding="utf-8"?>
 <w:numbering xmlns:wpc="http://schemas.microsoft.com/office/word/2010/wordprocessingCanvas" xmlns:cx="http://schemas.microsoft.com/office/drawing/2014/chartex" xmlns:cx1="http://schemas.microsoft.com/office/drawing/2015/9/8/chartex" xmlns:cx2="http://schemas.microsoft.com/office/drawing/2015/10/21/chartex" xmlns:cx3="http://schemas.microsoft.com/office/drawing/2016/5/9/chartex" xmlns:cx4="http://schemas.microsoft.com/office/drawing/2016/5/10/chartex" xmlns:cx5="http://schemas.microsoft.com/office/drawing/2016/5/11/chartex" xmlns:cx6="http://schemas.microsoft.com/office/drawing/2016/5/12/chartex" xmlns:cx7="http://schemas.microsoft.com/office/drawing/2016/5/13/chartex" xmlns:cx8="http://schemas.microsoft.com/office/drawing/2016/5/14/chartex" xmlns:mc="http://schemas.openxmlformats.org/markup-compatibility/2006" xmlns:aink="http://schemas.microsoft.com/office/drawing/2016/ink" xmlns:am3d="http://schemas.microsoft.com/office/drawing/2017/model3d" xmlns:o="urn:schemas-microsoft-com:office:office" xmlns:r="http://schemas.openxmlformats.org/officeDocument/2006/relationships" xmlns:m="http://schemas.openxmlformats.org/officeDocument/2006/math" xmlns:v="urn:schemas-microsoft-com:vml" xmlns:wp14="http://schemas.microsoft.com/office/word/2010/wordprocessingDrawing" xmlns:wp="http://schemas.openxmlformats.org/drawingml/2006/wordprocessingDrawing" xmlns:w10="urn:schemas-microsoft-com:office:word" xmlns:w="http://schemas.openxmlformats.org/wordprocessingml/2006/main" xmlns:w14="http://schemas.microsoft.com/office/word/2010/wordml" xmlns:w15="http://schemas.microsoft.com/office/word/2012/wordml" xmlns:w16cid="http://schemas.microsoft.com/office/word/2016/wordml/cid" xmlns:w16se="http://schemas.microsoft.com/office/word/2015/wordml/symex" xmlns:wpg="http://schemas.microsoft.com/office/word/2010/wordprocessingGroup" xmlns:wpi="http://schemas.microsoft.com/office/word/2010/wordprocessingInk" xmlns:wne="http://schemas.microsoft.com/office/word/2006/wordml" xmlns:wps="http://schemas.microsoft.com/office/word/2010/wordprocessingShape" mc:Ignorable="w14 w15 w16se w16cid wp14">
   <w:abstractNum w:abstractNumId="0" w15:restartNumberingAfterBreak="0">
+    <w:nsid w:val="0FFF6165"/>
+    <w:multiLevelType w:val="hybridMultilevel"/>
+    <w:tmpl w:val="75FE0B12"/>
+    <w:lvl w:ilvl="0" w:tplc="08090001">
+      <w:start w:val="1"/>
+      <w:numFmt w:val="bullet"/>
+      <w:lvlText w:val=""/>
+      <w:lvlJc w:val="left"/>
+      <w:pPr>
+        <w:ind w:left="720" w:hanging="360"/>
+      </w:pPr>
+      <w:rPr>
+        <w:rFonts w:ascii="Symbol" w:hAnsi="Symbol" w:hint="default"/>
+      </w:rPr>
+    </w:lvl>
+    <w:lvl w:ilvl="1" w:tplc="08090003" w:tentative="1">
+      <w:start w:val="1"/>
+      <w:numFmt w:val="bullet"/>
+      <w:lvlText w:val="o"/>
+      <w:lvlJc w:val="left"/>
+      <w:pPr>
+        <w:ind w:left="1440" w:hanging="360"/>
+      </w:pPr>
+      <w:rPr>
+        <w:rFonts w:ascii="Courier New" w:hAnsi="Courier New" w:cs="Courier New" w:hint="default"/>
+      </w:rPr>
+    </w:lvl>
+    <w:lvl w:ilvl="2" w:tplc="08090005" w:tentative="1">
+      <w:start w:val="1"/>
+      <w:numFmt w:val="bullet"/>
+      <w:lvlText w:val=""/>
+      <w:lvlJc w:val="left"/>
+      <w:pPr>
+        <w:ind w:left="2160" w:hanging="360"/>
+      </w:pPr>
+      <w:rPr>
+        <w:rFonts w:ascii="Wingdings" w:hAnsi="Wingdings" w:hint="default"/>
+      </w:rPr>
+    </w:lvl>
+    <w:lvl w:ilvl="3" w:tplc="08090001" w:tentative="1">
+      <w:start w:val="1"/>
+      <w:numFmt w:val="bullet"/>
+      <w:lvlText w:val=""/>
+      <w:lvlJc w:val="left"/>
+      <w:pPr>
+        <w:ind w:left="2880" w:hanging="360"/>
+      </w:pPr>
+      <w:rPr>
+        <w:rFonts w:ascii="Symbol" w:hAnsi="Symbol" w:hint="default"/>
+      </w:rPr>
+    </w:lvl>
+    <w:lvl w:ilvl="4" w:tplc="08090003" w:tentative="1">
+      <w:start w:val="1"/>
+      <w:numFmt w:val="bullet"/>
+      <w:lvlText w:val="o"/>
+      <w:lvlJc w:val="left"/>
+      <w:pPr>
+        <w:ind w:left="3600" w:hanging="360"/>
+      </w:pPr>
+      <w:rPr>
+        <w:rFonts w:ascii="Courier New" w:hAnsi="Courier New" w:cs="Courier New" w:hint="default"/>
+      </w:rPr>
+    </w:lvl>
+    <w:lvl w:ilvl="5" w:tplc="08090005" w:tentative="1">
+      <w:start w:val="1"/>
+      <w:numFmt w:val="bullet"/>
+      <w:lvlText w:val=""/>
+      <w:lvlJc w:val="left"/>
+      <w:pPr>
+        <w:ind w:left="4320" w:hanging="360"/>
+      </w:pPr>
+      <w:rPr>
+        <w:rFonts w:ascii="Wingdings" w:hAnsi="Wingdings" w:hint="default"/>
+      </w:rPr>
+    </w:lvl>
+    <w:lvl w:ilvl="6" w:tplc="08090001" w:tentative="1">
+      <w:start w:val="1"/>
+      <w:numFmt w:val="bullet"/>
+      <w:lvlText w:val=""/>
+      <w:lvlJc w:val="left"/>
+      <w:pPr>
+        <w:ind w:left="5040" w:hanging="360"/>
+      </w:pPr>
+      <w:rPr>
+        <w:rFonts w:ascii="Symbol" w:hAnsi="Symbol" w:hint="default"/>
+      </w:rPr>
+    </w:lvl>
+    <w:lvl w:ilvl="7" w:tplc="08090003" w:tentative="1">
+      <w:start w:val="1"/>
+      <w:numFmt w:val="bullet"/>
+      <w:lvlText w:val="o"/>
+      <w:lvlJc w:val="left"/>
+      <w:pPr>
+        <w:ind w:left="5760" w:hanging="360"/>
+      </w:pPr>
+      <w:rPr>
+        <w:rFonts w:ascii="Courier New" w:hAnsi="Courier New" w:cs="Courier New" w:hint="default"/>
+      </w:rPr>
+    </w:lvl>
+    <w:lvl w:ilvl="8" w:tplc="08090005" w:tentative="1">
+      <w:start w:val="1"/>
+      <w:numFmt w:val="bullet"/>
+      <w:lvlText w:val=""/>
+      <w:lvlJc w:val="left"/>
+      <w:pPr>
+        <w:ind w:left="6480" w:hanging="360"/>
+      </w:pPr>
+      <w:rPr>
+        <w:rFonts w:ascii="Wingdings" w:hAnsi="Wingdings" w:hint="default"/>
+      </w:rPr>
+    </w:lvl>
+  </w:abstractNum>
+  <w:abstractNum w:abstractNumId="1" w15:restartNumberingAfterBreak="0">
     <w:nsid w:val="1DCA03B0"/>
     <w:multiLevelType w:val="multilevel"/>
     <w:tmpl w:val="1E88B584"/>
@@ -2559,7 +2979,7 @@
       </w:pPr>
     </w:lvl>
   </w:abstractNum>
-  <w:abstractNum w:abstractNumId="1" w15:restartNumberingAfterBreak="0">
+  <w:abstractNum w:abstractNumId="2" w15:restartNumberingAfterBreak="0">
     <w:nsid w:val="36C02AE0"/>
     <w:multiLevelType w:val="hybridMultilevel"/>
     <w:tmpl w:val="4336CD76"/>
@@ -2649,7 +3069,7 @@
       </w:pPr>
     </w:lvl>
   </w:abstractNum>
-  <w:abstractNum w:abstractNumId="2" w15:restartNumberingAfterBreak="0">
+  <w:abstractNum w:abstractNumId="3" w15:restartNumberingAfterBreak="0">
     <w:nsid w:val="684B6457"/>
     <w:multiLevelType w:val="hybridMultilevel"/>
     <w:tmpl w:val="54083268"/>
@@ -2738,7 +3158,7 @@
       </w:pPr>
     </w:lvl>
   </w:abstractNum>
-  <w:abstractNum w:abstractNumId="3" w15:restartNumberingAfterBreak="0">
+  <w:abstractNum w:abstractNumId="4" w15:restartNumberingAfterBreak="0">
     <w:nsid w:val="6BF56E26"/>
     <w:multiLevelType w:val="hybridMultilevel"/>
     <w:tmpl w:val="DCBA6862"/>
@@ -2852,16 +3272,19 @@
     </w:lvl>
   </w:abstractNum>
   <w:num w:numId="1">
+    <w:abstractNumId w:val="2"/>
+  </w:num>
+  <w:num w:numId="2">
     <w:abstractNumId w:val="1"/>
   </w:num>
-  <w:num w:numId="2">
-    <w:abstractNumId w:val="0"/>
-  </w:num>
   <w:num w:numId="3">
-    <w:abstractNumId w:val="2"/>
+    <w:abstractNumId w:val="3"/>
   </w:num>
   <w:num w:numId="4">
-    <w:abstractNumId w:val="3"/>
+    <w:abstractNumId w:val="4"/>
+  </w:num>
+  <w:num w:numId="5">
+    <w:abstractNumId w:val="0"/>
   </w:num>
 </w:numbering>
 </file>
@@ -3289,7 +3712,6 @@
   <w:style w:type="character" w:default="1" w:styleId="DefaultParagraphFont">
     <w:name w:val="Default Paragraph Font"/>
     <w:uiPriority w:val="1"/>
-    <w:semiHidden/>
     <w:unhideWhenUsed/>
   </w:style>
   <w:style w:type="table" w:default="1" w:styleId="TableNormal">
@@ -3881,11 +4303,27 @@
     <b:URL>https://github.com/</b:URL>
     <b:RefOrder>7</b:RefOrder>
   </b:Source>
+  <b:Source>
+    <b:Tag>Atl20</b:Tag>
+    <b:SourceType>InternetSite</b:SourceType>
+    <b:Guid>{D36F0177-5C5E-4812-9780-767484C755E9}</b:Guid>
+    <b:Author>
+      <b:Author>
+        <b:Corporate>Atlassian Corporation Plc</b:Corporate>
+      </b:Author>
+    </b:Author>
+    <b:Title>Trello</b:Title>
+    <b:YearAccessed>2020</b:YearAccessed>
+    <b:MonthAccessed>February</b:MonthAccessed>
+    <b:DayAccessed>1</b:DayAccessed>
+    <b:URL>https://trello.com/home</b:URL>
+    <b:RefOrder>8</b:RefOrder>
+  </b:Source>
 </b:Sources>
 </file>
 
 <file path=customXml/itemProps1.xml><?xml version="1.0" encoding="utf-8"?>
-<ds:datastoreItem xmlns:ds="http://schemas.openxmlformats.org/officeDocument/2006/customXml" ds:itemID="{97089CA8-4B36-4A96-A329-147D2E89BCDA}">
+<ds:datastoreItem xmlns:ds="http://schemas.openxmlformats.org/officeDocument/2006/customXml" ds:itemID="{B73AE5FA-92A6-4B58-B75B-87A4B51DEBA5}">
   <ds:schemaRefs>
     <ds:schemaRef ds:uri="http://schemas.openxmlformats.org/officeDocument/2006/bibliography"/>
   </ds:schemaRefs>

</xml_diff>

<commit_message>
First draft completed but it is too long
</commit_message>
<xml_diff>
--- a/docs/project_outline/Michael Male - Project Outline.docx
+++ b/docs/project_outline/Michael Male - Project Outline.docx
@@ -2,73 +2,27 @@
 <file path=word/document.xml><?xml version="1.0" encoding="utf-8"?>
 <w:document xmlns:wpc="http://schemas.microsoft.com/office/word/2010/wordprocessingCanvas" xmlns:cx="http://schemas.microsoft.com/office/drawing/2014/chartex" xmlns:cx1="http://schemas.microsoft.com/office/drawing/2015/9/8/chartex" xmlns:cx2="http://schemas.microsoft.com/office/drawing/2015/10/21/chartex" xmlns:cx3="http://schemas.microsoft.com/office/drawing/2016/5/9/chartex" xmlns:cx4="http://schemas.microsoft.com/office/drawing/2016/5/10/chartex" xmlns:cx5="http://schemas.microsoft.com/office/drawing/2016/5/11/chartex" xmlns:cx6="http://schemas.microsoft.com/office/drawing/2016/5/12/chartex" xmlns:cx7="http://schemas.microsoft.com/office/drawing/2016/5/13/chartex" xmlns:cx8="http://schemas.microsoft.com/office/drawing/2016/5/14/chartex" xmlns:mc="http://schemas.openxmlformats.org/markup-compatibility/2006" xmlns:aink="http://schemas.microsoft.com/office/drawing/2016/ink" xmlns:am3d="http://schemas.microsoft.com/office/drawing/2017/model3d" xmlns:o="urn:schemas-microsoft-com:office:office" xmlns:r="http://schemas.openxmlformats.org/officeDocument/2006/relationships" xmlns:m="http://schemas.openxmlformats.org/officeDocument/2006/math" xmlns:v="urn:schemas-microsoft-com:vml" xmlns:wp14="http://schemas.microsoft.com/office/word/2010/wordprocessingDrawing" xmlns:wp="http://schemas.openxmlformats.org/drawingml/2006/wordprocessingDrawing" xmlns:w10="urn:schemas-microsoft-com:office:word" xmlns:w="http://schemas.openxmlformats.org/wordprocessingml/2006/main" xmlns:w14="http://schemas.microsoft.com/office/word/2010/wordml" xmlns:w15="http://schemas.microsoft.com/office/word/2012/wordml" xmlns:w16cid="http://schemas.microsoft.com/office/word/2016/wordml/cid" xmlns:w16se="http://schemas.microsoft.com/office/word/2015/wordml/symex" xmlns:wpg="http://schemas.microsoft.com/office/word/2010/wordprocessingGroup" xmlns:wpi="http://schemas.microsoft.com/office/word/2010/wordprocessingInk" xmlns:wne="http://schemas.microsoft.com/office/word/2006/wordml" xmlns:wps="http://schemas.microsoft.com/office/word/2010/wordprocessingShape" mc:Ignorable="w14 w15 w16se w16cid wp14">
   <w:body>
+    <w:p/>
+    <w:p/>
+    <w:p/>
     <w:p>
       <w:pPr>
         <w:rPr>
-          <w:rFonts w:asciiTheme="majorHAnsi" w:hAnsiTheme="majorHAnsi" w:cstheme="majorHAnsi"/>
-        </w:rPr>
-      </w:pPr>
-      <w:r>
-        <w:rPr>
-          <w:rFonts w:asciiTheme="majorHAnsi" w:hAnsiTheme="majorHAnsi" w:cstheme="majorHAnsi"/>
-        </w:rPr>
-        <w:t>4</w:t>
-      </w:r>
-    </w:p>
-    <w:p>
-      <w:pPr>
-        <w:rPr>
-          <w:rFonts w:asciiTheme="majorHAnsi" w:hAnsiTheme="majorHAnsi" w:cstheme="majorHAnsi"/>
-        </w:rPr>
-      </w:pPr>
-    </w:p>
-    <w:p>
-      <w:pPr>
-        <w:rPr>
-          <w:rFonts w:asciiTheme="majorHAnsi" w:hAnsiTheme="majorHAnsi" w:cstheme="majorHAnsi"/>
-        </w:rPr>
-      </w:pPr>
-    </w:p>
-    <w:p>
-      <w:pPr>
-        <w:jc w:val="center"/>
-        <w:rPr>
-          <w:rFonts w:asciiTheme="majorHAnsi" w:hAnsiTheme="majorHAnsi" w:cstheme="majorHAnsi"/>
-          <w:b/>
-          <w:sz w:val="40"/>
-          <w:szCs w:val="40"/>
           <w:lang w:val="en-US"/>
         </w:rPr>
       </w:pPr>
       <w:r>
         <w:rPr>
-          <w:rFonts w:asciiTheme="majorHAnsi" w:hAnsiTheme="majorHAnsi" w:cstheme="majorHAnsi"/>
-          <w:b/>
-          <w:sz w:val="40"/>
-          <w:szCs w:val="40"/>
           <w:lang w:val="en-US"/>
         </w:rPr>
         <w:t>Development of a map-based web application to be used by visitors and staff at the Dyfi Wildlife Centre</w:t>
       </w:r>
     </w:p>
+    <w:p/>
+    <w:p/>
     <w:p>
       <w:pPr>
         <w:rPr>
-          <w:rFonts w:asciiTheme="majorHAnsi" w:hAnsiTheme="majorHAnsi" w:cstheme="majorHAnsi"/>
-        </w:rPr>
-      </w:pPr>
-    </w:p>
-    <w:p>
-      <w:pPr>
-        <w:rPr>
-          <w:rFonts w:asciiTheme="majorHAnsi" w:hAnsiTheme="majorHAnsi" w:cstheme="majorHAnsi"/>
-        </w:rPr>
-      </w:pPr>
-    </w:p>
-    <w:p>
-      <w:pPr>
-        <w:rPr>
-          <w:rFonts w:asciiTheme="majorHAnsi" w:hAnsiTheme="majorHAnsi" w:cstheme="majorHAnsi"/>
           <w:lang w:val="en-US"/>
         </w:rPr>
       </w:pPr>
@@ -96,16 +50,7 @@
             <w:vAlign w:val="center"/>
           </w:tcPr>
           <w:p>
-            <w:pPr>
-              <w:spacing w:before="40" w:after="40"/>
-              <w:rPr>
-                <w:rFonts w:asciiTheme="majorHAnsi" w:hAnsiTheme="majorHAnsi" w:cstheme="majorHAnsi"/>
-              </w:rPr>
-            </w:pPr>
-            <w:r>
-              <w:rPr>
-                <w:rFonts w:asciiTheme="majorHAnsi" w:hAnsiTheme="majorHAnsi" w:cstheme="majorHAnsi"/>
-              </w:rPr>
+            <w:r>
               <w:t>Report Name</w:t>
             </w:r>
           </w:p>
@@ -116,16 +61,7 @@
             <w:vAlign w:val="center"/>
           </w:tcPr>
           <w:p>
-            <w:pPr>
-              <w:spacing w:before="40" w:after="40"/>
-              <w:rPr>
-                <w:rFonts w:asciiTheme="majorHAnsi" w:hAnsiTheme="majorHAnsi" w:cstheme="majorHAnsi"/>
-              </w:rPr>
-            </w:pPr>
-            <w:r>
-              <w:rPr>
-                <w:rFonts w:asciiTheme="majorHAnsi" w:hAnsiTheme="majorHAnsi" w:cstheme="majorHAnsi"/>
-              </w:rPr>
+            <w:r>
               <w:t>Project Outline</w:t>
             </w:r>
           </w:p>
@@ -138,16 +74,7 @@
             <w:vAlign w:val="center"/>
           </w:tcPr>
           <w:p>
-            <w:pPr>
-              <w:spacing w:before="40" w:after="40"/>
-              <w:rPr>
-                <w:rFonts w:asciiTheme="majorHAnsi" w:hAnsiTheme="majorHAnsi" w:cstheme="majorHAnsi"/>
-              </w:rPr>
-            </w:pPr>
-            <w:r>
-              <w:rPr>
-                <w:rFonts w:asciiTheme="majorHAnsi" w:hAnsiTheme="majorHAnsi" w:cstheme="majorHAnsi"/>
-              </w:rPr>
+            <w:r>
               <w:t>Author (User Id)</w:t>
             </w:r>
           </w:p>
@@ -158,16 +85,7 @@
             <w:vAlign w:val="center"/>
           </w:tcPr>
           <w:p>
-            <w:pPr>
-              <w:spacing w:before="40" w:after="40"/>
-              <w:rPr>
-                <w:rFonts w:asciiTheme="majorHAnsi" w:hAnsiTheme="majorHAnsi" w:cstheme="majorHAnsi"/>
-              </w:rPr>
-            </w:pPr>
-            <w:r>
-              <w:rPr>
-                <w:rFonts w:asciiTheme="majorHAnsi" w:hAnsiTheme="majorHAnsi" w:cstheme="majorHAnsi"/>
-              </w:rPr>
+            <w:r>
               <w:t>Michael Male (mim39)</w:t>
             </w:r>
           </w:p>
@@ -180,16 +98,7 @@
             <w:vAlign w:val="center"/>
           </w:tcPr>
           <w:p>
-            <w:pPr>
-              <w:spacing w:before="40" w:after="40"/>
-              <w:rPr>
-                <w:rFonts w:asciiTheme="majorHAnsi" w:hAnsiTheme="majorHAnsi" w:cstheme="majorHAnsi"/>
-              </w:rPr>
-            </w:pPr>
-            <w:r>
-              <w:rPr>
-                <w:rFonts w:asciiTheme="majorHAnsi" w:hAnsiTheme="majorHAnsi" w:cstheme="majorHAnsi"/>
-              </w:rPr>
+            <w:r>
               <w:t>Supervisor</w:t>
             </w:r>
           </w:p>
@@ -200,16 +109,7 @@
             <w:vAlign w:val="center"/>
           </w:tcPr>
           <w:p>
-            <w:pPr>
-              <w:spacing w:before="40" w:after="40"/>
-              <w:rPr>
-                <w:rFonts w:asciiTheme="majorHAnsi" w:hAnsiTheme="majorHAnsi" w:cstheme="majorHAnsi"/>
-              </w:rPr>
-            </w:pPr>
-            <w:r>
-              <w:rPr>
-                <w:rFonts w:asciiTheme="majorHAnsi" w:hAnsiTheme="majorHAnsi" w:cstheme="majorHAnsi"/>
-              </w:rPr>
+            <w:r>
               <w:t>Edel Sherratt (eds)</w:t>
             </w:r>
           </w:p>
@@ -221,28 +121,14 @@
             <w:tcW w:w="1951" w:type="dxa"/>
             <w:vAlign w:val="center"/>
           </w:tcPr>
-          <w:p>
-            <w:pPr>
-              <w:spacing w:before="40" w:after="40"/>
-              <w:rPr>
-                <w:rFonts w:asciiTheme="majorHAnsi" w:hAnsiTheme="majorHAnsi" w:cstheme="majorHAnsi"/>
-              </w:rPr>
-            </w:pPr>
-          </w:p>
+          <w:p/>
         </w:tc>
         <w:tc>
           <w:tcPr>
             <w:tcW w:w="6565" w:type="dxa"/>
             <w:vAlign w:val="center"/>
           </w:tcPr>
-          <w:p>
-            <w:pPr>
-              <w:spacing w:before="40" w:after="40"/>
-              <w:rPr>
-                <w:rFonts w:asciiTheme="majorHAnsi" w:hAnsiTheme="majorHAnsi" w:cstheme="majorHAnsi"/>
-              </w:rPr>
-            </w:pPr>
-          </w:p>
+          <w:p/>
         </w:tc>
       </w:tr>
       <w:tr>
@@ -252,16 +138,7 @@
             <w:vAlign w:val="center"/>
           </w:tcPr>
           <w:p>
-            <w:pPr>
-              <w:spacing w:before="40" w:after="40"/>
-              <w:rPr>
-                <w:rFonts w:asciiTheme="majorHAnsi" w:hAnsiTheme="majorHAnsi" w:cstheme="majorHAnsi"/>
-              </w:rPr>
-            </w:pPr>
-            <w:r>
-              <w:rPr>
-                <w:rFonts w:asciiTheme="majorHAnsi" w:hAnsiTheme="majorHAnsi" w:cstheme="majorHAnsi"/>
-              </w:rPr>
+            <w:r>
               <w:t>Module</w:t>
             </w:r>
           </w:p>
@@ -272,16 +149,7 @@
             <w:vAlign w:val="center"/>
           </w:tcPr>
           <w:p>
-            <w:pPr>
-              <w:spacing w:before="40" w:after="40"/>
-              <w:rPr>
-                <w:rFonts w:asciiTheme="majorHAnsi" w:hAnsiTheme="majorHAnsi" w:cstheme="majorHAnsi"/>
-              </w:rPr>
-            </w:pPr>
-            <w:r>
-              <w:rPr>
-                <w:rFonts w:asciiTheme="majorHAnsi" w:hAnsiTheme="majorHAnsi" w:cstheme="majorHAnsi"/>
-              </w:rPr>
+            <w:r>
               <w:t>CS39440</w:t>
             </w:r>
           </w:p>
@@ -295,15 +163,12 @@
           </w:tcPr>
           <w:p>
             <w:pPr>
-              <w:spacing w:before="40" w:after="40"/>
               <w:rPr>
-                <w:rFonts w:asciiTheme="majorHAnsi" w:hAnsiTheme="majorHAnsi" w:cstheme="majorHAnsi"/>
                 <w:lang w:val="en-US"/>
               </w:rPr>
             </w:pPr>
             <w:r>
               <w:rPr>
-                <w:rFonts w:asciiTheme="majorHAnsi" w:hAnsiTheme="majorHAnsi" w:cstheme="majorHAnsi"/>
                 <w:lang w:val="en-US"/>
               </w:rPr>
               <w:t>Degree Scheme</w:t>
@@ -316,28 +181,13 @@
             <w:vAlign w:val="center"/>
           </w:tcPr>
           <w:p>
-            <w:pPr>
-              <w:spacing w:before="40" w:after="40"/>
-              <w:rPr>
-                <w:rFonts w:asciiTheme="majorHAnsi" w:hAnsiTheme="majorHAnsi" w:cstheme="majorHAnsi"/>
-              </w:rPr>
-            </w:pPr>
-            <w:r>
-              <w:rPr>
-                <w:rFonts w:asciiTheme="majorHAnsi" w:hAnsiTheme="majorHAnsi" w:cstheme="majorHAnsi"/>
-              </w:rPr>
+            <w:r>
               <w:t>G40</w:t>
             </w:r>
             <w:r>
-              <w:rPr>
-                <w:rFonts w:asciiTheme="majorHAnsi" w:hAnsiTheme="majorHAnsi" w:cstheme="majorHAnsi"/>
-              </w:rPr>
               <w:t>F</w:t>
             </w:r>
             <w:r>
-              <w:rPr>
-                <w:rFonts w:asciiTheme="majorHAnsi" w:hAnsiTheme="majorHAnsi" w:cstheme="majorHAnsi"/>
-              </w:rPr>
               <w:t xml:space="preserve"> (Computer Science)</w:t>
             </w:r>
           </w:p>
@@ -349,28 +199,14 @@
             <w:tcW w:w="1951" w:type="dxa"/>
             <w:vAlign w:val="center"/>
           </w:tcPr>
-          <w:p>
-            <w:pPr>
-              <w:spacing w:before="40" w:after="40"/>
-              <w:rPr>
-                <w:rFonts w:asciiTheme="majorHAnsi" w:hAnsiTheme="majorHAnsi" w:cstheme="majorHAnsi"/>
-              </w:rPr>
-            </w:pPr>
-          </w:p>
+          <w:p/>
         </w:tc>
         <w:tc>
           <w:tcPr>
             <w:tcW w:w="6565" w:type="dxa"/>
             <w:vAlign w:val="center"/>
           </w:tcPr>
-          <w:p>
-            <w:pPr>
-              <w:spacing w:before="40" w:after="40"/>
-              <w:rPr>
-                <w:rFonts w:asciiTheme="majorHAnsi" w:hAnsiTheme="majorHAnsi" w:cstheme="majorHAnsi"/>
-              </w:rPr>
-            </w:pPr>
-          </w:p>
+          <w:p/>
         </w:tc>
       </w:tr>
       <w:tr>
@@ -380,16 +216,7 @@
             <w:vAlign w:val="center"/>
           </w:tcPr>
           <w:p>
-            <w:pPr>
-              <w:spacing w:before="40" w:after="40"/>
-              <w:rPr>
-                <w:rFonts w:asciiTheme="majorHAnsi" w:hAnsiTheme="majorHAnsi" w:cstheme="majorHAnsi"/>
-              </w:rPr>
-            </w:pPr>
-            <w:r>
-              <w:rPr>
-                <w:rFonts w:asciiTheme="majorHAnsi" w:hAnsiTheme="majorHAnsi" w:cstheme="majorHAnsi"/>
-              </w:rPr>
+            <w:r>
               <w:t>Date</w:t>
             </w:r>
           </w:p>
@@ -400,34 +227,16 @@
             <w:vAlign w:val="center"/>
           </w:tcPr>
           <w:p>
-            <w:pPr>
-              <w:spacing w:before="40" w:after="40"/>
-              <w:rPr>
-                <w:rFonts w:asciiTheme="majorHAnsi" w:hAnsiTheme="majorHAnsi" w:cstheme="majorHAnsi"/>
-              </w:rPr>
-            </w:pPr>
-            <w:r>
-              <w:rPr>
-                <w:rFonts w:asciiTheme="majorHAnsi" w:hAnsiTheme="majorHAnsi" w:cstheme="majorHAnsi"/>
-              </w:rPr>
+            <w:r>
               <w:t xml:space="preserve">February </w:t>
             </w:r>
             <w:r>
-              <w:rPr>
-                <w:rFonts w:asciiTheme="majorHAnsi" w:hAnsiTheme="majorHAnsi" w:cstheme="majorHAnsi"/>
-              </w:rPr>
               <w:t>1</w:t>
             </w:r>
             <w:r>
-              <w:rPr>
-                <w:rFonts w:asciiTheme="majorHAnsi" w:hAnsiTheme="majorHAnsi" w:cstheme="majorHAnsi"/>
-              </w:rPr>
               <w:t>, 20</w:t>
             </w:r>
             <w:r>
-              <w:rPr>
-                <w:rFonts w:asciiTheme="majorHAnsi" w:hAnsiTheme="majorHAnsi" w:cstheme="majorHAnsi"/>
-              </w:rPr>
               <w:t>20</w:t>
             </w:r>
           </w:p>
@@ -440,16 +249,7 @@
             <w:vAlign w:val="center"/>
           </w:tcPr>
           <w:p>
-            <w:pPr>
-              <w:spacing w:before="40" w:after="40"/>
-              <w:rPr>
-                <w:rFonts w:asciiTheme="majorHAnsi" w:hAnsiTheme="majorHAnsi" w:cstheme="majorHAnsi"/>
-              </w:rPr>
-            </w:pPr>
-            <w:r>
-              <w:rPr>
-                <w:rFonts w:asciiTheme="majorHAnsi" w:hAnsiTheme="majorHAnsi" w:cstheme="majorHAnsi"/>
-              </w:rPr>
+            <w:r>
               <w:t>Revision</w:t>
             </w:r>
           </w:p>
@@ -460,16 +260,7 @@
             <w:vAlign w:val="center"/>
           </w:tcPr>
           <w:p>
-            <w:pPr>
-              <w:spacing w:before="40" w:after="40"/>
-              <w:rPr>
-                <w:rFonts w:asciiTheme="majorHAnsi" w:hAnsiTheme="majorHAnsi" w:cstheme="majorHAnsi"/>
-              </w:rPr>
-            </w:pPr>
-            <w:r>
-              <w:rPr>
-                <w:rFonts w:asciiTheme="majorHAnsi" w:hAnsiTheme="majorHAnsi" w:cstheme="majorHAnsi"/>
-              </w:rPr>
+            <w:r>
               <w:t>0.1</w:t>
             </w:r>
           </w:p>
@@ -482,16 +273,7 @@
             <w:vAlign w:val="center"/>
           </w:tcPr>
           <w:p>
-            <w:pPr>
-              <w:spacing w:before="40" w:after="40"/>
-              <w:rPr>
-                <w:rFonts w:asciiTheme="majorHAnsi" w:hAnsiTheme="majorHAnsi" w:cstheme="majorHAnsi"/>
-              </w:rPr>
-            </w:pPr>
-            <w:r>
-              <w:rPr>
-                <w:rFonts w:asciiTheme="majorHAnsi" w:hAnsiTheme="majorHAnsi" w:cstheme="majorHAnsi"/>
-              </w:rPr>
+            <w:r>
               <w:t>Status</w:t>
             </w:r>
           </w:p>
@@ -502,16 +284,7 @@
             <w:vAlign w:val="center"/>
           </w:tcPr>
           <w:p>
-            <w:pPr>
-              <w:spacing w:before="40" w:after="40"/>
-              <w:rPr>
-                <w:rFonts w:asciiTheme="majorHAnsi" w:hAnsiTheme="majorHAnsi" w:cstheme="majorHAnsi"/>
-              </w:rPr>
-            </w:pPr>
-            <w:r>
-              <w:rPr>
-                <w:rFonts w:asciiTheme="majorHAnsi" w:hAnsiTheme="majorHAnsi" w:cstheme="majorHAnsi"/>
-              </w:rPr>
+            <w:r>
               <w:t>Draft</w:t>
             </w:r>
           </w:p>
@@ -520,95 +293,6 @@
     </w:tbl>
     <w:p>
       <w:pPr>
-        <w:rPr>
-          <w:rFonts w:asciiTheme="majorHAnsi" w:hAnsiTheme="majorHAnsi" w:cstheme="majorHAnsi"/>
-        </w:rPr>
-      </w:pPr>
-    </w:p>
-    <w:p>
-      <w:pPr>
-        <w:rPr>
-          <w:rFonts w:asciiTheme="majorHAnsi" w:hAnsiTheme="majorHAnsi" w:cstheme="majorHAnsi"/>
-        </w:rPr>
-      </w:pPr>
-    </w:p>
-    <w:p>
-      <w:pPr>
-        <w:rPr>
-          <w:rFonts w:asciiTheme="majorHAnsi" w:hAnsiTheme="majorHAnsi" w:cstheme="majorHAnsi"/>
-        </w:rPr>
-      </w:pPr>
-    </w:p>
-    <w:p>
-      <w:pPr>
-        <w:rPr>
-          <w:rFonts w:asciiTheme="majorHAnsi" w:hAnsiTheme="majorHAnsi" w:cstheme="majorHAnsi"/>
-        </w:rPr>
-      </w:pPr>
-    </w:p>
-    <w:p>
-      <w:pPr>
-        <w:rPr>
-          <w:rFonts w:asciiTheme="majorHAnsi" w:hAnsiTheme="majorHAnsi" w:cstheme="majorHAnsi"/>
-        </w:rPr>
-      </w:pPr>
-    </w:p>
-    <w:p>
-      <w:pPr>
-        <w:rPr>
-          <w:rFonts w:asciiTheme="majorHAnsi" w:hAnsiTheme="majorHAnsi" w:cstheme="majorHAnsi"/>
-        </w:rPr>
-      </w:pPr>
-    </w:p>
-    <w:p>
-      <w:pPr>
-        <w:rPr>
-          <w:rFonts w:asciiTheme="majorHAnsi" w:hAnsiTheme="majorHAnsi" w:cstheme="majorHAnsi"/>
-        </w:rPr>
-      </w:pPr>
-    </w:p>
-    <w:p>
-      <w:pPr>
-        <w:rPr>
-          <w:rFonts w:asciiTheme="majorHAnsi" w:hAnsiTheme="majorHAnsi" w:cstheme="majorHAnsi"/>
-        </w:rPr>
-      </w:pPr>
-    </w:p>
-    <w:p>
-      <w:pPr>
-        <w:rPr>
-          <w:rFonts w:asciiTheme="majorHAnsi" w:hAnsiTheme="majorHAnsi" w:cstheme="majorHAnsi"/>
-        </w:rPr>
-      </w:pPr>
-    </w:p>
-    <w:p>
-      <w:pPr>
-        <w:tabs>
-          <w:tab w:val="left" w:pos="5340"/>
-        </w:tabs>
-        <w:rPr>
-          <w:rFonts w:asciiTheme="majorHAnsi" w:hAnsiTheme="majorHAnsi" w:cstheme="majorHAnsi"/>
-        </w:rPr>
-      </w:pPr>
-      <w:r>
-        <w:rPr>
-          <w:rFonts w:asciiTheme="majorHAnsi" w:hAnsiTheme="majorHAnsi" w:cstheme="majorHAnsi"/>
-        </w:rPr>
-        <w:tab/>
-      </w:r>
-    </w:p>
-    <w:p>
-      <w:pPr>
-        <w:rPr>
-          <w:rFonts w:asciiTheme="majorHAnsi" w:hAnsiTheme="majorHAnsi" w:cstheme="majorHAnsi"/>
-        </w:rPr>
-      </w:pPr>
-    </w:p>
-    <w:p>
-      <w:pPr>
-        <w:rPr>
-          <w:rFonts w:asciiTheme="majorHAnsi" w:hAnsiTheme="majorHAnsi" w:cstheme="majorHAnsi"/>
-        </w:rPr>
         <w:sectPr>
           <w:headerReference w:type="default" r:id="rId8"/>
           <w:footerReference w:type="even" r:id="rId9"/>
@@ -620,407 +304,179 @@
         </w:sectPr>
       </w:pPr>
     </w:p>
+    <w:p/>
     <w:p>
       <w:pPr>
-        <w:rPr>
-          <w:rFonts w:asciiTheme="majorHAnsi" w:hAnsiTheme="majorHAnsi" w:cstheme="majorHAnsi"/>
-        </w:rPr>
-      </w:pPr>
+        <w:pStyle w:val="Heading1"/>
+      </w:pPr>
+      <w:r>
+        <w:t>Project description</w:t>
+      </w:r>
     </w:p>
     <w:p>
-      <w:pPr>
-        <w:pStyle w:val="Heading1"/>
-        <w:rPr>
-          <w:rFonts w:cstheme="majorHAnsi"/>
-        </w:rPr>
-      </w:pPr>
-      <w:r>
-        <w:rPr>
-          <w:rFonts w:cstheme="majorHAnsi"/>
-        </w:rPr>
-        <w:t>Project description</w:t>
+      <w:r>
+        <w:tab/>
       </w:r>
     </w:p>
     <w:p>
-      <w:pPr>
-        <w:tabs>
-          <w:tab w:val="left" w:pos="3540"/>
-        </w:tabs>
-        <w:rPr>
-          <w:rFonts w:asciiTheme="majorHAnsi" w:hAnsiTheme="majorHAnsi" w:cstheme="majorHAnsi"/>
-        </w:rPr>
-      </w:pPr>
-      <w:r>
-        <w:rPr>
-          <w:rFonts w:asciiTheme="majorHAnsi" w:hAnsiTheme="majorHAnsi" w:cstheme="majorHAnsi"/>
-        </w:rPr>
-        <w:tab/>
-      </w:r>
-    </w:p>
-    <w:p>
-      <w:pPr>
-        <w:tabs>
-          <w:tab w:val="left" w:pos="3540"/>
-        </w:tabs>
-        <w:rPr>
-          <w:rFonts w:asciiTheme="majorHAnsi" w:hAnsiTheme="majorHAnsi" w:cstheme="majorHAnsi"/>
-        </w:rPr>
-      </w:pPr>
-      <w:r>
-        <w:rPr>
-          <w:rFonts w:asciiTheme="majorHAnsi" w:hAnsiTheme="majorHAnsi" w:cstheme="majorHAnsi"/>
-        </w:rPr>
+      <w:r>
         <w:t xml:space="preserve">The Dyfi Wildlife Centre is a visitor centre run by the Montgomeryshire Wildlife Trust, situated on the Cors Dyfi Nature Reserve in Powys, Wales. </w:t>
       </w:r>
       <w:r>
-        <w:rPr>
-          <w:rFonts w:asciiTheme="majorHAnsi" w:hAnsiTheme="majorHAnsi" w:cstheme="majorHAnsi"/>
-        </w:rPr>
         <w:t>Its</w:t>
       </w:r>
       <w:r>
-        <w:rPr>
-          <w:rFonts w:asciiTheme="majorHAnsi" w:hAnsiTheme="majorHAnsi" w:cstheme="majorHAnsi"/>
-        </w:rPr>
         <w:t xml:space="preserve"> purpose is to showcase the reserve's work, and its place as an osprey conservation, engagement, and research project</w:t>
       </w:r>
       <w:sdt>
         <w:sdtPr>
-          <w:rPr>
-            <w:rFonts w:asciiTheme="majorHAnsi" w:hAnsiTheme="majorHAnsi" w:cstheme="majorHAnsi"/>
-          </w:rPr>
           <w:id w:val="-1628080791"/>
           <w:citation/>
         </w:sdtPr>
         <w:sdtEndPr/>
         <w:sdtContent>
           <w:r>
-            <w:rPr>
-              <w:rFonts w:asciiTheme="majorHAnsi" w:hAnsiTheme="majorHAnsi" w:cstheme="majorHAnsi"/>
-            </w:rPr>
             <w:fldChar w:fldCharType="begin"/>
           </w:r>
           <w:r>
-            <w:rPr>
-              <w:rFonts w:asciiTheme="majorHAnsi" w:hAnsiTheme="majorHAnsi" w:cstheme="majorHAnsi"/>
-            </w:rPr>
             <w:instrText xml:space="preserve"> CITATION Mon20 \l 2057 </w:instrText>
           </w:r>
           <w:r>
-            <w:rPr>
-              <w:rFonts w:asciiTheme="majorHAnsi" w:hAnsiTheme="majorHAnsi" w:cstheme="majorHAnsi"/>
-            </w:rPr>
             <w:fldChar w:fldCharType="separate"/>
           </w:r>
           <w:r>
-            <w:rPr>
-              <w:rFonts w:asciiTheme="majorHAnsi" w:hAnsiTheme="majorHAnsi" w:cstheme="majorHAnsi"/>
-              <w:noProof/>
-            </w:rPr>
             <w:t xml:space="preserve"> [1]</w:t>
           </w:r>
           <w:r>
-            <w:rPr>
-              <w:rFonts w:asciiTheme="majorHAnsi" w:hAnsiTheme="majorHAnsi" w:cstheme="majorHAnsi"/>
-            </w:rPr>
             <w:fldChar w:fldCharType="end"/>
           </w:r>
         </w:sdtContent>
       </w:sdt>
       <w:r>
-        <w:rPr>
-          <w:rFonts w:asciiTheme="majorHAnsi" w:hAnsiTheme="majorHAnsi" w:cstheme="majorHAnsi"/>
-        </w:rPr>
         <w:t>. This project will aim to create a map-based application to assist volunteers at the centre while they aim to provide an interactive and educational experience to visitors. The application should operate from a browser on a touch-screen Windows PC, with information and details about the site presented in a user-friendly manner.</w:t>
       </w:r>
     </w:p>
+    <w:p/>
     <w:p>
-      <w:pPr>
-        <w:tabs>
-          <w:tab w:val="left" w:pos="3540"/>
-        </w:tabs>
-        <w:rPr>
-          <w:rFonts w:asciiTheme="majorHAnsi" w:hAnsiTheme="majorHAnsi" w:cstheme="majorHAnsi"/>
-        </w:rPr>
-      </w:pPr>
-    </w:p>
-    <w:p>
-      <w:pPr>
-        <w:tabs>
-          <w:tab w:val="left" w:pos="3540"/>
-        </w:tabs>
-        <w:rPr>
-          <w:rFonts w:asciiTheme="majorHAnsi" w:hAnsiTheme="majorHAnsi" w:cstheme="majorHAnsi"/>
-        </w:rPr>
-      </w:pPr>
-      <w:r>
-        <w:rPr>
-          <w:rFonts w:asciiTheme="majorHAnsi" w:hAnsiTheme="majorHAnsi" w:cstheme="majorHAnsi"/>
-        </w:rPr>
+      <w:r>
         <w:t>The project will develop a single-page web application to assist volunteers in providing information to visitors. Volunteers have varying levels of computer literacy, and importance must be placed on the application being easy to use and aesthetically pleasing. The interface will involve the use of a map API, such as the OpenStreetMap API</w:t>
       </w:r>
       <w:sdt>
         <w:sdtPr>
-          <w:rPr>
-            <w:rFonts w:asciiTheme="majorHAnsi" w:hAnsiTheme="majorHAnsi" w:cstheme="majorHAnsi"/>
-          </w:rPr>
           <w:id w:val="-1410614276"/>
           <w:citation/>
         </w:sdtPr>
         <w:sdtEndPr/>
         <w:sdtContent>
           <w:r>
-            <w:rPr>
-              <w:rFonts w:asciiTheme="majorHAnsi" w:hAnsiTheme="majorHAnsi" w:cstheme="majorHAnsi"/>
-            </w:rPr>
             <w:fldChar w:fldCharType="begin"/>
           </w:r>
           <w:r>
-            <w:rPr>
-              <w:rFonts w:asciiTheme="majorHAnsi" w:hAnsiTheme="majorHAnsi" w:cstheme="majorHAnsi"/>
-            </w:rPr>
             <w:instrText xml:space="preserve"> CITATION Ope19 \l 2057 </w:instrText>
           </w:r>
           <w:r>
-            <w:rPr>
-              <w:rFonts w:asciiTheme="majorHAnsi" w:hAnsiTheme="majorHAnsi" w:cstheme="majorHAnsi"/>
-            </w:rPr>
             <w:fldChar w:fldCharType="separate"/>
           </w:r>
           <w:r>
-            <w:rPr>
-              <w:rFonts w:asciiTheme="majorHAnsi" w:hAnsiTheme="majorHAnsi" w:cstheme="majorHAnsi"/>
-              <w:noProof/>
-            </w:rPr>
             <w:t xml:space="preserve"> [2]</w:t>
           </w:r>
           <w:r>
-            <w:rPr>
-              <w:rFonts w:asciiTheme="majorHAnsi" w:hAnsiTheme="majorHAnsi" w:cstheme="majorHAnsi"/>
-            </w:rPr>
             <w:fldChar w:fldCharType="end"/>
           </w:r>
         </w:sdtContent>
       </w:sdt>
       <w:r>
-        <w:rPr>
-          <w:rFonts w:asciiTheme="majorHAnsi" w:hAnsiTheme="majorHAnsi" w:cstheme="majorHAnsi"/>
-        </w:rPr>
         <w:t xml:space="preserve"> or Google Cloud Maps Platform</w:t>
       </w:r>
       <w:sdt>
         <w:sdtPr>
-          <w:rPr>
-            <w:rFonts w:asciiTheme="majorHAnsi" w:hAnsiTheme="majorHAnsi" w:cstheme="majorHAnsi"/>
-          </w:rPr>
           <w:id w:val="-1603338594"/>
           <w:citation/>
         </w:sdtPr>
         <w:sdtEndPr/>
         <w:sdtContent>
           <w:r>
-            <w:rPr>
-              <w:rFonts w:asciiTheme="majorHAnsi" w:hAnsiTheme="majorHAnsi" w:cstheme="majorHAnsi"/>
-            </w:rPr>
             <w:fldChar w:fldCharType="begin"/>
           </w:r>
           <w:r>
-            <w:rPr>
-              <w:rFonts w:asciiTheme="majorHAnsi" w:hAnsiTheme="majorHAnsi" w:cstheme="majorHAnsi"/>
-            </w:rPr>
             <w:instrText xml:space="preserve"> CITATION Goo201 \l 2057 </w:instrText>
           </w:r>
           <w:r>
-            <w:rPr>
-              <w:rFonts w:asciiTheme="majorHAnsi" w:hAnsiTheme="majorHAnsi" w:cstheme="majorHAnsi"/>
-            </w:rPr>
             <w:fldChar w:fldCharType="separate"/>
           </w:r>
           <w:r>
-            <w:rPr>
-              <w:rFonts w:asciiTheme="majorHAnsi" w:hAnsiTheme="majorHAnsi" w:cstheme="majorHAnsi"/>
-              <w:noProof/>
-            </w:rPr>
             <w:t xml:space="preserve"> [3]</w:t>
           </w:r>
           <w:r>
-            <w:rPr>
-              <w:rFonts w:asciiTheme="majorHAnsi" w:hAnsiTheme="majorHAnsi" w:cstheme="majorHAnsi"/>
-            </w:rPr>
             <w:fldChar w:fldCharType="end"/>
           </w:r>
         </w:sdtContent>
       </w:sdt>
       <w:r>
-        <w:rPr>
-          <w:rFonts w:asciiTheme="majorHAnsi" w:hAnsiTheme="majorHAnsi" w:cstheme="majorHAnsi"/>
-        </w:rPr>
         <w:t xml:space="preserve">. </w:t>
       </w:r>
       <w:r>
-        <w:rPr>
-          <w:rFonts w:asciiTheme="majorHAnsi" w:hAnsiTheme="majorHAnsi" w:cstheme="majorHAnsi"/>
-        </w:rPr>
         <w:t>An interface for adding information about specific points of interest will be developed; be that parts of the centre, public transport links, or local businesses surrounding the nature reserve. The application should also provide access to the Dyfi Osprey Project's existing webcam infrastructure, built to show a live feed of their osprey nests.</w:t>
       </w:r>
     </w:p>
+    <w:p/>
     <w:p>
-      <w:pPr>
-        <w:tabs>
-          <w:tab w:val="left" w:pos="3540"/>
-        </w:tabs>
-        <w:rPr>
-          <w:rFonts w:asciiTheme="majorHAnsi" w:hAnsiTheme="majorHAnsi" w:cstheme="majorHAnsi"/>
-        </w:rPr>
-      </w:pPr>
+      <w:r>
+        <w:t>The project will also develop an administration portal, where volunteers can enter and manage information about the nature reserve through a graphical interface. Initial information, and the requirements of this administration portal, will have to be sought from the customer at some stage during the project. Information will be stored via persistent data.</w:t>
+      </w:r>
     </w:p>
+    <w:p/>
     <w:p>
-      <w:pPr>
-        <w:tabs>
-          <w:tab w:val="left" w:pos="3540"/>
-        </w:tabs>
-        <w:rPr>
-          <w:rFonts w:asciiTheme="majorHAnsi" w:hAnsiTheme="majorHAnsi" w:cstheme="majorHAnsi"/>
-        </w:rPr>
-      </w:pPr>
-      <w:r>
-        <w:rPr>
-          <w:rFonts w:asciiTheme="majorHAnsi" w:hAnsiTheme="majorHAnsi" w:cstheme="majorHAnsi"/>
-        </w:rPr>
-        <w:t>The project will also develop an administration portal, where volunteers can enter and manage information about the nature reserve through a graphical interface. Initial information, and the requirements of this administration portal, will have to be sought from the customer at some stage during the project. Information will be stored via persistent data.</w:t>
+      <w:r>
+        <w:t>The application will be used directly by the Dyfi Wildlife Centre. There is a need for the application to be maintainable and written with a view to long-term use. The project will place focus on sustainable software, along with the development of documentation for both end users and developers on how to use and maintain the application. Future use-cases for the project may involve it being used independently by visitors, or it being used on other devices such as mobile phones, and the project will consider how to allow for future iterations upon it to be as simple as possible.</w:t>
       </w:r>
     </w:p>
+    <w:p/>
     <w:p>
-      <w:pPr>
-        <w:tabs>
-          <w:tab w:val="left" w:pos="3540"/>
-        </w:tabs>
-        <w:rPr>
-          <w:rFonts w:asciiTheme="majorHAnsi" w:hAnsiTheme="majorHAnsi" w:cstheme="majorHAnsi"/>
-        </w:rPr>
-      </w:pPr>
-    </w:p>
-    <w:p>
-      <w:pPr>
-        <w:tabs>
-          <w:tab w:val="left" w:pos="3540"/>
-        </w:tabs>
-        <w:rPr>
-          <w:rFonts w:asciiTheme="majorHAnsi" w:hAnsiTheme="majorHAnsi" w:cstheme="majorHAnsi"/>
-        </w:rPr>
-      </w:pPr>
-      <w:r>
-        <w:rPr>
-          <w:rFonts w:asciiTheme="majorHAnsi" w:hAnsiTheme="majorHAnsi" w:cstheme="majorHAnsi"/>
-        </w:rPr>
-        <w:t>The application will be used directly by the Dyfi Wildlife Centre. There is a need for the application to be maintainable and written with a view to long-term use. The project will place focus on sustainable software, along with the development of documentation for both end users and developers on how to use and maintain the application. Future use-cases for the project may involve it being used independently by visitors, or it being used on other devices such as mobile phones, and the project will consider how to allow for future iterations upon it to be as simple as possible.</w:t>
-      </w:r>
-    </w:p>
-    <w:p>
-      <w:pPr>
-        <w:tabs>
-          <w:tab w:val="left" w:pos="3540"/>
-        </w:tabs>
-        <w:rPr>
-          <w:rFonts w:asciiTheme="majorHAnsi" w:hAnsiTheme="majorHAnsi" w:cstheme="majorHAnsi"/>
-        </w:rPr>
-      </w:pPr>
-    </w:p>
-    <w:p>
-      <w:pPr>
-        <w:tabs>
-          <w:tab w:val="left" w:pos="3540"/>
-        </w:tabs>
-        <w:rPr>
-          <w:rFonts w:asciiTheme="majorHAnsi" w:hAnsiTheme="majorHAnsi" w:cstheme="majorHAnsi"/>
-        </w:rPr>
-      </w:pPr>
-      <w:r>
-        <w:rPr>
-          <w:rFonts w:asciiTheme="majorHAnsi" w:hAnsiTheme="majorHAnsi" w:cstheme="majorHAnsi"/>
-        </w:rPr>
+      <w:r>
         <w:t>The project will utilise an adapted form of Agile Development for one-person software development</w:t>
       </w:r>
       <w:sdt>
         <w:sdtPr>
-          <w:rPr>
-            <w:rFonts w:asciiTheme="majorHAnsi" w:hAnsiTheme="majorHAnsi" w:cstheme="majorHAnsi"/>
-          </w:rPr>
           <w:id w:val="-2022612747"/>
           <w:citation/>
         </w:sdtPr>
         <w:sdtEndPr/>
         <w:sdtContent>
           <w:r>
-            <w:rPr>
-              <w:rFonts w:asciiTheme="majorHAnsi" w:hAnsiTheme="majorHAnsi" w:cstheme="majorHAnsi"/>
-            </w:rPr>
             <w:fldChar w:fldCharType="begin"/>
           </w:r>
           <w:r>
-            <w:rPr>
-              <w:rFonts w:asciiTheme="majorHAnsi" w:hAnsiTheme="majorHAnsi" w:cstheme="majorHAnsi"/>
-            </w:rPr>
             <w:instrText xml:space="preserve"> CITATION Nys11 \l 2057 </w:instrText>
           </w:r>
           <w:r>
-            <w:rPr>
-              <w:rFonts w:asciiTheme="majorHAnsi" w:hAnsiTheme="majorHAnsi" w:cstheme="majorHAnsi"/>
-            </w:rPr>
             <w:fldChar w:fldCharType="separate"/>
           </w:r>
           <w:r>
-            <w:rPr>
-              <w:rFonts w:asciiTheme="majorHAnsi" w:hAnsiTheme="majorHAnsi" w:cstheme="majorHAnsi"/>
-              <w:noProof/>
-            </w:rPr>
             <w:t xml:space="preserve"> [4]</w:t>
           </w:r>
           <w:r>
-            <w:rPr>
-              <w:rFonts w:asciiTheme="majorHAnsi" w:hAnsiTheme="majorHAnsi" w:cstheme="majorHAnsi"/>
-            </w:rPr>
             <w:fldChar w:fldCharType="end"/>
           </w:r>
         </w:sdtContent>
       </w:sdt>
       <w:r>
-        <w:rPr>
-          <w:rFonts w:asciiTheme="majorHAnsi" w:hAnsiTheme="majorHAnsi" w:cstheme="majorHAnsi"/>
-        </w:rPr>
         <w:t xml:space="preserve">, </w:t>
       </w:r>
       <w:r>
-        <w:rPr>
-          <w:rFonts w:asciiTheme="majorHAnsi" w:hAnsiTheme="majorHAnsi" w:cstheme="majorHAnsi"/>
-        </w:rPr>
         <w:t>which will be further adapted for an academic software project. The project will place emphasis on Test-Driven Development, with the construction of a CI/CD pipeline to assist in delivering working software.</w:t>
       </w:r>
     </w:p>
     <w:p>
       <w:pPr>
         <w:pStyle w:val="Heading1"/>
-        <w:rPr>
-          <w:rFonts w:cstheme="majorHAnsi"/>
-        </w:rPr>
-      </w:pPr>
-      <w:r>
-        <w:rPr>
-          <w:rFonts w:cstheme="majorHAnsi"/>
-        </w:rPr>
+      </w:pPr>
+      <w:r>
         <w:t>Proposed tasks</w:t>
       </w:r>
     </w:p>
     <w:p>
-      <w:pPr>
-        <w:rPr>
-          <w:rFonts w:asciiTheme="majorHAnsi" w:hAnsiTheme="majorHAnsi" w:cstheme="majorHAnsi"/>
-        </w:rPr>
-      </w:pPr>
-      <w:r>
-        <w:rPr>
-          <w:rFonts w:asciiTheme="majorHAnsi" w:hAnsiTheme="majorHAnsi" w:cstheme="majorHAnsi"/>
-        </w:rPr>
+      <w:r>
         <w:t>The following tasks will be carried out as part of this project:</w:t>
       </w:r>
     </w:p>
@@ -1031,121 +487,68 @@
           <w:ilvl w:val="0"/>
           <w:numId w:val="4"/>
         </w:numPr>
+      </w:pPr>
+      <w:r>
         <w:rPr>
-          <w:rFonts w:asciiTheme="majorHAnsi" w:hAnsiTheme="majorHAnsi" w:cstheme="majorHAnsi"/>
-        </w:rPr>
-      </w:pPr>
-      <w:r>
-        <w:rPr>
-          <w:rFonts w:asciiTheme="majorHAnsi" w:hAnsiTheme="majorHAnsi" w:cstheme="majorHAnsi"/>
           <w:b/>
           <w:bCs/>
         </w:rPr>
         <w:t xml:space="preserve">Investigation of technology stacks for development – </w:t>
       </w:r>
       <w:r>
-        <w:rPr>
-          <w:rFonts w:asciiTheme="majorHAnsi" w:hAnsiTheme="majorHAnsi" w:cstheme="majorHAnsi"/>
-        </w:rPr>
         <w:t>This task will research into which technology stack to use for the development of the application. A review will take place of the advantages and disadvantages of certain stacks, and the maintainability of such a project with its chosen stack.</w:t>
       </w:r>
       <w:r>
-        <w:rPr>
-          <w:rFonts w:asciiTheme="majorHAnsi" w:hAnsiTheme="majorHAnsi" w:cstheme="majorHAnsi"/>
-        </w:rPr>
         <w:t xml:space="preserve"> Prominent stacks to investigate would be a CSS framework such as Bootstrap or Material Design and then </w:t>
       </w:r>
       <w:r>
-        <w:rPr>
-          <w:rFonts w:asciiTheme="majorHAnsi" w:hAnsiTheme="majorHAnsi" w:cstheme="majorHAnsi"/>
-        </w:rPr>
         <w:t xml:space="preserve">a choice between a </w:t>
       </w:r>
       <w:r>
-        <w:rPr>
-          <w:rFonts w:asciiTheme="majorHAnsi" w:hAnsiTheme="majorHAnsi" w:cstheme="majorHAnsi"/>
-        </w:rPr>
         <w:t>JavaScript stack like MEAN</w:t>
       </w:r>
       <w:r>
-        <w:rPr>
-          <w:rFonts w:asciiTheme="majorHAnsi" w:hAnsiTheme="majorHAnsi" w:cstheme="majorHAnsi"/>
-        </w:rPr>
         <w:t xml:space="preserve"> (MongoDB, Express.js, Angular and Node.js) </w:t>
       </w:r>
       <w:r>
-        <w:rPr>
-          <w:rFonts w:asciiTheme="majorHAnsi" w:hAnsiTheme="majorHAnsi" w:cstheme="majorHAnsi"/>
-        </w:rPr>
         <w:t>or other stacks such as Django’s Python stack or Spring’s Java stack</w:t>
       </w:r>
       <w:r>
-        <w:rPr>
-          <w:rFonts w:asciiTheme="majorHAnsi" w:hAnsiTheme="majorHAnsi" w:cstheme="majorHAnsi"/>
-        </w:rPr>
-        <w:t>. Research into choosing a technology stack will be consulted</w:t>
+        <w:t xml:space="preserve">. </w:t>
+      </w:r>
+      <w:r>
+        <w:lastRenderedPageBreak/>
+        <w:t>Research into choosing a technology stack will be consulted</w:t>
       </w:r>
       <w:sdt>
         <w:sdtPr>
-          <w:rPr>
-            <w:rFonts w:asciiTheme="majorHAnsi" w:hAnsiTheme="majorHAnsi" w:cstheme="majorHAnsi"/>
-          </w:rPr>
           <w:id w:val="-403215611"/>
           <w:citation/>
         </w:sdtPr>
         <w:sdtEndPr/>
         <w:sdtContent>
           <w:r>
-            <w:rPr>
-              <w:rFonts w:asciiTheme="majorHAnsi" w:hAnsiTheme="majorHAnsi" w:cstheme="majorHAnsi"/>
-            </w:rPr>
             <w:fldChar w:fldCharType="begin"/>
           </w:r>
           <w:r>
-            <w:rPr>
-              <w:rFonts w:asciiTheme="majorHAnsi" w:hAnsiTheme="majorHAnsi" w:cstheme="majorHAnsi"/>
-            </w:rPr>
             <w:instrText xml:space="preserve"> CITATION Bri15 \l 2057 </w:instrText>
           </w:r>
           <w:r>
-            <w:rPr>
-              <w:rFonts w:asciiTheme="majorHAnsi" w:hAnsiTheme="majorHAnsi" w:cstheme="majorHAnsi"/>
-            </w:rPr>
             <w:fldChar w:fldCharType="separate"/>
           </w:r>
           <w:r>
-            <w:rPr>
-              <w:rFonts w:asciiTheme="majorHAnsi" w:hAnsiTheme="majorHAnsi" w:cstheme="majorHAnsi"/>
-              <w:noProof/>
-            </w:rPr>
             <w:t xml:space="preserve"> [5]</w:t>
           </w:r>
           <w:r>
-            <w:rPr>
-              <w:rFonts w:asciiTheme="majorHAnsi" w:hAnsiTheme="majorHAnsi" w:cstheme="majorHAnsi"/>
-            </w:rPr>
             <w:fldChar w:fldCharType="end"/>
           </w:r>
         </w:sdtContent>
       </w:sdt>
       <w:r>
-        <w:rPr>
-          <w:rFonts w:asciiTheme="majorHAnsi" w:hAnsiTheme="majorHAnsi" w:cstheme="majorHAnsi"/>
-        </w:rPr>
         <w:t xml:space="preserve">. </w:t>
       </w:r>
       <w:r>
-        <w:rPr>
-          <w:rFonts w:asciiTheme="majorHAnsi" w:hAnsiTheme="majorHAnsi" w:cstheme="majorHAnsi"/>
-        </w:rPr>
-        <w:t xml:space="preserve">An investigation will </w:t>
-      </w:r>
-      <w:r>
-        <w:rPr>
-          <w:rFonts w:asciiTheme="majorHAnsi" w:hAnsiTheme="majorHAnsi" w:cstheme="majorHAnsi"/>
-        </w:rPr>
-        <w:lastRenderedPageBreak/>
-        <w:t>also take place into the type of hosting that the customer has, be that a server instance or shared hosting</w:t>
+        <w:t>An investigation will also take place into the type of hosting that the customer has, be that a server instance or shared hosting</w:t>
       </w:r>
     </w:p>
     <w:p>
@@ -1155,156 +558,87 @@
           <w:ilvl w:val="0"/>
           <w:numId w:val="4"/>
         </w:numPr>
+      </w:pPr>
+      <w:r>
         <w:rPr>
-          <w:rFonts w:asciiTheme="majorHAnsi" w:hAnsiTheme="majorHAnsi" w:cstheme="majorHAnsi"/>
-        </w:rPr>
-      </w:pPr>
-      <w:r>
-        <w:rPr>
-          <w:rFonts w:asciiTheme="majorHAnsi" w:hAnsiTheme="majorHAnsi" w:cstheme="majorHAnsi"/>
           <w:b/>
           <w:bCs/>
         </w:rPr>
         <w:t>Creating the development environment</w:t>
       </w:r>
       <w:r>
-        <w:rPr>
-          <w:rFonts w:asciiTheme="majorHAnsi" w:hAnsiTheme="majorHAnsi" w:cstheme="majorHAnsi"/>
-        </w:rPr>
         <w:t xml:space="preserve"> – This task will </w:t>
       </w:r>
       <w:r>
-        <w:rPr>
-          <w:rFonts w:asciiTheme="majorHAnsi" w:hAnsiTheme="majorHAnsi" w:cstheme="majorHAnsi"/>
-        </w:rPr>
         <w:t>gather the necessary requirements for creating a local environment for development of the project. Use of container platforms such as Docker for Windows</w:t>
       </w:r>
       <w:sdt>
         <w:sdtPr>
-          <w:rPr>
-            <w:rFonts w:asciiTheme="majorHAnsi" w:hAnsiTheme="majorHAnsi" w:cstheme="majorHAnsi"/>
-          </w:rPr>
           <w:id w:val="-57713731"/>
           <w:citation/>
         </w:sdtPr>
         <w:sdtEndPr/>
         <w:sdtContent>
           <w:r>
-            <w:rPr>
-              <w:rFonts w:asciiTheme="majorHAnsi" w:hAnsiTheme="majorHAnsi" w:cstheme="majorHAnsi"/>
-            </w:rPr>
             <w:fldChar w:fldCharType="begin"/>
           </w:r>
           <w:r>
-            <w:rPr>
-              <w:rFonts w:asciiTheme="majorHAnsi" w:hAnsiTheme="majorHAnsi" w:cstheme="majorHAnsi"/>
-            </w:rPr>
             <w:instrText xml:space="preserve"> CITATION Doc20 \l 2057 </w:instrText>
           </w:r>
           <w:r>
-            <w:rPr>
-              <w:rFonts w:asciiTheme="majorHAnsi" w:hAnsiTheme="majorHAnsi" w:cstheme="majorHAnsi"/>
-            </w:rPr>
             <w:fldChar w:fldCharType="separate"/>
           </w:r>
           <w:r>
-            <w:rPr>
-              <w:rFonts w:asciiTheme="majorHAnsi" w:hAnsiTheme="majorHAnsi" w:cstheme="majorHAnsi"/>
-              <w:noProof/>
-            </w:rPr>
             <w:t xml:space="preserve"> [6]</w:t>
           </w:r>
           <w:r>
-            <w:rPr>
-              <w:rFonts w:asciiTheme="majorHAnsi" w:hAnsiTheme="majorHAnsi" w:cstheme="majorHAnsi"/>
-            </w:rPr>
             <w:fldChar w:fldCharType="end"/>
           </w:r>
         </w:sdtContent>
       </w:sdt>
       <w:r>
-        <w:rPr>
-          <w:rFonts w:asciiTheme="majorHAnsi" w:hAnsiTheme="majorHAnsi" w:cstheme="majorHAnsi"/>
-        </w:rPr>
         <w:t xml:space="preserve"> may be beneficial.</w:t>
       </w:r>
       <w:r>
-        <w:rPr>
-          <w:rFonts w:asciiTheme="majorHAnsi" w:hAnsiTheme="majorHAnsi" w:cstheme="majorHAnsi"/>
-        </w:rPr>
         <w:t xml:space="preserve"> The task will also initialise a version control system, with a choice being made as to whether to use the department’s git repository, or an external service, likely GitHub</w:t>
       </w:r>
       <w:sdt>
         <w:sdtPr>
-          <w:rPr>
-            <w:rFonts w:asciiTheme="majorHAnsi" w:hAnsiTheme="majorHAnsi" w:cstheme="majorHAnsi"/>
-          </w:rPr>
           <w:id w:val="472947806"/>
           <w:citation/>
         </w:sdtPr>
         <w:sdtEndPr/>
         <w:sdtContent>
           <w:r>
-            <w:rPr>
-              <w:rFonts w:asciiTheme="majorHAnsi" w:hAnsiTheme="majorHAnsi" w:cstheme="majorHAnsi"/>
-            </w:rPr>
             <w:fldChar w:fldCharType="begin"/>
           </w:r>
           <w:r>
-            <w:rPr>
-              <w:rFonts w:asciiTheme="majorHAnsi" w:hAnsiTheme="majorHAnsi" w:cstheme="majorHAnsi"/>
-            </w:rPr>
             <w:instrText xml:space="preserve"> CITATION Git20 \l 2057 </w:instrText>
           </w:r>
           <w:r>
-            <w:rPr>
-              <w:rFonts w:asciiTheme="majorHAnsi" w:hAnsiTheme="majorHAnsi" w:cstheme="majorHAnsi"/>
-            </w:rPr>
             <w:fldChar w:fldCharType="separate"/>
           </w:r>
           <w:r>
-            <w:rPr>
-              <w:rFonts w:asciiTheme="majorHAnsi" w:hAnsiTheme="majorHAnsi" w:cstheme="majorHAnsi"/>
-              <w:noProof/>
-            </w:rPr>
             <w:t xml:space="preserve"> [7]</w:t>
           </w:r>
           <w:r>
-            <w:rPr>
-              <w:rFonts w:asciiTheme="majorHAnsi" w:hAnsiTheme="majorHAnsi" w:cstheme="majorHAnsi"/>
-            </w:rPr>
             <w:fldChar w:fldCharType="end"/>
           </w:r>
         </w:sdtContent>
       </w:sdt>
       <w:r>
-        <w:rPr>
-          <w:rFonts w:asciiTheme="majorHAnsi" w:hAnsiTheme="majorHAnsi" w:cstheme="majorHAnsi"/>
-        </w:rPr>
         <w:t xml:space="preserve">. A choice will be made as to what CI/CD pipeline should be set up, with GitHub </w:t>
       </w:r>
       <w:r>
-        <w:rPr>
-          <w:rFonts w:asciiTheme="majorHAnsi" w:hAnsiTheme="majorHAnsi" w:cstheme="majorHAnsi"/>
-        </w:rPr>
         <w:t xml:space="preserve">having </w:t>
       </w:r>
       <w:r>
-        <w:rPr>
-          <w:rFonts w:asciiTheme="majorHAnsi" w:hAnsiTheme="majorHAnsi" w:cstheme="majorHAnsi"/>
-        </w:rPr>
         <w:t>several</w:t>
       </w:r>
       <w:r>
-        <w:rPr>
-          <w:rFonts w:asciiTheme="majorHAnsi" w:hAnsiTheme="majorHAnsi" w:cstheme="majorHAnsi"/>
-        </w:rPr>
         <w:t xml:space="preserve"> </w:t>
       </w:r>
       <w:r>
-        <w:rPr>
-          <w:rFonts w:asciiTheme="majorHAnsi" w:hAnsiTheme="majorHAnsi" w:cstheme="majorHAnsi"/>
-        </w:rPr>
         <w:t>tools available on their marketplace.</w:t>
       </w:r>
     </w:p>
@@ -1315,40 +649,24 @@
           <w:ilvl w:val="0"/>
           <w:numId w:val="4"/>
         </w:numPr>
+      </w:pPr>
+      <w:r>
         <w:rPr>
-          <w:rFonts w:asciiTheme="majorHAnsi" w:hAnsiTheme="majorHAnsi" w:cstheme="majorHAnsi"/>
-        </w:rPr>
-      </w:pPr>
-      <w:r>
-        <w:rPr>
-          <w:rFonts w:asciiTheme="majorHAnsi" w:hAnsiTheme="majorHAnsi" w:cstheme="majorHAnsi"/>
           <w:b/>
           <w:bCs/>
         </w:rPr>
         <w:t>Developing the application</w:t>
       </w:r>
       <w:r>
-        <w:rPr>
-          <w:rFonts w:asciiTheme="majorHAnsi" w:hAnsiTheme="majorHAnsi" w:cstheme="majorHAnsi"/>
-        </w:rPr>
         <w:t xml:space="preserve"> – The development stage of this project will be broken down </w:t>
       </w:r>
       <w:r>
-        <w:rPr>
-          <w:rFonts w:asciiTheme="majorHAnsi" w:hAnsiTheme="majorHAnsi" w:cstheme="majorHAnsi"/>
-        </w:rPr>
         <w:t>into two</w:t>
       </w:r>
       <w:r>
-        <w:rPr>
-          <w:rFonts w:asciiTheme="majorHAnsi" w:hAnsiTheme="majorHAnsi" w:cstheme="majorHAnsi"/>
-        </w:rPr>
         <w:t xml:space="preserve"> subtasks, which further subtasks defined during this stage in the form of issues</w:t>
       </w:r>
       <w:r>
-        <w:rPr>
-          <w:rFonts w:asciiTheme="majorHAnsi" w:hAnsiTheme="majorHAnsi" w:cstheme="majorHAnsi"/>
-        </w:rPr>
         <w:t>. The Test-driven development process will be used throughout this task.</w:t>
       </w:r>
     </w:p>
@@ -1359,34 +677,21 @@
           <w:ilvl w:val="1"/>
           <w:numId w:val="4"/>
         </w:numPr>
+      </w:pPr>
+      <w:r>
         <w:rPr>
-          <w:rFonts w:asciiTheme="majorHAnsi" w:hAnsiTheme="majorHAnsi" w:cstheme="majorHAnsi"/>
-        </w:rPr>
-      </w:pPr>
-      <w:r>
-        <w:rPr>
-          <w:rFonts w:asciiTheme="majorHAnsi" w:hAnsiTheme="majorHAnsi" w:cstheme="majorHAnsi"/>
           <w:b/>
           <w:bCs/>
         </w:rPr>
         <w:t>User interface</w:t>
       </w:r>
       <w:r>
-        <w:rPr>
-          <w:rFonts w:asciiTheme="majorHAnsi" w:hAnsiTheme="majorHAnsi" w:cstheme="majorHAnsi"/>
-        </w:rPr>
         <w:t xml:space="preserve"> – This subtask focuses on the frontend stack, and specifically the development of an aesthetically pleasing and responsive user interface. It will create the layout for the web application and the administration portal where data entered can be edited. The map API chosen will also be embedded. During this phase, static mock data will be </w:t>
       </w:r>
       <w:r>
-        <w:rPr>
-          <w:rFonts w:asciiTheme="majorHAnsi" w:hAnsiTheme="majorHAnsi" w:cstheme="majorHAnsi"/>
-        </w:rPr>
         <w:t>used,</w:t>
       </w:r>
       <w:r>
-        <w:rPr>
-          <w:rFonts w:asciiTheme="majorHAnsi" w:hAnsiTheme="majorHAnsi" w:cstheme="majorHAnsi"/>
-        </w:rPr>
         <w:t xml:space="preserve"> and any required backend implementation will remain minimal.</w:t>
       </w:r>
     </w:p>
@@ -1397,28 +702,18 @@
           <w:ilvl w:val="1"/>
           <w:numId w:val="4"/>
         </w:numPr>
+      </w:pPr>
+      <w:r>
         <w:rPr>
-          <w:rFonts w:asciiTheme="majorHAnsi" w:hAnsiTheme="majorHAnsi" w:cstheme="majorHAnsi"/>
-        </w:rPr>
-      </w:pPr>
-      <w:r>
-        <w:rPr>
-          <w:rFonts w:asciiTheme="majorHAnsi" w:hAnsiTheme="majorHAnsi" w:cstheme="majorHAnsi"/>
           <w:b/>
           <w:bCs/>
         </w:rPr>
         <w:t>Back-end development</w:t>
       </w:r>
       <w:r>
-        <w:rPr>
-          <w:rFonts w:asciiTheme="majorHAnsi" w:hAnsiTheme="majorHAnsi" w:cstheme="majorHAnsi"/>
-        </w:rPr>
         <w:t xml:space="preserve"> – This subtask focuses on the backend stack; implementing CRUD operations for data and building the database. It will also ensure an authentication protocol is selected to allow access to the administration portal. Any APIs used in the UI will be </w:t>
       </w:r>
       <w:r>
-        <w:rPr>
-          <w:rFonts w:asciiTheme="majorHAnsi" w:hAnsiTheme="majorHAnsi" w:cstheme="majorHAnsi"/>
-        </w:rPr>
         <w:t>interfaced with the data.</w:t>
       </w:r>
     </w:p>
@@ -1429,80 +724,54 @@
           <w:ilvl w:val="0"/>
           <w:numId w:val="4"/>
         </w:numPr>
+      </w:pPr>
+      <w:r>
         <w:rPr>
-          <w:rFonts w:asciiTheme="majorHAnsi" w:hAnsiTheme="majorHAnsi" w:cstheme="majorHAnsi"/>
-        </w:rPr>
-      </w:pPr>
-      <w:r>
-        <w:rPr>
-          <w:rFonts w:asciiTheme="majorHAnsi" w:hAnsiTheme="majorHAnsi" w:cstheme="majorHAnsi"/>
           <w:b/>
           <w:bCs/>
         </w:rPr>
         <w:t>Communicating with stakeholders</w:t>
       </w:r>
       <w:r>
+        <w:t xml:space="preserve"> – This task will require communication throughout the project with its stakeholders. Weekly supervisor meetings will occur, as well as a project journal, in the form of an HTML5 web page, to ensure the current progress of the project is clear. This project also involves an external customer; a contact at the Dyfi Wildlife Centre. Regular meetings, either in-person or by e-mail, will be required throughout the project to ensure that the customer’s requirements are clear. Two demonstrations; a mid-project demonstration between Thursday 12</w:t>
+      </w:r>
+      <w:r>
         <w:rPr>
-          <w:rFonts w:asciiTheme="majorHAnsi" w:hAnsiTheme="majorHAnsi" w:cstheme="majorHAnsi"/>
-        </w:rPr>
-        <w:t xml:space="preserve"> – This task will require communication throughout the project with its stakeholders. Weekly supervisor meetings will occur, as well as a project journal, in the form of an HTML5 web page, to ensure the current progress of the project is clear. This project also involves an external customer; a contact at the Dyfi Wildlife Centre. Regular meetings, either in-person or by e-mail, will be required throughout the project to ensure that the customer’s requirements are clear. Two demonstrations; a mid-project demonstration between Thursday 12</w:t>
-      </w:r>
-      <w:r>
-        <w:rPr>
-          <w:rFonts w:asciiTheme="majorHAnsi" w:hAnsiTheme="majorHAnsi" w:cstheme="majorHAnsi"/>
           <w:vertAlign w:val="superscript"/>
         </w:rPr>
         <w:t>th</w:t>
       </w:r>
       <w:r>
+        <w:t xml:space="preserve"> March 2020 and Wednesday 18</w:t>
+      </w:r>
+      <w:r>
         <w:rPr>
-          <w:rFonts w:asciiTheme="majorHAnsi" w:hAnsiTheme="majorHAnsi" w:cstheme="majorHAnsi"/>
-        </w:rPr>
-        <w:t xml:space="preserve"> March 2020 and Wednesday 18</w:t>
-      </w:r>
-      <w:r>
-        <w:rPr>
-          <w:rFonts w:asciiTheme="majorHAnsi" w:hAnsiTheme="majorHAnsi" w:cstheme="majorHAnsi"/>
           <w:vertAlign w:val="superscript"/>
         </w:rPr>
         <w:t>th</w:t>
       </w:r>
       <w:r>
+        <w:t xml:space="preserve"> March 2020, and a final demonstration between Monday 11</w:t>
+      </w:r>
+      <w:r>
         <w:rPr>
-          <w:rFonts w:asciiTheme="majorHAnsi" w:hAnsiTheme="majorHAnsi" w:cstheme="majorHAnsi"/>
-        </w:rPr>
-        <w:t xml:space="preserve"> March 2020, and a final demonstration between Monday 11</w:t>
-      </w:r>
-      <w:r>
-        <w:rPr>
-          <w:rFonts w:asciiTheme="majorHAnsi" w:hAnsiTheme="majorHAnsi" w:cstheme="majorHAnsi"/>
           <w:vertAlign w:val="superscript"/>
         </w:rPr>
         <w:t>th</w:t>
       </w:r>
       <w:r>
+        <w:t xml:space="preserve"> May 2020 and Friday 29</w:t>
+      </w:r>
+      <w:r>
         <w:rPr>
-          <w:rFonts w:asciiTheme="majorHAnsi" w:hAnsiTheme="majorHAnsi" w:cstheme="majorHAnsi"/>
-        </w:rPr>
-        <w:t xml:space="preserve"> May 2020 and Friday 29</w:t>
-      </w:r>
-      <w:r>
-        <w:rPr>
-          <w:rFonts w:asciiTheme="majorHAnsi" w:hAnsiTheme="majorHAnsi" w:cstheme="majorHAnsi"/>
           <w:vertAlign w:val="superscript"/>
         </w:rPr>
         <w:t>th</w:t>
       </w:r>
       <w:r>
-        <w:rPr>
-          <w:rFonts w:asciiTheme="majorHAnsi" w:hAnsiTheme="majorHAnsi" w:cstheme="majorHAnsi"/>
-        </w:rPr>
         <w:t xml:space="preserve"> May 2020, will be scheduled, and suitable preparations for the</w:t>
       </w:r>
       <w:r>
-        <w:rPr>
-          <w:rFonts w:asciiTheme="majorHAnsi" w:hAnsiTheme="majorHAnsi" w:cstheme="majorHAnsi"/>
-        </w:rPr>
         <w:t>se will be made.</w:t>
       </w:r>
     </w:p>
@@ -1513,95 +782,51 @@
           <w:ilvl w:val="0"/>
           <w:numId w:val="4"/>
         </w:numPr>
+      </w:pPr>
+      <w:r>
         <w:rPr>
-          <w:rFonts w:asciiTheme="majorHAnsi" w:hAnsiTheme="majorHAnsi" w:cstheme="majorHAnsi"/>
-        </w:rPr>
-      </w:pPr>
-      <w:r>
-        <w:rPr>
-          <w:rFonts w:asciiTheme="majorHAnsi" w:hAnsiTheme="majorHAnsi" w:cstheme="majorHAnsi"/>
           <w:b/>
           <w:bCs/>
         </w:rPr>
         <w:t>Creating documentation</w:t>
       </w:r>
       <w:r>
-        <w:rPr>
-          <w:rFonts w:asciiTheme="majorHAnsi" w:hAnsiTheme="majorHAnsi" w:cstheme="majorHAnsi"/>
-        </w:rPr>
         <w:t xml:space="preserve"> – Documentation will be a crucial part of this project, to ensure that the code is maintainable and useful to the customer. This document and the final report will be created and disseminated to relevant people in the department. A project </w:t>
       </w:r>
       <w:r>
-        <w:rPr>
-          <w:rFonts w:asciiTheme="majorHAnsi" w:hAnsiTheme="majorHAnsi" w:cstheme="majorHAnsi"/>
-        </w:rPr>
         <w:t xml:space="preserve">maintenance document will be created to </w:t>
       </w:r>
       <w:r>
-        <w:rPr>
-          <w:rFonts w:asciiTheme="majorHAnsi" w:hAnsiTheme="majorHAnsi" w:cstheme="majorHAnsi"/>
-        </w:rPr>
         <w:t>ensure that future developers have a</w:t>
       </w:r>
       <w:r>
-        <w:rPr>
-          <w:rFonts w:asciiTheme="majorHAnsi" w:hAnsiTheme="majorHAnsi" w:cstheme="majorHAnsi"/>
-        </w:rPr>
         <w:t xml:space="preserve"> better understanding of how to maintain and iterate upon the project. A brief user manual will also be created to assist volunteers in using the system.</w:t>
       </w:r>
     </w:p>
+    <w:p/>
     <w:p>
       <w:pPr>
         <w:pStyle w:val="Heading1"/>
-        <w:numPr>
-          <w:ilvl w:val="0"/>
-          <w:numId w:val="0"/>
-        </w:numPr>
-        <w:rPr>
-          <w:rFonts w:cstheme="majorHAnsi"/>
-        </w:rPr>
-      </w:pPr>
-      <w:r>
-        <w:rPr>
-          <w:rFonts w:cstheme="majorHAnsi"/>
-        </w:rPr>
+      </w:pPr>
+      <w:r>
         <w:t>Project deliverables</w:t>
       </w:r>
     </w:p>
+    <w:p/>
     <w:p>
-      <w:pPr>
-        <w:rPr>
-          <w:rFonts w:asciiTheme="majorHAnsi" w:hAnsiTheme="majorHAnsi" w:cstheme="majorHAnsi"/>
-        </w:rPr>
-      </w:pPr>
-      <w:r>
-        <w:rPr>
-          <w:rFonts w:asciiTheme="majorHAnsi" w:hAnsiTheme="majorHAnsi" w:cstheme="majorHAnsi"/>
-        </w:rPr>
+      <w:r>
         <w:t>The project will output the following deliverables</w:t>
       </w:r>
       <w:r>
-        <w:rPr>
-          <w:rFonts w:asciiTheme="majorHAnsi" w:hAnsiTheme="majorHAnsi" w:cstheme="majorHAnsi"/>
-        </w:rPr>
         <w:t xml:space="preserve"> – all files mentioned will be submitted as part of the assessment, </w:t>
       </w:r>
       <w:r>
-        <w:rPr>
-          <w:rFonts w:asciiTheme="majorHAnsi" w:hAnsiTheme="majorHAnsi" w:cstheme="majorHAnsi"/>
-        </w:rPr>
         <w:t>and</w:t>
       </w:r>
       <w:r>
-        <w:rPr>
-          <w:rFonts w:asciiTheme="majorHAnsi" w:hAnsiTheme="majorHAnsi" w:cstheme="majorHAnsi"/>
-        </w:rPr>
         <w:t xml:space="preserve"> be available on the project’s version control system</w:t>
       </w:r>
       <w:r>
-        <w:rPr>
-          <w:rFonts w:asciiTheme="majorHAnsi" w:hAnsiTheme="majorHAnsi" w:cstheme="majorHAnsi"/>
-        </w:rPr>
         <w:t>:</w:t>
       </w:r>
     </w:p>
@@ -1612,13 +837,9 @@
           <w:ilvl w:val="0"/>
           <w:numId w:val="5"/>
         </w:numPr>
+      </w:pPr>
+      <w:r>
         <w:rPr>
-          <w:rFonts w:asciiTheme="majorHAnsi" w:hAnsiTheme="majorHAnsi" w:cstheme="majorHAnsi"/>
-        </w:rPr>
-      </w:pPr>
-      <w:r>
-        <w:rPr>
-          <w:rFonts w:asciiTheme="majorHAnsi" w:hAnsiTheme="majorHAnsi" w:cstheme="majorHAnsi"/>
           <w:b/>
           <w:bCs/>
         </w:rPr>
@@ -1626,7 +847,6 @@
       </w:r>
       <w:r>
         <w:rPr>
-          <w:rFonts w:asciiTheme="majorHAnsi" w:hAnsiTheme="majorHAnsi" w:cstheme="majorHAnsi"/>
           <w:b/>
           <w:bCs/>
         </w:rPr>
@@ -1634,28 +854,18 @@
       </w:r>
       <w:r>
         <w:rPr>
-          <w:rFonts w:asciiTheme="majorHAnsi" w:hAnsiTheme="majorHAnsi" w:cstheme="majorHAnsi"/>
           <w:b/>
           <w:bCs/>
         </w:rPr>
         <w:t xml:space="preserve"> </w:t>
       </w:r>
       <w:r>
-        <w:rPr>
-          <w:rFonts w:asciiTheme="majorHAnsi" w:hAnsiTheme="majorHAnsi" w:cstheme="majorHAnsi"/>
-        </w:rPr>
         <w:t>–</w:t>
       </w:r>
       <w:r>
-        <w:rPr>
-          <w:rFonts w:asciiTheme="majorHAnsi" w:hAnsiTheme="majorHAnsi" w:cstheme="majorHAnsi"/>
-        </w:rPr>
         <w:t xml:space="preserve"> </w:t>
       </w:r>
       <w:r>
-        <w:rPr>
-          <w:rFonts w:asciiTheme="majorHAnsi" w:hAnsiTheme="majorHAnsi" w:cstheme="majorHAnsi"/>
-        </w:rPr>
         <w:t>Source code for the front-end UI will be provided as part of the technical submission, with any third-party scripts or tools included.</w:t>
       </w:r>
     </w:p>
@@ -1666,13 +876,9 @@
           <w:ilvl w:val="0"/>
           <w:numId w:val="5"/>
         </w:numPr>
+      </w:pPr>
+      <w:r>
         <w:rPr>
-          <w:rFonts w:asciiTheme="majorHAnsi" w:hAnsiTheme="majorHAnsi" w:cstheme="majorHAnsi"/>
-        </w:rPr>
-      </w:pPr>
-      <w:r>
-        <w:rPr>
-          <w:rFonts w:asciiTheme="majorHAnsi" w:hAnsiTheme="majorHAnsi" w:cstheme="majorHAnsi"/>
           <w:b/>
           <w:bCs/>
         </w:rPr>
@@ -1680,7 +886,6 @@
       </w:r>
       <w:r>
         <w:rPr>
-          <w:rFonts w:asciiTheme="majorHAnsi" w:hAnsiTheme="majorHAnsi" w:cstheme="majorHAnsi"/>
           <w:b/>
           <w:bCs/>
         </w:rPr>
@@ -1688,17 +893,17 @@
       </w:r>
       <w:r>
         <w:rPr>
-          <w:rFonts w:asciiTheme="majorHAnsi" w:hAnsiTheme="majorHAnsi" w:cstheme="majorHAnsi"/>
           <w:b/>
           <w:bCs/>
         </w:rPr>
         <w:t xml:space="preserve">– </w:t>
       </w:r>
       <w:r>
-        <w:rPr>
-          <w:rFonts w:asciiTheme="majorHAnsi" w:hAnsiTheme="majorHAnsi" w:cstheme="majorHAnsi"/>
-        </w:rPr>
-        <w:t>Source code for the back-end UI will be provided as part of the technical submission. This will include code for the application and runtime frameworks and may include some form of installation script should it be required. A Docker image may also be provided, dependent on the development process used.</w:t>
+        <w:t xml:space="preserve">Source code for the back-end UI will be provided as part of the technical submission. This will include code for the application and runtime </w:t>
+      </w:r>
+      <w:r>
+        <w:lastRenderedPageBreak/>
+        <w:t>frameworks and may include some form of installation script should it be required. A Docker image may also be provided, dependent on the development process used.</w:t>
       </w:r>
     </w:p>
     <w:p>
@@ -1708,35 +913,21 @@
           <w:ilvl w:val="0"/>
           <w:numId w:val="5"/>
         </w:numPr>
+      </w:pPr>
+      <w:r>
         <w:rPr>
-          <w:rFonts w:asciiTheme="majorHAnsi" w:hAnsiTheme="majorHAnsi" w:cstheme="majorHAnsi"/>
-        </w:rPr>
-      </w:pPr>
-      <w:r>
-        <w:rPr>
-          <w:rFonts w:asciiTheme="majorHAnsi" w:hAnsiTheme="majorHAnsi" w:cstheme="majorHAnsi"/>
           <w:b/>
           <w:bCs/>
         </w:rPr>
-        <w:lastRenderedPageBreak/>
         <w:t>Tests</w:t>
       </w:r>
       <w:r>
-        <w:rPr>
-          <w:rFonts w:asciiTheme="majorHAnsi" w:hAnsiTheme="majorHAnsi" w:cstheme="majorHAnsi"/>
-        </w:rPr>
         <w:t xml:space="preserve"> – A set of tests for each component of the application will be provided as part of the technical submission</w:t>
       </w:r>
       <w:r>
-        <w:rPr>
-          <w:rFonts w:asciiTheme="majorHAnsi" w:hAnsiTheme="majorHAnsi" w:cstheme="majorHAnsi"/>
-        </w:rPr>
         <w:t>. Various type of testing will be implemented into the project as required, and data from a Continuous Integration platform will be submitted where available, either in the final report or a separate test specification.</w:t>
       </w:r>
       <w:r>
-        <w:rPr>
-          <w:rFonts w:asciiTheme="majorHAnsi" w:hAnsiTheme="majorHAnsi" w:cstheme="majorHAnsi"/>
-        </w:rPr>
         <w:t xml:space="preserve"> </w:t>
       </w:r>
     </w:p>
@@ -1747,13 +938,9 @@
           <w:ilvl w:val="0"/>
           <w:numId w:val="5"/>
         </w:numPr>
+      </w:pPr>
+      <w:r>
         <w:rPr>
-          <w:rFonts w:asciiTheme="majorHAnsi" w:hAnsiTheme="majorHAnsi" w:cstheme="majorHAnsi"/>
-        </w:rPr>
-      </w:pPr>
-      <w:r>
-        <w:rPr>
-          <w:rFonts w:asciiTheme="majorHAnsi" w:hAnsiTheme="majorHAnsi" w:cstheme="majorHAnsi"/>
           <w:b/>
           <w:bCs/>
         </w:rPr>
@@ -1761,22 +948,15 @@
       </w:r>
       <w:r>
         <w:rPr>
-          <w:rFonts w:asciiTheme="majorHAnsi" w:hAnsiTheme="majorHAnsi" w:cstheme="majorHAnsi"/>
           <w:b/>
           <w:bCs/>
         </w:rPr>
         <w:t xml:space="preserve">s </w:t>
       </w:r>
       <w:r>
-        <w:rPr>
-          <w:rFonts w:asciiTheme="majorHAnsi" w:hAnsiTheme="majorHAnsi" w:cstheme="majorHAnsi"/>
-        </w:rPr>
         <w:t xml:space="preserve">– A manual will be created for the end user of the resulting project. This manual is intended to be brief, as operation of the app is not intended to be complicated, however it will </w:t>
       </w:r>
       <w:r>
-        <w:rPr>
-          <w:rFonts w:asciiTheme="majorHAnsi" w:hAnsiTheme="majorHAnsi" w:cstheme="majorHAnsi"/>
-        </w:rPr>
         <w:t>act as a quick reference for end users. A project maintenance manual will also be created; this will describe the technical specifications required for the web app and describe how to maintain it.</w:t>
       </w:r>
     </w:p>
@@ -1787,118 +967,74 @@
           <w:ilvl w:val="0"/>
           <w:numId w:val="5"/>
         </w:numPr>
+      </w:pPr>
+      <w:r>
         <w:rPr>
-          <w:rFonts w:asciiTheme="majorHAnsi" w:hAnsiTheme="majorHAnsi" w:cstheme="majorHAnsi"/>
-        </w:rPr>
-      </w:pPr>
-      <w:r>
-        <w:rPr>
-          <w:rFonts w:asciiTheme="majorHAnsi" w:hAnsiTheme="majorHAnsi" w:cstheme="majorHAnsi"/>
           <w:b/>
           <w:bCs/>
         </w:rPr>
         <w:t>User Stories</w:t>
       </w:r>
       <w:r>
+        <w:t xml:space="preserve"> – An amalgamation of Kanban and XP (eXtreme Programming) will be used during the software development process, and stories will be used to discover what requirements are needed in the project. These will be broken down into tasks relevant to the technologies used in the application. One way of realising this deliverable would be to utilise GitHub’s </w:t>
+      </w:r>
+      <w:r>
         <w:rPr>
-          <w:rFonts w:asciiTheme="majorHAnsi" w:hAnsiTheme="majorHAnsi" w:cstheme="majorHAnsi"/>
-        </w:rPr>
-        <w:t xml:space="preserve"> – An amalgamation of Kanban and XP (eXtreme Programming) will be used during the software development process, and stories will be used to discover what requirements are needed in the project. These will be broken down into tasks relevant to the technologies used in the application. One way of realising this deliverable would be to utilise GitHub’s </w:t>
-      </w:r>
-      <w:r>
-        <w:rPr>
-          <w:rFonts w:asciiTheme="majorHAnsi" w:hAnsiTheme="majorHAnsi" w:cstheme="majorHAnsi"/>
           <w:i/>
           <w:iCs/>
         </w:rPr>
         <w:t>Issues</w:t>
       </w:r>
       <w:r>
+        <w:t xml:space="preserve"> function, and use of GitHub’s </w:t>
+      </w:r>
+      <w:r>
         <w:rPr>
-          <w:rFonts w:asciiTheme="majorHAnsi" w:hAnsiTheme="majorHAnsi" w:cstheme="majorHAnsi"/>
-        </w:rPr>
-        <w:t xml:space="preserve"> function, and use of GitHub’s </w:t>
-      </w:r>
-      <w:r>
-        <w:rPr>
-          <w:rFonts w:asciiTheme="majorHAnsi" w:hAnsiTheme="majorHAnsi" w:cstheme="majorHAnsi"/>
           <w:i/>
           <w:iCs/>
         </w:rPr>
         <w:t>Project Boards</w:t>
       </w:r>
       <w:r>
+        <w:t xml:space="preserve"> feature</w:t>
+      </w:r>
+      <w:r>
+        <w:t xml:space="preserve">, namely its </w:t>
+      </w:r>
+      <w:r>
         <w:rPr>
-          <w:rFonts w:asciiTheme="majorHAnsi" w:hAnsiTheme="majorHAnsi" w:cstheme="majorHAnsi"/>
-        </w:rPr>
-        <w:t xml:space="preserve"> feature</w:t>
-      </w:r>
-      <w:r>
-        <w:rPr>
-          <w:rFonts w:asciiTheme="majorHAnsi" w:hAnsiTheme="majorHAnsi" w:cstheme="majorHAnsi"/>
-        </w:rPr>
-        <w:t xml:space="preserve">, namely its </w:t>
-      </w:r>
-      <w:r>
-        <w:rPr>
-          <w:rFonts w:asciiTheme="majorHAnsi" w:hAnsiTheme="majorHAnsi" w:cstheme="majorHAnsi"/>
           <w:i/>
           <w:iCs/>
         </w:rPr>
         <w:t>Automated Kanban</w:t>
       </w:r>
       <w:r>
-        <w:rPr>
-          <w:rFonts w:asciiTheme="majorHAnsi" w:hAnsiTheme="majorHAnsi" w:cstheme="majorHAnsi"/>
-        </w:rPr>
         <w:t xml:space="preserve"> template. Other tools such as Trello</w:t>
       </w:r>
       <w:sdt>
         <w:sdtPr>
-          <w:rPr>
-            <w:rFonts w:asciiTheme="majorHAnsi" w:hAnsiTheme="majorHAnsi" w:cstheme="majorHAnsi"/>
-          </w:rPr>
           <w:id w:val="734976331"/>
           <w:citation/>
         </w:sdtPr>
         <w:sdtContent>
           <w:r>
-            <w:rPr>
-              <w:rFonts w:asciiTheme="majorHAnsi" w:hAnsiTheme="majorHAnsi" w:cstheme="majorHAnsi"/>
-            </w:rPr>
             <w:fldChar w:fldCharType="begin"/>
           </w:r>
           <w:r>
-            <w:rPr>
-              <w:rFonts w:asciiTheme="majorHAnsi" w:hAnsiTheme="majorHAnsi" w:cstheme="majorHAnsi"/>
-            </w:rPr>
             <w:instrText xml:space="preserve"> CITATION Atl20 \l 2057 </w:instrText>
           </w:r>
           <w:r>
-            <w:rPr>
-              <w:rFonts w:asciiTheme="majorHAnsi" w:hAnsiTheme="majorHAnsi" w:cstheme="majorHAnsi"/>
-            </w:rPr>
             <w:fldChar w:fldCharType="separate"/>
           </w:r>
           <w:r>
-            <w:rPr>
-              <w:rFonts w:asciiTheme="majorHAnsi" w:hAnsiTheme="majorHAnsi" w:cstheme="majorHAnsi"/>
-              <w:noProof/>
-            </w:rPr>
             <w:t xml:space="preserve"> [8]</w:t>
           </w:r>
           <w:r>
-            <w:rPr>
-              <w:rFonts w:asciiTheme="majorHAnsi" w:hAnsiTheme="majorHAnsi" w:cstheme="majorHAnsi"/>
-            </w:rPr>
             <w:fldChar w:fldCharType="end"/>
           </w:r>
         </w:sdtContent>
       </w:sdt>
       <w:r>
-        <w:rPr>
-          <w:rFonts w:asciiTheme="majorHAnsi" w:hAnsiTheme="majorHAnsi" w:cstheme="majorHAnsi"/>
-        </w:rPr>
         <w:t xml:space="preserve"> may be useful for this, too. The stories and project board will be available in the repository, and a representation of them will be included as an appendix in the final report.</w:t>
       </w:r>
     </w:p>
@@ -1909,56 +1045,31 @@
           <w:ilvl w:val="0"/>
           <w:numId w:val="5"/>
         </w:numPr>
+      </w:pPr>
+      <w:r>
         <w:rPr>
-          <w:rFonts w:asciiTheme="majorHAnsi" w:hAnsiTheme="majorHAnsi" w:cstheme="majorHAnsi"/>
-        </w:rPr>
-      </w:pPr>
-      <w:r>
-        <w:rPr>
-          <w:rFonts w:asciiTheme="majorHAnsi" w:hAnsiTheme="majorHAnsi" w:cstheme="majorHAnsi"/>
           <w:b/>
           <w:bCs/>
         </w:rPr>
         <w:t>Notes for mid-project demonstration and final demonstration</w:t>
       </w:r>
       <w:r>
-        <w:rPr>
-          <w:rFonts w:asciiTheme="majorHAnsi" w:hAnsiTheme="majorHAnsi" w:cstheme="majorHAnsi"/>
-        </w:rPr>
         <w:t xml:space="preserve"> – The first of the two demonstrations will include notes, which I will submit as part of the assignment, as well as any further discussions about the notes I may have with the supervisor or any other teaching staff. The final demonstration will not involve any documentation, however preparations must be made to ensure a successful demonstration of the project</w:t>
       </w:r>
     </w:p>
+    <w:p/>
     <w:p>
       <w:pPr>
-        <w:rPr>
-          <w:rFonts w:asciiTheme="majorHAnsi" w:hAnsiTheme="majorHAnsi" w:cstheme="majorHAnsi"/>
-        </w:rPr>
-      </w:pPr>
+        <w:pStyle w:val="Heading1"/>
+      </w:pPr>
+      <w:r>
+        <w:t>Annotated Bibliography</w:t>
+      </w:r>
     </w:p>
-    <w:p>
-      <w:pPr>
-        <w:pStyle w:val="Heading1"/>
-        <w:rPr>
-          <w:rFonts w:cstheme="majorHAnsi"/>
-        </w:rPr>
-      </w:pPr>
-      <w:r>
-        <w:rPr>
-          <w:rFonts w:cstheme="majorHAnsi"/>
-        </w:rPr>
-        <w:t>Annotated Bibliography</w:t>
-      </w:r>
-    </w:p>
-    <w:p>
-      <w:pPr>
-        <w:rPr>
-          <w:rFonts w:asciiTheme="majorHAnsi" w:hAnsiTheme="majorHAnsi" w:cstheme="majorHAnsi"/>
-        </w:rPr>
-      </w:pPr>
-    </w:p>
+    <w:p/>
     <w:tbl>
       <w:tblPr>
-        <w:tblW w:w="5000" w:type="pct"/>
+        <w:tblW w:w="5111" w:type="pct"/>
         <w:tblCellSpacing w:w="15" w:type="dxa"/>
         <w:tblCellMar>
           <w:top w:w="15" w:type="dxa"/>
@@ -1970,31 +1081,26 @@
       </w:tblPr>
       <w:tblGrid>
         <w:gridCol w:w="322"/>
-        <w:gridCol w:w="7978"/>
+        <w:gridCol w:w="8162"/>
       </w:tblGrid>
       <w:tr>
         <w:trPr>
+          <w:trHeight w:val="1525"/>
           <w:tblCellSpacing w:w="15" w:type="dxa"/>
         </w:trPr>
         <w:tc>
           <w:tcPr>
-            <w:tcW w:w="50" w:type="pct"/>
+            <w:tcW w:w="165" w:type="pct"/>
             <w:hideMark/>
           </w:tcPr>
           <w:p>
             <w:pPr>
               <w:pStyle w:val="Bibliography"/>
               <w:rPr>
-                <w:rFonts w:asciiTheme="majorHAnsi" w:hAnsiTheme="majorHAnsi" w:cstheme="majorHAnsi"/>
-                <w:noProof/>
                 <w:sz w:val="24"/>
               </w:rPr>
             </w:pPr>
             <w:r>
-              <w:rPr>
-                <w:rFonts w:asciiTheme="majorHAnsi" w:hAnsiTheme="majorHAnsi" w:cstheme="majorHAnsi"/>
-                <w:noProof/>
-              </w:rPr>
               <w:t xml:space="preserve">[1] </w:t>
             </w:r>
           </w:p>
@@ -2007,45 +1113,52 @@
           <w:p>
             <w:pPr>
               <w:pStyle w:val="Bibliography"/>
-              <w:rPr>
-                <w:rFonts w:asciiTheme="majorHAnsi" w:hAnsiTheme="majorHAnsi" w:cstheme="majorHAnsi"/>
-                <w:noProof/>
-              </w:rPr>
             </w:pPr>
             <w:r>
-              <w:rPr>
-                <w:rFonts w:asciiTheme="majorHAnsi" w:hAnsiTheme="majorHAnsi" w:cstheme="majorHAnsi"/>
-                <w:noProof/>
-              </w:rPr>
-              <w:t>Montgomeryshire Wildlife Trust, “Dyfi Wildlife Centre | Montgomeryshire Wildlife Trust,” [Online]. Available: https://www.montwt.co.uk/projects/dyfi-wildlife-centre. [Accessed 1 February 2020].</w:t>
-            </w:r>
-            <w:bookmarkStart w:id="0" w:name="_GoBack"/>
-            <w:bookmarkEnd w:id="0"/>
+              <w:t>Montgomeryshire Wildlife Trust, “Dyfi Wildlife Centre | Montgomeryshire Wildlife Trust,” [Online]. A</w:t>
+            </w:r>
+            <w:r>
+              <w:t>vailable: https://www.montwt.co.uk/projects/dyfi-wildlife-centre. [Accessed 1 February 2020].</w:t>
+            </w:r>
+          </w:p>
+          <w:p>
+            <w:pPr>
+              <w:ind w:left="720"/>
+            </w:pPr>
+            <w:r>
+              <w:t xml:space="preserve">This website contains </w:t>
+            </w:r>
+            <w:r>
+              <w:t>information relative to the Dyfi Wildlife Centre. It is useful to have a brief overview of the project’s requirements, as well as being able to be used as a point of discussion with the customer.</w:t>
+            </w:r>
+          </w:p>
+          <w:p>
+            <w:pPr>
+              <w:ind w:left="720"/>
+            </w:pPr>
+          </w:p>
+          <w:p>
+            <w:pPr>
+              <w:ind w:left="720"/>
+            </w:pPr>
           </w:p>
         </w:tc>
       </w:tr>
       <w:tr>
         <w:trPr>
+          <w:trHeight w:val="1736"/>
           <w:tblCellSpacing w:w="15" w:type="dxa"/>
         </w:trPr>
         <w:tc>
           <w:tcPr>
-            <w:tcW w:w="50" w:type="pct"/>
+            <w:tcW w:w="165" w:type="pct"/>
             <w:hideMark/>
           </w:tcPr>
           <w:p>
             <w:pPr>
               <w:pStyle w:val="Bibliography"/>
-              <w:rPr>
-                <w:rFonts w:asciiTheme="majorHAnsi" w:hAnsiTheme="majorHAnsi" w:cstheme="majorHAnsi"/>
-                <w:noProof/>
-              </w:rPr>
             </w:pPr>
             <w:r>
-              <w:rPr>
-                <w:rFonts w:asciiTheme="majorHAnsi" w:hAnsiTheme="majorHAnsi" w:cstheme="majorHAnsi"/>
-                <w:noProof/>
-              </w:rPr>
               <w:t xml:space="preserve">[2] </w:t>
             </w:r>
           </w:p>
@@ -2058,43 +1171,39 @@
           <w:p>
             <w:pPr>
               <w:pStyle w:val="Bibliography"/>
-              <w:rPr>
-                <w:rFonts w:asciiTheme="majorHAnsi" w:hAnsiTheme="majorHAnsi" w:cstheme="majorHAnsi"/>
-                <w:noProof/>
-              </w:rPr>
             </w:pPr>
             <w:r>
-              <w:rPr>
-                <w:rFonts w:asciiTheme="majorHAnsi" w:hAnsiTheme="majorHAnsi" w:cstheme="majorHAnsi"/>
-                <w:noProof/>
-              </w:rPr>
               <w:t>OpenStreetMap Foundation, “API v0.6 - OpenStreetMap Wiki,” December 2019. [Online]. Available: https://wiki.openstreetmap.org/wiki/API_v0.6. [Accessed 1 February 2020].</w:t>
+            </w:r>
+          </w:p>
+          <w:p>
+            <w:pPr>
+              <w:ind w:left="720"/>
+            </w:pPr>
+            <w:r>
+              <w:t xml:space="preserve">The OpenStreetMap API provides open-source geodata that can be used to generate a map of the nature reserve. The benefit of this is that it does not require any form of </w:t>
+            </w:r>
+            <w:r>
+              <w:t>subscription, however it does not provide a satellite overlay.</w:t>
             </w:r>
           </w:p>
         </w:tc>
       </w:tr>
       <w:tr>
         <w:trPr>
+          <w:trHeight w:val="644"/>
           <w:tblCellSpacing w:w="15" w:type="dxa"/>
         </w:trPr>
         <w:tc>
           <w:tcPr>
-            <w:tcW w:w="50" w:type="pct"/>
+            <w:tcW w:w="165" w:type="pct"/>
             <w:hideMark/>
           </w:tcPr>
           <w:p>
             <w:pPr>
               <w:pStyle w:val="Bibliography"/>
-              <w:rPr>
-                <w:rFonts w:asciiTheme="majorHAnsi" w:hAnsiTheme="majorHAnsi" w:cstheme="majorHAnsi"/>
-                <w:noProof/>
-              </w:rPr>
             </w:pPr>
             <w:r>
-              <w:rPr>
-                <w:rFonts w:asciiTheme="majorHAnsi" w:hAnsiTheme="majorHAnsi" w:cstheme="majorHAnsi"/>
-                <w:noProof/>
-              </w:rPr>
               <w:t xml:space="preserve">[3] </w:t>
             </w:r>
           </w:p>
@@ -2107,43 +1216,37 @@
           <w:p>
             <w:pPr>
               <w:pStyle w:val="Bibliography"/>
-              <w:rPr>
-                <w:rFonts w:asciiTheme="majorHAnsi" w:hAnsiTheme="majorHAnsi" w:cstheme="majorHAnsi"/>
-                <w:noProof/>
-              </w:rPr>
             </w:pPr>
             <w:r>
-              <w:rPr>
-                <w:rFonts w:asciiTheme="majorHAnsi" w:hAnsiTheme="majorHAnsi" w:cstheme="majorHAnsi"/>
-                <w:noProof/>
-              </w:rPr>
               <w:t>Google LLC, “Pricing &amp; Plans | Google Maps Platform | Google Cloud,” [Online]. Available: https://cloud.google.com/maps-platform/pricing. [Accessed 1 February 2020].</w:t>
+            </w:r>
+          </w:p>
+          <w:p>
+            <w:pPr>
+              <w:ind w:left="720"/>
+            </w:pPr>
+            <w:r>
+              <w:t>This website provides information regarding the pricing model of Google Maps’ API. It describes a free tier, and a review as to whether it will be sufficient for the purposes of this project is required. Google Maps provides a more robust interface, including markers as well as a satellite overlay.</w:t>
             </w:r>
           </w:p>
         </w:tc>
       </w:tr>
       <w:tr>
         <w:trPr>
+          <w:trHeight w:val="2171"/>
           <w:tblCellSpacing w:w="15" w:type="dxa"/>
         </w:trPr>
         <w:tc>
           <w:tcPr>
-            <w:tcW w:w="50" w:type="pct"/>
+            <w:tcW w:w="165" w:type="pct"/>
             <w:hideMark/>
           </w:tcPr>
           <w:p>
             <w:pPr>
               <w:pStyle w:val="Bibliography"/>
-              <w:rPr>
-                <w:rFonts w:asciiTheme="majorHAnsi" w:hAnsiTheme="majorHAnsi" w:cstheme="majorHAnsi"/>
-                <w:noProof/>
-              </w:rPr>
             </w:pPr>
             <w:r>
-              <w:rPr>
-                <w:rFonts w:asciiTheme="majorHAnsi" w:hAnsiTheme="majorHAnsi" w:cstheme="majorHAnsi"/>
-                <w:noProof/>
-              </w:rPr>
+              <w:lastRenderedPageBreak/>
               <w:t xml:space="preserve">[4] </w:t>
             </w:r>
           </w:p>
@@ -2156,43 +1259,41 @@
           <w:p>
             <w:pPr>
               <w:pStyle w:val="Bibliography"/>
-              <w:rPr>
-                <w:rFonts w:asciiTheme="majorHAnsi" w:hAnsiTheme="majorHAnsi" w:cstheme="majorHAnsi"/>
-                <w:noProof/>
-              </w:rPr>
             </w:pPr>
             <w:r>
-              <w:rPr>
-                <w:rFonts w:asciiTheme="majorHAnsi" w:hAnsiTheme="majorHAnsi" w:cstheme="majorHAnsi"/>
-                <w:noProof/>
-              </w:rPr>
               <w:t>A. Nystrom, “Agile Solo: Defining and Evaluating an Agile Software Development Process for a Single Software Developer,” Chalmers University of Technology, Gothenburg, 2011.</w:t>
             </w:r>
+          </w:p>
+          <w:p>
+            <w:pPr>
+              <w:ind w:left="720"/>
+            </w:pPr>
+            <w:r>
+              <w:t>This is the title of a Masters’ thesis that proposed an adaption of Agile software development for developers working by themselves. This will be a useful reference for ensuring there is a overlaying method to the development stages of the project. However, certain parts of the proposed method, such as regular reviews by other people, would not be possible in the context of an academic project.</w:t>
+            </w:r>
+          </w:p>
+          <w:p>
+            <w:pPr>
+              <w:ind w:left="720"/>
+            </w:pPr>
           </w:p>
         </w:tc>
       </w:tr>
       <w:tr>
         <w:trPr>
+          <w:trHeight w:val="1525"/>
           <w:tblCellSpacing w:w="15" w:type="dxa"/>
         </w:trPr>
         <w:tc>
           <w:tcPr>
-            <w:tcW w:w="50" w:type="pct"/>
+            <w:tcW w:w="165" w:type="pct"/>
             <w:hideMark/>
           </w:tcPr>
           <w:p>
             <w:pPr>
               <w:pStyle w:val="Bibliography"/>
-              <w:rPr>
-                <w:rFonts w:asciiTheme="majorHAnsi" w:hAnsiTheme="majorHAnsi" w:cstheme="majorHAnsi"/>
-                <w:noProof/>
-              </w:rPr>
             </w:pPr>
             <w:r>
-              <w:rPr>
-                <w:rFonts w:asciiTheme="majorHAnsi" w:hAnsiTheme="majorHAnsi" w:cstheme="majorHAnsi"/>
-                <w:noProof/>
-              </w:rPr>
               <w:t xml:space="preserve">[5] </w:t>
             </w:r>
           </w:p>
@@ -2205,59 +1306,44 @@
           <w:p>
             <w:pPr>
               <w:pStyle w:val="Bibliography"/>
-              <w:rPr>
-                <w:rFonts w:asciiTheme="majorHAnsi" w:hAnsiTheme="majorHAnsi" w:cstheme="majorHAnsi"/>
-                <w:noProof/>
-              </w:rPr>
             </w:pPr>
             <w:r>
-              <w:rPr>
-                <w:rFonts w:asciiTheme="majorHAnsi" w:hAnsiTheme="majorHAnsi" w:cstheme="majorHAnsi"/>
-                <w:noProof/>
-              </w:rPr>
-              <w:t xml:space="preserve">Y. Brikman, “Choosing a Tech Stack,” in </w:t>
-            </w:r>
-            <w:r>
-              <w:rPr>
-                <w:rFonts w:asciiTheme="majorHAnsi" w:hAnsiTheme="majorHAnsi" w:cstheme="majorHAnsi"/>
-                <w:i/>
-                <w:iCs/>
-                <w:noProof/>
-              </w:rPr>
-              <w:t>Hello, Startup: A Programmer's Guide to Building Products, Technologies, and Teams</w:t>
-            </w:r>
-            <w:r>
-              <w:rPr>
-                <w:rFonts w:asciiTheme="majorHAnsi" w:hAnsiTheme="majorHAnsi" w:cstheme="majorHAnsi"/>
-                <w:noProof/>
-              </w:rPr>
-              <w:t xml:space="preserve">, Sebastopol, O'Reilly Media, 2015. </w:t>
-            </w:r>
+              <w:t xml:space="preserve">Y. Brikman, “Choosing a Tech Stack,” in Hello, Startup: A Programmer's Guide to Building Products, Technologies, and Teams, Sebastopol, O'Reilly Media, 2015. </w:t>
+            </w:r>
+          </w:p>
+          <w:p>
+            <w:pPr>
+              <w:ind w:left="720"/>
+            </w:pPr>
+            <w:r>
+              <w:t>This is a chapter from a book dealing with</w:t>
+            </w:r>
+            <w:r>
+              <w:t xml:space="preserve"> building products in a startup environment. While this is clearly not the case for this project, the chapter includes details and case studies on different technology stacks, which will be useful when looking for reputable information on stack choices.</w:t>
+            </w:r>
+          </w:p>
+          <w:p>
+            <w:pPr>
+              <w:ind w:left="720"/>
+            </w:pPr>
           </w:p>
         </w:tc>
       </w:tr>
       <w:tr>
         <w:trPr>
+          <w:trHeight w:val="2171"/>
           <w:tblCellSpacing w:w="15" w:type="dxa"/>
         </w:trPr>
         <w:tc>
           <w:tcPr>
-            <w:tcW w:w="50" w:type="pct"/>
+            <w:tcW w:w="165" w:type="pct"/>
             <w:hideMark/>
           </w:tcPr>
           <w:p>
             <w:pPr>
               <w:pStyle w:val="Bibliography"/>
-              <w:rPr>
-                <w:rFonts w:asciiTheme="majorHAnsi" w:hAnsiTheme="majorHAnsi" w:cstheme="majorHAnsi"/>
-                <w:noProof/>
-              </w:rPr>
             </w:pPr>
             <w:r>
-              <w:rPr>
-                <w:rFonts w:asciiTheme="majorHAnsi" w:hAnsiTheme="majorHAnsi" w:cstheme="majorHAnsi"/>
-                <w:noProof/>
-              </w:rPr>
               <w:t xml:space="preserve">[6] </w:t>
             </w:r>
           </w:p>
@@ -2270,43 +1356,49 @@
           <w:p>
             <w:pPr>
               <w:pStyle w:val="Bibliography"/>
-              <w:rPr>
-                <w:rFonts w:asciiTheme="majorHAnsi" w:hAnsiTheme="majorHAnsi" w:cstheme="majorHAnsi"/>
-                <w:noProof/>
-              </w:rPr>
             </w:pPr>
             <w:r>
-              <w:rPr>
-                <w:rFonts w:asciiTheme="majorHAnsi" w:hAnsiTheme="majorHAnsi" w:cstheme="majorHAnsi"/>
-                <w:noProof/>
-              </w:rPr>
               <w:t>Docker Inc., “Get started with Docker for Windows | Docker Documentation,” 28 January 2020. [Online]. Available: https://docs.docker.com/docker-for-windows/. [Accessed 1 February 2020].</w:t>
             </w:r>
+          </w:p>
+          <w:p>
+            <w:pPr>
+              <w:ind w:left="720"/>
+            </w:pPr>
+            <w:r>
+              <w:t>This includes information on Docker for Windows, which could be run on a windows desktop PC. Docker runs software in containers, essentially lightweight virtual machines, that are isolated from its host. This would be useful for local development, as it avoids interfe</w:t>
+            </w:r>
+            <w:r>
+              <w:t>ring with the host, as well as avoiding running development builds on a live server, or requiring expensive cloud instances for different environments.</w:t>
+            </w:r>
+          </w:p>
+          <w:p>
+            <w:pPr>
+              <w:ind w:left="720"/>
+            </w:pPr>
+          </w:p>
+          <w:p>
+            <w:pPr>
+              <w:ind w:left="720"/>
+            </w:pPr>
           </w:p>
         </w:tc>
       </w:tr>
       <w:tr>
         <w:trPr>
+          <w:trHeight w:val="1525"/>
           <w:tblCellSpacing w:w="15" w:type="dxa"/>
         </w:trPr>
         <w:tc>
           <w:tcPr>
-            <w:tcW w:w="50" w:type="pct"/>
+            <w:tcW w:w="165" w:type="pct"/>
             <w:hideMark/>
           </w:tcPr>
           <w:p>
             <w:pPr>
               <w:pStyle w:val="Bibliography"/>
-              <w:rPr>
-                <w:rFonts w:asciiTheme="majorHAnsi" w:hAnsiTheme="majorHAnsi" w:cstheme="majorHAnsi"/>
-                <w:noProof/>
-              </w:rPr>
             </w:pPr>
             <w:r>
-              <w:rPr>
-                <w:rFonts w:asciiTheme="majorHAnsi" w:hAnsiTheme="majorHAnsi" w:cstheme="majorHAnsi"/>
-                <w:noProof/>
-              </w:rPr>
               <w:t xml:space="preserve">[7] </w:t>
             </w:r>
           </w:p>
@@ -2319,43 +1411,47 @@
           <w:p>
             <w:pPr>
               <w:pStyle w:val="Bibliography"/>
-              <w:rPr>
-                <w:rFonts w:asciiTheme="majorHAnsi" w:hAnsiTheme="majorHAnsi" w:cstheme="majorHAnsi"/>
-                <w:noProof/>
-              </w:rPr>
             </w:pPr>
             <w:r>
-              <w:rPr>
-                <w:rFonts w:asciiTheme="majorHAnsi" w:hAnsiTheme="majorHAnsi" w:cstheme="majorHAnsi"/>
-                <w:noProof/>
-              </w:rPr>
               <w:t>GitHub, Inc., “GitHub,” [Online]. Available: https://github.com/. [Accessed 1 February 2020].</w:t>
             </w:r>
+          </w:p>
+          <w:p>
+            <w:pPr>
+              <w:ind w:left="720"/>
+            </w:pPr>
+            <w:r>
+              <w:t xml:space="preserve">GitHub hosts Git; a type of version control software. The intention is for the project’s repository to use Git and it be hosted on GitHub. GitHub also provides </w:t>
+            </w:r>
+            <w:r>
+              <w:t>useful tools such as issue tracking and project boards, which can be used as part of the software development process.</w:t>
+            </w:r>
+            <w:r>
+              <w:t xml:space="preserve"> </w:t>
+            </w:r>
+          </w:p>
+          <w:p>
+            <w:pPr>
+              <w:ind w:left="720"/>
+            </w:pPr>
           </w:p>
         </w:tc>
       </w:tr>
       <w:tr>
         <w:trPr>
+          <w:trHeight w:val="1078"/>
           <w:tblCellSpacing w:w="15" w:type="dxa"/>
         </w:trPr>
         <w:tc>
           <w:tcPr>
-            <w:tcW w:w="50" w:type="pct"/>
+            <w:tcW w:w="165" w:type="pct"/>
             <w:hideMark/>
           </w:tcPr>
           <w:p>
             <w:pPr>
               <w:pStyle w:val="Bibliography"/>
-              <w:rPr>
-                <w:rFonts w:asciiTheme="majorHAnsi" w:hAnsiTheme="majorHAnsi" w:cstheme="majorHAnsi"/>
-                <w:noProof/>
-              </w:rPr>
             </w:pPr>
             <w:r>
-              <w:rPr>
-                <w:rFonts w:asciiTheme="majorHAnsi" w:hAnsiTheme="majorHAnsi" w:cstheme="majorHAnsi"/>
-                <w:noProof/>
-              </w:rPr>
               <w:t xml:space="preserve">[8] </w:t>
             </w:r>
           </w:p>
@@ -2368,47 +1464,29 @@
           <w:p>
             <w:pPr>
               <w:pStyle w:val="Bibliography"/>
-              <w:rPr>
-                <w:rFonts w:asciiTheme="majorHAnsi" w:hAnsiTheme="majorHAnsi" w:cstheme="majorHAnsi"/>
-                <w:noProof/>
-              </w:rPr>
             </w:pPr>
             <w:r>
-              <w:rPr>
-                <w:rFonts w:asciiTheme="majorHAnsi" w:hAnsiTheme="majorHAnsi" w:cstheme="majorHAnsi"/>
-                <w:noProof/>
-              </w:rPr>
               <w:t>Atlassian Corporation Plc, “Trello,” [Online]. Available: https://trello.com/home. [Accessed 1 February 2020].</w:t>
             </w:r>
+          </w:p>
+          <w:p>
+            <w:pPr>
+              <w:ind w:left="720"/>
+            </w:pPr>
+            <w:r>
+              <w:t>Trello is a project management web application that uses boards and cards to realise a Kanban development process. It can integrate with GitHub’s issue tracking feature and allows you to provide far more detail in cards. A decision will be made during the project’s planning stage as to whether to use Trello’s free tier or keep in the GitHub ecosystem.</w:t>
+            </w:r>
+            <w:bookmarkStart w:id="0" w:name="_GoBack"/>
+            <w:bookmarkEnd w:id="0"/>
           </w:p>
         </w:tc>
       </w:tr>
     </w:tbl>
+    <w:p/>
+    <w:p/>
     <w:p>
-      <w:pPr>
+      <w:r>
         <w:rPr>
-          <w:rFonts w:asciiTheme="majorHAnsi" w:hAnsiTheme="majorHAnsi" w:cstheme="majorHAnsi"/>
-        </w:rPr>
-      </w:pPr>
-    </w:p>
-    <w:p>
-      <w:pPr>
-        <w:rPr>
-          <w:rFonts w:asciiTheme="majorHAnsi" w:hAnsiTheme="majorHAnsi" w:cstheme="majorHAnsi"/>
-        </w:rPr>
-      </w:pPr>
-    </w:p>
-    <w:p>
-      <w:pPr>
-        <w:spacing w:after="120"/>
-        <w:rPr>
-          <w:rFonts w:asciiTheme="majorHAnsi" w:hAnsiTheme="majorHAnsi" w:cstheme="majorHAnsi"/>
-        </w:rPr>
-      </w:pPr>
-      <w:r>
-        <w:rPr>
-          <w:rFonts w:asciiTheme="majorHAnsi" w:hAnsiTheme="majorHAnsi" w:cstheme="majorHAnsi"/>
-          <w:i/>
           <w:lang w:val="en-US"/>
         </w:rPr>
         <w:t xml:space="preserve"> </w:t>
@@ -2435,6 +1513,7 @@
         <w:separator/>
       </w:r>
     </w:p>
+    <w:p/>
   </w:endnote>
   <w:endnote w:type="continuationSeparator" w:id="0">
     <w:p>
@@ -2442,6 +1521,7 @@
         <w:continuationSeparator/>
       </w:r>
     </w:p>
+    <w:p/>
   </w:endnote>
 </w:endnotes>
 </file>
@@ -2451,7 +1531,6 @@
   <w:p>
     <w:pPr>
       <w:pStyle w:val="Footer"/>
-      <w:framePr w:wrap="around" w:vAnchor="text" w:hAnchor="margin" w:xAlign="right" w:y="1"/>
       <w:rPr>
         <w:rStyle w:val="PageNumber"/>
       </w:rPr>
@@ -2478,8 +1557,6 @@
   <w:p>
     <w:pPr>
       <w:pStyle w:val="Footer"/>
-      <w:framePr w:wrap="around" w:vAnchor="text" w:hAnchor="margin" w:xAlign="right" w:y="1"/>
-      <w:ind w:right="360"/>
       <w:rPr>
         <w:rStyle w:val="PageNumber"/>
       </w:rPr>
@@ -2506,7 +1583,6 @@
   <w:p>
     <w:pPr>
       <w:pStyle w:val="Footer"/>
-      <w:ind w:right="360"/>
     </w:pPr>
   </w:p>
 </w:ftr>
@@ -2517,7 +1593,6 @@
   <w:p>
     <w:pPr>
       <w:pStyle w:val="Footer"/>
-      <w:framePr w:wrap="around" w:vAnchor="text" w:hAnchor="margin" w:xAlign="right" w:y="1"/>
       <w:rPr>
         <w:rStyle w:val="PageNumber"/>
       </w:rPr>
@@ -2543,7 +1618,6 @@
     <w:r>
       <w:rPr>
         <w:rStyle w:val="PageNumber"/>
-        <w:noProof/>
       </w:rPr>
       <w:t>2</w:t>
     </w:r>
@@ -2557,7 +1631,6 @@
   <w:p>
     <w:pPr>
       <w:pStyle w:val="Footer"/>
-      <w:ind w:right="360"/>
     </w:pPr>
     <w:r>
       <w:t xml:space="preserve"> </w:t>
@@ -2580,98 +1653,61 @@
   <w:p>
     <w:pPr>
       <w:pStyle w:val="Footer"/>
-      <w:rPr>
-        <w:sz w:val="21"/>
-      </w:rPr>
     </w:pPr>
     <w:r>
-      <w:rPr>
-        <w:sz w:val="21"/>
-      </w:rPr>
       <w:t>Dyfi Wildlife Centre: Web App</w:t>
     </w:r>
     <w:r>
-      <w:rPr>
-        <w:sz w:val="21"/>
-      </w:rPr>
       <w:tab/>
     </w:r>
     <w:r>
-      <w:rPr>
-        <w:sz w:val="21"/>
-      </w:rPr>
       <w:tab/>
       <w:t xml:space="preserve">Page </w:t>
     </w:r>
     <w:r>
-      <w:rPr>
-        <w:sz w:val="21"/>
-      </w:rPr>
       <w:fldChar w:fldCharType="begin"/>
     </w:r>
     <w:r>
-      <w:rPr>
-        <w:sz w:val="21"/>
-      </w:rPr>
       <w:instrText xml:space="preserve"> PAGE  \* MERGEFORMAT </w:instrText>
     </w:r>
     <w:r>
-      <w:rPr>
-        <w:sz w:val="21"/>
-      </w:rPr>
       <w:fldChar w:fldCharType="separate"/>
     </w:r>
     <w:r>
-      <w:rPr>
-        <w:noProof/>
-        <w:sz w:val="21"/>
-      </w:rPr>
       <w:t>1</w:t>
     </w:r>
     <w:r>
-      <w:rPr>
-        <w:sz w:val="21"/>
-      </w:rPr>
       <w:fldChar w:fldCharType="end"/>
     </w:r>
     <w:r>
-      <w:rPr>
-        <w:sz w:val="21"/>
-      </w:rPr>
       <w:t xml:space="preserve"> of </w:t>
     </w:r>
     <w:r>
       <w:rPr>
-        <w:sz w:val="21"/>
         <w:lang w:val="en-US"/>
       </w:rPr>
       <w:fldChar w:fldCharType="begin"/>
     </w:r>
     <w:r>
       <w:rPr>
-        <w:sz w:val="21"/>
         <w:lang w:val="en-US"/>
       </w:rPr>
       <w:instrText xml:space="preserve"> SECTIONPAGES  \* MERGEFORMAT </w:instrText>
     </w:r>
     <w:r>
       <w:rPr>
-        <w:sz w:val="21"/>
         <w:lang w:val="en-US"/>
       </w:rPr>
       <w:fldChar w:fldCharType="separate"/>
     </w:r>
     <w:r>
       <w:rPr>
-        <w:noProof/>
-        <w:sz w:val="21"/>
         <w:lang w:val="en-US"/>
       </w:rPr>
       <w:t>4</w:t>
     </w:r>
     <w:r>
       <w:rPr>
-        <w:sz w:val="21"/>
         <w:lang w:val="en-US"/>
       </w:rPr>
       <w:fldChar w:fldCharType="end"/>
@@ -2682,6 +1718,7 @@
       <w:pStyle w:val="Footer"/>
     </w:pPr>
   </w:p>
+  <w:p/>
 </w:ftr>
 </file>
 
@@ -2693,6 +1730,7 @@
         <w:separator/>
       </w:r>
     </w:p>
+    <w:p/>
   </w:footnote>
   <w:footnote w:type="continuationSeparator" w:id="0">
     <w:p>
@@ -2700,6 +1738,7 @@
         <w:continuationSeparator/>
       </w:r>
     </w:p>
+    <w:p/>
   </w:footnote>
 </w:footnotes>
 </file>
@@ -2731,47 +1770,24 @@
   <w:p>
     <w:pPr>
       <w:pStyle w:val="Header"/>
-      <w:rPr>
-        <w:rFonts w:ascii="Calibri" w:hAnsi="Calibri" w:cs="Calibri"/>
-        <w:sz w:val="20"/>
-      </w:rPr>
     </w:pPr>
     <w:r>
-      <w:rPr>
-        <w:rFonts w:ascii="Calibri" w:hAnsi="Calibri" w:cs="Calibri"/>
-        <w:sz w:val="20"/>
-      </w:rPr>
       <w:t>Project Outline</w:t>
     </w:r>
     <w:r>
-      <w:rPr>
-        <w:rFonts w:ascii="Calibri" w:hAnsi="Calibri" w:cs="Calibri"/>
-        <w:sz w:val="20"/>
-      </w:rPr>
       <w:t xml:space="preserve"> – 0.1 (Draft)</w:t>
     </w:r>
     <w:r>
-      <w:rPr>
-        <w:rFonts w:ascii="Calibri" w:hAnsi="Calibri" w:cs="Calibri"/>
-        <w:sz w:val="20"/>
-      </w:rPr>
       <w:tab/>
     </w:r>
     <w:r>
-      <w:rPr>
-        <w:rFonts w:ascii="Calibri" w:hAnsi="Calibri" w:cs="Calibri"/>
-        <w:sz w:val="20"/>
-      </w:rPr>
       <w:tab/>
     </w:r>
     <w:r>
-      <w:rPr>
-        <w:rFonts w:ascii="Calibri" w:hAnsi="Calibri" w:cs="Calibri"/>
-        <w:sz w:val="20"/>
-      </w:rPr>
       <w:t>Michael Male (mim39)</w:t>
     </w:r>
   </w:p>
+  <w:p/>
 </w:hdr>
 </file>
 
@@ -3678,8 +2694,10 @@
   <w:style w:type="paragraph" w:default="1" w:styleId="Normal">
     <w:name w:val="Normal"/>
     <w:qFormat/>
-    <w:rsid w:val="00B40716"/>
+    <w:rsid w:val="00583B71"/>
     <w:rPr>
+      <w:rFonts w:asciiTheme="majorHAnsi" w:hAnsiTheme="majorHAnsi" w:cstheme="majorHAnsi"/>
+      <w:noProof/>
       <w:sz w:val="22"/>
       <w:szCs w:val="24"/>
     </w:rPr>
@@ -3702,7 +2720,7 @@
       <w:outlineLvl w:val="0"/>
     </w:pPr>
     <w:rPr>
-      <w:rFonts w:asciiTheme="majorHAnsi" w:eastAsiaTheme="majorEastAsia" w:hAnsiTheme="majorHAnsi" w:cstheme="majorBidi"/>
+      <w:rFonts w:eastAsiaTheme="majorEastAsia" w:cstheme="majorBidi"/>
       <w:b/>
       <w:bCs/>
       <w:sz w:val="32"/>
@@ -4323,7 +3341,7 @@
 </file>
 
 <file path=customXml/itemProps1.xml><?xml version="1.0" encoding="utf-8"?>
-<ds:datastoreItem xmlns:ds="http://schemas.openxmlformats.org/officeDocument/2006/customXml" ds:itemID="{B73AE5FA-92A6-4B58-B75B-87A4B51DEBA5}">
+<ds:datastoreItem xmlns:ds="http://schemas.openxmlformats.org/officeDocument/2006/customXml" ds:itemID="{8C356580-FBEE-4E43-9816-3C47E62E8338}">
   <ds:schemaRefs>
     <ds:schemaRef ds:uri="http://schemas.openxmlformats.org/officeDocument/2006/bibliography"/>
   </ds:schemaRefs>

</xml_diff>

<commit_message>
Second draft created and compiled as PDF
</commit_message>
<xml_diff>
--- a/docs/project_outline/Michael Male - Project Outline.docx
+++ b/docs/project_outline/Michael Male - Project Outline.docx
@@ -4,9 +4,16 @@
   <w:body>
     <w:p/>
     <w:p/>
-    <w:p/>
-    <w:p>
-      <w:pPr>
+    <w:p>
+      <w:pPr>
+        <w:pStyle w:val="Title"/>
+        <w:jc w:val="center"/>
+      </w:pPr>
+    </w:p>
+    <w:p>
+      <w:pPr>
+        <w:pStyle w:val="Title"/>
+        <w:jc w:val="center"/>
         <w:rPr>
           <w:lang w:val="en-US"/>
         </w:rPr>
@@ -231,8 +238,10 @@
               <w:t xml:space="preserve">February </w:t>
             </w:r>
             <w:r>
-              <w:t>1</w:t>
+              <w:t>2</w:t>
             </w:r>
+            <w:bookmarkStart w:id="0" w:name="_GoBack"/>
+            <w:bookmarkEnd w:id="0"/>
             <w:r>
               <w:t>, 20</w:t>
             </w:r>
@@ -261,7 +270,10 @@
           </w:tcPr>
           <w:p>
             <w:r>
-              <w:t>0.1</w:t>
+              <w:t>0.</w:t>
+            </w:r>
+            <w:r>
+              <w:t>2</w:t>
             </w:r>
           </w:p>
         </w:tc>
@@ -319,151 +331,406 @@
       </w:r>
     </w:p>
     <w:p>
-      <w:r>
+      <w:pPr>
+        <w:rPr>
+          <w:sz w:val="21"/>
+          <w:szCs w:val="21"/>
+        </w:rPr>
+      </w:pPr>
+      <w:r>
+        <w:rPr>
+          <w:sz w:val="21"/>
+          <w:szCs w:val="21"/>
+        </w:rPr>
         <w:t xml:space="preserve">The Dyfi Wildlife Centre is a visitor centre run by the Montgomeryshire Wildlife Trust, situated on the Cors Dyfi Nature Reserve in Powys, Wales. </w:t>
       </w:r>
       <w:r>
+        <w:rPr>
+          <w:sz w:val="21"/>
+          <w:szCs w:val="21"/>
+        </w:rPr>
         <w:t>Its</w:t>
       </w:r>
       <w:r>
+        <w:rPr>
+          <w:sz w:val="21"/>
+          <w:szCs w:val="21"/>
+        </w:rPr>
         <w:t xml:space="preserve"> purpose is to showcase the reserve's work, and its place as an osprey conservation, engagement, and research project</w:t>
       </w:r>
       <w:sdt>
         <w:sdtPr>
+          <w:rPr>
+            <w:sz w:val="21"/>
+            <w:szCs w:val="21"/>
+          </w:rPr>
           <w:id w:val="-1628080791"/>
           <w:citation/>
         </w:sdtPr>
         <w:sdtEndPr/>
         <w:sdtContent>
           <w:r>
+            <w:rPr>
+              <w:sz w:val="21"/>
+              <w:szCs w:val="21"/>
+            </w:rPr>
             <w:fldChar w:fldCharType="begin"/>
           </w:r>
           <w:r>
+            <w:rPr>
+              <w:sz w:val="21"/>
+              <w:szCs w:val="21"/>
+            </w:rPr>
             <w:instrText xml:space="preserve"> CITATION Mon20 \l 2057 </w:instrText>
           </w:r>
           <w:r>
+            <w:rPr>
+              <w:sz w:val="21"/>
+              <w:szCs w:val="21"/>
+            </w:rPr>
             <w:fldChar w:fldCharType="separate"/>
           </w:r>
           <w:r>
+            <w:rPr>
+              <w:sz w:val="21"/>
+              <w:szCs w:val="21"/>
+            </w:rPr>
             <w:t xml:space="preserve"> [1]</w:t>
           </w:r>
           <w:r>
+            <w:rPr>
+              <w:sz w:val="21"/>
+              <w:szCs w:val="21"/>
+            </w:rPr>
             <w:fldChar w:fldCharType="end"/>
           </w:r>
         </w:sdtContent>
       </w:sdt>
       <w:r>
-        <w:t>. This project will aim to create a map-based application to assist volunteers at the centre while they aim to provide an interactive and educational experience to visitors. The application should operate from a browser on a touch-screen Windows PC, with information and details about the site presented in a user-friendly manner.</w:t>
-      </w:r>
-    </w:p>
-    <w:p/>
-    <w:p>
-      <w:r>
-        <w:t>The project will develop a single-page web application to assist volunteers in providing information to visitors. Volunteers have varying levels of computer literacy, and importance must be placed on the application being easy to use and aesthetically pleasing. The interface will involve the use of a map API, such as the OpenStreetMap API</w:t>
+        <w:rPr>
+          <w:sz w:val="21"/>
+          <w:szCs w:val="21"/>
+        </w:rPr>
+        <w:t>. This project will aim to create a map-based application to assist volunteers at the centre</w:t>
+      </w:r>
+      <w:r>
+        <w:rPr>
+          <w:sz w:val="21"/>
+          <w:szCs w:val="21"/>
+        </w:rPr>
+        <w:t xml:space="preserve"> in providing a positive experience to their visitors, being used through a browser on a touchscreen Windows PC.</w:t>
+      </w:r>
+    </w:p>
+    <w:p>
+      <w:pPr>
+        <w:rPr>
+          <w:sz w:val="21"/>
+          <w:szCs w:val="21"/>
+        </w:rPr>
+      </w:pPr>
+    </w:p>
+    <w:p>
+      <w:pPr>
+        <w:rPr>
+          <w:sz w:val="21"/>
+          <w:szCs w:val="21"/>
+        </w:rPr>
+      </w:pPr>
+      <w:r>
+        <w:rPr>
+          <w:sz w:val="21"/>
+          <w:szCs w:val="21"/>
+        </w:rPr>
+        <w:t>The project will develop a single-page web application to assist volunteers in providing information to visitors. The interface will involve the use of a map API, such as the OpenStreetMap API</w:t>
       </w:r>
       <w:sdt>
         <w:sdtPr>
+          <w:rPr>
+            <w:sz w:val="21"/>
+            <w:szCs w:val="21"/>
+          </w:rPr>
           <w:id w:val="-1410614276"/>
           <w:citation/>
         </w:sdtPr>
         <w:sdtEndPr/>
         <w:sdtContent>
           <w:r>
+            <w:rPr>
+              <w:sz w:val="21"/>
+              <w:szCs w:val="21"/>
+            </w:rPr>
             <w:fldChar w:fldCharType="begin"/>
           </w:r>
           <w:r>
+            <w:rPr>
+              <w:sz w:val="21"/>
+              <w:szCs w:val="21"/>
+            </w:rPr>
             <w:instrText xml:space="preserve"> CITATION Ope19 \l 2057 </w:instrText>
           </w:r>
           <w:r>
+            <w:rPr>
+              <w:sz w:val="21"/>
+              <w:szCs w:val="21"/>
+            </w:rPr>
             <w:fldChar w:fldCharType="separate"/>
           </w:r>
           <w:r>
+            <w:rPr>
+              <w:sz w:val="21"/>
+              <w:szCs w:val="21"/>
+            </w:rPr>
             <w:t xml:space="preserve"> [2]</w:t>
           </w:r>
           <w:r>
+            <w:rPr>
+              <w:sz w:val="21"/>
+              <w:szCs w:val="21"/>
+            </w:rPr>
             <w:fldChar w:fldCharType="end"/>
           </w:r>
         </w:sdtContent>
       </w:sdt>
       <w:r>
+        <w:rPr>
+          <w:sz w:val="21"/>
+          <w:szCs w:val="21"/>
+        </w:rPr>
         <w:t xml:space="preserve"> or Google Cloud Maps Platform</w:t>
       </w:r>
       <w:sdt>
         <w:sdtPr>
+          <w:rPr>
+            <w:sz w:val="21"/>
+            <w:szCs w:val="21"/>
+          </w:rPr>
           <w:id w:val="-1603338594"/>
           <w:citation/>
         </w:sdtPr>
         <w:sdtEndPr/>
         <w:sdtContent>
           <w:r>
+            <w:rPr>
+              <w:sz w:val="21"/>
+              <w:szCs w:val="21"/>
+            </w:rPr>
             <w:fldChar w:fldCharType="begin"/>
           </w:r>
           <w:r>
+            <w:rPr>
+              <w:sz w:val="21"/>
+              <w:szCs w:val="21"/>
+            </w:rPr>
             <w:instrText xml:space="preserve"> CITATION Goo201 \l 2057 </w:instrText>
           </w:r>
           <w:r>
+            <w:rPr>
+              <w:sz w:val="21"/>
+              <w:szCs w:val="21"/>
+            </w:rPr>
             <w:fldChar w:fldCharType="separate"/>
           </w:r>
           <w:r>
+            <w:rPr>
+              <w:sz w:val="21"/>
+              <w:szCs w:val="21"/>
+            </w:rPr>
             <w:t xml:space="preserve"> [3]</w:t>
           </w:r>
           <w:r>
+            <w:rPr>
+              <w:sz w:val="21"/>
+              <w:szCs w:val="21"/>
+            </w:rPr>
             <w:fldChar w:fldCharType="end"/>
           </w:r>
         </w:sdtContent>
       </w:sdt>
       <w:r>
+        <w:rPr>
+          <w:sz w:val="21"/>
+          <w:szCs w:val="21"/>
+        </w:rPr>
         <w:t xml:space="preserve">. </w:t>
       </w:r>
       <w:r>
-        <w:t>An interface for adding information about specific points of interest will be developed; be that parts of the centre, public transport links, or local businesses surrounding the nature reserve. The application should also provide access to the Dyfi Osprey Project's existing webcam infrastructure, built to show a live feed of their osprey nests.</w:t>
-      </w:r>
-    </w:p>
-    <w:p/>
-    <w:p>
-      <w:r>
-        <w:t>The project will also develop an administration portal, where volunteers can enter and manage information about the nature reserve through a graphical interface. Initial information, and the requirements of this administration portal, will have to be sought from the customer at some stage during the project. Information will be stored via persistent data.</w:t>
-      </w:r>
-    </w:p>
-    <w:p/>
-    <w:p>
-      <w:r>
-        <w:t>The application will be used directly by the Dyfi Wildlife Centre. There is a need for the application to be maintainable and written with a view to long-term use. The project will place focus on sustainable software, along with the development of documentation for both end users and developers on how to use and maintain the application. Future use-cases for the project may involve it being used independently by visitors, or it being used on other devices such as mobile phones, and the project will consider how to allow for future iterations upon it to be as simple as possible.</w:t>
-      </w:r>
-    </w:p>
-    <w:p/>
-    <w:p>
-      <w:r>
+        <w:rPr>
+          <w:sz w:val="21"/>
+          <w:szCs w:val="21"/>
+        </w:rPr>
+        <w:t>An interface for adding information about specific points of interest will</w:t>
+      </w:r>
+      <w:r>
+        <w:rPr>
+          <w:sz w:val="21"/>
+          <w:szCs w:val="21"/>
+        </w:rPr>
+        <w:t xml:space="preserve"> also be developed. </w:t>
+      </w:r>
+      <w:r>
+        <w:rPr>
+          <w:sz w:val="21"/>
+          <w:szCs w:val="21"/>
+        </w:rPr>
+        <w:t xml:space="preserve">The application should also provide access to the Dyfi Osprey Project's existing </w:t>
+      </w:r>
+      <w:r>
+        <w:rPr>
+          <w:sz w:val="21"/>
+          <w:szCs w:val="21"/>
+        </w:rPr>
+        <w:t>osprey webcams.</w:t>
+      </w:r>
+    </w:p>
+    <w:p>
+      <w:pPr>
+        <w:rPr>
+          <w:sz w:val="21"/>
+          <w:szCs w:val="21"/>
+        </w:rPr>
+      </w:pPr>
+    </w:p>
+    <w:p>
+      <w:pPr>
+        <w:rPr>
+          <w:sz w:val="21"/>
+          <w:szCs w:val="21"/>
+        </w:rPr>
+      </w:pPr>
+      <w:r>
+        <w:rPr>
+          <w:sz w:val="21"/>
+          <w:szCs w:val="21"/>
+        </w:rPr>
+        <w:t xml:space="preserve">The project will also develop an administration portal, where volunteers can enter and manage information about the nature reserve through a graphical interface. Initial </w:t>
+      </w:r>
+      <w:r>
+        <w:rPr>
+          <w:sz w:val="21"/>
+          <w:szCs w:val="21"/>
+        </w:rPr>
+        <w:t xml:space="preserve">requirements </w:t>
+      </w:r>
+      <w:r>
+        <w:rPr>
+          <w:sz w:val="21"/>
+          <w:szCs w:val="21"/>
+        </w:rPr>
+        <w:t>will have to be sought from the customer at some stage during the project. Information will be stored via persistent data.</w:t>
+      </w:r>
+    </w:p>
+    <w:p>
+      <w:pPr>
+        <w:rPr>
+          <w:sz w:val="21"/>
+          <w:szCs w:val="21"/>
+        </w:rPr>
+      </w:pPr>
+    </w:p>
+    <w:p>
+      <w:pPr>
+        <w:rPr>
+          <w:sz w:val="21"/>
+          <w:szCs w:val="21"/>
+        </w:rPr>
+      </w:pPr>
+      <w:r>
+        <w:rPr>
+          <w:sz w:val="21"/>
+          <w:szCs w:val="21"/>
+        </w:rPr>
+        <w:t xml:space="preserve">The application will be used directly by the Dyfi Wildlife Centre. There is a need for the application to be maintainable and written with a view to long-term use. The project will place focus on sustainable software, along with the development of documentation for both end users and developers on how to use and maintain the application. </w:t>
+      </w:r>
+      <w:r>
+        <w:rPr>
+          <w:sz w:val="21"/>
+          <w:szCs w:val="21"/>
+        </w:rPr>
+        <w:t>Consideration will be placed on ensuring that it can be easily iterated upon for any future use-cases.</w:t>
+      </w:r>
+    </w:p>
+    <w:p>
+      <w:pPr>
+        <w:rPr>
+          <w:sz w:val="21"/>
+          <w:szCs w:val="21"/>
+        </w:rPr>
+      </w:pPr>
+    </w:p>
+    <w:p>
+      <w:pPr>
+        <w:rPr>
+          <w:sz w:val="21"/>
+          <w:szCs w:val="21"/>
+        </w:rPr>
+      </w:pPr>
+      <w:r>
+        <w:rPr>
+          <w:sz w:val="21"/>
+          <w:szCs w:val="21"/>
+        </w:rPr>
         <w:t>The project will utilise an adapted form of Agile Development for one-person software development</w:t>
       </w:r>
       <w:sdt>
         <w:sdtPr>
+          <w:rPr>
+            <w:sz w:val="21"/>
+            <w:szCs w:val="21"/>
+          </w:rPr>
           <w:id w:val="-2022612747"/>
           <w:citation/>
         </w:sdtPr>
         <w:sdtEndPr/>
         <w:sdtContent>
           <w:r>
+            <w:rPr>
+              <w:sz w:val="21"/>
+              <w:szCs w:val="21"/>
+            </w:rPr>
             <w:fldChar w:fldCharType="begin"/>
           </w:r>
           <w:r>
+            <w:rPr>
+              <w:sz w:val="21"/>
+              <w:szCs w:val="21"/>
+            </w:rPr>
             <w:instrText xml:space="preserve"> CITATION Nys11 \l 2057 </w:instrText>
           </w:r>
           <w:r>
+            <w:rPr>
+              <w:sz w:val="21"/>
+              <w:szCs w:val="21"/>
+            </w:rPr>
             <w:fldChar w:fldCharType="separate"/>
           </w:r>
           <w:r>
+            <w:rPr>
+              <w:sz w:val="21"/>
+              <w:szCs w:val="21"/>
+            </w:rPr>
             <w:t xml:space="preserve"> [4]</w:t>
           </w:r>
           <w:r>
+            <w:rPr>
+              <w:sz w:val="21"/>
+              <w:szCs w:val="21"/>
+            </w:rPr>
             <w:fldChar w:fldCharType="end"/>
           </w:r>
         </w:sdtContent>
       </w:sdt>
       <w:r>
+        <w:rPr>
+          <w:sz w:val="21"/>
+          <w:szCs w:val="21"/>
+        </w:rPr>
         <w:t xml:space="preserve">, </w:t>
       </w:r>
       <w:r>
+        <w:rPr>
+          <w:sz w:val="21"/>
+          <w:szCs w:val="21"/>
+        </w:rPr>
         <w:t>which will be further adapted for an academic software project. The project will place emphasis on Test-Driven Development, with the construction of a CI/CD pipeline to assist in delivering working software.</w:t>
       </w:r>
     </w:p>
@@ -476,7 +743,17 @@
       </w:r>
     </w:p>
     <w:p>
-      <w:r>
+      <w:pPr>
+        <w:rPr>
+          <w:sz w:val="21"/>
+          <w:szCs w:val="21"/>
+        </w:rPr>
+      </w:pPr>
+      <w:r>
+        <w:rPr>
+          <w:sz w:val="21"/>
+          <w:szCs w:val="21"/>
+        </w:rPr>
         <w:t>The following tasks will be carried out as part of this project:</w:t>
       </w:r>
     </w:p>
@@ -487,68 +764,123 @@
           <w:ilvl w:val="0"/>
           <w:numId w:val="4"/>
         </w:numPr>
+        <w:rPr>
+          <w:sz w:val="21"/>
+          <w:szCs w:val="21"/>
+        </w:rPr>
       </w:pPr>
       <w:r>
         <w:rPr>
           <w:b/>
           <w:bCs/>
+          <w:sz w:val="21"/>
+          <w:szCs w:val="21"/>
         </w:rPr>
         <w:t xml:space="preserve">Investigation of technology stacks for development – </w:t>
       </w:r>
       <w:r>
-        <w:t>This task will research into which technology stack to use for the development of the application. A review will take place of the advantages and disadvantages of certain stacks, and the maintainability of such a project with its chosen stack.</w:t>
-      </w:r>
-      <w:r>
+        <w:rPr>
+          <w:sz w:val="21"/>
+          <w:szCs w:val="21"/>
+        </w:rPr>
+        <w:t>This task will research into which technology stack to use for the development of the application. A review will take place of the advantages and disadvantages of certain stacks.</w:t>
+      </w:r>
+      <w:r>
+        <w:rPr>
+          <w:sz w:val="21"/>
+          <w:szCs w:val="21"/>
+        </w:rPr>
         <w:t xml:space="preserve"> Prominent stacks to investigate would be a CSS framework such as Bootstrap or Material Design and then </w:t>
       </w:r>
       <w:r>
+        <w:rPr>
+          <w:sz w:val="21"/>
+          <w:szCs w:val="21"/>
+        </w:rPr>
         <w:t xml:space="preserve">a choice between a </w:t>
       </w:r>
       <w:r>
+        <w:rPr>
+          <w:sz w:val="21"/>
+          <w:szCs w:val="21"/>
+        </w:rPr>
         <w:t>JavaScript stack like MEAN</w:t>
       </w:r>
       <w:r>
+        <w:rPr>
+          <w:sz w:val="21"/>
+          <w:szCs w:val="21"/>
+        </w:rPr>
         <w:t xml:space="preserve"> (MongoDB, Express.js, Angular and Node.js) </w:t>
       </w:r>
       <w:r>
+        <w:rPr>
+          <w:sz w:val="21"/>
+          <w:szCs w:val="21"/>
+        </w:rPr>
         <w:t>or other stacks such as Django’s Python stack or Spring’s Java stack</w:t>
       </w:r>
       <w:r>
-        <w:t xml:space="preserve">. </w:t>
-      </w:r>
-      <w:r>
-        <w:lastRenderedPageBreak/>
-        <w:t>Research into choosing a technology stack will be consulted</w:t>
+        <w:rPr>
+          <w:sz w:val="21"/>
+          <w:szCs w:val="21"/>
+        </w:rPr>
+        <w:t>. Research into choosing a technology stack will be consulted</w:t>
       </w:r>
       <w:sdt>
         <w:sdtPr>
+          <w:rPr>
+            <w:sz w:val="21"/>
+            <w:szCs w:val="21"/>
+          </w:rPr>
           <w:id w:val="-403215611"/>
           <w:citation/>
         </w:sdtPr>
         <w:sdtEndPr/>
         <w:sdtContent>
           <w:r>
+            <w:rPr>
+              <w:sz w:val="21"/>
+              <w:szCs w:val="21"/>
+            </w:rPr>
             <w:fldChar w:fldCharType="begin"/>
           </w:r>
           <w:r>
+            <w:rPr>
+              <w:sz w:val="21"/>
+              <w:szCs w:val="21"/>
+            </w:rPr>
             <w:instrText xml:space="preserve"> CITATION Bri15 \l 2057 </w:instrText>
           </w:r>
           <w:r>
+            <w:rPr>
+              <w:sz w:val="21"/>
+              <w:szCs w:val="21"/>
+            </w:rPr>
             <w:fldChar w:fldCharType="separate"/>
           </w:r>
           <w:r>
+            <w:rPr>
+              <w:sz w:val="21"/>
+              <w:szCs w:val="21"/>
+            </w:rPr>
             <w:t xml:space="preserve"> [5]</w:t>
           </w:r>
           <w:r>
+            <w:rPr>
+              <w:sz w:val="21"/>
+              <w:szCs w:val="21"/>
+            </w:rPr>
             <w:fldChar w:fldCharType="end"/>
           </w:r>
         </w:sdtContent>
       </w:sdt>
       <w:r>
-        <w:t xml:space="preserve">. </w:t>
-      </w:r>
-      <w:r>
-        <w:t>An investigation will also take place into the type of hosting that the customer has, be that a server instance or shared hosting</w:t>
+        <w:rPr>
+          <w:sz w:val="21"/>
+          <w:szCs w:val="21"/>
+        </w:rPr>
+        <w:t>, as well as the customer’s existing hosting infrastructure.</w:t>
       </w:r>
     </w:p>
     <w:p>
@@ -558,88 +890,157 @@
           <w:ilvl w:val="0"/>
           <w:numId w:val="4"/>
         </w:numPr>
+        <w:rPr>
+          <w:sz w:val="21"/>
+          <w:szCs w:val="21"/>
+        </w:rPr>
       </w:pPr>
       <w:r>
         <w:rPr>
           <w:b/>
           <w:bCs/>
+          <w:sz w:val="21"/>
+          <w:szCs w:val="21"/>
         </w:rPr>
         <w:t>Creating the development environment</w:t>
       </w:r>
       <w:r>
+        <w:rPr>
+          <w:sz w:val="21"/>
+          <w:szCs w:val="21"/>
+        </w:rPr>
         <w:t xml:space="preserve"> – This task will </w:t>
       </w:r>
       <w:r>
+        <w:rPr>
+          <w:sz w:val="21"/>
+          <w:szCs w:val="21"/>
+        </w:rPr>
         <w:t>gather the necessary requirements for creating a local environment for development of the project. Use of container platforms such as Docker for Windows</w:t>
       </w:r>
       <w:sdt>
         <w:sdtPr>
+          <w:rPr>
+            <w:sz w:val="21"/>
+            <w:szCs w:val="21"/>
+          </w:rPr>
           <w:id w:val="-57713731"/>
           <w:citation/>
         </w:sdtPr>
         <w:sdtEndPr/>
         <w:sdtContent>
           <w:r>
+            <w:rPr>
+              <w:sz w:val="21"/>
+              <w:szCs w:val="21"/>
+            </w:rPr>
             <w:fldChar w:fldCharType="begin"/>
           </w:r>
           <w:r>
+            <w:rPr>
+              <w:sz w:val="21"/>
+              <w:szCs w:val="21"/>
+            </w:rPr>
             <w:instrText xml:space="preserve"> CITATION Doc20 \l 2057 </w:instrText>
           </w:r>
           <w:r>
+            <w:rPr>
+              <w:sz w:val="21"/>
+              <w:szCs w:val="21"/>
+            </w:rPr>
             <w:fldChar w:fldCharType="separate"/>
           </w:r>
           <w:r>
+            <w:rPr>
+              <w:sz w:val="21"/>
+              <w:szCs w:val="21"/>
+            </w:rPr>
             <w:t xml:space="preserve"> [6]</w:t>
           </w:r>
           <w:r>
+            <w:rPr>
+              <w:sz w:val="21"/>
+              <w:szCs w:val="21"/>
+            </w:rPr>
             <w:fldChar w:fldCharType="end"/>
           </w:r>
         </w:sdtContent>
       </w:sdt>
       <w:r>
+        <w:rPr>
+          <w:sz w:val="21"/>
+          <w:szCs w:val="21"/>
+        </w:rPr>
         <w:t xml:space="preserve"> may be beneficial.</w:t>
       </w:r>
       <w:r>
+        <w:rPr>
+          <w:sz w:val="21"/>
+          <w:szCs w:val="21"/>
+        </w:rPr>
         <w:t xml:space="preserve"> The task will also initialise a version control system, with a choice being made as to whether to use the department’s git repository, or an external service, likely GitHub</w:t>
       </w:r>
       <w:sdt>
         <w:sdtPr>
+          <w:rPr>
+            <w:sz w:val="21"/>
+            <w:szCs w:val="21"/>
+          </w:rPr>
           <w:id w:val="472947806"/>
           <w:citation/>
         </w:sdtPr>
         <w:sdtEndPr/>
         <w:sdtContent>
           <w:r>
+            <w:rPr>
+              <w:sz w:val="21"/>
+              <w:szCs w:val="21"/>
+            </w:rPr>
             <w:fldChar w:fldCharType="begin"/>
           </w:r>
           <w:r>
+            <w:rPr>
+              <w:sz w:val="21"/>
+              <w:szCs w:val="21"/>
+            </w:rPr>
             <w:instrText xml:space="preserve"> CITATION Git20 \l 2057 </w:instrText>
           </w:r>
           <w:r>
+            <w:rPr>
+              <w:sz w:val="21"/>
+              <w:szCs w:val="21"/>
+            </w:rPr>
             <w:fldChar w:fldCharType="separate"/>
           </w:r>
           <w:r>
+            <w:rPr>
+              <w:sz w:val="21"/>
+              <w:szCs w:val="21"/>
+            </w:rPr>
             <w:t xml:space="preserve"> [7]</w:t>
           </w:r>
           <w:r>
+            <w:rPr>
+              <w:sz w:val="21"/>
+              <w:szCs w:val="21"/>
+            </w:rPr>
             <w:fldChar w:fldCharType="end"/>
           </w:r>
         </w:sdtContent>
       </w:sdt>
       <w:r>
-        <w:t xml:space="preserve">. A choice will be made as to what CI/CD pipeline should be set up, with GitHub </w:t>
-      </w:r>
-      <w:r>
-        <w:t xml:space="preserve">having </w:t>
-      </w:r>
-      <w:r>
-        <w:t>several</w:t>
-      </w:r>
-      <w:r>
-        <w:t xml:space="preserve"> </w:t>
-      </w:r>
-      <w:r>
-        <w:t>tools available on their marketplace.</w:t>
+        <w:rPr>
+          <w:sz w:val="21"/>
+          <w:szCs w:val="21"/>
+        </w:rPr>
+        <w:t xml:space="preserve">. A choice will </w:t>
+      </w:r>
+      <w:r>
+        <w:rPr>
+          <w:sz w:val="21"/>
+          <w:szCs w:val="21"/>
+        </w:rPr>
+        <w:t>also be made as to the tools for a CI/CD pipeline.</w:t>
       </w:r>
     </w:p>
     <w:p>
@@ -649,25 +1050,47 @@
           <w:ilvl w:val="0"/>
           <w:numId w:val="4"/>
         </w:numPr>
+        <w:rPr>
+          <w:sz w:val="21"/>
+          <w:szCs w:val="21"/>
+        </w:rPr>
       </w:pPr>
       <w:r>
         <w:rPr>
           <w:b/>
           <w:bCs/>
+          <w:sz w:val="21"/>
+          <w:szCs w:val="21"/>
         </w:rPr>
         <w:t>Developing the application</w:t>
       </w:r>
       <w:r>
+        <w:rPr>
+          <w:sz w:val="21"/>
+          <w:szCs w:val="21"/>
+        </w:rPr>
         <w:t xml:space="preserve"> – The development stage of this project will be broken down </w:t>
       </w:r>
       <w:r>
+        <w:rPr>
+          <w:sz w:val="21"/>
+          <w:szCs w:val="21"/>
+        </w:rPr>
         <w:t>into two</w:t>
       </w:r>
       <w:r>
-        <w:t xml:space="preserve"> subtasks, which further subtasks defined during this stage in the form of issues</w:t>
-      </w:r>
-      <w:r>
-        <w:t>. The Test-driven development process will be used throughout this task.</w:t>
+        <w:rPr>
+          <w:sz w:val="21"/>
+          <w:szCs w:val="21"/>
+        </w:rPr>
+        <w:t xml:space="preserve"> </w:t>
+      </w:r>
+      <w:r>
+        <w:rPr>
+          <w:sz w:val="21"/>
+          <w:szCs w:val="21"/>
+        </w:rPr>
+        <w:t>primary subtasks.</w:t>
       </w:r>
     </w:p>
     <w:p>
@@ -677,22 +1100,69 @@
           <w:ilvl w:val="1"/>
           <w:numId w:val="4"/>
         </w:numPr>
+        <w:rPr>
+          <w:sz w:val="21"/>
+          <w:szCs w:val="21"/>
+        </w:rPr>
       </w:pPr>
       <w:r>
         <w:rPr>
           <w:b/>
           <w:bCs/>
+          <w:sz w:val="21"/>
+          <w:szCs w:val="21"/>
         </w:rPr>
         <w:t>User interface</w:t>
       </w:r>
       <w:r>
-        <w:t xml:space="preserve"> – This subtask focuses on the frontend stack, and specifically the development of an aesthetically pleasing and responsive user interface. It will create the layout for the web application and the administration portal where data entered can be edited. The map API chosen will also be embedded. During this phase, static mock data will be </w:t>
-      </w:r>
-      <w:r>
-        <w:t>used,</w:t>
-      </w:r>
-      <w:r>
-        <w:t xml:space="preserve"> and any required backend implementation will remain minimal.</w:t>
+        <w:rPr>
+          <w:sz w:val="21"/>
+          <w:szCs w:val="21"/>
+        </w:rPr>
+        <w:t xml:space="preserve"> – This subtask focuses o</w:t>
+      </w:r>
+      <w:r>
+        <w:rPr>
+          <w:sz w:val="21"/>
+          <w:szCs w:val="21"/>
+        </w:rPr>
+        <w:t>n the UI, and the</w:t>
+      </w:r>
+      <w:r>
+        <w:rPr>
+          <w:sz w:val="21"/>
+          <w:szCs w:val="21"/>
+        </w:rPr>
+        <w:t xml:space="preserve"> creat</w:t>
+      </w:r>
+      <w:r>
+        <w:rPr>
+          <w:sz w:val="21"/>
+          <w:szCs w:val="21"/>
+        </w:rPr>
+        <w:t>ion of</w:t>
+      </w:r>
+      <w:r>
+        <w:rPr>
+          <w:sz w:val="21"/>
+          <w:szCs w:val="21"/>
+        </w:rPr>
+        <w:t xml:space="preserve"> the layout for the web application and the administration portal where data entered can </w:t>
+      </w:r>
+      <w:r>
+        <w:rPr>
+          <w:sz w:val="21"/>
+          <w:szCs w:val="21"/>
+        </w:rPr>
+        <w:lastRenderedPageBreak/>
+        <w:t xml:space="preserve">be edited. The map API chosen will also be embedded. </w:t>
+      </w:r>
+      <w:r>
+        <w:rPr>
+          <w:sz w:val="21"/>
+          <w:szCs w:val="21"/>
+        </w:rPr>
+        <w:t>Static mock data will be used during this phase.</w:t>
       </w:r>
     </w:p>
     <w:p>
@@ -702,18 +1172,32 @@
           <w:ilvl w:val="1"/>
           <w:numId w:val="4"/>
         </w:numPr>
+        <w:rPr>
+          <w:sz w:val="21"/>
+          <w:szCs w:val="21"/>
+        </w:rPr>
       </w:pPr>
       <w:r>
         <w:rPr>
           <w:b/>
           <w:bCs/>
+          <w:sz w:val="21"/>
+          <w:szCs w:val="21"/>
         </w:rPr>
         <w:t>Back-end development</w:t>
       </w:r>
       <w:r>
-        <w:t xml:space="preserve"> – This subtask focuses on the backend stack; implementing CRUD operations for data and building the database. It will also ensure an authentication protocol is selected to allow access to the administration portal. Any APIs used in the UI will be </w:t>
-      </w:r>
-      <w:r>
+        <w:rPr>
+          <w:sz w:val="21"/>
+          <w:szCs w:val="21"/>
+        </w:rPr>
+        <w:t xml:space="preserve"> – This subtask focuses on implementing CRUD operations for data and building the database. It will also ensure an authentication protocol is selected to allow access to the administration portal. Any APIs used in the UI will be </w:t>
+      </w:r>
+      <w:r>
+        <w:rPr>
+          <w:sz w:val="21"/>
+          <w:szCs w:val="21"/>
+        </w:rPr>
         <w:t>interfaced with the data.</w:t>
       </w:r>
     </w:p>
@@ -724,54 +1208,88 @@
           <w:ilvl w:val="0"/>
           <w:numId w:val="4"/>
         </w:numPr>
+        <w:rPr>
+          <w:sz w:val="21"/>
+          <w:szCs w:val="21"/>
+        </w:rPr>
       </w:pPr>
       <w:r>
         <w:rPr>
           <w:b/>
           <w:bCs/>
+          <w:sz w:val="21"/>
+          <w:szCs w:val="21"/>
         </w:rPr>
         <w:t>Communicating with stakeholders</w:t>
       </w:r>
       <w:r>
-        <w:t xml:space="preserve"> – This task will require communication throughout the project with its stakeholders. Weekly supervisor meetings will occur, as well as a project journal, in the form of an HTML5 web page, to ensure the current progress of the project is clear. This project also involves an external customer; a contact at the Dyfi Wildlife Centre. Regular meetings, either in-person or by e-mail, will be required throughout the project to ensure that the customer’s requirements are clear. Two demonstrations; a mid-project demonstration between Thursday 12</w:t>
-      </w:r>
-      <w:r>
-        <w:rPr>
-          <w:vertAlign w:val="superscript"/>
-        </w:rPr>
-        <w:t>th</w:t>
-      </w:r>
-      <w:r>
-        <w:t xml:space="preserve"> March 2020 and Wednesday 18</w:t>
-      </w:r>
-      <w:r>
-        <w:rPr>
-          <w:vertAlign w:val="superscript"/>
-        </w:rPr>
-        <w:t>th</w:t>
-      </w:r>
-      <w:r>
-        <w:t xml:space="preserve"> March 2020, and a final demonstration between Monday 11</w:t>
-      </w:r>
-      <w:r>
-        <w:rPr>
-          <w:vertAlign w:val="superscript"/>
-        </w:rPr>
-        <w:t>th</w:t>
-      </w:r>
-      <w:r>
-        <w:t xml:space="preserve"> May 2020 and Friday 29</w:t>
-      </w:r>
-      <w:r>
-        <w:rPr>
-          <w:vertAlign w:val="superscript"/>
-        </w:rPr>
-        <w:t>th</w:t>
-      </w:r>
-      <w:r>
-        <w:t xml:space="preserve"> May 2020, will be scheduled, and suitable preparations for the</w:t>
-      </w:r>
-      <w:r>
+        <w:rPr>
+          <w:sz w:val="21"/>
+          <w:szCs w:val="21"/>
+        </w:rPr>
+        <w:t xml:space="preserve"> –</w:t>
+      </w:r>
+      <w:r>
+        <w:rPr>
+          <w:sz w:val="21"/>
+          <w:szCs w:val="21"/>
+        </w:rPr>
+        <w:t xml:space="preserve"> Communicaton throughout the project with its stakeholders will be required. </w:t>
+      </w:r>
+      <w:r>
+        <w:rPr>
+          <w:sz w:val="21"/>
+          <w:szCs w:val="21"/>
+        </w:rPr>
+        <w:t>Weekly supervisor meetings will occur, as well as a</w:t>
+      </w:r>
+      <w:r>
+        <w:rPr>
+          <w:sz w:val="21"/>
+          <w:szCs w:val="21"/>
+        </w:rPr>
+        <w:t xml:space="preserve"> web page containing a project journal</w:t>
+      </w:r>
+      <w:r>
+        <w:rPr>
+          <w:sz w:val="21"/>
+          <w:szCs w:val="21"/>
+        </w:rPr>
+        <w:t xml:space="preserve"> to ensure the current progress of the project is clear. This project also involves an external customer; a contact at the Dyfi Wildlife Centre. Regular meetings, either in-person or by e-mail, will be required throughout the project to ensure that the customer’s requirements are clear. Two demonstrations; a mid-project demonstration </w:t>
+      </w:r>
+      <w:r>
+        <w:rPr>
+          <w:sz w:val="21"/>
+          <w:szCs w:val="21"/>
+        </w:rPr>
+        <w:t>in March</w:t>
+      </w:r>
+      <w:r>
+        <w:rPr>
+          <w:sz w:val="21"/>
+          <w:szCs w:val="21"/>
+        </w:rPr>
+        <w:t>, and a final demonstration</w:t>
+      </w:r>
+      <w:r>
+        <w:rPr>
+          <w:sz w:val="21"/>
+          <w:szCs w:val="21"/>
+        </w:rPr>
+        <w:t xml:space="preserve"> in May</w:t>
+      </w:r>
+      <w:r>
+        <w:rPr>
+          <w:sz w:val="21"/>
+          <w:szCs w:val="21"/>
+        </w:rPr>
+        <w:t>, will be scheduled, and suitable preparations for the</w:t>
+      </w:r>
+      <w:r>
+        <w:rPr>
+          <w:sz w:val="21"/>
+          <w:szCs w:val="21"/>
+        </w:rPr>
         <w:t>se will be made.</w:t>
       </w:r>
     </w:p>
@@ -782,28 +1300,63 @@
           <w:ilvl w:val="0"/>
           <w:numId w:val="4"/>
         </w:numPr>
+        <w:rPr>
+          <w:sz w:val="21"/>
+          <w:szCs w:val="21"/>
+        </w:rPr>
       </w:pPr>
       <w:r>
         <w:rPr>
           <w:b/>
           <w:bCs/>
+          <w:sz w:val="21"/>
+          <w:szCs w:val="21"/>
         </w:rPr>
         <w:t>Creating documentation</w:t>
       </w:r>
       <w:r>
-        <w:t xml:space="preserve"> – Documentation will be a crucial part of this project, to ensure that the code is maintainable and useful to the customer. This document and the final report will be created and disseminated to relevant people in the department. A project </w:t>
-      </w:r>
-      <w:r>
+        <w:rPr>
+          <w:sz w:val="21"/>
+          <w:szCs w:val="21"/>
+        </w:rPr>
+        <w:t xml:space="preserve"> – Documentation will be a crucial part of this project</w:t>
+      </w:r>
+      <w:r>
+        <w:rPr>
+          <w:sz w:val="21"/>
+          <w:szCs w:val="21"/>
+        </w:rPr>
+        <w:t xml:space="preserve">. </w:t>
+      </w:r>
+      <w:r>
+        <w:rPr>
+          <w:sz w:val="21"/>
+          <w:szCs w:val="21"/>
+        </w:rPr>
+        <w:t xml:space="preserve">This document and the final report will be created and disseminated to relevant people in the department. A project </w:t>
+      </w:r>
+      <w:r>
+        <w:rPr>
+          <w:sz w:val="21"/>
+          <w:szCs w:val="21"/>
+        </w:rPr>
         <w:t xml:space="preserve">maintenance document will be created to </w:t>
       </w:r>
       <w:r>
+        <w:rPr>
+          <w:sz w:val="21"/>
+          <w:szCs w:val="21"/>
+        </w:rPr>
         <w:t>ensure that future developers have a</w:t>
       </w:r>
       <w:r>
+        <w:rPr>
+          <w:sz w:val="21"/>
+          <w:szCs w:val="21"/>
+        </w:rPr>
         <w:t xml:space="preserve"> better understanding of how to maintain and iterate upon the project. A brief user manual will also be created to assist volunteers in using the system.</w:t>
       </w:r>
     </w:p>
-    <w:p/>
     <w:p>
       <w:pPr>
         <w:pStyle w:val="Heading1"/>
@@ -812,21 +1365,46 @@
         <w:t>Project deliverables</w:t>
       </w:r>
     </w:p>
-    <w:p/>
-    <w:p>
-      <w:r>
+    <w:p>
+      <w:pPr>
+        <w:rPr>
+          <w:sz w:val="21"/>
+          <w:szCs w:val="21"/>
+        </w:rPr>
+      </w:pPr>
+      <w:r>
+        <w:rPr>
+          <w:sz w:val="21"/>
+          <w:szCs w:val="21"/>
+        </w:rPr>
         <w:t>The project will output the following deliverables</w:t>
       </w:r>
       <w:r>
+        <w:rPr>
+          <w:sz w:val="21"/>
+          <w:szCs w:val="21"/>
+        </w:rPr>
         <w:t xml:space="preserve"> – all files mentioned will be submitted as part of the assessment, </w:t>
       </w:r>
       <w:r>
+        <w:rPr>
+          <w:sz w:val="21"/>
+          <w:szCs w:val="21"/>
+        </w:rPr>
         <w:t>and</w:t>
       </w:r>
       <w:r>
+        <w:rPr>
+          <w:sz w:val="21"/>
+          <w:szCs w:val="21"/>
+        </w:rPr>
         <w:t xml:space="preserve"> be available on the project’s version control system</w:t>
       </w:r>
       <w:r>
+        <w:rPr>
+          <w:sz w:val="21"/>
+          <w:szCs w:val="21"/>
+        </w:rPr>
         <w:t>:</w:t>
       </w:r>
     </w:p>
@@ -837,11 +1415,17 @@
           <w:ilvl w:val="0"/>
           <w:numId w:val="5"/>
         </w:numPr>
+        <w:rPr>
+          <w:sz w:val="21"/>
+          <w:szCs w:val="21"/>
+        </w:rPr>
       </w:pPr>
       <w:r>
         <w:rPr>
           <w:b/>
           <w:bCs/>
+          <w:sz w:val="21"/>
+          <w:szCs w:val="21"/>
         </w:rPr>
         <w:t>User Interface</w:t>
       </w:r>
@@ -849,6 +1433,8 @@
         <w:rPr>
           <w:b/>
           <w:bCs/>
+          <w:sz w:val="21"/>
+          <w:szCs w:val="21"/>
         </w:rPr>
         <w:t xml:space="preserve"> code</w:t>
       </w:r>
@@ -856,16 +1442,30 @@
         <w:rPr>
           <w:b/>
           <w:bCs/>
+          <w:sz w:val="21"/>
+          <w:szCs w:val="21"/>
         </w:rPr>
         <w:t xml:space="preserve"> </w:t>
       </w:r>
       <w:r>
+        <w:rPr>
+          <w:sz w:val="21"/>
+          <w:szCs w:val="21"/>
+        </w:rPr>
         <w:t>–</w:t>
       </w:r>
       <w:r>
+        <w:rPr>
+          <w:sz w:val="21"/>
+          <w:szCs w:val="21"/>
+        </w:rPr>
         <w:t xml:space="preserve"> </w:t>
       </w:r>
       <w:r>
+        <w:rPr>
+          <w:sz w:val="21"/>
+          <w:szCs w:val="21"/>
+        </w:rPr>
         <w:t>Source code for the front-end UI will be provided as part of the technical submission, with any third-party scripts or tools included.</w:t>
       </w:r>
     </w:p>
@@ -876,11 +1476,17 @@
           <w:ilvl w:val="0"/>
           <w:numId w:val="5"/>
         </w:numPr>
+        <w:rPr>
+          <w:sz w:val="21"/>
+          <w:szCs w:val="21"/>
+        </w:rPr>
       </w:pPr>
       <w:r>
         <w:rPr>
           <w:b/>
           <w:bCs/>
+          <w:sz w:val="21"/>
+          <w:szCs w:val="21"/>
         </w:rPr>
         <w:t>Back-end</w:t>
       </w:r>
@@ -888,6 +1494,8 @@
         <w:rPr>
           <w:b/>
           <w:bCs/>
+          <w:sz w:val="21"/>
+          <w:szCs w:val="21"/>
         </w:rPr>
         <w:t xml:space="preserve"> code </w:t>
       </w:r>
@@ -895,15 +1503,17 @@
         <w:rPr>
           <w:b/>
           <w:bCs/>
+          <w:sz w:val="21"/>
+          <w:szCs w:val="21"/>
         </w:rPr>
         <w:t xml:space="preserve">– </w:t>
       </w:r>
       <w:r>
-        <w:t xml:space="preserve">Source code for the back-end UI will be provided as part of the technical submission. This will include code for the application and runtime </w:t>
-      </w:r>
-      <w:r>
-        <w:lastRenderedPageBreak/>
-        <w:t>frameworks and may include some form of installation script should it be required. A Docker image may also be provided, dependent on the development process used.</w:t>
+        <w:rPr>
+          <w:sz w:val="21"/>
+          <w:szCs w:val="21"/>
+        </w:rPr>
+        <w:t>Source code for the back-end UI will be provided as part of the technical submission. This will include code for the application and runtime frameworks and may include some form of installation script should it be required. A Docker image may also be provided, dependent on the development process used.</w:t>
       </w:r>
     </w:p>
     <w:p>
@@ -913,21 +1523,39 @@
           <w:ilvl w:val="0"/>
           <w:numId w:val="5"/>
         </w:numPr>
+        <w:rPr>
+          <w:sz w:val="21"/>
+          <w:szCs w:val="21"/>
+        </w:rPr>
       </w:pPr>
       <w:r>
         <w:rPr>
           <w:b/>
           <w:bCs/>
+          <w:sz w:val="21"/>
+          <w:szCs w:val="21"/>
         </w:rPr>
         <w:t>Tests</w:t>
       </w:r>
       <w:r>
+        <w:rPr>
+          <w:sz w:val="21"/>
+          <w:szCs w:val="21"/>
+        </w:rPr>
         <w:t xml:space="preserve"> – A set of tests for each component of the application will be provided as part of the technical submission</w:t>
       </w:r>
       <w:r>
+        <w:rPr>
+          <w:sz w:val="21"/>
+          <w:szCs w:val="21"/>
+        </w:rPr>
         <w:t>. Various type of testing will be implemented into the project as required, and data from a Continuous Integration platform will be submitted where available, either in the final report or a separate test specification.</w:t>
       </w:r>
       <w:r>
+        <w:rPr>
+          <w:sz w:val="21"/>
+          <w:szCs w:val="21"/>
+        </w:rPr>
         <w:t xml:space="preserve"> </w:t>
       </w:r>
     </w:p>
@@ -938,11 +1566,17 @@
           <w:ilvl w:val="0"/>
           <w:numId w:val="5"/>
         </w:numPr>
+        <w:rPr>
+          <w:sz w:val="21"/>
+          <w:szCs w:val="21"/>
+        </w:rPr>
       </w:pPr>
       <w:r>
         <w:rPr>
           <w:b/>
           <w:bCs/>
+          <w:sz w:val="21"/>
+          <w:szCs w:val="21"/>
         </w:rPr>
         <w:t>Project manual</w:t>
       </w:r>
@@ -950,13 +1584,23 @@
         <w:rPr>
           <w:b/>
           <w:bCs/>
+          <w:sz w:val="21"/>
+          <w:szCs w:val="21"/>
         </w:rPr>
         <w:t xml:space="preserve">s </w:t>
       </w:r>
       <w:r>
+        <w:rPr>
+          <w:sz w:val="21"/>
+          <w:szCs w:val="21"/>
+        </w:rPr>
         <w:t xml:space="preserve">– A manual will be created for the end user of the resulting project. This manual is intended to be brief, as operation of the app is not intended to be complicated, however it will </w:t>
       </w:r>
       <w:r>
+        <w:rPr>
+          <w:sz w:val="21"/>
+          <w:szCs w:val="21"/>
+        </w:rPr>
         <w:t>act as a quick reference for end users. A project maintenance manual will also be created; this will describe the technical specifications required for the web app and describe how to maintain it.</w:t>
       </w:r>
     </w:p>
@@ -967,74 +1611,134 @@
           <w:ilvl w:val="0"/>
           <w:numId w:val="5"/>
         </w:numPr>
+        <w:rPr>
+          <w:sz w:val="21"/>
+          <w:szCs w:val="21"/>
+        </w:rPr>
       </w:pPr>
       <w:r>
         <w:rPr>
           <w:b/>
           <w:bCs/>
+          <w:sz w:val="21"/>
+          <w:szCs w:val="21"/>
         </w:rPr>
         <w:t>User Stories</w:t>
       </w:r>
       <w:r>
+        <w:rPr>
+          <w:sz w:val="21"/>
+          <w:szCs w:val="21"/>
+        </w:rPr>
         <w:t xml:space="preserve"> – An amalgamation of Kanban and XP (eXtreme Programming) will be used during the software development process, and stories will be used to discover what requirements are needed in the project. These will be broken down into tasks relevant to the technologies used in the application. One way of realising this deliverable would be to utilise GitHub’s </w:t>
       </w:r>
       <w:r>
         <w:rPr>
           <w:i/>
           <w:iCs/>
+          <w:sz w:val="21"/>
+          <w:szCs w:val="21"/>
         </w:rPr>
         <w:t>Issues</w:t>
       </w:r>
       <w:r>
+        <w:rPr>
+          <w:sz w:val="21"/>
+          <w:szCs w:val="21"/>
+        </w:rPr>
         <w:t xml:space="preserve"> function, and use of GitHub’s </w:t>
       </w:r>
       <w:r>
         <w:rPr>
           <w:i/>
           <w:iCs/>
+          <w:sz w:val="21"/>
+          <w:szCs w:val="21"/>
         </w:rPr>
         <w:t>Project Boards</w:t>
       </w:r>
       <w:r>
+        <w:rPr>
+          <w:sz w:val="21"/>
+          <w:szCs w:val="21"/>
+        </w:rPr>
         <w:t xml:space="preserve"> feature</w:t>
       </w:r>
       <w:r>
+        <w:rPr>
+          <w:sz w:val="21"/>
+          <w:szCs w:val="21"/>
+        </w:rPr>
         <w:t xml:space="preserve">, namely its </w:t>
       </w:r>
       <w:r>
         <w:rPr>
           <w:i/>
           <w:iCs/>
+          <w:sz w:val="21"/>
+          <w:szCs w:val="21"/>
         </w:rPr>
         <w:t>Automated Kanban</w:t>
       </w:r>
       <w:r>
+        <w:rPr>
+          <w:sz w:val="21"/>
+          <w:szCs w:val="21"/>
+        </w:rPr>
         <w:t xml:space="preserve"> template. Other tools such as Trello</w:t>
       </w:r>
       <w:sdt>
         <w:sdtPr>
+          <w:rPr>
+            <w:sz w:val="21"/>
+            <w:szCs w:val="21"/>
+          </w:rPr>
           <w:id w:val="734976331"/>
           <w:citation/>
         </w:sdtPr>
         <w:sdtContent>
           <w:r>
+            <w:rPr>
+              <w:sz w:val="21"/>
+              <w:szCs w:val="21"/>
+            </w:rPr>
             <w:fldChar w:fldCharType="begin"/>
           </w:r>
           <w:r>
+            <w:rPr>
+              <w:sz w:val="21"/>
+              <w:szCs w:val="21"/>
+            </w:rPr>
             <w:instrText xml:space="preserve"> CITATION Atl20 \l 2057 </w:instrText>
           </w:r>
           <w:r>
+            <w:rPr>
+              <w:sz w:val="21"/>
+              <w:szCs w:val="21"/>
+            </w:rPr>
             <w:fldChar w:fldCharType="separate"/>
           </w:r>
           <w:r>
+            <w:rPr>
+              <w:sz w:val="21"/>
+              <w:szCs w:val="21"/>
+            </w:rPr>
             <w:t xml:space="preserve"> [8]</w:t>
           </w:r>
           <w:r>
+            <w:rPr>
+              <w:sz w:val="21"/>
+              <w:szCs w:val="21"/>
+            </w:rPr>
             <w:fldChar w:fldCharType="end"/>
           </w:r>
         </w:sdtContent>
       </w:sdt>
       <w:r>
+        <w:rPr>
+          <w:sz w:val="21"/>
+          <w:szCs w:val="21"/>
+        </w:rPr>
         <w:t xml:space="preserve"> may be useful for this, too. The stories and project board will be available in the repository, and a representation of them will be included as an appendix in the final report.</w:t>
       </w:r>
     </w:p>
@@ -1045,15 +1749,25 @@
           <w:ilvl w:val="0"/>
           <w:numId w:val="5"/>
         </w:numPr>
+        <w:rPr>
+          <w:sz w:val="21"/>
+          <w:szCs w:val="21"/>
+        </w:rPr>
       </w:pPr>
       <w:r>
         <w:rPr>
           <w:b/>
           <w:bCs/>
+          <w:sz w:val="21"/>
+          <w:szCs w:val="21"/>
         </w:rPr>
         <w:t>Notes for mid-project demonstration and final demonstration</w:t>
       </w:r>
       <w:r>
+        <w:rPr>
+          <w:sz w:val="21"/>
+          <w:szCs w:val="21"/>
+        </w:rPr>
         <w:t xml:space="preserve"> – The first of the two demonstrations will include notes, which I will submit as part of the assignment, as well as any further discussions about the notes I may have with the supervisor or any other teaching staff. The final demonstration will not involve any documentation, however preparations must be made to ensure a successful demonstration of the project</w:t>
       </w:r>
     </w:p>
@@ -1063,433 +1777,498 @@
         <w:pStyle w:val="Heading1"/>
       </w:pPr>
       <w:r>
+        <w:lastRenderedPageBreak/>
         <w:t>Annotated Bibliography</w:t>
       </w:r>
     </w:p>
-    <w:p/>
-    <w:tbl>
-      <w:tblPr>
-        <w:tblW w:w="5111" w:type="pct"/>
-        <w:tblCellSpacing w:w="15" w:type="dxa"/>
-        <w:tblCellMar>
-          <w:top w:w="15" w:type="dxa"/>
-          <w:left w:w="15" w:type="dxa"/>
-          <w:bottom w:w="15" w:type="dxa"/>
-          <w:right w:w="15" w:type="dxa"/>
-        </w:tblCellMar>
-        <w:tblLook w:val="04A0" w:firstRow="1" w:lastRow="0" w:firstColumn="1" w:lastColumn="0" w:noHBand="0" w:noVBand="1"/>
-      </w:tblPr>
-      <w:tblGrid>
-        <w:gridCol w:w="322"/>
-        <w:gridCol w:w="8162"/>
-      </w:tblGrid>
-      <w:tr>
-        <w:trPr>
-          <w:trHeight w:val="1525"/>
-          <w:tblCellSpacing w:w="15" w:type="dxa"/>
-        </w:trPr>
-        <w:tc>
-          <w:tcPr>
-            <w:tcW w:w="165" w:type="pct"/>
-            <w:hideMark/>
-          </w:tcPr>
-          <w:p>
-            <w:pPr>
-              <w:pStyle w:val="Bibliography"/>
-              <w:rPr>
-                <w:sz w:val="24"/>
-              </w:rPr>
-            </w:pPr>
-            <w:r>
-              <w:t xml:space="preserve">[1] </w:t>
-            </w:r>
-          </w:p>
-        </w:tc>
-        <w:tc>
-          <w:tcPr>
-            <w:tcW w:w="0" w:type="auto"/>
-            <w:hideMark/>
-          </w:tcPr>
-          <w:p>
-            <w:pPr>
-              <w:pStyle w:val="Bibliography"/>
-            </w:pPr>
-            <w:r>
-              <w:t>Montgomeryshire Wildlife Trust, “Dyfi Wildlife Centre | Montgomeryshire Wildlife Trust,” [Online]. A</w:t>
-            </w:r>
-            <w:r>
-              <w:t>vailable: https://www.montwt.co.uk/projects/dyfi-wildlife-centre. [Accessed 1 February 2020].</w:t>
-            </w:r>
-          </w:p>
-          <w:p>
-            <w:pPr>
-              <w:ind w:left="720"/>
-            </w:pPr>
-            <w:r>
-              <w:t xml:space="preserve">This website contains </w:t>
-            </w:r>
-            <w:r>
-              <w:t>information relative to the Dyfi Wildlife Centre. It is useful to have a brief overview of the project’s requirements, as well as being able to be used as a point of discussion with the customer.</w:t>
-            </w:r>
-          </w:p>
-          <w:p>
-            <w:pPr>
-              <w:ind w:left="720"/>
-            </w:pPr>
-          </w:p>
-          <w:p>
-            <w:pPr>
-              <w:ind w:left="720"/>
-            </w:pPr>
-          </w:p>
-        </w:tc>
-      </w:tr>
-      <w:tr>
-        <w:trPr>
-          <w:trHeight w:val="1736"/>
-          <w:tblCellSpacing w:w="15" w:type="dxa"/>
-        </w:trPr>
-        <w:tc>
-          <w:tcPr>
-            <w:tcW w:w="165" w:type="pct"/>
-            <w:hideMark/>
-          </w:tcPr>
-          <w:p>
-            <w:pPr>
-              <w:pStyle w:val="Bibliography"/>
-            </w:pPr>
-            <w:r>
-              <w:t xml:space="preserve">[2] </w:t>
-            </w:r>
-          </w:p>
-        </w:tc>
-        <w:tc>
-          <w:tcPr>
-            <w:tcW w:w="0" w:type="auto"/>
-            <w:hideMark/>
-          </w:tcPr>
-          <w:p>
-            <w:pPr>
-              <w:pStyle w:val="Bibliography"/>
-            </w:pPr>
-            <w:r>
-              <w:t>OpenStreetMap Foundation, “API v0.6 - OpenStreetMap Wiki,” December 2019. [Online]. Available: https://wiki.openstreetmap.org/wiki/API_v0.6. [Accessed 1 February 2020].</w:t>
-            </w:r>
-          </w:p>
-          <w:p>
-            <w:pPr>
-              <w:ind w:left="720"/>
-            </w:pPr>
-            <w:r>
-              <w:t xml:space="preserve">The OpenStreetMap API provides open-source geodata that can be used to generate a map of the nature reserve. The benefit of this is that it does not require any form of </w:t>
-            </w:r>
-            <w:r>
-              <w:t>subscription, however it does not provide a satellite overlay.</w:t>
-            </w:r>
-          </w:p>
-        </w:tc>
-      </w:tr>
-      <w:tr>
-        <w:trPr>
-          <w:trHeight w:val="644"/>
-          <w:tblCellSpacing w:w="15" w:type="dxa"/>
-        </w:trPr>
-        <w:tc>
-          <w:tcPr>
-            <w:tcW w:w="165" w:type="pct"/>
-            <w:hideMark/>
-          </w:tcPr>
-          <w:p>
-            <w:pPr>
-              <w:pStyle w:val="Bibliography"/>
-            </w:pPr>
-            <w:r>
-              <w:t xml:space="preserve">[3] </w:t>
-            </w:r>
-          </w:p>
-        </w:tc>
-        <w:tc>
-          <w:tcPr>
-            <w:tcW w:w="0" w:type="auto"/>
-            <w:hideMark/>
-          </w:tcPr>
-          <w:p>
-            <w:pPr>
-              <w:pStyle w:val="Bibliography"/>
-            </w:pPr>
-            <w:r>
-              <w:t>Google LLC, “Pricing &amp; Plans | Google Maps Platform | Google Cloud,” [Online]. Available: https://cloud.google.com/maps-platform/pricing. [Accessed 1 February 2020].</w:t>
-            </w:r>
-          </w:p>
-          <w:p>
-            <w:pPr>
-              <w:ind w:left="720"/>
-            </w:pPr>
-            <w:r>
-              <w:t>This website provides information regarding the pricing model of Google Maps’ API. It describes a free tier, and a review as to whether it will be sufficient for the purposes of this project is required. Google Maps provides a more robust interface, including markers as well as a satellite overlay.</w:t>
-            </w:r>
-          </w:p>
-        </w:tc>
-      </w:tr>
-      <w:tr>
-        <w:trPr>
-          <w:trHeight w:val="2171"/>
-          <w:tblCellSpacing w:w="15" w:type="dxa"/>
-        </w:trPr>
-        <w:tc>
-          <w:tcPr>
-            <w:tcW w:w="165" w:type="pct"/>
-            <w:hideMark/>
-          </w:tcPr>
-          <w:p>
-            <w:pPr>
-              <w:pStyle w:val="Bibliography"/>
-            </w:pPr>
-            <w:r>
-              <w:lastRenderedPageBreak/>
-              <w:t xml:space="preserve">[4] </w:t>
-            </w:r>
-          </w:p>
-        </w:tc>
-        <w:tc>
-          <w:tcPr>
-            <w:tcW w:w="0" w:type="auto"/>
-            <w:hideMark/>
-          </w:tcPr>
-          <w:p>
-            <w:pPr>
-              <w:pStyle w:val="Bibliography"/>
-            </w:pPr>
-            <w:r>
-              <w:t>A. Nystrom, “Agile Solo: Defining and Evaluating an Agile Software Development Process for a Single Software Developer,” Chalmers University of Technology, Gothenburg, 2011.</w:t>
-            </w:r>
-          </w:p>
-          <w:p>
-            <w:pPr>
-              <w:ind w:left="720"/>
-            </w:pPr>
-            <w:r>
-              <w:t>This is the title of a Masters’ thesis that proposed an adaption of Agile software development for developers working by themselves. This will be a useful reference for ensuring there is a overlaying method to the development stages of the project. However, certain parts of the proposed method, such as regular reviews by other people, would not be possible in the context of an academic project.</w:t>
-            </w:r>
-          </w:p>
-          <w:p>
-            <w:pPr>
-              <w:ind w:left="720"/>
-            </w:pPr>
-          </w:p>
-        </w:tc>
-      </w:tr>
-      <w:tr>
-        <w:trPr>
-          <w:trHeight w:val="1525"/>
-          <w:tblCellSpacing w:w="15" w:type="dxa"/>
-        </w:trPr>
-        <w:tc>
-          <w:tcPr>
-            <w:tcW w:w="165" w:type="pct"/>
-            <w:hideMark/>
-          </w:tcPr>
-          <w:p>
-            <w:pPr>
-              <w:pStyle w:val="Bibliography"/>
-            </w:pPr>
-            <w:r>
-              <w:t xml:space="preserve">[5] </w:t>
-            </w:r>
-          </w:p>
-        </w:tc>
-        <w:tc>
-          <w:tcPr>
-            <w:tcW w:w="0" w:type="auto"/>
-            <w:hideMark/>
-          </w:tcPr>
-          <w:p>
-            <w:pPr>
-              <w:pStyle w:val="Bibliography"/>
-            </w:pPr>
-            <w:r>
-              <w:t xml:space="preserve">Y. Brikman, “Choosing a Tech Stack,” in Hello, Startup: A Programmer's Guide to Building Products, Technologies, and Teams, Sebastopol, O'Reilly Media, 2015. </w:t>
-            </w:r>
-          </w:p>
-          <w:p>
-            <w:pPr>
-              <w:ind w:left="720"/>
-            </w:pPr>
-            <w:r>
-              <w:t>This is a chapter from a book dealing with</w:t>
-            </w:r>
-            <w:r>
-              <w:t xml:space="preserve"> building products in a startup environment. While this is clearly not the case for this project, the chapter includes details and case studies on different technology stacks, which will be useful when looking for reputable information on stack choices.</w:t>
-            </w:r>
-          </w:p>
-          <w:p>
-            <w:pPr>
-              <w:ind w:left="720"/>
-            </w:pPr>
-          </w:p>
-        </w:tc>
-      </w:tr>
-      <w:tr>
-        <w:trPr>
-          <w:trHeight w:val="2171"/>
-          <w:tblCellSpacing w:w="15" w:type="dxa"/>
-        </w:trPr>
-        <w:tc>
-          <w:tcPr>
-            <w:tcW w:w="165" w:type="pct"/>
-            <w:hideMark/>
-          </w:tcPr>
-          <w:p>
-            <w:pPr>
-              <w:pStyle w:val="Bibliography"/>
-            </w:pPr>
-            <w:r>
-              <w:t xml:space="preserve">[6] </w:t>
-            </w:r>
-          </w:p>
-        </w:tc>
-        <w:tc>
-          <w:tcPr>
-            <w:tcW w:w="0" w:type="auto"/>
-            <w:hideMark/>
-          </w:tcPr>
-          <w:p>
-            <w:pPr>
-              <w:pStyle w:val="Bibliography"/>
-            </w:pPr>
-            <w:r>
-              <w:t>Docker Inc., “Get started with Docker for Windows | Docker Documentation,” 28 January 2020. [Online]. Available: https://docs.docker.com/docker-for-windows/. [Accessed 1 February 2020].</w:t>
-            </w:r>
-          </w:p>
-          <w:p>
-            <w:pPr>
-              <w:ind w:left="720"/>
-            </w:pPr>
-            <w:r>
-              <w:t>This includes information on Docker for Windows, which could be run on a windows desktop PC. Docker runs software in containers, essentially lightweight virtual machines, that are isolated from its host. This would be useful for local development, as it avoids interfe</w:t>
-            </w:r>
-            <w:r>
-              <w:t>ring with the host, as well as avoiding running development builds on a live server, or requiring expensive cloud instances for different environments.</w:t>
-            </w:r>
-          </w:p>
-          <w:p>
-            <w:pPr>
-              <w:ind w:left="720"/>
-            </w:pPr>
-          </w:p>
-          <w:p>
-            <w:pPr>
-              <w:ind w:left="720"/>
-            </w:pPr>
-          </w:p>
-        </w:tc>
-      </w:tr>
-      <w:tr>
-        <w:trPr>
-          <w:trHeight w:val="1525"/>
-          <w:tblCellSpacing w:w="15" w:type="dxa"/>
-        </w:trPr>
-        <w:tc>
-          <w:tcPr>
-            <w:tcW w:w="165" w:type="pct"/>
-            <w:hideMark/>
-          </w:tcPr>
-          <w:p>
-            <w:pPr>
-              <w:pStyle w:val="Bibliography"/>
-            </w:pPr>
-            <w:r>
-              <w:t xml:space="preserve">[7] </w:t>
-            </w:r>
-          </w:p>
-        </w:tc>
-        <w:tc>
-          <w:tcPr>
-            <w:tcW w:w="0" w:type="auto"/>
-            <w:hideMark/>
-          </w:tcPr>
-          <w:p>
-            <w:pPr>
-              <w:pStyle w:val="Bibliography"/>
-            </w:pPr>
-            <w:r>
-              <w:t>GitHub, Inc., “GitHub,” [Online]. Available: https://github.com/. [Accessed 1 February 2020].</w:t>
-            </w:r>
-          </w:p>
-          <w:p>
-            <w:pPr>
-              <w:ind w:left="720"/>
-            </w:pPr>
-            <w:r>
-              <w:t xml:space="preserve">GitHub hosts Git; a type of version control software. The intention is for the project’s repository to use Git and it be hosted on GitHub. GitHub also provides </w:t>
-            </w:r>
-            <w:r>
-              <w:t>useful tools such as issue tracking and project boards, which can be used as part of the software development process.</w:t>
-            </w:r>
-            <w:r>
-              <w:t xml:space="preserve"> </w:t>
-            </w:r>
-          </w:p>
-          <w:p>
-            <w:pPr>
-              <w:ind w:left="720"/>
-            </w:pPr>
-          </w:p>
-        </w:tc>
-      </w:tr>
-      <w:tr>
-        <w:trPr>
-          <w:trHeight w:val="1078"/>
-          <w:tblCellSpacing w:w="15" w:type="dxa"/>
-        </w:trPr>
-        <w:tc>
-          <w:tcPr>
-            <w:tcW w:w="165" w:type="pct"/>
-            <w:hideMark/>
-          </w:tcPr>
-          <w:p>
-            <w:pPr>
-              <w:pStyle w:val="Bibliography"/>
-            </w:pPr>
-            <w:r>
-              <w:t xml:space="preserve">[8] </w:t>
-            </w:r>
-          </w:p>
-        </w:tc>
-        <w:tc>
-          <w:tcPr>
-            <w:tcW w:w="0" w:type="auto"/>
-            <w:hideMark/>
-          </w:tcPr>
-          <w:p>
-            <w:pPr>
-              <w:pStyle w:val="Bibliography"/>
-            </w:pPr>
-            <w:r>
-              <w:t>Atlassian Corporation Plc, “Trello,” [Online]. Available: https://trello.com/home. [Accessed 1 February 2020].</w:t>
-            </w:r>
-          </w:p>
-          <w:p>
-            <w:pPr>
-              <w:ind w:left="720"/>
-            </w:pPr>
-            <w:r>
-              <w:t>Trello is a project management web application that uses boards and cards to realise a Kanban development process. It can integrate with GitHub’s issue tracking feature and allows you to provide far more detail in cards. A decision will be made during the project’s planning stage as to whether to use Trello’s free tier or keep in the GitHub ecosystem.</w:t>
-            </w:r>
-            <w:bookmarkStart w:id="0" w:name="_GoBack"/>
-            <w:bookmarkEnd w:id="0"/>
-          </w:p>
-        </w:tc>
-      </w:tr>
-    </w:tbl>
-    <w:p/>
-    <w:p/>
-    <w:p>
-      <w:r>
-        <w:rPr>
-          <w:lang w:val="en-US"/>
-        </w:rPr>
-        <w:t xml:space="preserve"> </w:t>
+    <w:p>
+      <w:pPr>
+        <w:rPr>
+          <w:sz w:val="21"/>
+          <w:szCs w:val="21"/>
+        </w:rPr>
+      </w:pPr>
+      <w:r>
+        <w:rPr>
+          <w:sz w:val="21"/>
+          <w:szCs w:val="21"/>
+        </w:rPr>
+        <w:t>[1] "Dyfi Wildlife Centre | Montgomeryshire Wildlife Trust", </w:t>
+      </w:r>
+      <w:r>
+        <w:rPr>
+          <w:i/>
+          <w:iCs/>
+          <w:sz w:val="21"/>
+          <w:szCs w:val="21"/>
+        </w:rPr>
+        <w:t>Montwt.co.uk</w:t>
+      </w:r>
+      <w:r>
+        <w:rPr>
+          <w:sz w:val="21"/>
+          <w:szCs w:val="21"/>
+        </w:rPr>
+        <w:t>. [Online]. Available: https://www.montwt.co.uk/projects/dyfi-wildlife-centre. [Accessed: 02- Feb- 2020].</w:t>
+      </w:r>
+    </w:p>
+    <w:p>
+      <w:pPr>
+        <w:ind w:left="720"/>
+        <w:rPr>
+          <w:i/>
+          <w:iCs/>
+          <w:sz w:val="21"/>
+          <w:szCs w:val="21"/>
+        </w:rPr>
+      </w:pPr>
+      <w:r>
+        <w:rPr>
+          <w:i/>
+          <w:iCs/>
+          <w:sz w:val="21"/>
+          <w:szCs w:val="21"/>
+        </w:rPr>
+        <w:t>This website contains information relative to the Dyfi Wildlife Centre. It is useful to have a brief overview of the project’s requirements, as well as being able to be used as a point of discussion with the customer.</w:t>
+      </w:r>
+    </w:p>
+    <w:p>
+      <w:pPr>
+        <w:ind w:left="720"/>
+        <w:rPr>
+          <w:i/>
+          <w:iCs/>
+          <w:sz w:val="21"/>
+          <w:szCs w:val="21"/>
+        </w:rPr>
+      </w:pPr>
+    </w:p>
+    <w:p>
+      <w:pPr>
+        <w:rPr>
+          <w:sz w:val="21"/>
+          <w:szCs w:val="21"/>
+        </w:rPr>
+      </w:pPr>
+      <w:r>
+        <w:rPr>
+          <w:sz w:val="21"/>
+          <w:szCs w:val="21"/>
+        </w:rPr>
+        <w:t xml:space="preserve">[2] </w:t>
+      </w:r>
+      <w:r>
+        <w:rPr>
+          <w:i/>
+          <w:iCs/>
+          <w:sz w:val="21"/>
+          <w:szCs w:val="21"/>
+        </w:rPr>
+        <w:t>OpenStreetMap API</w:t>
+      </w:r>
+      <w:r>
+        <w:rPr>
+          <w:sz w:val="21"/>
+          <w:szCs w:val="21"/>
+        </w:rPr>
+        <w:t>. OpenStreetMap Foundation, 2019.</w:t>
+      </w:r>
+    </w:p>
+    <w:p>
+      <w:pPr>
+        <w:ind w:left="720"/>
+        <w:rPr>
+          <w:i/>
+          <w:iCs/>
+          <w:sz w:val="21"/>
+          <w:szCs w:val="21"/>
+        </w:rPr>
+      </w:pPr>
+      <w:r>
+        <w:rPr>
+          <w:i/>
+          <w:iCs/>
+          <w:sz w:val="21"/>
+          <w:szCs w:val="21"/>
+        </w:rPr>
+        <w:t>The OpenStreetMap API provides open-source geodata that can be used to generate a map of the nature reserve. The benefit of this is that it does not require any form of subscription, however it does not provide a satellite overlay.</w:t>
+      </w:r>
+    </w:p>
+    <w:p>
+      <w:pPr>
+        <w:ind w:left="720"/>
+        <w:rPr>
+          <w:i/>
+          <w:iCs/>
+          <w:sz w:val="21"/>
+          <w:szCs w:val="21"/>
+        </w:rPr>
+      </w:pPr>
+    </w:p>
+    <w:p>
+      <w:pPr>
+        <w:rPr>
+          <w:sz w:val="21"/>
+          <w:szCs w:val="21"/>
+        </w:rPr>
+      </w:pPr>
+      <w:r>
+        <w:rPr>
+          <w:sz w:val="21"/>
+          <w:szCs w:val="21"/>
+        </w:rPr>
+        <w:t>[3] "Pricing &amp; Plans  |  Google Maps Platform  |  Google Cloud", </w:t>
+      </w:r>
+      <w:r>
+        <w:rPr>
+          <w:i/>
+          <w:iCs/>
+          <w:sz w:val="21"/>
+          <w:szCs w:val="21"/>
+        </w:rPr>
+        <w:t>Google Cloud</w:t>
+      </w:r>
+      <w:r>
+        <w:rPr>
+          <w:sz w:val="21"/>
+          <w:szCs w:val="21"/>
+        </w:rPr>
+        <w:t>. [Online]. Available: https://cloud.google.com/maps-platform/pricing. [Accessed: 02- Feb- 2020].</w:t>
+      </w:r>
+    </w:p>
+    <w:p>
+      <w:pPr>
+        <w:ind w:left="720"/>
+        <w:rPr>
+          <w:i/>
+          <w:iCs/>
+          <w:sz w:val="21"/>
+          <w:szCs w:val="21"/>
+        </w:rPr>
+      </w:pPr>
+      <w:r>
+        <w:rPr>
+          <w:i/>
+          <w:iCs/>
+          <w:sz w:val="21"/>
+          <w:szCs w:val="21"/>
+        </w:rPr>
+        <w:t>This website provides information regarding the pricing model of Google Maps’ API. It describes a free tier, and a review as to whether it will be sufficient for the purposes of this project is required. Google Maps provides a more robust interface, including markers as well as a satellite overlay.</w:t>
+      </w:r>
+    </w:p>
+    <w:p>
+      <w:pPr>
+        <w:ind w:left="720"/>
+        <w:rPr>
+          <w:i/>
+          <w:iCs/>
+          <w:sz w:val="21"/>
+          <w:szCs w:val="21"/>
+        </w:rPr>
+      </w:pPr>
+    </w:p>
+    <w:p>
+      <w:pPr>
+        <w:rPr>
+          <w:sz w:val="21"/>
+          <w:szCs w:val="21"/>
+        </w:rPr>
+      </w:pPr>
+      <w:r>
+        <w:rPr>
+          <w:sz w:val="21"/>
+          <w:szCs w:val="21"/>
+        </w:rPr>
+        <w:t xml:space="preserve">[4] </w:t>
+      </w:r>
+      <w:r>
+        <w:rPr>
+          <w:sz w:val="21"/>
+          <w:szCs w:val="21"/>
+        </w:rPr>
+        <w:t>A. Nystrom, "Agile Solo: Defining and Evaluating an Agile Software Development Process for a Single Software Developer", Masters' thesis, Chalmers University of Technology, 2011.</w:t>
+      </w:r>
+    </w:p>
+    <w:p>
+      <w:pPr>
+        <w:ind w:left="720"/>
+        <w:rPr>
+          <w:i/>
+          <w:iCs/>
+          <w:sz w:val="21"/>
+          <w:szCs w:val="21"/>
+        </w:rPr>
+      </w:pPr>
+      <w:r>
+        <w:rPr>
+          <w:i/>
+          <w:iCs/>
+          <w:sz w:val="21"/>
+          <w:szCs w:val="21"/>
+        </w:rPr>
+        <w:t>This is the title of a Masters’ thesis that proposed an adaption of Agile software development for developers working by themselves. This will be a useful reference for ensuring there is a overlaying method to the development stages of the project. However, certain parts of the proposed method, such as regular reviews by other people, would not be possible in the context of an academic project.</w:t>
+      </w:r>
+    </w:p>
+    <w:p>
+      <w:pPr>
+        <w:ind w:left="720"/>
+        <w:rPr>
+          <w:i/>
+          <w:iCs/>
+          <w:sz w:val="21"/>
+          <w:szCs w:val="21"/>
+        </w:rPr>
+      </w:pPr>
+    </w:p>
+    <w:p>
+      <w:pPr>
+        <w:rPr>
+          <w:sz w:val="21"/>
+          <w:szCs w:val="21"/>
+        </w:rPr>
+      </w:pPr>
+      <w:r>
+        <w:rPr>
+          <w:sz w:val="21"/>
+          <w:szCs w:val="21"/>
+        </w:rPr>
+        <w:t xml:space="preserve">[5] Y. Brikman, “Choosing a Tech Stack,” in Hello, Startup: A Programmer's Guide to Building Products, Technologies, and Teams, Sebastopol, O'Reilly Media, 2015. </w:t>
+      </w:r>
+    </w:p>
+    <w:p>
+      <w:pPr>
+        <w:ind w:left="720"/>
+        <w:rPr>
+          <w:i/>
+          <w:iCs/>
+          <w:sz w:val="21"/>
+          <w:szCs w:val="21"/>
+        </w:rPr>
+      </w:pPr>
+      <w:r>
+        <w:rPr>
+          <w:i/>
+          <w:iCs/>
+          <w:sz w:val="21"/>
+          <w:szCs w:val="21"/>
+        </w:rPr>
+        <w:t>This is a chapter from a book dealing with building products in a startup environment. While this is clearly not the case for this project, the chapter includes details and case studies on different technology stacks, which will be useful when looking for reputable information on stack choices.</w:t>
+      </w:r>
+    </w:p>
+    <w:p>
+      <w:pPr>
+        <w:ind w:left="720"/>
+        <w:rPr>
+          <w:i/>
+          <w:iCs/>
+          <w:sz w:val="21"/>
+          <w:szCs w:val="21"/>
+        </w:rPr>
+      </w:pPr>
+    </w:p>
+    <w:p>
+      <w:pPr>
+        <w:rPr>
+          <w:sz w:val="21"/>
+          <w:szCs w:val="21"/>
+        </w:rPr>
+      </w:pPr>
+      <w:r>
+        <w:rPr>
+          <w:sz w:val="21"/>
+          <w:szCs w:val="21"/>
+        </w:rPr>
+        <w:t xml:space="preserve">[6] </w:t>
+      </w:r>
+      <w:r>
+        <w:rPr>
+          <w:i/>
+          <w:iCs/>
+          <w:sz w:val="21"/>
+          <w:szCs w:val="21"/>
+        </w:rPr>
+        <w:t>Docker Desktop for Windows</w:t>
+      </w:r>
+      <w:r>
+        <w:rPr>
+          <w:sz w:val="21"/>
+          <w:szCs w:val="21"/>
+        </w:rPr>
+        <w:t>. San Francisco: Docker, Inc., 2020.</w:t>
+      </w:r>
+    </w:p>
+    <w:p>
+      <w:pPr>
+        <w:ind w:left="720"/>
+        <w:rPr>
+          <w:i/>
+          <w:iCs/>
+          <w:sz w:val="21"/>
+          <w:szCs w:val="21"/>
+        </w:rPr>
+      </w:pPr>
+      <w:r>
+        <w:rPr>
+          <w:i/>
+          <w:iCs/>
+          <w:sz w:val="21"/>
+          <w:szCs w:val="21"/>
+        </w:rPr>
+        <w:t>Docker for Windows is virtualisation software for Windows PCs.</w:t>
+      </w:r>
+      <w:r>
+        <w:rPr>
+          <w:i/>
+          <w:iCs/>
+          <w:sz w:val="21"/>
+          <w:szCs w:val="21"/>
+        </w:rPr>
+        <w:t xml:space="preserve"> Docker runs software in containers, essentially lightweight virtual machines, that are isolated from its host. This would be useful for local development, as it avoids interfering with the host, as well as avoiding running development builds on a live server</w:t>
+      </w:r>
+      <w:r>
+        <w:rPr>
+          <w:i/>
+          <w:iCs/>
+          <w:sz w:val="21"/>
+          <w:szCs w:val="21"/>
+        </w:rPr>
+        <w:t>.</w:t>
+      </w:r>
+    </w:p>
+    <w:p>
+      <w:pPr>
+        <w:ind w:left="720"/>
+        <w:rPr>
+          <w:i/>
+          <w:iCs/>
+          <w:sz w:val="21"/>
+          <w:szCs w:val="21"/>
+        </w:rPr>
+      </w:pPr>
+    </w:p>
+    <w:p>
+      <w:pPr>
+        <w:rPr>
+          <w:sz w:val="21"/>
+          <w:szCs w:val="21"/>
+        </w:rPr>
+      </w:pPr>
+      <w:r>
+        <w:rPr>
+          <w:sz w:val="21"/>
+          <w:szCs w:val="21"/>
+        </w:rPr>
+        <w:t xml:space="preserve">[7] </w:t>
+      </w:r>
+      <w:r>
+        <w:rPr>
+          <w:i/>
+          <w:iCs/>
+          <w:sz w:val="21"/>
+          <w:szCs w:val="21"/>
+        </w:rPr>
+        <w:t>GitHub</w:t>
+      </w:r>
+      <w:r>
+        <w:rPr>
+          <w:sz w:val="21"/>
+          <w:szCs w:val="21"/>
+        </w:rPr>
+        <w:t>. GitHub, Inc.</w:t>
+      </w:r>
+      <w:r>
+        <w:rPr>
+          <w:sz w:val="21"/>
+          <w:szCs w:val="21"/>
+        </w:rPr>
+        <w:t xml:space="preserve"> [Online]. Available: https://github.com. [Accessed 02- Feb- 2020]</w:t>
+      </w:r>
+    </w:p>
+    <w:p>
+      <w:pPr>
+        <w:ind w:left="720"/>
+        <w:rPr>
+          <w:i/>
+          <w:iCs/>
+          <w:sz w:val="21"/>
+          <w:szCs w:val="21"/>
+        </w:rPr>
+      </w:pPr>
+      <w:r>
+        <w:rPr>
+          <w:i/>
+          <w:iCs/>
+          <w:sz w:val="21"/>
+          <w:szCs w:val="21"/>
+        </w:rPr>
+        <w:t xml:space="preserve">GitHub hosts Git; a type of version control software. The intention is for the project’s repository to use Git and it be hosted on GitHub. GitHub also provides useful tools such as issue tracking and project boards, which can be used as part of the software development process. </w:t>
+      </w:r>
+    </w:p>
+    <w:p>
+      <w:pPr>
+        <w:ind w:left="720"/>
+        <w:rPr>
+          <w:i/>
+          <w:iCs/>
+          <w:sz w:val="21"/>
+          <w:szCs w:val="21"/>
+        </w:rPr>
+      </w:pPr>
+    </w:p>
+    <w:p>
+      <w:pPr>
+        <w:rPr>
+          <w:sz w:val="21"/>
+          <w:szCs w:val="21"/>
+        </w:rPr>
+      </w:pPr>
+      <w:r>
+        <w:rPr>
+          <w:sz w:val="21"/>
+          <w:szCs w:val="21"/>
+        </w:rPr>
+        <w:t xml:space="preserve">[8] </w:t>
+      </w:r>
+      <w:r>
+        <w:rPr>
+          <w:i/>
+          <w:iCs/>
+          <w:sz w:val="21"/>
+          <w:szCs w:val="21"/>
+        </w:rPr>
+        <w:t>Trello</w:t>
+      </w:r>
+      <w:r>
+        <w:rPr>
+          <w:sz w:val="21"/>
+          <w:szCs w:val="21"/>
+        </w:rPr>
+        <w:t>. Sydney: Atlassian Corporation plc.</w:t>
+      </w:r>
+      <w:r>
+        <w:rPr>
+          <w:sz w:val="21"/>
+          <w:szCs w:val="21"/>
+        </w:rPr>
+        <w:t xml:space="preserve"> [Online]. Available: https://trello.com/home. [Accessed 02- Feb- 2020]</w:t>
+      </w:r>
+    </w:p>
+    <w:p>
+      <w:pPr>
+        <w:ind w:left="720"/>
+        <w:rPr>
+          <w:i/>
+          <w:iCs/>
+        </w:rPr>
+      </w:pPr>
+      <w:r>
+        <w:rPr>
+          <w:i/>
+          <w:iCs/>
+          <w:sz w:val="21"/>
+          <w:szCs w:val="21"/>
+        </w:rPr>
+        <w:t>Trello is a project management web application that uses boards and cards to realise a Kanban development process. It can integrate with GitHub’s issue tracking feature and allows you to provide far more detail in cards. A decision will be made during the project’s planning stage as to whether to use Trello’s free tier or keep inside the GitHub ecosystem.</w:t>
       </w:r>
     </w:p>
     <w:sectPr>
@@ -1704,7 +2483,7 @@
       <w:rPr>
         <w:lang w:val="en-US"/>
       </w:rPr>
-      <w:t>4</w:t>
+      <w:t>3</w:t>
     </w:r>
     <w:r>
       <w:rPr>
@@ -2871,6 +3650,50 @@
     <w:unhideWhenUsed/>
     <w:rsid w:val="008D778A"/>
   </w:style>
+  <w:style w:type="paragraph" w:styleId="Title">
+    <w:name w:val="Title"/>
+    <w:basedOn w:val="Normal"/>
+    <w:next w:val="Normal"/>
+    <w:link w:val="TitleChar"/>
+    <w:uiPriority w:val="10"/>
+    <w:qFormat/>
+    <w:rsid w:val="00447463"/>
+    <w:pPr>
+      <w:contextualSpacing/>
+    </w:pPr>
+    <w:rPr>
+      <w:rFonts w:eastAsiaTheme="majorEastAsia" w:cstheme="majorBidi"/>
+      <w:spacing w:val="-10"/>
+      <w:kern w:val="28"/>
+      <w:sz w:val="56"/>
+      <w:szCs w:val="56"/>
+    </w:rPr>
+  </w:style>
+  <w:style w:type="character" w:customStyle="1" w:styleId="TitleChar">
+    <w:name w:val="Title Char"/>
+    <w:basedOn w:val="DefaultParagraphFont"/>
+    <w:link w:val="Title"/>
+    <w:uiPriority w:val="10"/>
+    <w:rsid w:val="00447463"/>
+    <w:rPr>
+      <w:rFonts w:asciiTheme="majorHAnsi" w:eastAsiaTheme="majorEastAsia" w:hAnsiTheme="majorHAnsi" w:cstheme="majorBidi"/>
+      <w:noProof/>
+      <w:spacing w:val="-10"/>
+      <w:kern w:val="28"/>
+      <w:sz w:val="56"/>
+      <w:szCs w:val="56"/>
+    </w:rPr>
+  </w:style>
+  <w:style w:type="character" w:styleId="UnresolvedMention">
+    <w:name w:val="Unresolved Mention"/>
+    <w:basedOn w:val="DefaultParagraphFont"/>
+    <w:uiPriority w:val="99"/>
+    <w:rsid w:val="009B4A0B"/>
+    <w:rPr>
+      <w:color w:val="605E5C"/>
+      <w:shd w:val="clear" w:color="auto" w:fill="E1DFDD"/>
+    </w:rPr>
+  </w:style>
 </w:styles>
 </file>
 
@@ -3341,7 +4164,7 @@
 </file>
 
 <file path=customXml/itemProps1.xml><?xml version="1.0" encoding="utf-8"?>
-<ds:datastoreItem xmlns:ds="http://schemas.openxmlformats.org/officeDocument/2006/customXml" ds:itemID="{8C356580-FBEE-4E43-9816-3C47E62E8338}">
+<ds:datastoreItem xmlns:ds="http://schemas.openxmlformats.org/officeDocument/2006/customXml" ds:itemID="{273E9366-D828-4FDC-8AA6-C5AF73CCBCA2}">
   <ds:schemaRefs>
     <ds:schemaRef ds:uri="http://schemas.openxmlformats.org/officeDocument/2006/bibliography"/>
   </ds:schemaRefs>

</xml_diff>

<commit_message>
Added rich picture to repo and to project outline
</commit_message>
<xml_diff>
--- a/docs/project_outline/Michael Male - Project Outline.docx
+++ b/docs/project_outline/Michael Male - Project Outline.docx
@@ -238,10 +238,8 @@
               <w:t xml:space="preserve">February </w:t>
             </w:r>
             <w:r>
-              <w:t>2</w:t>
+              <w:t>3</w:t>
             </w:r>
-            <w:bookmarkStart w:id="0" w:name="_GoBack"/>
-            <w:bookmarkEnd w:id="0"/>
             <w:r>
               <w:t>, 20</w:t>
             </w:r>
@@ -273,7 +271,7 @@
               <w:t>0.</w:t>
             </w:r>
             <w:r>
-              <w:t>2</w:t>
+              <w:t>3</w:t>
             </w:r>
           </w:p>
         </w:tc>
@@ -1696,6 +1694,7 @@
           <w:id w:val="734976331"/>
           <w:citation/>
         </w:sdtPr>
+        <w:sdtEndPr/>
         <w:sdtContent>
           <w:r>
             <w:rPr>
@@ -1955,6 +1954,8 @@
         </w:rPr>
         <w:t>This website provides information regarding the pricing model of Google Maps’ API. It describes a free tier, and a review as to whether it will be sufficient for the purposes of this project is required. Google Maps provides a more robust interface, including markers as well as a satellite overlay.</w:t>
       </w:r>
+      <w:bookmarkStart w:id="0" w:name="_GoBack"/>
+      <w:bookmarkEnd w:id="0"/>
     </w:p>
     <w:p>
       <w:pPr>
@@ -2259,6 +2260,8 @@
         <w:rPr>
           <w:i/>
           <w:iCs/>
+          <w:sz w:val="21"/>
+          <w:szCs w:val="21"/>
         </w:rPr>
       </w:pPr>
       <w:r>
@@ -2271,9 +2274,77 @@
         <w:t>Trello is a project management web application that uses boards and cards to realise a Kanban development process. It can integrate with GitHub’s issue tracking feature and allows you to provide far more detail in cards. A decision will be made during the project’s planning stage as to whether to use Trello’s free tier or keep inside the GitHub ecosystem.</w:t>
       </w:r>
     </w:p>
+    <w:p>
+      <w:pPr>
+        <w:pStyle w:val="Heading1"/>
+        <w:numPr>
+          <w:ilvl w:val="0"/>
+          <w:numId w:val="0"/>
+        </w:numPr>
+      </w:pPr>
+      <w:r>
+        <w:lastRenderedPageBreak/>
+        <w:t>Appendix A – Rich Picture</w:t>
+      </w:r>
+    </w:p>
+    <w:p/>
+    <w:p>
+      <w:r>
+        <w:drawing>
+          <wp:inline distT="0" distB="0" distL="0" distR="0" wp14:anchorId="70EA39DD" wp14:editId="2F212FF3">
+            <wp:extent cx="8143321" cy="5763117"/>
+            <wp:effectExtent l="9207" t="0" r="318" b="317"/>
+            <wp:docPr id="2" name="Picture 2"/>
+            <wp:cNvGraphicFramePr>
+              <a:graphicFrameLocks xmlns:a="http://schemas.openxmlformats.org/drawingml/2006/main" noChangeAspect="1"/>
+            </wp:cNvGraphicFramePr>
+            <a:graphic xmlns:a="http://schemas.openxmlformats.org/drawingml/2006/main">
+              <a:graphicData uri="http://schemas.openxmlformats.org/drawingml/2006/picture">
+                <pic:pic xmlns:pic="http://schemas.openxmlformats.org/drawingml/2006/picture">
+                  <pic:nvPicPr>
+                    <pic:cNvPr id="0" name="Picture 2"/>
+                    <pic:cNvPicPr>
+                      <a:picLocks noChangeAspect="1" noChangeArrowheads="1"/>
+                    </pic:cNvPicPr>
+                  </pic:nvPicPr>
+                  <pic:blipFill>
+                    <a:blip r:embed="rId11">
+                      <a:extLst>
+                        <a:ext uri="{28A0092B-C50C-407E-A947-70E740481C1C}">
+                          <a14:useLocalDpi xmlns:a14="http://schemas.microsoft.com/office/drawing/2010/main" val="0"/>
+                        </a:ext>
+                      </a:extLst>
+                    </a:blip>
+                    <a:srcRect/>
+                    <a:stretch>
+                      <a:fillRect/>
+                    </a:stretch>
+                  </pic:blipFill>
+                  <pic:spPr bwMode="auto">
+                    <a:xfrm rot="5400000">
+                      <a:off x="0" y="0"/>
+                      <a:ext cx="8143321" cy="5763117"/>
+                    </a:xfrm>
+                    <a:prstGeom prst="rect">
+                      <a:avLst/>
+                    </a:prstGeom>
+                    <a:noFill/>
+                    <a:ln>
+                      <a:noFill/>
+                    </a:ln>
+                  </pic:spPr>
+                </pic:pic>
+              </a:graphicData>
+            </a:graphic>
+          </wp:inline>
+        </w:drawing>
+      </w:r>
+    </w:p>
     <w:sectPr>
-      <w:headerReference w:type="first" r:id="rId11"/>
-      <w:footerReference w:type="first" r:id="rId12"/>
+      <w:headerReference w:type="default" r:id="rId12"/>
+      <w:footerReference w:type="default" r:id="rId13"/>
+      <w:headerReference w:type="first" r:id="rId14"/>
+      <w:footerReference w:type="first" r:id="rId15"/>
       <w:pgSz w:w="11900" w:h="16840"/>
       <w:pgMar w:top="1440" w:right="1800" w:bottom="1440" w:left="1800" w:header="708" w:footer="708" w:gutter="0"/>
       <w:pgNumType w:start="1"/>
@@ -2372,48 +2443,7 @@
   <w:p>
     <w:pPr>
       <w:pStyle w:val="Footer"/>
-      <w:rPr>
-        <w:rStyle w:val="PageNumber"/>
-      </w:rPr>
     </w:pPr>
-    <w:r>
-      <w:rPr>
-        <w:rStyle w:val="PageNumber"/>
-      </w:rPr>
-      <w:fldChar w:fldCharType="begin"/>
-    </w:r>
-    <w:r>
-      <w:rPr>
-        <w:rStyle w:val="PageNumber"/>
-      </w:rPr>
-      <w:instrText xml:space="preserve">PAGE  </w:instrText>
-    </w:r>
-    <w:r>
-      <w:rPr>
-        <w:rStyle w:val="PageNumber"/>
-      </w:rPr>
-      <w:fldChar w:fldCharType="separate"/>
-    </w:r>
-    <w:r>
-      <w:rPr>
-        <w:rStyle w:val="PageNumber"/>
-      </w:rPr>
-      <w:t>2</w:t>
-    </w:r>
-    <w:r>
-      <w:rPr>
-        <w:rStyle w:val="PageNumber"/>
-      </w:rPr>
-      <w:fldChar w:fldCharType="end"/>
-    </w:r>
-  </w:p>
-  <w:p>
-    <w:pPr>
-      <w:pStyle w:val="Footer"/>
-    </w:pPr>
-    <w:r>
-      <w:t xml:space="preserve"> </w:t>
-    </w:r>
     <w:r>
       <w:t>Dyfi Wildlife Centre: Web App</w:t>
     </w:r>
@@ -2423,11 +2453,34 @@
     <w:r>
       <w:tab/>
     </w:r>
+    <w:r>
+      <w:tab/>
+      <w:t>Appendix A</w:t>
+    </w:r>
   </w:p>
 </w:ftr>
 </file>
 
 <file path=word/footer3.xml><?xml version="1.0" encoding="utf-8"?>
+<w:ftr xmlns:wpc="http://schemas.microsoft.com/office/word/2010/wordprocessingCanvas" xmlns:cx="http://schemas.microsoft.com/office/drawing/2014/chartex" xmlns:cx1="http://schemas.microsoft.com/office/drawing/2015/9/8/chartex" xmlns:cx2="http://schemas.microsoft.com/office/drawing/2015/10/21/chartex" xmlns:cx3="http://schemas.microsoft.com/office/drawing/2016/5/9/chartex" xmlns:cx4="http://schemas.microsoft.com/office/drawing/2016/5/10/chartex" xmlns:cx5="http://schemas.microsoft.com/office/drawing/2016/5/11/chartex" xmlns:cx6="http://schemas.microsoft.com/office/drawing/2016/5/12/chartex" xmlns:cx7="http://schemas.microsoft.com/office/drawing/2016/5/13/chartex" xmlns:cx8="http://schemas.microsoft.com/office/drawing/2016/5/14/chartex" xmlns:mc="http://schemas.openxmlformats.org/markup-compatibility/2006" xmlns:aink="http://schemas.microsoft.com/office/drawing/2016/ink" xmlns:am3d="http://schemas.microsoft.com/office/drawing/2017/model3d" xmlns:o="urn:schemas-microsoft-com:office:office" xmlns:r="http://schemas.openxmlformats.org/officeDocument/2006/relationships" xmlns:m="http://schemas.openxmlformats.org/officeDocument/2006/math" xmlns:v="urn:schemas-microsoft-com:vml" xmlns:wp14="http://schemas.microsoft.com/office/word/2010/wordprocessingDrawing" xmlns:wp="http://schemas.openxmlformats.org/drawingml/2006/wordprocessingDrawing" xmlns:w10="urn:schemas-microsoft-com:office:word" xmlns:w="http://schemas.openxmlformats.org/wordprocessingml/2006/main" xmlns:w14="http://schemas.microsoft.com/office/word/2010/wordml" xmlns:w15="http://schemas.microsoft.com/office/word/2012/wordml" xmlns:w16cid="http://schemas.microsoft.com/office/word/2016/wordml/cid" xmlns:w16se="http://schemas.microsoft.com/office/word/2015/wordml/symex" xmlns:wpg="http://schemas.microsoft.com/office/word/2010/wordprocessingGroup" xmlns:wpi="http://schemas.microsoft.com/office/word/2010/wordprocessingInk" xmlns:wne="http://schemas.microsoft.com/office/word/2006/wordml" xmlns:wps="http://schemas.microsoft.com/office/word/2010/wordprocessingShape" mc:Ignorable="w14 w15 w16se w16cid wp14">
+  <w:p>
+    <w:pPr>
+      <w:pStyle w:val="Footer"/>
+    </w:pPr>
+    <w:r>
+      <w:t xml:space="preserve">Dyfi Wildlife Centre: Web App </w:t>
+    </w:r>
+    <w:r>
+      <w:tab/>
+    </w:r>
+    <w:r>
+      <w:tab/>
+    </w:r>
+  </w:p>
+</w:ftr>
+</file>
+
+<file path=word/footer4.xml><?xml version="1.0" encoding="utf-8"?>
 <w:ftr xmlns:wpc="http://schemas.microsoft.com/office/word/2010/wordprocessingCanvas" xmlns:cx="http://schemas.microsoft.com/office/drawing/2014/chartex" xmlns:cx1="http://schemas.microsoft.com/office/drawing/2015/9/8/chartex" xmlns:cx2="http://schemas.microsoft.com/office/drawing/2015/10/21/chartex" xmlns:cx3="http://schemas.microsoft.com/office/drawing/2016/5/9/chartex" xmlns:cx4="http://schemas.microsoft.com/office/drawing/2016/5/10/chartex" xmlns:cx5="http://schemas.microsoft.com/office/drawing/2016/5/11/chartex" xmlns:cx6="http://schemas.microsoft.com/office/drawing/2016/5/12/chartex" xmlns:cx7="http://schemas.microsoft.com/office/drawing/2016/5/13/chartex" xmlns:cx8="http://schemas.microsoft.com/office/drawing/2016/5/14/chartex" xmlns:mc="http://schemas.openxmlformats.org/markup-compatibility/2006" xmlns:aink="http://schemas.microsoft.com/office/drawing/2016/ink" xmlns:am3d="http://schemas.microsoft.com/office/drawing/2017/model3d" xmlns:o="urn:schemas-microsoft-com:office:office" xmlns:r="http://schemas.openxmlformats.org/officeDocument/2006/relationships" xmlns:m="http://schemas.openxmlformats.org/officeDocument/2006/math" xmlns:v="urn:schemas-microsoft-com:vml" xmlns:wp14="http://schemas.microsoft.com/office/word/2010/wordprocessingDrawing" xmlns:wp="http://schemas.openxmlformats.org/drawingml/2006/wordprocessingDrawing" xmlns:w10="urn:schemas-microsoft-com:office:word" xmlns:w="http://schemas.openxmlformats.org/wordprocessingml/2006/main" xmlns:w14="http://schemas.microsoft.com/office/word/2010/wordml" xmlns:w15="http://schemas.microsoft.com/office/word/2012/wordml" xmlns:w16cid="http://schemas.microsoft.com/office/word/2016/wordml/cid" xmlns:w16se="http://schemas.microsoft.com/office/word/2015/wordml/symex" xmlns:wpg="http://schemas.microsoft.com/office/word/2010/wordprocessingGroup" xmlns:wpi="http://schemas.microsoft.com/office/word/2010/wordprocessingInk" xmlns:wne="http://schemas.microsoft.com/office/word/2006/wordml" xmlns:wps="http://schemas.microsoft.com/office/word/2010/wordprocessingShape" mc:Ignorable="w14 w15 w16se w16cid wp14">
   <w:p>
     <w:pPr>
@@ -2441,55 +2494,6 @@
     </w:r>
     <w:r>
       <w:tab/>
-      <w:t xml:space="preserve">Page </w:t>
-    </w:r>
-    <w:r>
-      <w:fldChar w:fldCharType="begin"/>
-    </w:r>
-    <w:r>
-      <w:instrText xml:space="preserve"> PAGE  \* MERGEFORMAT </w:instrText>
-    </w:r>
-    <w:r>
-      <w:fldChar w:fldCharType="separate"/>
-    </w:r>
-    <w:r>
-      <w:t>1</w:t>
-    </w:r>
-    <w:r>
-      <w:fldChar w:fldCharType="end"/>
-    </w:r>
-    <w:r>
-      <w:t xml:space="preserve"> of </w:t>
-    </w:r>
-    <w:r>
-      <w:rPr>
-        <w:lang w:val="en-US"/>
-      </w:rPr>
-      <w:fldChar w:fldCharType="begin"/>
-    </w:r>
-    <w:r>
-      <w:rPr>
-        <w:lang w:val="en-US"/>
-      </w:rPr>
-      <w:instrText xml:space="preserve"> SECTIONPAGES  \* MERGEFORMAT </w:instrText>
-    </w:r>
-    <w:r>
-      <w:rPr>
-        <w:lang w:val="en-US"/>
-      </w:rPr>
-      <w:fldChar w:fldCharType="separate"/>
-    </w:r>
-    <w:r>
-      <w:rPr>
-        <w:lang w:val="en-US"/>
-      </w:rPr>
-      <w:t>3</w:t>
-    </w:r>
-    <w:r>
-      <w:rPr>
-        <w:lang w:val="en-US"/>
-      </w:rPr>
-      <w:fldChar w:fldCharType="end"/>
     </w:r>
   </w:p>
   <w:p>
@@ -2545,6 +2549,32 @@
 </file>
 
 <file path=word/header2.xml><?xml version="1.0" encoding="utf-8"?>
+<w:hdr xmlns:wpc="http://schemas.microsoft.com/office/word/2010/wordprocessingCanvas" xmlns:cx="http://schemas.microsoft.com/office/drawing/2014/chartex" xmlns:cx1="http://schemas.microsoft.com/office/drawing/2015/9/8/chartex" xmlns:cx2="http://schemas.microsoft.com/office/drawing/2015/10/21/chartex" xmlns:cx3="http://schemas.microsoft.com/office/drawing/2016/5/9/chartex" xmlns:cx4="http://schemas.microsoft.com/office/drawing/2016/5/10/chartex" xmlns:cx5="http://schemas.microsoft.com/office/drawing/2016/5/11/chartex" xmlns:cx6="http://schemas.microsoft.com/office/drawing/2016/5/12/chartex" xmlns:cx7="http://schemas.microsoft.com/office/drawing/2016/5/13/chartex" xmlns:cx8="http://schemas.microsoft.com/office/drawing/2016/5/14/chartex" xmlns:mc="http://schemas.openxmlformats.org/markup-compatibility/2006" xmlns:aink="http://schemas.microsoft.com/office/drawing/2016/ink" xmlns:am3d="http://schemas.microsoft.com/office/drawing/2017/model3d" xmlns:o="urn:schemas-microsoft-com:office:office" xmlns:r="http://schemas.openxmlformats.org/officeDocument/2006/relationships" xmlns:m="http://schemas.openxmlformats.org/officeDocument/2006/math" xmlns:v="urn:schemas-microsoft-com:vml" xmlns:wp14="http://schemas.microsoft.com/office/word/2010/wordprocessingDrawing" xmlns:wp="http://schemas.openxmlformats.org/drawingml/2006/wordprocessingDrawing" xmlns:w10="urn:schemas-microsoft-com:office:word" xmlns:w="http://schemas.openxmlformats.org/wordprocessingml/2006/main" xmlns:w14="http://schemas.microsoft.com/office/word/2010/wordml" xmlns:w15="http://schemas.microsoft.com/office/word/2012/wordml" xmlns:w16cid="http://schemas.microsoft.com/office/word/2016/wordml/cid" xmlns:w16se="http://schemas.microsoft.com/office/word/2015/wordml/symex" xmlns:wpg="http://schemas.microsoft.com/office/word/2010/wordprocessingGroup" xmlns:wpi="http://schemas.microsoft.com/office/word/2010/wordprocessingInk" xmlns:wne="http://schemas.microsoft.com/office/word/2006/wordml" xmlns:wps="http://schemas.microsoft.com/office/word/2010/wordprocessingShape" mc:Ignorable="w14 w15 w16se w16cid wp14">
+  <w:p>
+    <w:pPr>
+      <w:pStyle w:val="Header"/>
+    </w:pPr>
+    <w:r>
+      <w:t>Outline Project Specification – 0.</w:t>
+    </w:r>
+    <w:r>
+      <w:t>3</w:t>
+    </w:r>
+    <w:r>
+      <w:t xml:space="preserve"> (Draft)</w:t>
+    </w:r>
+    <w:r>
+      <w:tab/>
+    </w:r>
+    <w:r>
+      <w:tab/>
+      <w:t>Michael Male (mim39)</w:t>
+    </w:r>
+  </w:p>
+</w:hdr>
+</file>
+
+<file path=word/header3.xml><?xml version="1.0" encoding="utf-8"?>
 <w:hdr xmlns:wpc="http://schemas.microsoft.com/office/word/2010/wordprocessingCanvas" xmlns:cx="http://schemas.microsoft.com/office/drawing/2014/chartex" xmlns:cx1="http://schemas.microsoft.com/office/drawing/2015/9/8/chartex" xmlns:cx2="http://schemas.microsoft.com/office/drawing/2015/10/21/chartex" xmlns:cx3="http://schemas.microsoft.com/office/drawing/2016/5/9/chartex" xmlns:cx4="http://schemas.microsoft.com/office/drawing/2016/5/10/chartex" xmlns:cx5="http://schemas.microsoft.com/office/drawing/2016/5/11/chartex" xmlns:cx6="http://schemas.microsoft.com/office/drawing/2016/5/12/chartex" xmlns:cx7="http://schemas.microsoft.com/office/drawing/2016/5/13/chartex" xmlns:cx8="http://schemas.microsoft.com/office/drawing/2016/5/14/chartex" xmlns:mc="http://schemas.openxmlformats.org/markup-compatibility/2006" xmlns:aink="http://schemas.microsoft.com/office/drawing/2016/ink" xmlns:am3d="http://schemas.microsoft.com/office/drawing/2017/model3d" xmlns:o="urn:schemas-microsoft-com:office:office" xmlns:r="http://schemas.openxmlformats.org/officeDocument/2006/relationships" xmlns:m="http://schemas.openxmlformats.org/officeDocument/2006/math" xmlns:v="urn:schemas-microsoft-com:vml" xmlns:wp14="http://schemas.microsoft.com/office/word/2010/wordprocessingDrawing" xmlns:wp="http://schemas.openxmlformats.org/drawingml/2006/wordprocessingDrawing" xmlns:w10="urn:schemas-microsoft-com:office:word" xmlns:w="http://schemas.openxmlformats.org/wordprocessingml/2006/main" xmlns:w14="http://schemas.microsoft.com/office/word/2010/wordml" xmlns:w15="http://schemas.microsoft.com/office/word/2012/wordml" xmlns:w16cid="http://schemas.microsoft.com/office/word/2016/wordml/cid" xmlns:w16se="http://schemas.microsoft.com/office/word/2015/wordml/symex" xmlns:wpg="http://schemas.microsoft.com/office/word/2010/wordprocessingGroup" xmlns:wpi="http://schemas.microsoft.com/office/word/2010/wordprocessingInk" xmlns:wne="http://schemas.microsoft.com/office/word/2006/wordml" xmlns:wps="http://schemas.microsoft.com/office/word/2010/wordprocessingShape" mc:Ignorable="w14 w15 w16se w16cid wp14">
   <w:p>
     <w:pPr>
@@ -3509,6 +3539,7 @@
   <w:style w:type="character" w:default="1" w:styleId="DefaultParagraphFont">
     <w:name w:val="Default Paragraph Font"/>
     <w:uiPriority w:val="1"/>
+    <w:semiHidden/>
     <w:unhideWhenUsed/>
   </w:style>
   <w:style w:type="table" w:default="1" w:styleId="TableNormal">
@@ -4164,7 +4195,7 @@
 </file>
 
 <file path=customXml/itemProps1.xml><?xml version="1.0" encoding="utf-8"?>
-<ds:datastoreItem xmlns:ds="http://schemas.openxmlformats.org/officeDocument/2006/customXml" ds:itemID="{273E9366-D828-4FDC-8AA6-C5AF73CCBCA2}">
+<ds:datastoreItem xmlns:ds="http://schemas.openxmlformats.org/officeDocument/2006/customXml" ds:itemID="{6952A41C-3B38-4824-A75E-50CD5E0DEC08}">
   <ds:schemaRefs>
     <ds:schemaRef ds:uri="http://schemas.openxmlformats.org/officeDocument/2006/bibliography"/>
   </ds:schemaRefs>

</xml_diff>

<commit_message>
Changed to Visio representation of rich picture
</commit_message>
<xml_diff>
--- a/docs/project_outline/Michael Male - Project Outline.docx
+++ b/docs/project_outline/Michael Male - Project Outline.docx
@@ -271,7 +271,7 @@
               <w:t>0.</w:t>
             </w:r>
             <w:r>
-              <w:t>3</w:t>
+              <w:t>4</w:t>
             </w:r>
           </w:p>
         </w:tc>
@@ -1738,16 +1738,7 @@
           <w:sz w:val="21"/>
           <w:szCs w:val="21"/>
         </w:rPr>
-        <w:t xml:space="preserve"> may be useful for this, too. The stories and project board will be available in the repository, and a represen</w:t>
-      </w:r>
-      <w:bookmarkStart w:id="0" w:name="_GoBack"/>
-      <w:bookmarkEnd w:id="0"/>
-      <w:r>
-        <w:rPr>
-          <w:sz w:val="21"/>
-          <w:szCs w:val="21"/>
-        </w:rPr>
-        <w:t>tation of them will be included as an appendix in the final report.</w:t>
+        <w:t xml:space="preserve"> may be useful for this, too. The stories and project board will be available in the repository, and a representation of them will be included as an appendix in the final report.</w:t>
       </w:r>
     </w:p>
     <w:p>
@@ -1788,6 +1779,8 @@
         <w:lastRenderedPageBreak/>
         <w:t>Annotated Bibliography</w:t>
       </w:r>
+      <w:bookmarkStart w:id="0" w:name="_GoBack"/>
+      <w:bookmarkEnd w:id="0"/>
     </w:p>
     <w:p>
       <w:pPr>
@@ -1817,7 +1810,22 @@
           <w:sz w:val="21"/>
           <w:szCs w:val="21"/>
         </w:rPr>
-        <w:t>. [Online]. Available: https://www.montwt.co.uk/projects/dyfi-wildlife-centre. [Accessed: 02- Feb- 2020].</w:t>
+        <w:t xml:space="preserve">. [Online]. </w:t>
+      </w:r>
+      <w:r>
+        <w:rPr>
+          <w:sz w:val="21"/>
+          <w:szCs w:val="21"/>
+          <w:lang w:val="fr-FR"/>
+        </w:rPr>
+        <w:t xml:space="preserve">Available: https://www.montwt.co.uk/projects/dyfi-wildlife-centre. </w:t>
+      </w:r>
+      <w:r>
+        <w:rPr>
+          <w:sz w:val="21"/>
+          <w:szCs w:val="21"/>
+        </w:rPr>
+        <w:t>[Accessed: 02- Feb- 2020].</w:t>
       </w:r>
     </w:p>
     <w:p>
@@ -2258,7 +2266,22 @@
           <w:sz w:val="21"/>
           <w:szCs w:val="21"/>
         </w:rPr>
-        <w:t xml:space="preserve"> [Online]. Available: https://trello.com/home. [Accessed 02- Feb- 2020]</w:t>
+        <w:t xml:space="preserve"> </w:t>
+      </w:r>
+      <w:r>
+        <w:rPr>
+          <w:sz w:val="21"/>
+          <w:szCs w:val="21"/>
+          <w:lang w:val="fr-FR"/>
+        </w:rPr>
+        <w:t xml:space="preserve">[Online]. Available: https://trello.com/home. </w:t>
+      </w:r>
+      <w:r>
+        <w:rPr>
+          <w:sz w:val="21"/>
+          <w:szCs w:val="21"/>
+        </w:rPr>
+        <w:t>[Accessed 02- Feb- 2020]</w:t>
       </w:r>
     </w:p>
     <w:p>
@@ -2298,9 +2321,9 @@
     <w:p>
       <w:r>
         <w:drawing>
-          <wp:inline distT="0" distB="0" distL="0" distR="0" wp14:anchorId="70EA39DD" wp14:editId="2F212FF3">
-            <wp:extent cx="8143321" cy="5763117"/>
-            <wp:effectExtent l="9207" t="0" r="318" b="317"/>
+          <wp:inline distT="0" distB="0" distL="0" distR="0" wp14:anchorId="45CA333B" wp14:editId="437BE70E">
+            <wp:extent cx="8335010" cy="6261070"/>
+            <wp:effectExtent l="8572" t="0" r="0" b="0"/>
             <wp:docPr id="2" name="Picture 2"/>
             <wp:cNvGraphicFramePr>
               <a:graphicFrameLocks xmlns:a="http://schemas.openxmlformats.org/drawingml/2006/main" noChangeAspect="1"/>
@@ -2309,7 +2332,7 @@
               <a:graphicData uri="http://schemas.openxmlformats.org/drawingml/2006/picture">
                 <pic:pic xmlns:pic="http://schemas.openxmlformats.org/drawingml/2006/picture">
                   <pic:nvPicPr>
-                    <pic:cNvPr id="0" name="Picture 2"/>
+                    <pic:cNvPr id="0" name="Picture 3"/>
                     <pic:cNvPicPr>
                       <a:picLocks noChangeAspect="1" noChangeArrowheads="1"/>
                     </pic:cNvPicPr>
@@ -2328,9 +2351,9 @@
                     </a:stretch>
                   </pic:blipFill>
                   <pic:spPr bwMode="auto">
-                    <a:xfrm rot="5400000">
+                    <a:xfrm rot="16200000">
                       <a:off x="0" y="0"/>
-                      <a:ext cx="8143321" cy="5763117"/>
+                      <a:ext cx="8354512" cy="6275719"/>
                     </a:xfrm>
                     <a:prstGeom prst="rect">
                       <a:avLst/>
@@ -2565,7 +2588,7 @@
       <w:t>Outline Project Specification – 0.</w:t>
     </w:r>
     <w:r>
-      <w:t>3</w:t>
+      <w:t>4</w:t>
     </w:r>
     <w:r>
       <w:t xml:space="preserve"> (Draft)</w:t>
@@ -2594,7 +2617,7 @@
       <w:t xml:space="preserve"> – 0.</w:t>
     </w:r>
     <w:r>
-      <w:t>3</w:t>
+      <w:t>4</w:t>
     </w:r>
     <w:r>
       <w:t xml:space="preserve"> (Draft)</w:t>
@@ -3138,7 +3161,7 @@
     </w:rPrDefault>
     <w:pPrDefault/>
   </w:docDefaults>
-  <w:latentStyles w:defLockedState="0" w:defUIPriority="99" w:defSemiHidden="0" w:defUnhideWhenUsed="0" w:defQFormat="0" w:count="377">
+  <w:latentStyles w:defLockedState="0" w:defUIPriority="99" w:defSemiHidden="0" w:defUnhideWhenUsed="0" w:defQFormat="0" w:count="375">
     <w:lsdException w:name="Normal" w:uiPriority="0" w:qFormat="1"/>
     <w:lsdException w:name="heading 1" w:uiPriority="9" w:qFormat="1"/>
     <w:lsdException w:name="heading 2" w:semiHidden="1" w:uiPriority="9" w:unhideWhenUsed="1" w:qFormat="1"/>
@@ -3510,8 +3533,6 @@
     <w:lsdException w:name="List Table 5 Dark Accent 6" w:uiPriority="50"/>
     <w:lsdException w:name="List Table 6 Colorful Accent 6" w:uiPriority="51"/>
     <w:lsdException w:name="List Table 7 Colorful Accent 6" w:uiPriority="52"/>
-    <w:lsdException w:name="Smart Link" w:semiHidden="1" w:unhideWhenUsed="1"/>
-    <w:lsdException w:name="Smart Link Error" w:semiHidden="1" w:unhideWhenUsed="1"/>
   </w:latentStyles>
   <w:style w:type="paragraph" w:default="1" w:styleId="Normal">
     <w:name w:val="Normal"/>
@@ -4208,7 +4229,7 @@
 </file>
 
 <file path=customXml/itemProps1.xml><?xml version="1.0" encoding="utf-8"?>
-<ds:datastoreItem xmlns:ds="http://schemas.openxmlformats.org/officeDocument/2006/customXml" ds:itemID="{44F8DDE8-49E3-4125-B808-F929B47173E5}">
+<ds:datastoreItem xmlns:ds="http://schemas.openxmlformats.org/officeDocument/2006/customXml" ds:itemID="{C1C99243-01E0-415F-8D04-155F7D210559}">
   <ds:schemaRefs>
     <ds:schemaRef ds:uri="http://schemas.openxmlformats.org/officeDocument/2006/bibliography"/>
   </ds:schemaRefs>

</xml_diff>

<commit_message>
Changed to newer rich picture. Status changed to RELEASE.
</commit_message>
<xml_diff>
--- a/docs/project_outline/Michael Male - Project Outline.docx
+++ b/docs/project_outline/Michael Male - Project Outline.docx
@@ -238,7 +238,7 @@
               <w:t xml:space="preserve">February </w:t>
             </w:r>
             <w:r>
-              <w:t>3</w:t>
+              <w:t>6</w:t>
             </w:r>
             <w:r>
               <w:t>, 20</w:t>
@@ -268,10 +268,7 @@
           </w:tcPr>
           <w:p>
             <w:r>
-              <w:t>0.</w:t>
-            </w:r>
-            <w:r>
-              <w:t>4</w:t>
+              <w:t>1.0</w:t>
             </w:r>
           </w:p>
         </w:tc>
@@ -295,7 +292,7 @@
           </w:tcPr>
           <w:p>
             <w:r>
-              <w:t>Draft</w:t>
+              <w:t>Release</w:t>
             </w:r>
           </w:p>
         </w:tc>
@@ -1189,7 +1186,16 @@
           <w:sz w:val="21"/>
           <w:szCs w:val="21"/>
         </w:rPr>
-        <w:t xml:space="preserve"> – This subtask focuses on implementing CRUD operations for data and building the database. It will also ensure an authentication protocol is selected to allow access to the administration portal. Any APIs used in the UI will be </w:t>
+        <w:t xml:space="preserve"> –</w:t>
+      </w:r>
+      <w:bookmarkStart w:id="0" w:name="_GoBack"/>
+      <w:bookmarkEnd w:id="0"/>
+      <w:r>
+        <w:rPr>
+          <w:sz w:val="21"/>
+          <w:szCs w:val="21"/>
+        </w:rPr>
+        <w:t xml:space="preserve"> This subtask focuses on implementing CRUD operations for data and building the database. It will also ensure an authentication protocol is selected to allow access to the administration portal. Any APIs used in the UI will be </w:t>
       </w:r>
       <w:r>
         <w:rPr>
@@ -1779,8 +1785,6 @@
         <w:lastRenderedPageBreak/>
         <w:t>Annotated Bibliography</w:t>
       </w:r>
-      <w:bookmarkStart w:id="0" w:name="_GoBack"/>
-      <w:bookmarkEnd w:id="0"/>
     </w:p>
     <w:p>
       <w:pPr>
@@ -2321,10 +2325,10 @@
     <w:p>
       <w:r>
         <w:drawing>
-          <wp:inline distT="0" distB="0" distL="0" distR="0" wp14:anchorId="45CA333B" wp14:editId="437BE70E">
-            <wp:extent cx="8335010" cy="6261070"/>
-            <wp:effectExtent l="8572" t="0" r="0" b="0"/>
-            <wp:docPr id="2" name="Picture 2"/>
+          <wp:inline distT="0" distB="0" distL="0" distR="0" wp14:anchorId="0A05E24F" wp14:editId="48B76281">
+            <wp:extent cx="5645598" cy="8390858"/>
+            <wp:effectExtent l="0" t="0" r="0" b="0"/>
+            <wp:docPr id="1" name="Picture 1"/>
             <wp:cNvGraphicFramePr>
               <a:graphicFrameLocks xmlns:a="http://schemas.openxmlformats.org/drawingml/2006/main" noChangeAspect="1"/>
             </wp:cNvGraphicFramePr>
@@ -2332,36 +2336,23 @@
               <a:graphicData uri="http://schemas.openxmlformats.org/drawingml/2006/picture">
                 <pic:pic xmlns:pic="http://schemas.openxmlformats.org/drawingml/2006/picture">
                   <pic:nvPicPr>
-                    <pic:cNvPr id="0" name="Picture 3"/>
-                    <pic:cNvPicPr>
-                      <a:picLocks noChangeAspect="1" noChangeArrowheads="1"/>
-                    </pic:cNvPicPr>
+                    <pic:cNvPr id="1" name="scan_mim39_2020-02-06-14-30-56.jpeg"/>
+                    <pic:cNvPicPr/>
                   </pic:nvPicPr>
                   <pic:blipFill>
-                    <a:blip r:embed="rId11">
-                      <a:extLst>
-                        <a:ext uri="{28A0092B-C50C-407E-A947-70E740481C1C}">
-                          <a14:useLocalDpi xmlns:a14="http://schemas.microsoft.com/office/drawing/2010/main" val="0"/>
-                        </a:ext>
-                      </a:extLst>
-                    </a:blip>
-                    <a:srcRect/>
+                    <a:blip r:embed="rId11"/>
                     <a:stretch>
                       <a:fillRect/>
                     </a:stretch>
                   </pic:blipFill>
-                  <pic:spPr bwMode="auto">
-                    <a:xfrm rot="16200000">
+                  <pic:spPr>
+                    <a:xfrm>
                       <a:off x="0" y="0"/>
-                      <a:ext cx="8354512" cy="6275719"/>
+                      <a:ext cx="5651785" cy="8400054"/>
                     </a:xfrm>
                     <a:prstGeom prst="rect">
                       <a:avLst/>
                     </a:prstGeom>
-                    <a:noFill/>
-                    <a:ln>
-                      <a:noFill/>
-                    </a:ln>
                   </pic:spPr>
                 </pic:pic>
               </a:graphicData>
@@ -2585,10 +2576,10 @@
       <w:pStyle w:val="Header"/>
     </w:pPr>
     <w:r>
-      <w:t>Outline Project Specification – 0.</w:t>
+      <w:t xml:space="preserve">Outline Project Specification – </w:t>
     </w:r>
     <w:r>
-      <w:t>4</w:t>
+      <w:t>1.0</w:t>
     </w:r>
     <w:r>
       <w:t xml:space="preserve"> (Draft)</w:t>
@@ -2614,10 +2605,10 @@
       <w:t>Outline Project Specification</w:t>
     </w:r>
     <w:r>
-      <w:t xml:space="preserve"> – 0.</w:t>
+      <w:t xml:space="preserve"> – </w:t>
     </w:r>
     <w:r>
-      <w:t>4</w:t>
+      <w:t>1.0</w:t>
     </w:r>
     <w:r>
       <w:t xml:space="preserve"> (Draft)</w:t>
@@ -4229,7 +4220,7 @@
 </file>
 
 <file path=customXml/itemProps1.xml><?xml version="1.0" encoding="utf-8"?>
-<ds:datastoreItem xmlns:ds="http://schemas.openxmlformats.org/officeDocument/2006/customXml" ds:itemID="{C1C99243-01E0-415F-8D04-155F7D210559}">
+<ds:datastoreItem xmlns:ds="http://schemas.openxmlformats.org/officeDocument/2006/customXml" ds:itemID="{BB20ADBC-374E-4A4B-8028-78BA9FD0C274}">
   <ds:schemaRefs>
     <ds:schemaRef ds:uri="http://schemas.openxmlformats.org/officeDocument/2006/bibliography"/>
   </ds:schemaRefs>

</xml_diff>